<commit_message>
Adição de Enum Resposta na classe
</commit_message>
<xml_diff>
--- a/Testes/YuriPrado_rm81123.docx
+++ b/Testes/YuriPrado_rm81123.docx
@@ -1481,7 +1481,7 @@
         <w:rPr>
           <w:rFonts w:ascii="Consolas" w:hAnsi="Consolas"/>
           <w:sz w:val="18"/>
-          <w:lang w:val="en-US"/>
+          <w:lang w:val="pt-BR"/>
         </w:rPr>
       </w:pPr>
       <w:r>
@@ -1491,13 +1491,23 @@
         </w:rPr>
         <w:tab/>
       </w:r>
-      <w:r>
-        <w:rPr>
-          <w:rFonts w:ascii="Consolas" w:hAnsi="Consolas"/>
-          <w:sz w:val="18"/>
-          <w:lang w:val="en-US"/>
-        </w:rPr>
-        <w:t xml:space="preserve">void </w:t>
+      <w:proofErr w:type="spellStart"/>
+      <w:r>
+        <w:rPr>
+          <w:rFonts w:ascii="Consolas" w:hAnsi="Consolas"/>
+          <w:sz w:val="18"/>
+          <w:lang w:val="pt-BR"/>
+        </w:rPr>
+        <w:t>void</w:t>
+      </w:r>
+      <w:proofErr w:type="spellEnd"/>
+      <w:r>
+        <w:rPr>
+          <w:rFonts w:ascii="Consolas" w:hAnsi="Consolas"/>
+          <w:sz w:val="18"/>
+          <w:lang w:val="pt-BR"/>
+        </w:rPr>
+        <w:t xml:space="preserve"> </w:t>
       </w:r>
       <w:proofErr w:type="spellStart"/>
       <w:proofErr w:type="gramStart"/>
@@ -1505,7 +1515,7 @@
         <w:rPr>
           <w:rFonts w:ascii="Consolas" w:hAnsi="Consolas"/>
           <w:sz w:val="18"/>
-          <w:lang w:val="en-US"/>
+          <w:lang w:val="pt-BR"/>
         </w:rPr>
         <w:t>testJulgamento</w:t>
       </w:r>
@@ -1514,7 +1524,7 @@
         <w:rPr>
           <w:rFonts w:ascii="Consolas" w:hAnsi="Consolas"/>
           <w:sz w:val="18"/>
-          <w:lang w:val="en-US"/>
+          <w:lang w:val="pt-BR"/>
         </w:rPr>
         <w:t>(</w:t>
       </w:r>
@@ -1523,7 +1533,7 @@
         <w:rPr>
           <w:rFonts w:ascii="Consolas" w:hAnsi="Consolas"/>
           <w:sz w:val="18"/>
-          <w:lang w:val="en-US"/>
+          <w:lang w:val="pt-BR"/>
         </w:rPr>
         <w:t>) {</w:t>
       </w:r>
@@ -1533,14 +1543,14 @@
         <w:rPr>
           <w:rFonts w:ascii="Consolas" w:hAnsi="Consolas"/>
           <w:sz w:val="18"/>
-          <w:lang w:val="en-US"/>
-        </w:rPr>
-      </w:pPr>
-      <w:r>
-        <w:rPr>
-          <w:rFonts w:ascii="Consolas" w:hAnsi="Consolas"/>
-          <w:sz w:val="18"/>
-          <w:lang w:val="en-US"/>
+          <w:lang w:val="pt-BR"/>
+        </w:rPr>
+      </w:pPr>
+      <w:r>
+        <w:rPr>
+          <w:rFonts w:ascii="Consolas" w:hAnsi="Consolas"/>
+          <w:sz w:val="18"/>
+          <w:lang w:val="pt-BR"/>
         </w:rPr>
         <w:tab/>
       </w:r>
@@ -1548,42 +1558,106 @@
         <w:rPr>
           <w:rFonts w:ascii="Consolas" w:hAnsi="Consolas"/>
           <w:sz w:val="18"/>
-          <w:lang w:val="en-US"/>
+          <w:lang w:val="pt-BR"/>
         </w:rPr>
         <w:tab/>
       </w:r>
+      <w:proofErr w:type="spellStart"/>
       <w:proofErr w:type="gramStart"/>
       <w:r>
         <w:rPr>
           <w:rFonts w:ascii="Consolas" w:hAnsi="Consolas"/>
           <w:sz w:val="18"/>
-          <w:lang w:val="en-US"/>
-        </w:rPr>
-        <w:t>fail(</w:t>
+          <w:lang w:val="pt-BR"/>
+        </w:rPr>
+        <w:t>fail</w:t>
+      </w:r>
+      <w:proofErr w:type="spellEnd"/>
+      <w:r>
+        <w:rPr>
+          <w:rFonts w:ascii="Consolas" w:hAnsi="Consolas"/>
+          <w:sz w:val="18"/>
+          <w:lang w:val="pt-BR"/>
+        </w:rPr>
+        <w:t>(</w:t>
       </w:r>
       <w:proofErr w:type="gramEnd"/>
       <w:r>
         <w:rPr>
           <w:rFonts w:ascii="Consolas" w:hAnsi="Consolas"/>
           <w:sz w:val="18"/>
-          <w:lang w:val="en-US"/>
-        </w:rPr>
-        <w:t>"Not yet implemented");</w:t>
-      </w:r>
-    </w:p>
-    <w:p>
-      <w:pPr>
-        <w:rPr>
-          <w:rFonts w:ascii="Consolas" w:hAnsi="Consolas"/>
-          <w:sz w:val="18"/>
-          <w:lang w:val="en-US"/>
-        </w:rPr>
-      </w:pPr>
-      <w:r>
-        <w:rPr>
-          <w:rFonts w:ascii="Consolas" w:hAnsi="Consolas"/>
-          <w:sz w:val="18"/>
-          <w:lang w:val="en-US"/>
+          <w:lang w:val="pt-BR"/>
+        </w:rPr>
+        <w:t>"</w:t>
+      </w:r>
+      <w:proofErr w:type="spellStart"/>
+      <w:r>
+        <w:rPr>
+          <w:rFonts w:ascii="Consolas" w:hAnsi="Consolas"/>
+          <w:sz w:val="18"/>
+          <w:lang w:val="pt-BR"/>
+        </w:rPr>
+        <w:t>Not</w:t>
+      </w:r>
+      <w:proofErr w:type="spellEnd"/>
+      <w:r>
+        <w:rPr>
+          <w:rFonts w:ascii="Consolas" w:hAnsi="Consolas"/>
+          <w:sz w:val="18"/>
+          <w:lang w:val="pt-BR"/>
+        </w:rPr>
+        <w:t xml:space="preserve"> </w:t>
+      </w:r>
+      <w:proofErr w:type="spellStart"/>
+      <w:r>
+        <w:rPr>
+          <w:rFonts w:ascii="Consolas" w:hAnsi="Consolas"/>
+          <w:sz w:val="18"/>
+          <w:lang w:val="pt-BR"/>
+        </w:rPr>
+        <w:t>yet</w:t>
+      </w:r>
+      <w:proofErr w:type="spellEnd"/>
+      <w:r>
+        <w:rPr>
+          <w:rFonts w:ascii="Consolas" w:hAnsi="Consolas"/>
+          <w:sz w:val="18"/>
+          <w:lang w:val="pt-BR"/>
+        </w:rPr>
+        <w:t xml:space="preserve"> </w:t>
+      </w:r>
+      <w:proofErr w:type="spellStart"/>
+      <w:r>
+        <w:rPr>
+          <w:rFonts w:ascii="Consolas" w:hAnsi="Consolas"/>
+          <w:sz w:val="18"/>
+          <w:lang w:val="pt-BR"/>
+        </w:rPr>
+        <w:t>implemented</w:t>
+      </w:r>
+      <w:proofErr w:type="spellEnd"/>
+      <w:r>
+        <w:rPr>
+          <w:rFonts w:ascii="Consolas" w:hAnsi="Consolas"/>
+          <w:sz w:val="18"/>
+          <w:lang w:val="pt-BR"/>
+        </w:rPr>
+        <w:t>");</w:t>
+      </w:r>
+    </w:p>
+    <w:p>
+      <w:pPr>
+        <w:rPr>
+          <w:rFonts w:ascii="Consolas" w:hAnsi="Consolas"/>
+          <w:sz w:val="18"/>
+          <w:lang w:val="pt-BR"/>
+        </w:rPr>
+      </w:pPr>
+      <w:r>
+        <w:rPr>
+          <w:rFonts w:ascii="Consolas" w:hAnsi="Consolas"/>
+          <w:sz w:val="18"/>
+          <w:lang w:val="pt-BR"/>
         </w:rPr>
         <w:tab/>
         <w:t>}</w:t>
@@ -1594,23 +1668,23 @@
         <w:rPr>
           <w:rFonts w:ascii="Consolas" w:hAnsi="Consolas"/>
           <w:sz w:val="18"/>
-          <w:lang w:val="en-US"/>
-        </w:rPr>
-      </w:pPr>
-    </w:p>
-    <w:p>
-      <w:pPr>
-        <w:rPr>
-          <w:rFonts w:ascii="Consolas" w:hAnsi="Consolas"/>
-          <w:sz w:val="18"/>
-          <w:lang w:val="en-US"/>
-        </w:rPr>
-      </w:pPr>
-      <w:r>
-        <w:rPr>
-          <w:rFonts w:ascii="Consolas" w:hAnsi="Consolas"/>
-          <w:sz w:val="18"/>
-          <w:lang w:val="en-US"/>
+          <w:lang w:val="pt-BR"/>
+        </w:rPr>
+      </w:pPr>
+    </w:p>
+    <w:p>
+      <w:pPr>
+        <w:rPr>
+          <w:rFonts w:ascii="Consolas" w:hAnsi="Consolas"/>
+          <w:sz w:val="18"/>
+          <w:lang w:val="pt-BR"/>
+        </w:rPr>
+      </w:pPr>
+      <w:r>
+        <w:rPr>
+          <w:rFonts w:ascii="Consolas" w:hAnsi="Consolas"/>
+          <w:sz w:val="18"/>
+          <w:lang w:val="pt-BR"/>
         </w:rPr>
         <w:t>}</w:t>
       </w:r>
@@ -1620,51 +1694,1834 @@
         <w:rPr>
           <w:rFonts w:ascii="Consolas" w:hAnsi="Consolas"/>
           <w:sz w:val="18"/>
-          <w:lang w:val="en-US"/>
-        </w:rPr>
-      </w:pPr>
-    </w:p>
-    <w:p>
-      <w:pPr>
-        <w:rPr>
-          <w:rFonts w:ascii="Consolas" w:hAnsi="Consolas"/>
-          <w:sz w:val="18"/>
-          <w:lang w:val="en-US"/>
-        </w:rPr>
-      </w:pPr>
-    </w:p>
-    <w:p>
-      <w:pPr>
-        <w:rPr>
-          <w:rFonts w:ascii="Consolas" w:hAnsi="Consolas"/>
-          <w:sz w:val="18"/>
-          <w:lang w:val="pt-BR"/>
-        </w:rPr>
-      </w:pPr>
-      <w:r>
-        <w:rPr>
-          <w:rFonts w:ascii="Consolas" w:hAnsi="Consolas"/>
-          <w:sz w:val="18"/>
+          <w:lang w:val="pt-BR"/>
+        </w:rPr>
+      </w:pPr>
+    </w:p>
+    <w:p>
+      <w:pPr>
+        <w:rPr>
+          <w:rFonts w:ascii="Consolas" w:hAnsi="Consolas"/>
+          <w:sz w:val="18"/>
+          <w:lang w:val="pt-BR"/>
+        </w:rPr>
+      </w:pPr>
+    </w:p>
+    <w:p>
+      <w:pPr>
+        <w:rPr>
+          <w:rFonts w:ascii="Consolas" w:hAnsi="Consolas"/>
+          <w:sz w:val="18"/>
+          <w:lang w:val="pt-BR"/>
+        </w:rPr>
+      </w:pPr>
+      <w:r>
+        <w:rPr>
+          <w:rFonts w:ascii="Calibri" w:hAnsi="Calibri" w:cs="Calibri"/>
+          <w:szCs w:val="40"/>
           <w:lang w:val="pt-BR"/>
         </w:rPr>
         <w:t>***</w:t>
       </w:r>
       <w:r>
         <w:rPr>
-          <w:rFonts w:ascii="Consolas" w:hAnsi="Consolas"/>
-          <w:sz w:val="18"/>
-          <w:lang w:val="pt-BR"/>
-        </w:rPr>
-        <w:t xml:space="preserve">ERRO: Na classe não existe a declaração do ENUM </w:t>
-      </w:r>
-      <w:r>
-        <w:rPr>
-          <w:rFonts w:ascii="Consolas" w:hAnsi="Consolas"/>
-          <w:sz w:val="18"/>
-          <w:lang w:val="pt-BR"/>
-        </w:rPr>
-        <w:t>Resposta.</w:t>
-      </w:r>
+          <w:rFonts w:ascii="Calibri" w:hAnsi="Calibri" w:cs="Calibri"/>
+          <w:szCs w:val="40"/>
+          <w:lang w:val="pt-BR"/>
+        </w:rPr>
+        <w:t>ERRO: Na classe não existe a declaração do ENUM Resposta</w:t>
+      </w:r>
+      <w:r>
+        <w:rPr>
+          <w:rFonts w:ascii="Consolas" w:hAnsi="Consolas"/>
+          <w:sz w:val="18"/>
+          <w:lang w:val="pt-BR"/>
+        </w:rPr>
+        <w:t>.</w:t>
+      </w:r>
+    </w:p>
+    <w:p>
+      <w:pPr>
+        <w:rPr>
+          <w:rFonts w:ascii="Consolas" w:hAnsi="Consolas"/>
+          <w:sz w:val="18"/>
+          <w:lang w:val="pt-BR"/>
+        </w:rPr>
+      </w:pPr>
+    </w:p>
+    <w:p>
+      <w:pPr>
+        <w:rPr>
+          <w:rFonts w:ascii="Consolas" w:hAnsi="Consolas"/>
+          <w:sz w:val="18"/>
+          <w:lang w:val="pt-BR"/>
+        </w:rPr>
+      </w:pPr>
+    </w:p>
+    <w:p>
+      <w:pPr>
+        <w:rPr>
+          <w:lang w:val="pt-BR"/>
+        </w:rPr>
+      </w:pPr>
+    </w:p>
+    <w:p>
+      <w:pPr>
+        <w:rPr>
+          <w:lang w:val="pt-BR"/>
+        </w:rPr>
+      </w:pPr>
+      <w:r>
+        <w:rPr>
+          <w:lang w:val="pt-BR"/>
+        </w:rPr>
+        <w:t xml:space="preserve">Teste </w:t>
+      </w:r>
+      <w:r>
+        <w:rPr>
+          <w:lang w:val="pt-BR"/>
+        </w:rPr>
+        <w:t>2</w:t>
+      </w:r>
+    </w:p>
+    <w:p>
+      <w:pPr>
+        <w:rPr>
+          <w:lang w:val="pt-BR"/>
+        </w:rPr>
+      </w:pPr>
+      <w:r>
+        <w:rPr>
+          <w:lang w:val="pt-BR"/>
+        </w:rPr>
+        <w:t>JulgamentoPrisioneiro.java</w:t>
+      </w:r>
+    </w:p>
+    <w:p>
+      <w:pPr>
+        <w:autoSpaceDE w:val="0"/>
+        <w:autoSpaceDN w:val="0"/>
+        <w:adjustRightInd w:val="0"/>
+        <w:rPr>
+          <w:rFonts w:ascii="Consolas" w:hAnsi="Consolas" w:cs="Consolas"/>
+          <w:sz w:val="20"/>
+          <w:szCs w:val="20"/>
+        </w:rPr>
+      </w:pPr>
+      <w:r>
+        <w:rPr>
+          <w:rFonts w:ascii="Consolas" w:hAnsi="Consolas" w:cs="Consolas"/>
+          <w:b/>
+          <w:bCs/>
+          <w:color w:val="7F0055"/>
+          <w:sz w:val="20"/>
+          <w:szCs w:val="20"/>
+        </w:rPr>
+        <w:t>public</w:t>
+      </w:r>
+      <w:r>
+        <w:rPr>
+          <w:rFonts w:ascii="Consolas" w:hAnsi="Consolas" w:cs="Consolas"/>
+          <w:color w:val="000000"/>
+          <w:sz w:val="20"/>
+          <w:szCs w:val="20"/>
+        </w:rPr>
+        <w:t xml:space="preserve"> </w:t>
+      </w:r>
+      <w:r>
+        <w:rPr>
+          <w:rFonts w:ascii="Consolas" w:hAnsi="Consolas" w:cs="Consolas"/>
+          <w:b/>
+          <w:bCs/>
+          <w:color w:val="7F0055"/>
+          <w:sz w:val="20"/>
+          <w:szCs w:val="20"/>
+        </w:rPr>
+        <w:t>class</w:t>
+      </w:r>
+      <w:r>
+        <w:rPr>
+          <w:rFonts w:ascii="Consolas" w:hAnsi="Consolas" w:cs="Consolas"/>
+          <w:color w:val="000000"/>
+          <w:sz w:val="20"/>
+          <w:szCs w:val="20"/>
+        </w:rPr>
+        <w:t xml:space="preserve"> JulgamentoPrisioneiro {</w:t>
+      </w:r>
+    </w:p>
+    <w:p>
+      <w:pPr>
+        <w:autoSpaceDE w:val="0"/>
+        <w:autoSpaceDN w:val="0"/>
+        <w:adjustRightInd w:val="0"/>
+        <w:rPr>
+          <w:rFonts w:ascii="Consolas" w:hAnsi="Consolas" w:cs="Consolas"/>
+          <w:sz w:val="20"/>
+          <w:szCs w:val="20"/>
+        </w:rPr>
+      </w:pPr>
+      <w:r>
+        <w:rPr>
+          <w:rFonts w:ascii="Consolas" w:hAnsi="Consolas" w:cs="Consolas"/>
+          <w:color w:val="000000"/>
+          <w:sz w:val="20"/>
+          <w:szCs w:val="20"/>
+        </w:rPr>
+        <w:t xml:space="preserve">   </w:t>
+      </w:r>
+      <w:r>
+        <w:rPr>
+          <w:rFonts w:ascii="Consolas" w:hAnsi="Consolas" w:cs="Consolas"/>
+          <w:b/>
+          <w:bCs/>
+          <w:color w:val="7F0055"/>
+          <w:sz w:val="20"/>
+          <w:szCs w:val="20"/>
+        </w:rPr>
+        <w:t>private</w:t>
+      </w:r>
+      <w:r>
+        <w:rPr>
+          <w:rFonts w:ascii="Consolas" w:hAnsi="Consolas" w:cs="Consolas"/>
+          <w:color w:val="000000"/>
+          <w:sz w:val="20"/>
+          <w:szCs w:val="20"/>
+        </w:rPr>
+        <w:t xml:space="preserve"> </w:t>
+      </w:r>
+      <w:r>
+        <w:rPr>
+          <w:rFonts w:ascii="Consolas" w:hAnsi="Consolas" w:cs="Consolas"/>
+          <w:b/>
+          <w:bCs/>
+          <w:color w:val="7F0055"/>
+          <w:sz w:val="20"/>
+          <w:szCs w:val="20"/>
+        </w:rPr>
+        <w:t>int</w:t>
+      </w:r>
+      <w:r>
+        <w:rPr>
+          <w:rFonts w:ascii="Consolas" w:hAnsi="Consolas" w:cs="Consolas"/>
+          <w:color w:val="000000"/>
+          <w:sz w:val="20"/>
+          <w:szCs w:val="20"/>
+        </w:rPr>
+        <w:t xml:space="preserve"> </w:t>
+      </w:r>
+      <w:r>
+        <w:rPr>
+          <w:rFonts w:ascii="Consolas" w:hAnsi="Consolas" w:cs="Consolas"/>
+          <w:color w:val="0000C0"/>
+          <w:sz w:val="20"/>
+          <w:szCs w:val="20"/>
+        </w:rPr>
+        <w:t>PENA_INOCENCIA</w:t>
+      </w:r>
+      <w:r>
+        <w:rPr>
+          <w:rFonts w:ascii="Consolas" w:hAnsi="Consolas" w:cs="Consolas"/>
+          <w:color w:val="000000"/>
+          <w:sz w:val="20"/>
+          <w:szCs w:val="20"/>
+        </w:rPr>
+        <w:t xml:space="preserve"> = 10;</w:t>
+      </w:r>
+    </w:p>
+    <w:p>
+      <w:pPr>
+        <w:autoSpaceDE w:val="0"/>
+        <w:autoSpaceDN w:val="0"/>
+        <w:adjustRightInd w:val="0"/>
+        <w:rPr>
+          <w:rFonts w:ascii="Consolas" w:hAnsi="Consolas" w:cs="Consolas"/>
+          <w:sz w:val="20"/>
+          <w:szCs w:val="20"/>
+        </w:rPr>
+      </w:pPr>
+      <w:r>
+        <w:rPr>
+          <w:rFonts w:ascii="Consolas" w:hAnsi="Consolas" w:cs="Consolas"/>
+          <w:color w:val="000000"/>
+          <w:sz w:val="20"/>
+          <w:szCs w:val="20"/>
+        </w:rPr>
+        <w:t xml:space="preserve">   </w:t>
+      </w:r>
+      <w:r>
+        <w:rPr>
+          <w:rFonts w:ascii="Consolas" w:hAnsi="Consolas" w:cs="Consolas"/>
+          <w:b/>
+          <w:bCs/>
+          <w:color w:val="7F0055"/>
+          <w:sz w:val="20"/>
+          <w:szCs w:val="20"/>
+        </w:rPr>
+        <w:t>private</w:t>
+      </w:r>
+      <w:r>
+        <w:rPr>
+          <w:rFonts w:ascii="Consolas" w:hAnsi="Consolas" w:cs="Consolas"/>
+          <w:color w:val="000000"/>
+          <w:sz w:val="20"/>
+          <w:szCs w:val="20"/>
+        </w:rPr>
+        <w:t xml:space="preserve"> </w:t>
+      </w:r>
+      <w:r>
+        <w:rPr>
+          <w:rFonts w:ascii="Consolas" w:hAnsi="Consolas" w:cs="Consolas"/>
+          <w:b/>
+          <w:bCs/>
+          <w:color w:val="7F0055"/>
+          <w:sz w:val="20"/>
+          <w:szCs w:val="20"/>
+        </w:rPr>
+        <w:t>int</w:t>
+      </w:r>
+      <w:r>
+        <w:rPr>
+          <w:rFonts w:ascii="Consolas" w:hAnsi="Consolas" w:cs="Consolas"/>
+          <w:color w:val="000000"/>
+          <w:sz w:val="20"/>
+          <w:szCs w:val="20"/>
+        </w:rPr>
+        <w:t xml:space="preserve"> </w:t>
+      </w:r>
+      <w:r>
+        <w:rPr>
+          <w:rFonts w:ascii="Consolas" w:hAnsi="Consolas" w:cs="Consolas"/>
+          <w:color w:val="0000C0"/>
+          <w:sz w:val="20"/>
+          <w:szCs w:val="20"/>
+        </w:rPr>
+        <w:t>PENA_CONDENACAO_MUTUA</w:t>
+      </w:r>
+      <w:r>
+        <w:rPr>
+          <w:rFonts w:ascii="Consolas" w:hAnsi="Consolas" w:cs="Consolas"/>
+          <w:color w:val="000000"/>
+          <w:sz w:val="20"/>
+          <w:szCs w:val="20"/>
+        </w:rPr>
+        <w:t xml:space="preserve"> = 15;</w:t>
+      </w:r>
+    </w:p>
+    <w:p>
+      <w:pPr>
+        <w:autoSpaceDE w:val="0"/>
+        <w:autoSpaceDN w:val="0"/>
+        <w:adjustRightInd w:val="0"/>
+        <w:rPr>
+          <w:rFonts w:ascii="Consolas" w:hAnsi="Consolas" w:cs="Consolas"/>
+          <w:sz w:val="20"/>
+          <w:szCs w:val="20"/>
+        </w:rPr>
+      </w:pPr>
+      <w:r>
+        <w:rPr>
+          <w:rFonts w:ascii="Consolas" w:hAnsi="Consolas" w:cs="Consolas"/>
+          <w:color w:val="000000"/>
+          <w:sz w:val="20"/>
+          <w:szCs w:val="20"/>
+        </w:rPr>
+        <w:t xml:space="preserve">   </w:t>
+      </w:r>
+      <w:r>
+        <w:rPr>
+          <w:rFonts w:ascii="Consolas" w:hAnsi="Consolas" w:cs="Consolas"/>
+          <w:b/>
+          <w:bCs/>
+          <w:color w:val="7F0055"/>
+          <w:sz w:val="20"/>
+          <w:szCs w:val="20"/>
+        </w:rPr>
+        <w:t>private</w:t>
+      </w:r>
+      <w:r>
+        <w:rPr>
+          <w:rFonts w:ascii="Consolas" w:hAnsi="Consolas" w:cs="Consolas"/>
+          <w:color w:val="000000"/>
+          <w:sz w:val="20"/>
+          <w:szCs w:val="20"/>
+        </w:rPr>
+        <w:t xml:space="preserve"> </w:t>
+      </w:r>
+      <w:r>
+        <w:rPr>
+          <w:rFonts w:ascii="Consolas" w:hAnsi="Consolas" w:cs="Consolas"/>
+          <w:b/>
+          <w:bCs/>
+          <w:color w:val="7F0055"/>
+          <w:sz w:val="20"/>
+          <w:szCs w:val="20"/>
+        </w:rPr>
+        <w:t>int</w:t>
+      </w:r>
+      <w:r>
+        <w:rPr>
+          <w:rFonts w:ascii="Consolas" w:hAnsi="Consolas" w:cs="Consolas"/>
+          <w:color w:val="000000"/>
+          <w:sz w:val="20"/>
+          <w:szCs w:val="20"/>
+        </w:rPr>
+        <w:t xml:space="preserve"> </w:t>
+      </w:r>
+      <w:r>
+        <w:rPr>
+          <w:rFonts w:ascii="Consolas" w:hAnsi="Consolas" w:cs="Consolas"/>
+          <w:color w:val="0000C0"/>
+          <w:sz w:val="20"/>
+          <w:szCs w:val="20"/>
+        </w:rPr>
+        <w:t>PENA_CONDENACAO_INDIVIDUAL</w:t>
+      </w:r>
+      <w:r>
+        <w:rPr>
+          <w:rFonts w:ascii="Consolas" w:hAnsi="Consolas" w:cs="Consolas"/>
+          <w:color w:val="000000"/>
+          <w:sz w:val="20"/>
+          <w:szCs w:val="20"/>
+        </w:rPr>
+        <w:t xml:space="preserve"> = 10;</w:t>
+      </w:r>
+    </w:p>
+    <w:p>
+      <w:pPr>
+        <w:autoSpaceDE w:val="0"/>
+        <w:autoSpaceDN w:val="0"/>
+        <w:adjustRightInd w:val="0"/>
+        <w:rPr>
+          <w:rFonts w:ascii="Consolas" w:hAnsi="Consolas" w:cs="Consolas"/>
+          <w:sz w:val="20"/>
+          <w:szCs w:val="20"/>
+        </w:rPr>
+      </w:pPr>
+      <w:r>
+        <w:rPr>
+          <w:rFonts w:ascii="Consolas" w:hAnsi="Consolas" w:cs="Consolas"/>
+          <w:color w:val="000000"/>
+          <w:sz w:val="20"/>
+          <w:szCs w:val="20"/>
+        </w:rPr>
+        <w:t xml:space="preserve">   </w:t>
+      </w:r>
+      <w:r>
+        <w:rPr>
+          <w:rFonts w:ascii="Consolas" w:hAnsi="Consolas" w:cs="Consolas"/>
+          <w:b/>
+          <w:bCs/>
+          <w:color w:val="7F0055"/>
+          <w:sz w:val="20"/>
+          <w:szCs w:val="20"/>
+        </w:rPr>
+        <w:t>private</w:t>
+      </w:r>
+      <w:r>
+        <w:rPr>
+          <w:rFonts w:ascii="Consolas" w:hAnsi="Consolas" w:cs="Consolas"/>
+          <w:color w:val="000000"/>
+          <w:sz w:val="20"/>
+          <w:szCs w:val="20"/>
+        </w:rPr>
+        <w:t xml:space="preserve"> </w:t>
+      </w:r>
+      <w:r>
+        <w:rPr>
+          <w:rFonts w:ascii="Consolas" w:hAnsi="Consolas" w:cs="Consolas"/>
+          <w:b/>
+          <w:bCs/>
+          <w:color w:val="7F0055"/>
+          <w:sz w:val="20"/>
+          <w:szCs w:val="20"/>
+        </w:rPr>
+        <w:t>int</w:t>
+      </w:r>
+      <w:r>
+        <w:rPr>
+          <w:rFonts w:ascii="Consolas" w:hAnsi="Consolas" w:cs="Consolas"/>
+          <w:color w:val="000000"/>
+          <w:sz w:val="20"/>
+          <w:szCs w:val="20"/>
+        </w:rPr>
+        <w:t xml:space="preserve"> </w:t>
+      </w:r>
+      <w:r>
+        <w:rPr>
+          <w:rFonts w:ascii="Consolas" w:hAnsi="Consolas" w:cs="Consolas"/>
+          <w:color w:val="0000C0"/>
+          <w:sz w:val="20"/>
+          <w:szCs w:val="20"/>
+        </w:rPr>
+        <w:t>PENA_CONDENACAO_CUMPLICES</w:t>
+      </w:r>
+      <w:r>
+        <w:rPr>
+          <w:rFonts w:ascii="Consolas" w:hAnsi="Consolas" w:cs="Consolas"/>
+          <w:color w:val="000000"/>
+          <w:sz w:val="20"/>
+          <w:szCs w:val="20"/>
+        </w:rPr>
+        <w:t xml:space="preserve"> = 11;</w:t>
+      </w:r>
+    </w:p>
+    <w:p>
+      <w:pPr>
+        <w:autoSpaceDE w:val="0"/>
+        <w:autoSpaceDN w:val="0"/>
+        <w:adjustRightInd w:val="0"/>
+        <w:rPr>
+          <w:rFonts w:ascii="Consolas" w:hAnsi="Consolas" w:cs="Consolas"/>
+          <w:sz w:val="20"/>
+          <w:szCs w:val="20"/>
+        </w:rPr>
+      </w:pPr>
+    </w:p>
+    <w:p>
+      <w:pPr>
+        <w:autoSpaceDE w:val="0"/>
+        <w:autoSpaceDN w:val="0"/>
+        <w:adjustRightInd w:val="0"/>
+        <w:rPr>
+          <w:rFonts w:ascii="Consolas" w:hAnsi="Consolas" w:cs="Consolas"/>
+          <w:sz w:val="20"/>
+          <w:szCs w:val="20"/>
+        </w:rPr>
+      </w:pPr>
+      <w:r>
+        <w:rPr>
+          <w:rFonts w:ascii="Consolas" w:hAnsi="Consolas" w:cs="Consolas"/>
+          <w:color w:val="000000"/>
+          <w:sz w:val="20"/>
+          <w:szCs w:val="20"/>
+        </w:rPr>
+        <w:t xml:space="preserve">   </w:t>
+      </w:r>
+      <w:r>
+        <w:rPr>
+          <w:rFonts w:ascii="Consolas" w:hAnsi="Consolas" w:cs="Consolas"/>
+          <w:b/>
+          <w:bCs/>
+          <w:color w:val="7F0055"/>
+          <w:sz w:val="20"/>
+          <w:szCs w:val="20"/>
+        </w:rPr>
+        <w:t>public</w:t>
+      </w:r>
+      <w:r>
+        <w:rPr>
+          <w:rFonts w:ascii="Consolas" w:hAnsi="Consolas" w:cs="Consolas"/>
+          <w:color w:val="000000"/>
+          <w:sz w:val="20"/>
+          <w:szCs w:val="20"/>
+        </w:rPr>
+        <w:t xml:space="preserve"> </w:t>
+      </w:r>
+      <w:r>
+        <w:rPr>
+          <w:rFonts w:ascii="Consolas" w:hAnsi="Consolas" w:cs="Consolas"/>
+          <w:b/>
+          <w:bCs/>
+          <w:color w:val="7F0055"/>
+          <w:sz w:val="20"/>
+          <w:szCs w:val="20"/>
+        </w:rPr>
+        <w:t>enum</w:t>
+      </w:r>
+      <w:r>
+        <w:rPr>
+          <w:rFonts w:ascii="Consolas" w:hAnsi="Consolas" w:cs="Consolas"/>
+          <w:color w:val="000000"/>
+          <w:sz w:val="20"/>
+          <w:szCs w:val="20"/>
+        </w:rPr>
+        <w:t xml:space="preserve"> Resposta{</w:t>
+      </w:r>
+    </w:p>
+    <w:p>
+      <w:pPr>
+        <w:autoSpaceDE w:val="0"/>
+        <w:autoSpaceDN w:val="0"/>
+        <w:adjustRightInd w:val="0"/>
+        <w:rPr>
+          <w:rFonts w:ascii="Consolas" w:hAnsi="Consolas" w:cs="Consolas"/>
+          <w:sz w:val="20"/>
+          <w:szCs w:val="20"/>
+        </w:rPr>
+      </w:pPr>
+      <w:r>
+        <w:rPr>
+          <w:rFonts w:ascii="Consolas" w:hAnsi="Consolas" w:cs="Consolas"/>
+          <w:color w:val="000000"/>
+          <w:sz w:val="20"/>
+          <w:szCs w:val="20"/>
+        </w:rPr>
+        <w:tab/>
+        <w:t xml:space="preserve">   </w:t>
+      </w:r>
+      <w:r>
+        <w:rPr>
+          <w:rFonts w:ascii="Consolas" w:hAnsi="Consolas" w:cs="Consolas"/>
+          <w:b/>
+          <w:bCs/>
+          <w:i/>
+          <w:iCs/>
+          <w:color w:val="0000C0"/>
+          <w:sz w:val="20"/>
+          <w:szCs w:val="20"/>
+        </w:rPr>
+        <w:t>NEGACAO</w:t>
+      </w:r>
+      <w:r>
+        <w:rPr>
+          <w:rFonts w:ascii="Consolas" w:hAnsi="Consolas" w:cs="Consolas"/>
+          <w:color w:val="000000"/>
+          <w:sz w:val="20"/>
+          <w:szCs w:val="20"/>
+        </w:rPr>
+        <w:t xml:space="preserve">, </w:t>
+      </w:r>
+      <w:r>
+        <w:rPr>
+          <w:rFonts w:ascii="Consolas" w:hAnsi="Consolas" w:cs="Consolas"/>
+          <w:b/>
+          <w:bCs/>
+          <w:i/>
+          <w:iCs/>
+          <w:color w:val="0000C0"/>
+          <w:sz w:val="20"/>
+          <w:szCs w:val="20"/>
+          <w:shd w:val="clear" w:color="auto" w:fill="D4D4D4"/>
+        </w:rPr>
+        <w:t>DELACAO</w:t>
+      </w:r>
+    </w:p>
+    <w:p>
+      <w:pPr>
+        <w:autoSpaceDE w:val="0"/>
+        <w:autoSpaceDN w:val="0"/>
+        <w:adjustRightInd w:val="0"/>
+        <w:rPr>
+          <w:rFonts w:ascii="Consolas" w:hAnsi="Consolas" w:cs="Consolas"/>
+          <w:sz w:val="20"/>
+          <w:szCs w:val="20"/>
+        </w:rPr>
+      </w:pPr>
+      <w:r>
+        <w:rPr>
+          <w:rFonts w:ascii="Consolas" w:hAnsi="Consolas" w:cs="Consolas"/>
+          <w:color w:val="000000"/>
+          <w:sz w:val="20"/>
+          <w:szCs w:val="20"/>
+        </w:rPr>
+        <w:t xml:space="preserve">   }</w:t>
+      </w:r>
+    </w:p>
+    <w:p>
+      <w:pPr>
+        <w:autoSpaceDE w:val="0"/>
+        <w:autoSpaceDN w:val="0"/>
+        <w:adjustRightInd w:val="0"/>
+        <w:rPr>
+          <w:rFonts w:ascii="Consolas" w:hAnsi="Consolas" w:cs="Consolas"/>
+          <w:sz w:val="20"/>
+          <w:szCs w:val="20"/>
+        </w:rPr>
+      </w:pPr>
+      <w:r>
+        <w:rPr>
+          <w:rFonts w:ascii="Consolas" w:hAnsi="Consolas" w:cs="Consolas"/>
+          <w:color w:val="000000"/>
+          <w:sz w:val="20"/>
+          <w:szCs w:val="20"/>
+        </w:rPr>
+        <w:t xml:space="preserve">   </w:t>
+      </w:r>
+    </w:p>
+    <w:p>
+      <w:pPr>
+        <w:autoSpaceDE w:val="0"/>
+        <w:autoSpaceDN w:val="0"/>
+        <w:adjustRightInd w:val="0"/>
+        <w:rPr>
+          <w:rFonts w:ascii="Consolas" w:hAnsi="Consolas" w:cs="Consolas"/>
+          <w:sz w:val="20"/>
+          <w:szCs w:val="20"/>
+        </w:rPr>
+      </w:pPr>
+      <w:r>
+        <w:rPr>
+          <w:rFonts w:ascii="Consolas" w:hAnsi="Consolas" w:cs="Consolas"/>
+          <w:color w:val="000000"/>
+          <w:sz w:val="20"/>
+          <w:szCs w:val="20"/>
+        </w:rPr>
+        <w:t xml:space="preserve">   </w:t>
+      </w:r>
+      <w:r>
+        <w:rPr>
+          <w:rFonts w:ascii="Consolas" w:hAnsi="Consolas" w:cs="Consolas"/>
+          <w:b/>
+          <w:bCs/>
+          <w:color w:val="7F0055"/>
+          <w:sz w:val="20"/>
+          <w:szCs w:val="20"/>
+        </w:rPr>
+        <w:t>public</w:t>
+      </w:r>
+      <w:r>
+        <w:rPr>
+          <w:rFonts w:ascii="Consolas" w:hAnsi="Consolas" w:cs="Consolas"/>
+          <w:color w:val="000000"/>
+          <w:sz w:val="20"/>
+          <w:szCs w:val="20"/>
+        </w:rPr>
+        <w:t xml:space="preserve"> </w:t>
+      </w:r>
+      <w:r>
+        <w:rPr>
+          <w:rFonts w:ascii="Consolas" w:hAnsi="Consolas" w:cs="Consolas"/>
+          <w:b/>
+          <w:bCs/>
+          <w:color w:val="7F0055"/>
+          <w:sz w:val="20"/>
+          <w:szCs w:val="20"/>
+        </w:rPr>
+        <w:t>int</w:t>
+      </w:r>
+      <w:r>
+        <w:rPr>
+          <w:rFonts w:ascii="Consolas" w:hAnsi="Consolas" w:cs="Consolas"/>
+          <w:color w:val="000000"/>
+          <w:sz w:val="20"/>
+          <w:szCs w:val="20"/>
+        </w:rPr>
+        <w:t xml:space="preserve"> calculaPena(Resposta </w:t>
+      </w:r>
+      <w:r>
+        <w:rPr>
+          <w:rFonts w:ascii="Consolas" w:hAnsi="Consolas" w:cs="Consolas"/>
+          <w:color w:val="6A3E3E"/>
+          <w:sz w:val="20"/>
+          <w:szCs w:val="20"/>
+        </w:rPr>
+        <w:t>respostaPrisioneiroA</w:t>
+      </w:r>
+      <w:r>
+        <w:rPr>
+          <w:rFonts w:ascii="Consolas" w:hAnsi="Consolas" w:cs="Consolas"/>
+          <w:color w:val="000000"/>
+          <w:sz w:val="20"/>
+          <w:szCs w:val="20"/>
+        </w:rPr>
+        <w:t xml:space="preserve">, Resposta </w:t>
+      </w:r>
+      <w:r>
+        <w:rPr>
+          <w:rFonts w:ascii="Consolas" w:hAnsi="Consolas" w:cs="Consolas"/>
+          <w:color w:val="6A3E3E"/>
+          <w:sz w:val="20"/>
+          <w:szCs w:val="20"/>
+        </w:rPr>
+        <w:t>respostaPrisioneiroB</w:t>
+      </w:r>
+      <w:r>
+        <w:rPr>
+          <w:rFonts w:ascii="Consolas" w:hAnsi="Consolas" w:cs="Consolas"/>
+          <w:color w:val="000000"/>
+          <w:sz w:val="20"/>
+          <w:szCs w:val="20"/>
+        </w:rPr>
+        <w:t>) {</w:t>
+      </w:r>
+    </w:p>
+    <w:p>
+      <w:pPr>
+        <w:autoSpaceDE w:val="0"/>
+        <w:autoSpaceDN w:val="0"/>
+        <w:adjustRightInd w:val="0"/>
+        <w:rPr>
+          <w:rFonts w:ascii="Consolas" w:hAnsi="Consolas" w:cs="Consolas"/>
+          <w:sz w:val="20"/>
+          <w:szCs w:val="20"/>
+        </w:rPr>
+      </w:pPr>
+      <w:r>
+        <w:rPr>
+          <w:rFonts w:ascii="Consolas" w:hAnsi="Consolas" w:cs="Consolas"/>
+          <w:color w:val="000000"/>
+          <w:sz w:val="20"/>
+          <w:szCs w:val="20"/>
+        </w:rPr>
+        <w:t xml:space="preserve">      </w:t>
+      </w:r>
+      <w:r>
+        <w:rPr>
+          <w:rFonts w:ascii="Consolas" w:hAnsi="Consolas" w:cs="Consolas"/>
+          <w:b/>
+          <w:bCs/>
+          <w:color w:val="7F0055"/>
+          <w:sz w:val="20"/>
+          <w:szCs w:val="20"/>
+        </w:rPr>
+        <w:t>if</w:t>
+      </w:r>
+      <w:r>
+        <w:rPr>
+          <w:rFonts w:ascii="Consolas" w:hAnsi="Consolas" w:cs="Consolas"/>
+          <w:color w:val="000000"/>
+          <w:sz w:val="20"/>
+          <w:szCs w:val="20"/>
+        </w:rPr>
+        <w:t xml:space="preserve"> (</w:t>
+      </w:r>
+      <w:r>
+        <w:rPr>
+          <w:rFonts w:ascii="Consolas" w:hAnsi="Consolas" w:cs="Consolas"/>
+          <w:color w:val="6A3E3E"/>
+          <w:sz w:val="20"/>
+          <w:szCs w:val="20"/>
+        </w:rPr>
+        <w:t>respostaPrisioneiroA</w:t>
+      </w:r>
+      <w:r>
+        <w:rPr>
+          <w:rFonts w:ascii="Consolas" w:hAnsi="Consolas" w:cs="Consolas"/>
+          <w:color w:val="000000"/>
+          <w:sz w:val="20"/>
+          <w:szCs w:val="20"/>
+        </w:rPr>
+        <w:t xml:space="preserve"> == Resposta.</w:t>
+      </w:r>
+      <w:r>
+        <w:rPr>
+          <w:rFonts w:ascii="Consolas" w:hAnsi="Consolas" w:cs="Consolas"/>
+          <w:b/>
+          <w:bCs/>
+          <w:i/>
+          <w:iCs/>
+          <w:color w:val="0000C0"/>
+          <w:sz w:val="20"/>
+          <w:szCs w:val="20"/>
+          <w:shd w:val="clear" w:color="auto" w:fill="D4D4D4"/>
+        </w:rPr>
+        <w:t>DELACAO</w:t>
+      </w:r>
+      <w:r>
+        <w:rPr>
+          <w:rFonts w:ascii="Consolas" w:hAnsi="Consolas" w:cs="Consolas"/>
+          <w:color w:val="000000"/>
+          <w:sz w:val="20"/>
+          <w:szCs w:val="20"/>
+        </w:rPr>
+        <w:t>) {</w:t>
+      </w:r>
+    </w:p>
+    <w:p>
+      <w:pPr>
+        <w:autoSpaceDE w:val="0"/>
+        <w:autoSpaceDN w:val="0"/>
+        <w:adjustRightInd w:val="0"/>
+        <w:rPr>
+          <w:rFonts w:ascii="Consolas" w:hAnsi="Consolas" w:cs="Consolas"/>
+          <w:sz w:val="20"/>
+          <w:szCs w:val="20"/>
+        </w:rPr>
+      </w:pPr>
+      <w:r>
+        <w:rPr>
+          <w:rFonts w:ascii="Consolas" w:hAnsi="Consolas" w:cs="Consolas"/>
+          <w:color w:val="000000"/>
+          <w:sz w:val="20"/>
+          <w:szCs w:val="20"/>
+        </w:rPr>
+        <w:t xml:space="preserve">          </w:t>
+      </w:r>
+      <w:r>
+        <w:rPr>
+          <w:rFonts w:ascii="Consolas" w:hAnsi="Consolas" w:cs="Consolas"/>
+          <w:b/>
+          <w:bCs/>
+          <w:color w:val="7F0055"/>
+          <w:sz w:val="20"/>
+          <w:szCs w:val="20"/>
+        </w:rPr>
+        <w:t>if</w:t>
+      </w:r>
+      <w:r>
+        <w:rPr>
+          <w:rFonts w:ascii="Consolas" w:hAnsi="Consolas" w:cs="Consolas"/>
+          <w:color w:val="000000"/>
+          <w:sz w:val="20"/>
+          <w:szCs w:val="20"/>
+        </w:rPr>
+        <w:t xml:space="preserve"> (</w:t>
+      </w:r>
+      <w:r>
+        <w:rPr>
+          <w:rFonts w:ascii="Consolas" w:hAnsi="Consolas" w:cs="Consolas"/>
+          <w:color w:val="6A3E3E"/>
+          <w:sz w:val="20"/>
+          <w:szCs w:val="20"/>
+        </w:rPr>
+        <w:t>respostaPrisioneiroB</w:t>
+      </w:r>
+      <w:r>
+        <w:rPr>
+          <w:rFonts w:ascii="Consolas" w:hAnsi="Consolas" w:cs="Consolas"/>
+          <w:color w:val="000000"/>
+          <w:sz w:val="20"/>
+          <w:szCs w:val="20"/>
+        </w:rPr>
+        <w:t xml:space="preserve"> == Resposta.</w:t>
+      </w:r>
+      <w:r>
+        <w:rPr>
+          <w:rFonts w:ascii="Consolas" w:hAnsi="Consolas" w:cs="Consolas"/>
+          <w:b/>
+          <w:bCs/>
+          <w:i/>
+          <w:iCs/>
+          <w:color w:val="0000C0"/>
+          <w:sz w:val="20"/>
+          <w:szCs w:val="20"/>
+          <w:shd w:val="clear" w:color="auto" w:fill="D4D4D4"/>
+        </w:rPr>
+        <w:t>DELACAO</w:t>
+      </w:r>
+      <w:r>
+        <w:rPr>
+          <w:rFonts w:ascii="Consolas" w:hAnsi="Consolas" w:cs="Consolas"/>
+          <w:color w:val="000000"/>
+          <w:sz w:val="20"/>
+          <w:szCs w:val="20"/>
+        </w:rPr>
+        <w:t>) {</w:t>
+      </w:r>
+    </w:p>
+    <w:p>
+      <w:pPr>
+        <w:autoSpaceDE w:val="0"/>
+        <w:autoSpaceDN w:val="0"/>
+        <w:adjustRightInd w:val="0"/>
+        <w:rPr>
+          <w:rFonts w:ascii="Consolas" w:hAnsi="Consolas" w:cs="Consolas"/>
+          <w:sz w:val="20"/>
+          <w:szCs w:val="20"/>
+        </w:rPr>
+      </w:pPr>
+      <w:r>
+        <w:rPr>
+          <w:rFonts w:ascii="Consolas" w:hAnsi="Consolas" w:cs="Consolas"/>
+          <w:color w:val="000000"/>
+          <w:sz w:val="20"/>
+          <w:szCs w:val="20"/>
+        </w:rPr>
+        <w:t xml:space="preserve">            </w:t>
+      </w:r>
+      <w:r>
+        <w:rPr>
+          <w:rFonts w:ascii="Consolas" w:hAnsi="Consolas" w:cs="Consolas"/>
+          <w:b/>
+          <w:bCs/>
+          <w:color w:val="7F0055"/>
+          <w:sz w:val="20"/>
+          <w:szCs w:val="20"/>
+        </w:rPr>
+        <w:t>return</w:t>
+      </w:r>
+      <w:r>
+        <w:rPr>
+          <w:rFonts w:ascii="Consolas" w:hAnsi="Consolas" w:cs="Consolas"/>
+          <w:color w:val="000000"/>
+          <w:sz w:val="20"/>
+          <w:szCs w:val="20"/>
+        </w:rPr>
+        <w:t xml:space="preserve"> </w:t>
+      </w:r>
+      <w:r>
+        <w:rPr>
+          <w:rFonts w:ascii="Consolas" w:hAnsi="Consolas" w:cs="Consolas"/>
+          <w:color w:val="0000C0"/>
+          <w:sz w:val="20"/>
+          <w:szCs w:val="20"/>
+        </w:rPr>
+        <w:t>PENA_CONDENACAO_MUTUA</w:t>
+      </w:r>
+      <w:r>
+        <w:rPr>
+          <w:rFonts w:ascii="Consolas" w:hAnsi="Consolas" w:cs="Consolas"/>
+          <w:color w:val="000000"/>
+          <w:sz w:val="20"/>
+          <w:szCs w:val="20"/>
+        </w:rPr>
+        <w:t>;</w:t>
+      </w:r>
+    </w:p>
+    <w:p>
+      <w:pPr>
+        <w:autoSpaceDE w:val="0"/>
+        <w:autoSpaceDN w:val="0"/>
+        <w:adjustRightInd w:val="0"/>
+        <w:rPr>
+          <w:rFonts w:ascii="Consolas" w:hAnsi="Consolas" w:cs="Consolas"/>
+          <w:sz w:val="20"/>
+          <w:szCs w:val="20"/>
+          <w:lang w:val="en-US"/>
+        </w:rPr>
+      </w:pPr>
+      <w:r>
+        <w:rPr>
+          <w:rFonts w:ascii="Consolas" w:hAnsi="Consolas" w:cs="Consolas"/>
+          <w:color w:val="000000"/>
+          <w:sz w:val="20"/>
+          <w:szCs w:val="20"/>
+        </w:rPr>
+        <w:t xml:space="preserve">          </w:t>
+      </w:r>
+      <w:r>
+        <w:rPr>
+          <w:rFonts w:ascii="Consolas" w:hAnsi="Consolas" w:cs="Consolas"/>
+          <w:color w:val="000000"/>
+          <w:sz w:val="20"/>
+          <w:szCs w:val="20"/>
+          <w:lang w:val="en-US"/>
+        </w:rPr>
+        <w:t xml:space="preserve">} </w:t>
+      </w:r>
+      <w:r>
+        <w:rPr>
+          <w:rFonts w:ascii="Consolas" w:hAnsi="Consolas" w:cs="Consolas"/>
+          <w:b/>
+          <w:bCs/>
+          <w:color w:val="7F0055"/>
+          <w:sz w:val="20"/>
+          <w:szCs w:val="20"/>
+          <w:lang w:val="en-US"/>
+        </w:rPr>
+        <w:t>else</w:t>
+      </w:r>
+      <w:r>
+        <w:rPr>
+          <w:rFonts w:ascii="Consolas" w:hAnsi="Consolas" w:cs="Consolas"/>
+          <w:color w:val="000000"/>
+          <w:sz w:val="20"/>
+          <w:szCs w:val="20"/>
+          <w:lang w:val="en-US"/>
+        </w:rPr>
+        <w:t xml:space="preserve"> {</w:t>
+      </w:r>
+    </w:p>
+    <w:p>
+      <w:pPr>
+        <w:autoSpaceDE w:val="0"/>
+        <w:autoSpaceDN w:val="0"/>
+        <w:adjustRightInd w:val="0"/>
+        <w:rPr>
+          <w:rFonts w:ascii="Consolas" w:hAnsi="Consolas" w:cs="Consolas"/>
+          <w:sz w:val="20"/>
+          <w:szCs w:val="20"/>
+          <w:lang w:val="en-US"/>
+        </w:rPr>
+      </w:pPr>
+      <w:r>
+        <w:rPr>
+          <w:rFonts w:ascii="Consolas" w:hAnsi="Consolas" w:cs="Consolas"/>
+          <w:color w:val="000000"/>
+          <w:sz w:val="20"/>
+          <w:szCs w:val="20"/>
+          <w:lang w:val="en-US"/>
+        </w:rPr>
+        <w:t xml:space="preserve">                 </w:t>
+      </w:r>
+      <w:r>
+        <w:rPr>
+          <w:rFonts w:ascii="Consolas" w:hAnsi="Consolas" w:cs="Consolas"/>
+          <w:b/>
+          <w:bCs/>
+          <w:color w:val="7F0055"/>
+          <w:sz w:val="20"/>
+          <w:szCs w:val="20"/>
+          <w:lang w:val="en-US"/>
+        </w:rPr>
+        <w:t>return</w:t>
+      </w:r>
+      <w:r>
+        <w:rPr>
+          <w:rFonts w:ascii="Consolas" w:hAnsi="Consolas" w:cs="Consolas"/>
+          <w:color w:val="000000"/>
+          <w:sz w:val="20"/>
+          <w:szCs w:val="20"/>
+          <w:lang w:val="en-US"/>
+        </w:rPr>
+        <w:t xml:space="preserve"> </w:t>
+      </w:r>
+      <w:r>
+        <w:rPr>
+          <w:rFonts w:ascii="Consolas" w:hAnsi="Consolas" w:cs="Consolas"/>
+          <w:color w:val="0000C0"/>
+          <w:sz w:val="20"/>
+          <w:szCs w:val="20"/>
+          <w:lang w:val="en-US"/>
+        </w:rPr>
+        <w:t>PENA_INOCENCIA</w:t>
+      </w:r>
+      <w:r>
+        <w:rPr>
+          <w:rFonts w:ascii="Consolas" w:hAnsi="Consolas" w:cs="Consolas"/>
+          <w:color w:val="000000"/>
+          <w:sz w:val="20"/>
+          <w:szCs w:val="20"/>
+          <w:lang w:val="en-US"/>
+        </w:rPr>
+        <w:t>;</w:t>
+      </w:r>
+    </w:p>
+    <w:p>
+      <w:pPr>
+        <w:autoSpaceDE w:val="0"/>
+        <w:autoSpaceDN w:val="0"/>
+        <w:adjustRightInd w:val="0"/>
+        <w:rPr>
+          <w:rFonts w:ascii="Consolas" w:hAnsi="Consolas" w:cs="Consolas"/>
+          <w:sz w:val="20"/>
+          <w:szCs w:val="20"/>
+          <w:lang w:val="en-US"/>
+        </w:rPr>
+      </w:pPr>
+      <w:r>
+        <w:rPr>
+          <w:rFonts w:ascii="Consolas" w:hAnsi="Consolas" w:cs="Consolas"/>
+          <w:color w:val="000000"/>
+          <w:sz w:val="20"/>
+          <w:szCs w:val="20"/>
+          <w:lang w:val="en-US"/>
+        </w:rPr>
+        <w:t xml:space="preserve">                 }</w:t>
+      </w:r>
+    </w:p>
+    <w:p>
+      <w:pPr>
+        <w:autoSpaceDE w:val="0"/>
+        <w:autoSpaceDN w:val="0"/>
+        <w:adjustRightInd w:val="0"/>
+        <w:rPr>
+          <w:rFonts w:ascii="Consolas" w:hAnsi="Consolas" w:cs="Consolas"/>
+          <w:sz w:val="20"/>
+          <w:szCs w:val="20"/>
+          <w:lang w:val="en-US"/>
+        </w:rPr>
+      </w:pPr>
+      <w:r>
+        <w:rPr>
+          <w:rFonts w:ascii="Consolas" w:hAnsi="Consolas" w:cs="Consolas"/>
+          <w:color w:val="000000"/>
+          <w:sz w:val="20"/>
+          <w:szCs w:val="20"/>
+          <w:lang w:val="en-US"/>
+        </w:rPr>
+        <w:t xml:space="preserve">       } </w:t>
+      </w:r>
+      <w:r>
+        <w:rPr>
+          <w:rFonts w:ascii="Consolas" w:hAnsi="Consolas" w:cs="Consolas"/>
+          <w:b/>
+          <w:bCs/>
+          <w:color w:val="7F0055"/>
+          <w:sz w:val="20"/>
+          <w:szCs w:val="20"/>
+          <w:lang w:val="en-US"/>
+        </w:rPr>
+        <w:t>else</w:t>
+      </w:r>
+      <w:r>
+        <w:rPr>
+          <w:rFonts w:ascii="Consolas" w:hAnsi="Consolas" w:cs="Consolas"/>
+          <w:color w:val="000000"/>
+          <w:sz w:val="20"/>
+          <w:szCs w:val="20"/>
+          <w:lang w:val="en-US"/>
+        </w:rPr>
+        <w:t xml:space="preserve"> {</w:t>
+      </w:r>
+    </w:p>
+    <w:p>
+      <w:pPr>
+        <w:autoSpaceDE w:val="0"/>
+        <w:autoSpaceDN w:val="0"/>
+        <w:adjustRightInd w:val="0"/>
+        <w:rPr>
+          <w:rFonts w:ascii="Consolas" w:hAnsi="Consolas" w:cs="Consolas"/>
+          <w:sz w:val="20"/>
+          <w:szCs w:val="20"/>
+        </w:rPr>
+      </w:pPr>
+      <w:r>
+        <w:rPr>
+          <w:rFonts w:ascii="Consolas" w:hAnsi="Consolas" w:cs="Consolas"/>
+          <w:color w:val="000000"/>
+          <w:sz w:val="20"/>
+          <w:szCs w:val="20"/>
+          <w:lang w:val="en-US"/>
+        </w:rPr>
+        <w:t xml:space="preserve">                </w:t>
+      </w:r>
+      <w:r>
+        <w:rPr>
+          <w:rFonts w:ascii="Consolas" w:hAnsi="Consolas" w:cs="Consolas"/>
+          <w:b/>
+          <w:bCs/>
+          <w:color w:val="7F0055"/>
+          <w:sz w:val="20"/>
+          <w:szCs w:val="20"/>
+        </w:rPr>
+        <w:t>if</w:t>
+      </w:r>
+      <w:r>
+        <w:rPr>
+          <w:rFonts w:ascii="Consolas" w:hAnsi="Consolas" w:cs="Consolas"/>
+          <w:color w:val="000000"/>
+          <w:sz w:val="20"/>
+          <w:szCs w:val="20"/>
+        </w:rPr>
+        <w:t xml:space="preserve"> (</w:t>
+      </w:r>
+      <w:r>
+        <w:rPr>
+          <w:rFonts w:ascii="Consolas" w:hAnsi="Consolas" w:cs="Consolas"/>
+          <w:color w:val="6A3E3E"/>
+          <w:sz w:val="20"/>
+          <w:szCs w:val="20"/>
+        </w:rPr>
+        <w:t>respostaPrisioneiroB</w:t>
+      </w:r>
+      <w:r>
+        <w:rPr>
+          <w:rFonts w:ascii="Consolas" w:hAnsi="Consolas" w:cs="Consolas"/>
+          <w:color w:val="000000"/>
+          <w:sz w:val="20"/>
+          <w:szCs w:val="20"/>
+        </w:rPr>
+        <w:t xml:space="preserve"> == Resposta.</w:t>
+      </w:r>
+      <w:r>
+        <w:rPr>
+          <w:rFonts w:ascii="Consolas" w:hAnsi="Consolas" w:cs="Consolas"/>
+          <w:b/>
+          <w:bCs/>
+          <w:i/>
+          <w:iCs/>
+          <w:color w:val="0000C0"/>
+          <w:sz w:val="20"/>
+          <w:szCs w:val="20"/>
+          <w:shd w:val="clear" w:color="auto" w:fill="D4D4D4"/>
+        </w:rPr>
+        <w:t>DELACAO</w:t>
+      </w:r>
+      <w:r>
+        <w:rPr>
+          <w:rFonts w:ascii="Consolas" w:hAnsi="Consolas" w:cs="Consolas"/>
+          <w:color w:val="000000"/>
+          <w:sz w:val="20"/>
+          <w:szCs w:val="20"/>
+        </w:rPr>
+        <w:t>) {</w:t>
+      </w:r>
+    </w:p>
+    <w:p>
+      <w:pPr>
+        <w:autoSpaceDE w:val="0"/>
+        <w:autoSpaceDN w:val="0"/>
+        <w:adjustRightInd w:val="0"/>
+        <w:rPr>
+          <w:rFonts w:ascii="Consolas" w:hAnsi="Consolas" w:cs="Consolas"/>
+          <w:sz w:val="20"/>
+          <w:szCs w:val="20"/>
+        </w:rPr>
+      </w:pPr>
+      <w:r>
+        <w:rPr>
+          <w:rFonts w:ascii="Consolas" w:hAnsi="Consolas" w:cs="Consolas"/>
+          <w:color w:val="000000"/>
+          <w:sz w:val="20"/>
+          <w:szCs w:val="20"/>
+        </w:rPr>
+        <w:t xml:space="preserve">                    </w:t>
+      </w:r>
+      <w:r>
+        <w:rPr>
+          <w:rFonts w:ascii="Consolas" w:hAnsi="Consolas" w:cs="Consolas"/>
+          <w:b/>
+          <w:bCs/>
+          <w:color w:val="7F0055"/>
+          <w:sz w:val="20"/>
+          <w:szCs w:val="20"/>
+        </w:rPr>
+        <w:t>return</w:t>
+      </w:r>
+      <w:r>
+        <w:rPr>
+          <w:rFonts w:ascii="Consolas" w:hAnsi="Consolas" w:cs="Consolas"/>
+          <w:color w:val="000000"/>
+          <w:sz w:val="20"/>
+          <w:szCs w:val="20"/>
+        </w:rPr>
+        <w:t xml:space="preserve"> </w:t>
+      </w:r>
+      <w:r>
+        <w:rPr>
+          <w:rFonts w:ascii="Consolas" w:hAnsi="Consolas" w:cs="Consolas"/>
+          <w:color w:val="0000C0"/>
+          <w:sz w:val="20"/>
+          <w:szCs w:val="20"/>
+        </w:rPr>
+        <w:t>PENA_CONDENACAO_INDIVIDUAL</w:t>
+      </w:r>
+      <w:r>
+        <w:rPr>
+          <w:rFonts w:ascii="Consolas" w:hAnsi="Consolas" w:cs="Consolas"/>
+          <w:color w:val="000000"/>
+          <w:sz w:val="20"/>
+          <w:szCs w:val="20"/>
+        </w:rPr>
+        <w:t>;</w:t>
+      </w:r>
+    </w:p>
+    <w:p>
+      <w:pPr>
+        <w:autoSpaceDE w:val="0"/>
+        <w:autoSpaceDN w:val="0"/>
+        <w:adjustRightInd w:val="0"/>
+        <w:rPr>
+          <w:rFonts w:ascii="Consolas" w:hAnsi="Consolas" w:cs="Consolas"/>
+          <w:sz w:val="20"/>
+          <w:szCs w:val="20"/>
+        </w:rPr>
+      </w:pPr>
+      <w:r>
+        <w:rPr>
+          <w:rFonts w:ascii="Consolas" w:hAnsi="Consolas" w:cs="Consolas"/>
+          <w:color w:val="000000"/>
+          <w:sz w:val="20"/>
+          <w:szCs w:val="20"/>
+        </w:rPr>
+        <w:t xml:space="preserve">                } </w:t>
+      </w:r>
+      <w:r>
+        <w:rPr>
+          <w:rFonts w:ascii="Consolas" w:hAnsi="Consolas" w:cs="Consolas"/>
+          <w:b/>
+          <w:bCs/>
+          <w:color w:val="7F0055"/>
+          <w:sz w:val="20"/>
+          <w:szCs w:val="20"/>
+        </w:rPr>
+        <w:t>else</w:t>
+      </w:r>
+      <w:r>
+        <w:rPr>
+          <w:rFonts w:ascii="Consolas" w:hAnsi="Consolas" w:cs="Consolas"/>
+          <w:color w:val="000000"/>
+          <w:sz w:val="20"/>
+          <w:szCs w:val="20"/>
+        </w:rPr>
+        <w:t xml:space="preserve"> {</w:t>
+      </w:r>
+    </w:p>
+    <w:p>
+      <w:pPr>
+        <w:autoSpaceDE w:val="0"/>
+        <w:autoSpaceDN w:val="0"/>
+        <w:adjustRightInd w:val="0"/>
+        <w:rPr>
+          <w:rFonts w:ascii="Consolas" w:hAnsi="Consolas" w:cs="Consolas"/>
+          <w:sz w:val="20"/>
+          <w:szCs w:val="20"/>
+        </w:rPr>
+      </w:pPr>
+      <w:r>
+        <w:rPr>
+          <w:rFonts w:ascii="Consolas" w:hAnsi="Consolas" w:cs="Consolas"/>
+          <w:color w:val="000000"/>
+          <w:sz w:val="20"/>
+          <w:szCs w:val="20"/>
+        </w:rPr>
+        <w:t xml:space="preserve">                         </w:t>
+      </w:r>
+      <w:r>
+        <w:rPr>
+          <w:rFonts w:ascii="Consolas" w:hAnsi="Consolas" w:cs="Consolas"/>
+          <w:b/>
+          <w:bCs/>
+          <w:color w:val="7F0055"/>
+          <w:sz w:val="20"/>
+          <w:szCs w:val="20"/>
+        </w:rPr>
+        <w:t>return</w:t>
+      </w:r>
+      <w:r>
+        <w:rPr>
+          <w:rFonts w:ascii="Consolas" w:hAnsi="Consolas" w:cs="Consolas"/>
+          <w:color w:val="000000"/>
+          <w:sz w:val="20"/>
+          <w:szCs w:val="20"/>
+        </w:rPr>
+        <w:t xml:space="preserve"> </w:t>
+      </w:r>
+      <w:r>
+        <w:rPr>
+          <w:rFonts w:ascii="Consolas" w:hAnsi="Consolas" w:cs="Consolas"/>
+          <w:color w:val="0000C0"/>
+          <w:sz w:val="20"/>
+          <w:szCs w:val="20"/>
+        </w:rPr>
+        <w:t>PENA_CONDENACAO_CUMPLICES</w:t>
+      </w:r>
+      <w:r>
+        <w:rPr>
+          <w:rFonts w:ascii="Consolas" w:hAnsi="Consolas" w:cs="Consolas"/>
+          <w:color w:val="000000"/>
+          <w:sz w:val="20"/>
+          <w:szCs w:val="20"/>
+        </w:rPr>
+        <w:t>;</w:t>
+      </w:r>
+    </w:p>
+    <w:p>
+      <w:pPr>
+        <w:autoSpaceDE w:val="0"/>
+        <w:autoSpaceDN w:val="0"/>
+        <w:adjustRightInd w:val="0"/>
+        <w:rPr>
+          <w:rFonts w:ascii="Consolas" w:hAnsi="Consolas" w:cs="Consolas"/>
+          <w:sz w:val="20"/>
+          <w:szCs w:val="20"/>
+        </w:rPr>
+      </w:pPr>
+      <w:r>
+        <w:rPr>
+          <w:rFonts w:ascii="Consolas" w:hAnsi="Consolas" w:cs="Consolas"/>
+          <w:color w:val="000000"/>
+          <w:sz w:val="20"/>
+          <w:szCs w:val="20"/>
+        </w:rPr>
+        <w:t xml:space="preserve">                        }</w:t>
+      </w:r>
+    </w:p>
+    <w:p>
+      <w:pPr>
+        <w:autoSpaceDE w:val="0"/>
+        <w:autoSpaceDN w:val="0"/>
+        <w:adjustRightInd w:val="0"/>
+        <w:rPr>
+          <w:rFonts w:ascii="Consolas" w:hAnsi="Consolas" w:cs="Consolas"/>
+          <w:sz w:val="20"/>
+          <w:szCs w:val="20"/>
+        </w:rPr>
+      </w:pPr>
+      <w:r>
+        <w:rPr>
+          <w:rFonts w:ascii="Consolas" w:hAnsi="Consolas" w:cs="Consolas"/>
+          <w:color w:val="000000"/>
+          <w:sz w:val="20"/>
+          <w:szCs w:val="20"/>
+        </w:rPr>
+        <w:t xml:space="preserve">                }</w:t>
+      </w:r>
+    </w:p>
+    <w:p>
+      <w:pPr>
+        <w:autoSpaceDE w:val="0"/>
+        <w:autoSpaceDN w:val="0"/>
+        <w:adjustRightInd w:val="0"/>
+        <w:rPr>
+          <w:rFonts w:ascii="Consolas" w:hAnsi="Consolas" w:cs="Consolas"/>
+          <w:sz w:val="20"/>
+          <w:szCs w:val="20"/>
+        </w:rPr>
+      </w:pPr>
+      <w:r>
+        <w:rPr>
+          <w:rFonts w:ascii="Consolas" w:hAnsi="Consolas" w:cs="Consolas"/>
+          <w:color w:val="000000"/>
+          <w:sz w:val="20"/>
+          <w:szCs w:val="20"/>
+        </w:rPr>
+        <w:t xml:space="preserve">     }</w:t>
+      </w:r>
+    </w:p>
+    <w:p>
+      <w:pPr>
+        <w:autoSpaceDE w:val="0"/>
+        <w:autoSpaceDN w:val="0"/>
+        <w:adjustRightInd w:val="0"/>
+        <w:rPr>
+          <w:rFonts w:ascii="Consolas" w:hAnsi="Consolas" w:cs="Consolas"/>
+          <w:sz w:val="20"/>
+          <w:szCs w:val="20"/>
+        </w:rPr>
+      </w:pPr>
+      <w:r>
+        <w:rPr>
+          <w:rFonts w:ascii="Consolas" w:hAnsi="Consolas" w:cs="Consolas"/>
+          <w:color w:val="000000"/>
+          <w:sz w:val="20"/>
+          <w:szCs w:val="20"/>
+        </w:rPr>
+        <w:t>}</w:t>
+      </w:r>
+    </w:p>
+    <w:p>
+      <w:pPr>
+        <w:rPr>
+          <w:lang w:val="pt-BR"/>
+        </w:rPr>
+      </w:pPr>
+    </w:p>
+    <w:p>
+      <w:pPr>
+        <w:rPr>
+          <w:lang w:val="pt-BR"/>
+        </w:rPr>
+      </w:pPr>
+    </w:p>
+    <w:p>
+      <w:pPr>
+        <w:rPr>
+          <w:lang w:val="pt-BR"/>
+        </w:rPr>
+      </w:pPr>
+      <w:r>
+        <w:rPr>
+          <w:lang w:val="pt-BR"/>
+        </w:rPr>
+        <w:t>JulgamentoPrisioneiroTeste.java</w:t>
+      </w:r>
+    </w:p>
+    <w:p>
+      <w:pPr>
+        <w:rPr>
+          <w:rFonts w:ascii="Consolas" w:hAnsi="Consolas"/>
+          <w:sz w:val="18"/>
+          <w:lang w:val="en-US"/>
+        </w:rPr>
+      </w:pPr>
+      <w:r>
+        <w:rPr>
+          <w:rFonts w:ascii="Consolas" w:hAnsi="Consolas"/>
+          <w:sz w:val="18"/>
+          <w:lang w:val="en-US"/>
+        </w:rPr>
+        <w:t xml:space="preserve">import static </w:t>
+      </w:r>
+      <w:proofErr w:type="spellStart"/>
+      <w:proofErr w:type="gramStart"/>
+      <w:r>
+        <w:rPr>
+          <w:rFonts w:ascii="Consolas" w:hAnsi="Consolas"/>
+          <w:sz w:val="18"/>
+          <w:lang w:val="en-US"/>
+        </w:rPr>
+        <w:t>org.junit.jupiter.api.Assertions</w:t>
+      </w:r>
+      <w:proofErr w:type="spellEnd"/>
+      <w:proofErr w:type="gramEnd"/>
+      <w:r>
+        <w:rPr>
+          <w:rFonts w:ascii="Consolas" w:hAnsi="Consolas"/>
+          <w:sz w:val="18"/>
+          <w:lang w:val="en-US"/>
+        </w:rPr>
+        <w:t>.*;</w:t>
+      </w:r>
+    </w:p>
+    <w:p>
+      <w:pPr>
+        <w:rPr>
+          <w:rFonts w:ascii="Consolas" w:hAnsi="Consolas"/>
+          <w:sz w:val="18"/>
+          <w:lang w:val="en-US"/>
+        </w:rPr>
+      </w:pPr>
+    </w:p>
+    <w:p>
+      <w:pPr>
+        <w:rPr>
+          <w:rFonts w:ascii="Consolas" w:hAnsi="Consolas"/>
+          <w:sz w:val="18"/>
+          <w:lang w:val="en-US"/>
+        </w:rPr>
+      </w:pPr>
+      <w:r>
+        <w:rPr>
+          <w:rFonts w:ascii="Consolas" w:hAnsi="Consolas"/>
+          <w:sz w:val="18"/>
+          <w:lang w:val="en-US"/>
+        </w:rPr>
+        <w:t xml:space="preserve">import </w:t>
+      </w:r>
+      <w:proofErr w:type="spellStart"/>
+      <w:proofErr w:type="gramStart"/>
+      <w:r>
+        <w:rPr>
+          <w:rFonts w:ascii="Consolas" w:hAnsi="Consolas"/>
+          <w:sz w:val="18"/>
+          <w:lang w:val="en-US"/>
+        </w:rPr>
+        <w:t>org.junit.jupiter.api.Test</w:t>
+      </w:r>
+      <w:proofErr w:type="spellEnd"/>
+      <w:proofErr w:type="gramEnd"/>
+      <w:r>
+        <w:rPr>
+          <w:rFonts w:ascii="Consolas" w:hAnsi="Consolas"/>
+          <w:sz w:val="18"/>
+          <w:lang w:val="en-US"/>
+        </w:rPr>
+        <w:t>;</w:t>
+      </w:r>
+    </w:p>
+    <w:p>
+      <w:pPr>
+        <w:rPr>
+          <w:rFonts w:ascii="Consolas" w:hAnsi="Consolas"/>
+          <w:sz w:val="18"/>
+          <w:lang w:val="en-US"/>
+        </w:rPr>
+      </w:pPr>
+    </w:p>
+    <w:p>
+      <w:pPr>
+        <w:rPr>
+          <w:rFonts w:ascii="Consolas" w:hAnsi="Consolas"/>
+          <w:sz w:val="18"/>
+        </w:rPr>
+      </w:pPr>
+      <w:r>
+        <w:rPr>
+          <w:rFonts w:ascii="Consolas" w:hAnsi="Consolas"/>
+          <w:sz w:val="18"/>
+        </w:rPr>
+        <w:t>class JulgamentoPrisioneiroTest {</w:t>
+      </w:r>
+    </w:p>
+    <w:p>
+      <w:pPr>
+        <w:rPr>
+          <w:rFonts w:ascii="Consolas" w:hAnsi="Consolas"/>
+          <w:sz w:val="18"/>
+        </w:rPr>
+      </w:pPr>
+    </w:p>
+    <w:p>
+      <w:pPr>
+        <w:rPr>
+          <w:rFonts w:ascii="Consolas" w:hAnsi="Consolas"/>
+          <w:sz w:val="18"/>
+        </w:rPr>
+      </w:pPr>
+      <w:r>
+        <w:rPr>
+          <w:rFonts w:ascii="Consolas" w:hAnsi="Consolas"/>
+          <w:sz w:val="18"/>
+        </w:rPr>
+        <w:tab/>
+        <w:t>@Test</w:t>
+      </w:r>
+    </w:p>
+    <w:p>
+      <w:pPr>
+        <w:rPr>
+          <w:rFonts w:ascii="Consolas" w:hAnsi="Consolas"/>
+          <w:sz w:val="18"/>
+          <w:lang w:val="pt-BR"/>
+        </w:rPr>
+      </w:pPr>
+      <w:r>
+        <w:rPr>
+          <w:rFonts w:ascii="Consolas" w:hAnsi="Consolas"/>
+          <w:sz w:val="18"/>
+        </w:rPr>
+        <w:tab/>
+      </w:r>
+      <w:proofErr w:type="spellStart"/>
+      <w:r>
+        <w:rPr>
+          <w:rFonts w:ascii="Consolas" w:hAnsi="Consolas"/>
+          <w:sz w:val="18"/>
+          <w:lang w:val="pt-BR"/>
+        </w:rPr>
+        <w:t>void</w:t>
+      </w:r>
+      <w:proofErr w:type="spellEnd"/>
+      <w:r>
+        <w:rPr>
+          <w:rFonts w:ascii="Consolas" w:hAnsi="Consolas"/>
+          <w:sz w:val="18"/>
+          <w:lang w:val="pt-BR"/>
+        </w:rPr>
+        <w:t xml:space="preserve"> </w:t>
+      </w:r>
+      <w:proofErr w:type="spellStart"/>
+      <w:proofErr w:type="gramStart"/>
+      <w:r>
+        <w:rPr>
+          <w:rFonts w:ascii="Consolas" w:hAnsi="Consolas"/>
+          <w:sz w:val="18"/>
+          <w:lang w:val="pt-BR"/>
+        </w:rPr>
+        <w:t>testJulgamento</w:t>
+      </w:r>
+      <w:proofErr w:type="spellEnd"/>
+      <w:r>
+        <w:rPr>
+          <w:rFonts w:ascii="Consolas" w:hAnsi="Consolas"/>
+          <w:sz w:val="18"/>
+          <w:lang w:val="pt-BR"/>
+        </w:rPr>
+        <w:t>(</w:t>
+      </w:r>
+      <w:proofErr w:type="gramEnd"/>
+      <w:r>
+        <w:rPr>
+          <w:rFonts w:ascii="Consolas" w:hAnsi="Consolas"/>
+          <w:sz w:val="18"/>
+          <w:lang w:val="pt-BR"/>
+        </w:rPr>
+        <w:t>) {</w:t>
+      </w:r>
+    </w:p>
+    <w:p>
+      <w:pPr>
+        <w:rPr>
+          <w:rFonts w:ascii="Consolas" w:hAnsi="Consolas"/>
+          <w:sz w:val="18"/>
+          <w:lang w:val="en-US"/>
+        </w:rPr>
+      </w:pPr>
+      <w:r>
+        <w:rPr>
+          <w:rFonts w:ascii="Consolas" w:hAnsi="Consolas"/>
+          <w:sz w:val="18"/>
+          <w:lang w:val="pt-BR"/>
+        </w:rPr>
+        <w:tab/>
+      </w:r>
+      <w:r>
+        <w:rPr>
+          <w:rFonts w:ascii="Consolas" w:hAnsi="Consolas"/>
+          <w:sz w:val="18"/>
+          <w:lang w:val="pt-BR"/>
+        </w:rPr>
+        <w:tab/>
+      </w:r>
+      <w:proofErr w:type="gramStart"/>
+      <w:r>
+        <w:rPr>
+          <w:rFonts w:ascii="Consolas" w:hAnsi="Consolas"/>
+          <w:sz w:val="18"/>
+          <w:lang w:val="en-US"/>
+        </w:rPr>
+        <w:t>fail(</w:t>
+      </w:r>
+      <w:proofErr w:type="gramEnd"/>
+      <w:r>
+        <w:rPr>
+          <w:rFonts w:ascii="Consolas" w:hAnsi="Consolas"/>
+          <w:sz w:val="18"/>
+          <w:lang w:val="en-US"/>
+        </w:rPr>
+        <w:t>"Not yet implemented");</w:t>
+      </w:r>
+    </w:p>
+    <w:p>
+      <w:pPr>
+        <w:rPr>
+          <w:rFonts w:ascii="Consolas" w:hAnsi="Consolas"/>
+          <w:sz w:val="18"/>
+        </w:rPr>
+      </w:pPr>
+      <w:r>
+        <w:rPr>
+          <w:rFonts w:ascii="Consolas" w:hAnsi="Consolas"/>
+          <w:sz w:val="18"/>
+          <w:lang w:val="en-US"/>
+        </w:rPr>
+        <w:tab/>
+      </w:r>
+      <w:r>
+        <w:rPr>
+          <w:rFonts w:ascii="Consolas" w:hAnsi="Consolas"/>
+          <w:sz w:val="18"/>
+        </w:rPr>
+        <w:t>}</w:t>
+      </w:r>
+    </w:p>
+    <w:p>
+      <w:pPr>
+        <w:rPr>
+          <w:rFonts w:ascii="Consolas" w:hAnsi="Consolas"/>
+          <w:sz w:val="18"/>
+        </w:rPr>
+      </w:pPr>
+    </w:p>
+    <w:p>
+      <w:pPr>
+        <w:rPr>
+          <w:rFonts w:ascii="Consolas" w:hAnsi="Consolas"/>
+          <w:sz w:val="18"/>
+        </w:rPr>
+      </w:pPr>
+      <w:r>
+        <w:rPr>
+          <w:rFonts w:ascii="Consolas" w:hAnsi="Consolas"/>
+          <w:sz w:val="18"/>
+        </w:rPr>
+        <w:t>}</w:t>
+      </w:r>
+    </w:p>
+    <w:p>
+      <w:pPr>
+        <w:rPr>
+          <w:lang w:val="pt-BR"/>
+        </w:rPr>
+      </w:pPr>
+    </w:p>
+    <w:p>
+      <w:pPr>
+        <w:rPr>
+          <w:lang w:val="pt-BR"/>
+        </w:rPr>
+      </w:pPr>
+      <w:r>
+        <w:rPr>
+          <w:lang w:val="pt-BR"/>
+        </w:rPr>
+        <w:t xml:space="preserve">***Adição de </w:t>
+      </w:r>
+      <w:proofErr w:type="spellStart"/>
+      <w:r>
+        <w:rPr>
+          <w:lang w:val="pt-BR"/>
+        </w:rPr>
+        <w:t>Enum</w:t>
+      </w:r>
+      <w:proofErr w:type="spellEnd"/>
+      <w:r>
+        <w:rPr>
+          <w:lang w:val="pt-BR"/>
+        </w:rPr>
+        <w:t xml:space="preserve"> Resposta na classe JulgamentoPrisioneiro.java.</w:t>
+      </w:r>
+    </w:p>
+    <w:p>
+      <w:pPr>
+        <w:rPr>
+          <w:rFonts w:ascii="Consolas" w:hAnsi="Consolas"/>
+          <w:sz w:val="18"/>
+          <w:lang w:val="pt-BR"/>
+        </w:rPr>
+      </w:pPr>
     </w:p>
     <w:sectPr>
       <w:pgSz w:w="11900" w:h="16840"/>

</xml_diff>

<commit_message>
Erro no import do Enum Resposta
</commit_message>
<xml_diff>
--- a/Testes/YuriPrado_rm81123.docx
+++ b/Testes/YuriPrado_rm81123.docx
@@ -1775,13 +1775,7 @@
         <w:rPr>
           <w:lang w:val="pt-BR"/>
         </w:rPr>
-        <w:t xml:space="preserve">Teste </w:t>
-      </w:r>
-      <w:r>
-        <w:rPr>
-          <w:lang w:val="pt-BR"/>
-        </w:rPr>
-        <w:t>2</w:t>
+        <w:t>Teste 2</w:t>
       </w:r>
     </w:p>
     <w:p>
@@ -3171,30 +3165,10 @@
         <w:t>}</w:t>
       </w:r>
     </w:p>
-    <w:p>
-      <w:pPr>
-        <w:rPr>
-          <w:lang w:val="pt-BR"/>
-        </w:rPr>
-      </w:pPr>
-    </w:p>
-    <w:p>
-      <w:pPr>
-        <w:rPr>
-          <w:lang w:val="pt-BR"/>
-        </w:rPr>
-      </w:pPr>
-    </w:p>
-    <w:p>
-      <w:pPr>
-        <w:rPr>
-          <w:lang w:val="pt-BR"/>
-        </w:rPr>
-      </w:pPr>
-      <w:r>
-        <w:rPr>
-          <w:lang w:val="pt-BR"/>
-        </w:rPr>
+    <w:p/>
+    <w:p/>
+    <w:p>
+      <w:r>
         <w:t>JulgamentoPrisioneiroTeste.java</w:t>
       </w:r>
     </w:p>
@@ -3203,16 +3177,118 @@
         <w:rPr>
           <w:rFonts w:ascii="Consolas" w:hAnsi="Consolas"/>
           <w:sz w:val="18"/>
-          <w:lang w:val="en-US"/>
-        </w:rPr>
-      </w:pPr>
-      <w:r>
-        <w:rPr>
-          <w:rFonts w:ascii="Consolas" w:hAnsi="Consolas"/>
-          <w:sz w:val="18"/>
-          <w:lang w:val="en-US"/>
-        </w:rPr>
-        <w:t xml:space="preserve">import static </w:t>
+        </w:rPr>
+      </w:pPr>
+      <w:r>
+        <w:rPr>
+          <w:rFonts w:ascii="Consolas" w:hAnsi="Consolas"/>
+          <w:sz w:val="18"/>
+        </w:rPr>
+        <w:t>import static org.junit.jupiter.api.Assertions.*;</w:t>
+      </w:r>
+    </w:p>
+    <w:p>
+      <w:pPr>
+        <w:rPr>
+          <w:rFonts w:ascii="Consolas" w:hAnsi="Consolas"/>
+          <w:sz w:val="18"/>
+        </w:rPr>
+      </w:pPr>
+    </w:p>
+    <w:p>
+      <w:pPr>
+        <w:rPr>
+          <w:rFonts w:ascii="Consolas" w:hAnsi="Consolas"/>
+          <w:sz w:val="18"/>
+        </w:rPr>
+      </w:pPr>
+      <w:r>
+        <w:rPr>
+          <w:rFonts w:ascii="Consolas" w:hAnsi="Consolas"/>
+          <w:sz w:val="18"/>
+        </w:rPr>
+        <w:t>import org.junit.jupiter.api.Test;</w:t>
+      </w:r>
+    </w:p>
+    <w:p>
+      <w:pPr>
+        <w:rPr>
+          <w:rFonts w:ascii="Consolas" w:hAnsi="Consolas"/>
+          <w:sz w:val="18"/>
+        </w:rPr>
+      </w:pPr>
+    </w:p>
+    <w:p>
+      <w:pPr>
+        <w:rPr>
+          <w:rFonts w:ascii="Consolas" w:hAnsi="Consolas"/>
+          <w:sz w:val="18"/>
+        </w:rPr>
+      </w:pPr>
+      <w:r>
+        <w:rPr>
+          <w:rFonts w:ascii="Consolas" w:hAnsi="Consolas"/>
+          <w:sz w:val="18"/>
+        </w:rPr>
+        <w:t>class JulgamentoPrisioneiroTest {</w:t>
+      </w:r>
+    </w:p>
+    <w:p>
+      <w:pPr>
+        <w:rPr>
+          <w:rFonts w:ascii="Consolas" w:hAnsi="Consolas"/>
+          <w:sz w:val="18"/>
+        </w:rPr>
+      </w:pPr>
+    </w:p>
+    <w:p>
+      <w:pPr>
+        <w:rPr>
+          <w:rFonts w:ascii="Consolas" w:hAnsi="Consolas"/>
+          <w:sz w:val="18"/>
+        </w:rPr>
+      </w:pPr>
+      <w:r>
+        <w:rPr>
+          <w:rFonts w:ascii="Consolas" w:hAnsi="Consolas"/>
+          <w:sz w:val="18"/>
+        </w:rPr>
+        <w:tab/>
+        <w:t>@Test</w:t>
+      </w:r>
+    </w:p>
+    <w:p>
+      <w:pPr>
+        <w:rPr>
+          <w:rFonts w:ascii="Consolas" w:hAnsi="Consolas"/>
+          <w:sz w:val="18"/>
+          <w:lang w:val="pt-BR"/>
+        </w:rPr>
+      </w:pPr>
+      <w:r>
+        <w:rPr>
+          <w:rFonts w:ascii="Consolas" w:hAnsi="Consolas"/>
+          <w:sz w:val="18"/>
+        </w:rPr>
+        <w:tab/>
+      </w:r>
+      <w:proofErr w:type="spellStart"/>
+      <w:r>
+        <w:rPr>
+          <w:rFonts w:ascii="Consolas" w:hAnsi="Consolas"/>
+          <w:sz w:val="18"/>
+          <w:lang w:val="pt-BR"/>
+        </w:rPr>
+        <w:t>void</w:t>
+      </w:r>
+      <w:proofErr w:type="spellEnd"/>
+      <w:r>
+        <w:rPr>
+          <w:rFonts w:ascii="Consolas" w:hAnsi="Consolas"/>
+          <w:sz w:val="18"/>
+          <w:lang w:val="pt-BR"/>
+        </w:rPr>
+        <w:t xml:space="preserve"> </w:t>
       </w:r>
       <w:proofErr w:type="spellStart"/>
       <w:proofErr w:type="gramStart"/>
@@ -3220,52 +3296,1916 @@
         <w:rPr>
           <w:rFonts w:ascii="Consolas" w:hAnsi="Consolas"/>
           <w:sz w:val="18"/>
-          <w:lang w:val="en-US"/>
-        </w:rPr>
-        <w:t>org.junit.jupiter.api.Assertions</w:t>
+          <w:lang w:val="pt-BR"/>
+        </w:rPr>
+        <w:t>testJulgamento</w:t>
+      </w:r>
+      <w:proofErr w:type="spellEnd"/>
+      <w:r>
+        <w:rPr>
+          <w:rFonts w:ascii="Consolas" w:hAnsi="Consolas"/>
+          <w:sz w:val="18"/>
+          <w:lang w:val="pt-BR"/>
+        </w:rPr>
+        <w:t>(</w:t>
+      </w:r>
+      <w:proofErr w:type="gramEnd"/>
+      <w:r>
+        <w:rPr>
+          <w:rFonts w:ascii="Consolas" w:hAnsi="Consolas"/>
+          <w:sz w:val="18"/>
+          <w:lang w:val="pt-BR"/>
+        </w:rPr>
+        <w:t>) {</w:t>
+      </w:r>
+    </w:p>
+    <w:p>
+      <w:pPr>
+        <w:rPr>
+          <w:rFonts w:ascii="Consolas" w:hAnsi="Consolas"/>
+          <w:sz w:val="18"/>
+          <w:lang w:val="pt-BR"/>
+        </w:rPr>
+      </w:pPr>
+      <w:r>
+        <w:rPr>
+          <w:rFonts w:ascii="Consolas" w:hAnsi="Consolas"/>
+          <w:sz w:val="18"/>
+          <w:lang w:val="pt-BR"/>
+        </w:rPr>
+        <w:tab/>
+      </w:r>
+      <w:r>
+        <w:rPr>
+          <w:rFonts w:ascii="Consolas" w:hAnsi="Consolas"/>
+          <w:sz w:val="18"/>
+          <w:lang w:val="pt-BR"/>
+        </w:rPr>
+        <w:tab/>
+      </w:r>
+      <w:proofErr w:type="spellStart"/>
+      <w:proofErr w:type="gramStart"/>
+      <w:r>
+        <w:rPr>
+          <w:rFonts w:ascii="Consolas" w:hAnsi="Consolas"/>
+          <w:sz w:val="18"/>
+          <w:lang w:val="pt-BR"/>
+        </w:rPr>
+        <w:t>fail</w:t>
+      </w:r>
+      <w:proofErr w:type="spellEnd"/>
+      <w:r>
+        <w:rPr>
+          <w:rFonts w:ascii="Consolas" w:hAnsi="Consolas"/>
+          <w:sz w:val="18"/>
+          <w:lang w:val="pt-BR"/>
+        </w:rPr>
+        <w:t>(</w:t>
+      </w:r>
+      <w:proofErr w:type="gramEnd"/>
+      <w:r>
+        <w:rPr>
+          <w:rFonts w:ascii="Consolas" w:hAnsi="Consolas"/>
+          <w:sz w:val="18"/>
+          <w:lang w:val="pt-BR"/>
+        </w:rPr>
+        <w:t>"</w:t>
+      </w:r>
+      <w:proofErr w:type="spellStart"/>
+      <w:r>
+        <w:rPr>
+          <w:rFonts w:ascii="Consolas" w:hAnsi="Consolas"/>
+          <w:sz w:val="18"/>
+          <w:lang w:val="pt-BR"/>
+        </w:rPr>
+        <w:t>Not</w:t>
+      </w:r>
+      <w:proofErr w:type="spellEnd"/>
+      <w:r>
+        <w:rPr>
+          <w:rFonts w:ascii="Consolas" w:hAnsi="Consolas"/>
+          <w:sz w:val="18"/>
+          <w:lang w:val="pt-BR"/>
+        </w:rPr>
+        <w:t xml:space="preserve"> </w:t>
+      </w:r>
+      <w:proofErr w:type="spellStart"/>
+      <w:r>
+        <w:rPr>
+          <w:rFonts w:ascii="Consolas" w:hAnsi="Consolas"/>
+          <w:sz w:val="18"/>
+          <w:lang w:val="pt-BR"/>
+        </w:rPr>
+        <w:t>yet</w:t>
+      </w:r>
+      <w:proofErr w:type="spellEnd"/>
+      <w:r>
+        <w:rPr>
+          <w:rFonts w:ascii="Consolas" w:hAnsi="Consolas"/>
+          <w:sz w:val="18"/>
+          <w:lang w:val="pt-BR"/>
+        </w:rPr>
+        <w:t xml:space="preserve"> </w:t>
+      </w:r>
+      <w:proofErr w:type="spellStart"/>
+      <w:r>
+        <w:rPr>
+          <w:rFonts w:ascii="Consolas" w:hAnsi="Consolas"/>
+          <w:sz w:val="18"/>
+          <w:lang w:val="pt-BR"/>
+        </w:rPr>
+        <w:t>implemented</w:t>
+      </w:r>
+      <w:proofErr w:type="spellEnd"/>
+      <w:r>
+        <w:rPr>
+          <w:rFonts w:ascii="Consolas" w:hAnsi="Consolas"/>
+          <w:sz w:val="18"/>
+          <w:lang w:val="pt-BR"/>
+        </w:rPr>
+        <w:t>");</w:t>
+      </w:r>
+    </w:p>
+    <w:p>
+      <w:pPr>
+        <w:rPr>
+          <w:rFonts w:ascii="Consolas" w:hAnsi="Consolas"/>
+          <w:sz w:val="18"/>
+        </w:rPr>
+      </w:pPr>
+      <w:r>
+        <w:rPr>
+          <w:rFonts w:ascii="Consolas" w:hAnsi="Consolas"/>
+          <w:sz w:val="18"/>
+          <w:lang w:val="pt-BR"/>
+        </w:rPr>
+        <w:tab/>
+      </w:r>
+      <w:r>
+        <w:rPr>
+          <w:rFonts w:ascii="Consolas" w:hAnsi="Consolas"/>
+          <w:sz w:val="18"/>
+        </w:rPr>
+        <w:t>}</w:t>
+      </w:r>
+    </w:p>
+    <w:p>
+      <w:pPr>
+        <w:rPr>
+          <w:rFonts w:ascii="Consolas" w:hAnsi="Consolas"/>
+          <w:sz w:val="18"/>
+        </w:rPr>
+      </w:pPr>
+    </w:p>
+    <w:p>
+      <w:pPr>
+        <w:rPr>
+          <w:rFonts w:ascii="Consolas" w:hAnsi="Consolas"/>
+          <w:sz w:val="18"/>
+        </w:rPr>
+      </w:pPr>
+      <w:r>
+        <w:rPr>
+          <w:rFonts w:ascii="Consolas" w:hAnsi="Consolas"/>
+          <w:sz w:val="18"/>
+        </w:rPr>
+        <w:t>}</w:t>
+      </w:r>
+    </w:p>
+    <w:p>
+      <w:pPr>
+        <w:rPr>
+          <w:lang w:val="pt-BR"/>
+        </w:rPr>
+      </w:pPr>
+    </w:p>
+    <w:p>
+      <w:pPr>
+        <w:rPr>
+          <w:lang w:val="pt-BR"/>
+        </w:rPr>
+      </w:pPr>
+      <w:r>
+        <w:rPr>
+          <w:lang w:val="pt-BR"/>
+        </w:rPr>
+        <w:t xml:space="preserve">***Adição de </w:t>
+      </w:r>
+      <w:proofErr w:type="spellStart"/>
+      <w:r>
+        <w:rPr>
+          <w:lang w:val="pt-BR"/>
+        </w:rPr>
+        <w:t>Enum</w:t>
+      </w:r>
+      <w:proofErr w:type="spellEnd"/>
+      <w:r>
+        <w:rPr>
+          <w:lang w:val="pt-BR"/>
+        </w:rPr>
+        <w:t xml:space="preserve"> Resposta na classe JulgamentoPrisioneiro.java.</w:t>
+      </w:r>
+    </w:p>
+    <w:p>
+      <w:pPr>
+        <w:rPr>
+          <w:lang w:val="pt-BR"/>
+        </w:rPr>
+      </w:pPr>
+    </w:p>
+    <w:p>
+      <w:pPr>
+        <w:rPr>
+          <w:lang w:val="pt-BR"/>
+        </w:rPr>
+      </w:pPr>
+    </w:p>
+    <w:p>
+      <w:pPr>
+        <w:rPr>
+          <w:lang w:val="pt-BR"/>
+        </w:rPr>
+      </w:pPr>
+    </w:p>
+    <w:p>
+      <w:pPr>
+        <w:rPr>
+          <w:lang w:val="pt-BR"/>
+        </w:rPr>
+      </w:pPr>
+      <w:r>
+        <w:rPr>
+          <w:lang w:val="pt-BR"/>
+        </w:rPr>
+        <w:t>Teste 3</w:t>
+      </w:r>
+    </w:p>
+    <w:p>
+      <w:pPr>
+        <w:rPr>
+          <w:lang w:val="pt-BR"/>
+        </w:rPr>
+      </w:pPr>
+      <w:r>
+        <w:rPr>
+          <w:lang w:val="pt-BR"/>
+        </w:rPr>
+        <w:t>JulgamentoPrisioneiro.java</w:t>
+      </w:r>
+    </w:p>
+    <w:p>
+      <w:pPr>
+        <w:autoSpaceDE w:val="0"/>
+        <w:autoSpaceDN w:val="0"/>
+        <w:adjustRightInd w:val="0"/>
+        <w:rPr>
+          <w:rFonts w:ascii="Consolas" w:hAnsi="Consolas" w:cs="Consolas"/>
+          <w:sz w:val="20"/>
+          <w:szCs w:val="20"/>
+        </w:rPr>
+      </w:pPr>
+      <w:r>
+        <w:rPr>
+          <w:rFonts w:ascii="Consolas" w:hAnsi="Consolas" w:cs="Consolas"/>
+          <w:b/>
+          <w:bCs/>
+          <w:color w:val="7F0055"/>
+          <w:sz w:val="20"/>
+          <w:szCs w:val="20"/>
+        </w:rPr>
+        <w:t>public</w:t>
+      </w:r>
+      <w:r>
+        <w:rPr>
+          <w:rFonts w:ascii="Consolas" w:hAnsi="Consolas" w:cs="Consolas"/>
+          <w:color w:val="000000"/>
+          <w:sz w:val="20"/>
+          <w:szCs w:val="20"/>
+        </w:rPr>
+        <w:t xml:space="preserve"> </w:t>
+      </w:r>
+      <w:r>
+        <w:rPr>
+          <w:rFonts w:ascii="Consolas" w:hAnsi="Consolas" w:cs="Consolas"/>
+          <w:b/>
+          <w:bCs/>
+          <w:color w:val="7F0055"/>
+          <w:sz w:val="20"/>
+          <w:szCs w:val="20"/>
+        </w:rPr>
+        <w:t>class</w:t>
+      </w:r>
+      <w:r>
+        <w:rPr>
+          <w:rFonts w:ascii="Consolas" w:hAnsi="Consolas" w:cs="Consolas"/>
+          <w:color w:val="000000"/>
+          <w:sz w:val="20"/>
+          <w:szCs w:val="20"/>
+        </w:rPr>
+        <w:t xml:space="preserve"> JulgamentoPrisioneiro {</w:t>
+      </w:r>
+    </w:p>
+    <w:p>
+      <w:pPr>
+        <w:autoSpaceDE w:val="0"/>
+        <w:autoSpaceDN w:val="0"/>
+        <w:adjustRightInd w:val="0"/>
+        <w:rPr>
+          <w:rFonts w:ascii="Consolas" w:hAnsi="Consolas" w:cs="Consolas"/>
+          <w:sz w:val="20"/>
+          <w:szCs w:val="20"/>
+        </w:rPr>
+      </w:pPr>
+      <w:r>
+        <w:rPr>
+          <w:rFonts w:ascii="Consolas" w:hAnsi="Consolas" w:cs="Consolas"/>
+          <w:color w:val="000000"/>
+          <w:sz w:val="20"/>
+          <w:szCs w:val="20"/>
+        </w:rPr>
+        <w:t xml:space="preserve">   </w:t>
+      </w:r>
+      <w:r>
+        <w:rPr>
+          <w:rFonts w:ascii="Consolas" w:hAnsi="Consolas" w:cs="Consolas"/>
+          <w:b/>
+          <w:bCs/>
+          <w:color w:val="7F0055"/>
+          <w:sz w:val="20"/>
+          <w:szCs w:val="20"/>
+        </w:rPr>
+        <w:t>private</w:t>
+      </w:r>
+      <w:r>
+        <w:rPr>
+          <w:rFonts w:ascii="Consolas" w:hAnsi="Consolas" w:cs="Consolas"/>
+          <w:color w:val="000000"/>
+          <w:sz w:val="20"/>
+          <w:szCs w:val="20"/>
+        </w:rPr>
+        <w:t xml:space="preserve"> </w:t>
+      </w:r>
+      <w:r>
+        <w:rPr>
+          <w:rFonts w:ascii="Consolas" w:hAnsi="Consolas" w:cs="Consolas"/>
+          <w:b/>
+          <w:bCs/>
+          <w:color w:val="7F0055"/>
+          <w:sz w:val="20"/>
+          <w:szCs w:val="20"/>
+        </w:rPr>
+        <w:t>int</w:t>
+      </w:r>
+      <w:r>
+        <w:rPr>
+          <w:rFonts w:ascii="Consolas" w:hAnsi="Consolas" w:cs="Consolas"/>
+          <w:color w:val="000000"/>
+          <w:sz w:val="20"/>
+          <w:szCs w:val="20"/>
+        </w:rPr>
+        <w:t xml:space="preserve"> </w:t>
+      </w:r>
+      <w:r>
+        <w:rPr>
+          <w:rFonts w:ascii="Consolas" w:hAnsi="Consolas" w:cs="Consolas"/>
+          <w:color w:val="0000C0"/>
+          <w:sz w:val="20"/>
+          <w:szCs w:val="20"/>
+        </w:rPr>
+        <w:t>PENA_INOCENCIA</w:t>
+      </w:r>
+      <w:r>
+        <w:rPr>
+          <w:rFonts w:ascii="Consolas" w:hAnsi="Consolas" w:cs="Consolas"/>
+          <w:color w:val="000000"/>
+          <w:sz w:val="20"/>
+          <w:szCs w:val="20"/>
+        </w:rPr>
+        <w:t xml:space="preserve"> = 10;</w:t>
+      </w:r>
+    </w:p>
+    <w:p>
+      <w:pPr>
+        <w:autoSpaceDE w:val="0"/>
+        <w:autoSpaceDN w:val="0"/>
+        <w:adjustRightInd w:val="0"/>
+        <w:rPr>
+          <w:rFonts w:ascii="Consolas" w:hAnsi="Consolas" w:cs="Consolas"/>
+          <w:sz w:val="20"/>
+          <w:szCs w:val="20"/>
+        </w:rPr>
+      </w:pPr>
+      <w:r>
+        <w:rPr>
+          <w:rFonts w:ascii="Consolas" w:hAnsi="Consolas" w:cs="Consolas"/>
+          <w:color w:val="000000"/>
+          <w:sz w:val="20"/>
+          <w:szCs w:val="20"/>
+        </w:rPr>
+        <w:t xml:space="preserve">   </w:t>
+      </w:r>
+      <w:r>
+        <w:rPr>
+          <w:rFonts w:ascii="Consolas" w:hAnsi="Consolas" w:cs="Consolas"/>
+          <w:b/>
+          <w:bCs/>
+          <w:color w:val="7F0055"/>
+          <w:sz w:val="20"/>
+          <w:szCs w:val="20"/>
+        </w:rPr>
+        <w:t>private</w:t>
+      </w:r>
+      <w:r>
+        <w:rPr>
+          <w:rFonts w:ascii="Consolas" w:hAnsi="Consolas" w:cs="Consolas"/>
+          <w:color w:val="000000"/>
+          <w:sz w:val="20"/>
+          <w:szCs w:val="20"/>
+        </w:rPr>
+        <w:t xml:space="preserve"> </w:t>
+      </w:r>
+      <w:r>
+        <w:rPr>
+          <w:rFonts w:ascii="Consolas" w:hAnsi="Consolas" w:cs="Consolas"/>
+          <w:b/>
+          <w:bCs/>
+          <w:color w:val="7F0055"/>
+          <w:sz w:val="20"/>
+          <w:szCs w:val="20"/>
+        </w:rPr>
+        <w:t>int</w:t>
+      </w:r>
+      <w:r>
+        <w:rPr>
+          <w:rFonts w:ascii="Consolas" w:hAnsi="Consolas" w:cs="Consolas"/>
+          <w:color w:val="000000"/>
+          <w:sz w:val="20"/>
+          <w:szCs w:val="20"/>
+        </w:rPr>
+        <w:t xml:space="preserve"> </w:t>
+      </w:r>
+      <w:r>
+        <w:rPr>
+          <w:rFonts w:ascii="Consolas" w:hAnsi="Consolas" w:cs="Consolas"/>
+          <w:color w:val="0000C0"/>
+          <w:sz w:val="20"/>
+          <w:szCs w:val="20"/>
+        </w:rPr>
+        <w:t>PENA_CONDENACAO_MUTUA</w:t>
+      </w:r>
+      <w:r>
+        <w:rPr>
+          <w:rFonts w:ascii="Consolas" w:hAnsi="Consolas" w:cs="Consolas"/>
+          <w:color w:val="000000"/>
+          <w:sz w:val="20"/>
+          <w:szCs w:val="20"/>
+        </w:rPr>
+        <w:t xml:space="preserve"> = 15;</w:t>
+      </w:r>
+    </w:p>
+    <w:p>
+      <w:pPr>
+        <w:autoSpaceDE w:val="0"/>
+        <w:autoSpaceDN w:val="0"/>
+        <w:adjustRightInd w:val="0"/>
+        <w:rPr>
+          <w:rFonts w:ascii="Consolas" w:hAnsi="Consolas" w:cs="Consolas"/>
+          <w:sz w:val="20"/>
+          <w:szCs w:val="20"/>
+        </w:rPr>
+      </w:pPr>
+      <w:r>
+        <w:rPr>
+          <w:rFonts w:ascii="Consolas" w:hAnsi="Consolas" w:cs="Consolas"/>
+          <w:color w:val="000000"/>
+          <w:sz w:val="20"/>
+          <w:szCs w:val="20"/>
+        </w:rPr>
+        <w:t xml:space="preserve">   </w:t>
+      </w:r>
+      <w:r>
+        <w:rPr>
+          <w:rFonts w:ascii="Consolas" w:hAnsi="Consolas" w:cs="Consolas"/>
+          <w:b/>
+          <w:bCs/>
+          <w:color w:val="7F0055"/>
+          <w:sz w:val="20"/>
+          <w:szCs w:val="20"/>
+        </w:rPr>
+        <w:t>private</w:t>
+      </w:r>
+      <w:r>
+        <w:rPr>
+          <w:rFonts w:ascii="Consolas" w:hAnsi="Consolas" w:cs="Consolas"/>
+          <w:color w:val="000000"/>
+          <w:sz w:val="20"/>
+          <w:szCs w:val="20"/>
+        </w:rPr>
+        <w:t xml:space="preserve"> </w:t>
+      </w:r>
+      <w:r>
+        <w:rPr>
+          <w:rFonts w:ascii="Consolas" w:hAnsi="Consolas" w:cs="Consolas"/>
+          <w:b/>
+          <w:bCs/>
+          <w:color w:val="7F0055"/>
+          <w:sz w:val="20"/>
+          <w:szCs w:val="20"/>
+        </w:rPr>
+        <w:t>int</w:t>
+      </w:r>
+      <w:r>
+        <w:rPr>
+          <w:rFonts w:ascii="Consolas" w:hAnsi="Consolas" w:cs="Consolas"/>
+          <w:color w:val="000000"/>
+          <w:sz w:val="20"/>
+          <w:szCs w:val="20"/>
+        </w:rPr>
+        <w:t xml:space="preserve"> </w:t>
+      </w:r>
+      <w:r>
+        <w:rPr>
+          <w:rFonts w:ascii="Consolas" w:hAnsi="Consolas" w:cs="Consolas"/>
+          <w:color w:val="0000C0"/>
+          <w:sz w:val="20"/>
+          <w:szCs w:val="20"/>
+        </w:rPr>
+        <w:t>PENA_CONDENACAO_INDIVIDUAL</w:t>
+      </w:r>
+      <w:r>
+        <w:rPr>
+          <w:rFonts w:ascii="Consolas" w:hAnsi="Consolas" w:cs="Consolas"/>
+          <w:color w:val="000000"/>
+          <w:sz w:val="20"/>
+          <w:szCs w:val="20"/>
+        </w:rPr>
+        <w:t xml:space="preserve"> = 10;</w:t>
+      </w:r>
+    </w:p>
+    <w:p>
+      <w:pPr>
+        <w:autoSpaceDE w:val="0"/>
+        <w:autoSpaceDN w:val="0"/>
+        <w:adjustRightInd w:val="0"/>
+        <w:rPr>
+          <w:rFonts w:ascii="Consolas" w:hAnsi="Consolas" w:cs="Consolas"/>
+          <w:sz w:val="20"/>
+          <w:szCs w:val="20"/>
+        </w:rPr>
+      </w:pPr>
+      <w:r>
+        <w:rPr>
+          <w:rFonts w:ascii="Consolas" w:hAnsi="Consolas" w:cs="Consolas"/>
+          <w:color w:val="000000"/>
+          <w:sz w:val="20"/>
+          <w:szCs w:val="20"/>
+        </w:rPr>
+        <w:t xml:space="preserve">   </w:t>
+      </w:r>
+      <w:r>
+        <w:rPr>
+          <w:rFonts w:ascii="Consolas" w:hAnsi="Consolas" w:cs="Consolas"/>
+          <w:b/>
+          <w:bCs/>
+          <w:color w:val="7F0055"/>
+          <w:sz w:val="20"/>
+          <w:szCs w:val="20"/>
+        </w:rPr>
+        <w:t>private</w:t>
+      </w:r>
+      <w:r>
+        <w:rPr>
+          <w:rFonts w:ascii="Consolas" w:hAnsi="Consolas" w:cs="Consolas"/>
+          <w:color w:val="000000"/>
+          <w:sz w:val="20"/>
+          <w:szCs w:val="20"/>
+        </w:rPr>
+        <w:t xml:space="preserve"> </w:t>
+      </w:r>
+      <w:r>
+        <w:rPr>
+          <w:rFonts w:ascii="Consolas" w:hAnsi="Consolas" w:cs="Consolas"/>
+          <w:b/>
+          <w:bCs/>
+          <w:color w:val="7F0055"/>
+          <w:sz w:val="20"/>
+          <w:szCs w:val="20"/>
+        </w:rPr>
+        <w:t>int</w:t>
+      </w:r>
+      <w:r>
+        <w:rPr>
+          <w:rFonts w:ascii="Consolas" w:hAnsi="Consolas" w:cs="Consolas"/>
+          <w:color w:val="000000"/>
+          <w:sz w:val="20"/>
+          <w:szCs w:val="20"/>
+        </w:rPr>
+        <w:t xml:space="preserve"> </w:t>
+      </w:r>
+      <w:r>
+        <w:rPr>
+          <w:rFonts w:ascii="Consolas" w:hAnsi="Consolas" w:cs="Consolas"/>
+          <w:color w:val="0000C0"/>
+          <w:sz w:val="20"/>
+          <w:szCs w:val="20"/>
+        </w:rPr>
+        <w:t>PENA_CONDENACAO_CUMPLICES</w:t>
+      </w:r>
+      <w:r>
+        <w:rPr>
+          <w:rFonts w:ascii="Consolas" w:hAnsi="Consolas" w:cs="Consolas"/>
+          <w:color w:val="000000"/>
+          <w:sz w:val="20"/>
+          <w:szCs w:val="20"/>
+        </w:rPr>
+        <w:t xml:space="preserve"> = 11;</w:t>
+      </w:r>
+    </w:p>
+    <w:p>
+      <w:pPr>
+        <w:autoSpaceDE w:val="0"/>
+        <w:autoSpaceDN w:val="0"/>
+        <w:adjustRightInd w:val="0"/>
+        <w:rPr>
+          <w:rFonts w:ascii="Consolas" w:hAnsi="Consolas" w:cs="Consolas"/>
+          <w:sz w:val="20"/>
+          <w:szCs w:val="20"/>
+        </w:rPr>
+      </w:pPr>
+    </w:p>
+    <w:p>
+      <w:pPr>
+        <w:autoSpaceDE w:val="0"/>
+        <w:autoSpaceDN w:val="0"/>
+        <w:adjustRightInd w:val="0"/>
+        <w:rPr>
+          <w:rFonts w:ascii="Consolas" w:hAnsi="Consolas" w:cs="Consolas"/>
+          <w:sz w:val="20"/>
+          <w:szCs w:val="20"/>
+        </w:rPr>
+      </w:pPr>
+      <w:r>
+        <w:rPr>
+          <w:rFonts w:ascii="Consolas" w:hAnsi="Consolas" w:cs="Consolas"/>
+          <w:color w:val="000000"/>
+          <w:sz w:val="20"/>
+          <w:szCs w:val="20"/>
+        </w:rPr>
+        <w:t xml:space="preserve">   </w:t>
+      </w:r>
+      <w:r>
+        <w:rPr>
+          <w:rFonts w:ascii="Consolas" w:hAnsi="Consolas" w:cs="Consolas"/>
+          <w:b/>
+          <w:bCs/>
+          <w:color w:val="7F0055"/>
+          <w:sz w:val="20"/>
+          <w:szCs w:val="20"/>
+        </w:rPr>
+        <w:t>public</w:t>
+      </w:r>
+      <w:r>
+        <w:rPr>
+          <w:rFonts w:ascii="Consolas" w:hAnsi="Consolas" w:cs="Consolas"/>
+          <w:color w:val="000000"/>
+          <w:sz w:val="20"/>
+          <w:szCs w:val="20"/>
+        </w:rPr>
+        <w:t xml:space="preserve"> </w:t>
+      </w:r>
+      <w:r>
+        <w:rPr>
+          <w:rFonts w:ascii="Consolas" w:hAnsi="Consolas" w:cs="Consolas"/>
+          <w:b/>
+          <w:bCs/>
+          <w:color w:val="7F0055"/>
+          <w:sz w:val="20"/>
+          <w:szCs w:val="20"/>
+        </w:rPr>
+        <w:t>enum</w:t>
+      </w:r>
+      <w:r>
+        <w:rPr>
+          <w:rFonts w:ascii="Consolas" w:hAnsi="Consolas" w:cs="Consolas"/>
+          <w:color w:val="000000"/>
+          <w:sz w:val="20"/>
+          <w:szCs w:val="20"/>
+        </w:rPr>
+        <w:t xml:space="preserve"> Resposta{</w:t>
+      </w:r>
+    </w:p>
+    <w:p>
+      <w:pPr>
+        <w:autoSpaceDE w:val="0"/>
+        <w:autoSpaceDN w:val="0"/>
+        <w:adjustRightInd w:val="0"/>
+        <w:rPr>
+          <w:rFonts w:ascii="Consolas" w:hAnsi="Consolas" w:cs="Consolas"/>
+          <w:sz w:val="20"/>
+          <w:szCs w:val="20"/>
+        </w:rPr>
+      </w:pPr>
+      <w:r>
+        <w:rPr>
+          <w:rFonts w:ascii="Consolas" w:hAnsi="Consolas" w:cs="Consolas"/>
+          <w:color w:val="000000"/>
+          <w:sz w:val="20"/>
+          <w:szCs w:val="20"/>
+        </w:rPr>
+        <w:tab/>
+        <w:t xml:space="preserve">   </w:t>
+      </w:r>
+      <w:r>
+        <w:rPr>
+          <w:rFonts w:ascii="Consolas" w:hAnsi="Consolas" w:cs="Consolas"/>
+          <w:b/>
+          <w:bCs/>
+          <w:i/>
+          <w:iCs/>
+          <w:color w:val="0000C0"/>
+          <w:sz w:val="20"/>
+          <w:szCs w:val="20"/>
+        </w:rPr>
+        <w:t>NEGACAO</w:t>
+      </w:r>
+      <w:r>
+        <w:rPr>
+          <w:rFonts w:ascii="Consolas" w:hAnsi="Consolas" w:cs="Consolas"/>
+          <w:color w:val="000000"/>
+          <w:sz w:val="20"/>
+          <w:szCs w:val="20"/>
+        </w:rPr>
+        <w:t xml:space="preserve">, </w:t>
+      </w:r>
+      <w:r>
+        <w:rPr>
+          <w:rFonts w:ascii="Consolas" w:hAnsi="Consolas" w:cs="Consolas"/>
+          <w:b/>
+          <w:bCs/>
+          <w:i/>
+          <w:iCs/>
+          <w:color w:val="0000C0"/>
+          <w:sz w:val="20"/>
+          <w:szCs w:val="20"/>
+          <w:shd w:val="clear" w:color="auto" w:fill="D4D4D4"/>
+        </w:rPr>
+        <w:t>DELACAO</w:t>
+      </w:r>
+    </w:p>
+    <w:p>
+      <w:pPr>
+        <w:autoSpaceDE w:val="0"/>
+        <w:autoSpaceDN w:val="0"/>
+        <w:adjustRightInd w:val="0"/>
+        <w:rPr>
+          <w:rFonts w:ascii="Consolas" w:hAnsi="Consolas" w:cs="Consolas"/>
+          <w:sz w:val="20"/>
+          <w:szCs w:val="20"/>
+        </w:rPr>
+      </w:pPr>
+      <w:r>
+        <w:rPr>
+          <w:rFonts w:ascii="Consolas" w:hAnsi="Consolas" w:cs="Consolas"/>
+          <w:color w:val="000000"/>
+          <w:sz w:val="20"/>
+          <w:szCs w:val="20"/>
+        </w:rPr>
+        <w:t xml:space="preserve">   }</w:t>
+      </w:r>
+    </w:p>
+    <w:p>
+      <w:pPr>
+        <w:autoSpaceDE w:val="0"/>
+        <w:autoSpaceDN w:val="0"/>
+        <w:adjustRightInd w:val="0"/>
+        <w:rPr>
+          <w:rFonts w:ascii="Consolas" w:hAnsi="Consolas" w:cs="Consolas"/>
+          <w:sz w:val="20"/>
+          <w:szCs w:val="20"/>
+        </w:rPr>
+      </w:pPr>
+      <w:r>
+        <w:rPr>
+          <w:rFonts w:ascii="Consolas" w:hAnsi="Consolas" w:cs="Consolas"/>
+          <w:color w:val="000000"/>
+          <w:sz w:val="20"/>
+          <w:szCs w:val="20"/>
+        </w:rPr>
+        <w:t xml:space="preserve">   </w:t>
+      </w:r>
+    </w:p>
+    <w:p>
+      <w:pPr>
+        <w:autoSpaceDE w:val="0"/>
+        <w:autoSpaceDN w:val="0"/>
+        <w:adjustRightInd w:val="0"/>
+        <w:rPr>
+          <w:rFonts w:ascii="Consolas" w:hAnsi="Consolas" w:cs="Consolas"/>
+          <w:sz w:val="20"/>
+          <w:szCs w:val="20"/>
+        </w:rPr>
+      </w:pPr>
+      <w:r>
+        <w:rPr>
+          <w:rFonts w:ascii="Consolas" w:hAnsi="Consolas" w:cs="Consolas"/>
+          <w:color w:val="000000"/>
+          <w:sz w:val="20"/>
+          <w:szCs w:val="20"/>
+        </w:rPr>
+        <w:t xml:space="preserve">   </w:t>
+      </w:r>
+      <w:r>
+        <w:rPr>
+          <w:rFonts w:ascii="Consolas" w:hAnsi="Consolas" w:cs="Consolas"/>
+          <w:b/>
+          <w:bCs/>
+          <w:color w:val="7F0055"/>
+          <w:sz w:val="20"/>
+          <w:szCs w:val="20"/>
+        </w:rPr>
+        <w:t>public</w:t>
+      </w:r>
+      <w:r>
+        <w:rPr>
+          <w:rFonts w:ascii="Consolas" w:hAnsi="Consolas" w:cs="Consolas"/>
+          <w:color w:val="000000"/>
+          <w:sz w:val="20"/>
+          <w:szCs w:val="20"/>
+        </w:rPr>
+        <w:t xml:space="preserve"> </w:t>
+      </w:r>
+      <w:r>
+        <w:rPr>
+          <w:rFonts w:ascii="Consolas" w:hAnsi="Consolas" w:cs="Consolas"/>
+          <w:b/>
+          <w:bCs/>
+          <w:color w:val="7F0055"/>
+          <w:sz w:val="20"/>
+          <w:szCs w:val="20"/>
+        </w:rPr>
+        <w:t>int</w:t>
+      </w:r>
+      <w:r>
+        <w:rPr>
+          <w:rFonts w:ascii="Consolas" w:hAnsi="Consolas" w:cs="Consolas"/>
+          <w:color w:val="000000"/>
+          <w:sz w:val="20"/>
+          <w:szCs w:val="20"/>
+        </w:rPr>
+        <w:t xml:space="preserve"> calculaPena(Resposta </w:t>
+      </w:r>
+      <w:r>
+        <w:rPr>
+          <w:rFonts w:ascii="Consolas" w:hAnsi="Consolas" w:cs="Consolas"/>
+          <w:color w:val="6A3E3E"/>
+          <w:sz w:val="20"/>
+          <w:szCs w:val="20"/>
+        </w:rPr>
+        <w:t>respostaPrisioneiroA</w:t>
+      </w:r>
+      <w:r>
+        <w:rPr>
+          <w:rFonts w:ascii="Consolas" w:hAnsi="Consolas" w:cs="Consolas"/>
+          <w:color w:val="000000"/>
+          <w:sz w:val="20"/>
+          <w:szCs w:val="20"/>
+        </w:rPr>
+        <w:t xml:space="preserve">, Resposta </w:t>
+      </w:r>
+      <w:r>
+        <w:rPr>
+          <w:rFonts w:ascii="Consolas" w:hAnsi="Consolas" w:cs="Consolas"/>
+          <w:color w:val="6A3E3E"/>
+          <w:sz w:val="20"/>
+          <w:szCs w:val="20"/>
+        </w:rPr>
+        <w:t>respostaPrisioneiroB</w:t>
+      </w:r>
+      <w:r>
+        <w:rPr>
+          <w:rFonts w:ascii="Consolas" w:hAnsi="Consolas" w:cs="Consolas"/>
+          <w:color w:val="000000"/>
+          <w:sz w:val="20"/>
+          <w:szCs w:val="20"/>
+        </w:rPr>
+        <w:t>) {</w:t>
+      </w:r>
+    </w:p>
+    <w:p>
+      <w:pPr>
+        <w:autoSpaceDE w:val="0"/>
+        <w:autoSpaceDN w:val="0"/>
+        <w:adjustRightInd w:val="0"/>
+        <w:rPr>
+          <w:rFonts w:ascii="Consolas" w:hAnsi="Consolas" w:cs="Consolas"/>
+          <w:sz w:val="20"/>
+          <w:szCs w:val="20"/>
+        </w:rPr>
+      </w:pPr>
+      <w:r>
+        <w:rPr>
+          <w:rFonts w:ascii="Consolas" w:hAnsi="Consolas" w:cs="Consolas"/>
+          <w:color w:val="000000"/>
+          <w:sz w:val="20"/>
+          <w:szCs w:val="20"/>
+        </w:rPr>
+        <w:t xml:space="preserve">      </w:t>
+      </w:r>
+      <w:r>
+        <w:rPr>
+          <w:rFonts w:ascii="Consolas" w:hAnsi="Consolas" w:cs="Consolas"/>
+          <w:b/>
+          <w:bCs/>
+          <w:color w:val="7F0055"/>
+          <w:sz w:val="20"/>
+          <w:szCs w:val="20"/>
+        </w:rPr>
+        <w:t>if</w:t>
+      </w:r>
+      <w:r>
+        <w:rPr>
+          <w:rFonts w:ascii="Consolas" w:hAnsi="Consolas" w:cs="Consolas"/>
+          <w:color w:val="000000"/>
+          <w:sz w:val="20"/>
+          <w:szCs w:val="20"/>
+        </w:rPr>
+        <w:t xml:space="preserve"> (</w:t>
+      </w:r>
+      <w:r>
+        <w:rPr>
+          <w:rFonts w:ascii="Consolas" w:hAnsi="Consolas" w:cs="Consolas"/>
+          <w:color w:val="6A3E3E"/>
+          <w:sz w:val="20"/>
+          <w:szCs w:val="20"/>
+        </w:rPr>
+        <w:t>respostaPrisioneiroA</w:t>
+      </w:r>
+      <w:r>
+        <w:rPr>
+          <w:rFonts w:ascii="Consolas" w:hAnsi="Consolas" w:cs="Consolas"/>
+          <w:color w:val="000000"/>
+          <w:sz w:val="20"/>
+          <w:szCs w:val="20"/>
+        </w:rPr>
+        <w:t xml:space="preserve"> == Resposta.</w:t>
+      </w:r>
+      <w:r>
+        <w:rPr>
+          <w:rFonts w:ascii="Consolas" w:hAnsi="Consolas" w:cs="Consolas"/>
+          <w:b/>
+          <w:bCs/>
+          <w:i/>
+          <w:iCs/>
+          <w:color w:val="0000C0"/>
+          <w:sz w:val="20"/>
+          <w:szCs w:val="20"/>
+          <w:shd w:val="clear" w:color="auto" w:fill="D4D4D4"/>
+        </w:rPr>
+        <w:t>DELACAO</w:t>
+      </w:r>
+      <w:r>
+        <w:rPr>
+          <w:rFonts w:ascii="Consolas" w:hAnsi="Consolas" w:cs="Consolas"/>
+          <w:color w:val="000000"/>
+          <w:sz w:val="20"/>
+          <w:szCs w:val="20"/>
+        </w:rPr>
+        <w:t>) {</w:t>
+      </w:r>
+    </w:p>
+    <w:p>
+      <w:pPr>
+        <w:autoSpaceDE w:val="0"/>
+        <w:autoSpaceDN w:val="0"/>
+        <w:adjustRightInd w:val="0"/>
+        <w:rPr>
+          <w:rFonts w:ascii="Consolas" w:hAnsi="Consolas" w:cs="Consolas"/>
+          <w:sz w:val="20"/>
+          <w:szCs w:val="20"/>
+        </w:rPr>
+      </w:pPr>
+      <w:r>
+        <w:rPr>
+          <w:rFonts w:ascii="Consolas" w:hAnsi="Consolas" w:cs="Consolas"/>
+          <w:color w:val="000000"/>
+          <w:sz w:val="20"/>
+          <w:szCs w:val="20"/>
+        </w:rPr>
+        <w:t xml:space="preserve">          </w:t>
+      </w:r>
+      <w:r>
+        <w:rPr>
+          <w:rFonts w:ascii="Consolas" w:hAnsi="Consolas" w:cs="Consolas"/>
+          <w:b/>
+          <w:bCs/>
+          <w:color w:val="7F0055"/>
+          <w:sz w:val="20"/>
+          <w:szCs w:val="20"/>
+        </w:rPr>
+        <w:t>if</w:t>
+      </w:r>
+      <w:r>
+        <w:rPr>
+          <w:rFonts w:ascii="Consolas" w:hAnsi="Consolas" w:cs="Consolas"/>
+          <w:color w:val="000000"/>
+          <w:sz w:val="20"/>
+          <w:szCs w:val="20"/>
+        </w:rPr>
+        <w:t xml:space="preserve"> (</w:t>
+      </w:r>
+      <w:r>
+        <w:rPr>
+          <w:rFonts w:ascii="Consolas" w:hAnsi="Consolas" w:cs="Consolas"/>
+          <w:color w:val="6A3E3E"/>
+          <w:sz w:val="20"/>
+          <w:szCs w:val="20"/>
+        </w:rPr>
+        <w:t>respostaPrisioneiroB</w:t>
+      </w:r>
+      <w:r>
+        <w:rPr>
+          <w:rFonts w:ascii="Consolas" w:hAnsi="Consolas" w:cs="Consolas"/>
+          <w:color w:val="000000"/>
+          <w:sz w:val="20"/>
+          <w:szCs w:val="20"/>
+        </w:rPr>
+        <w:t xml:space="preserve"> == Resposta.</w:t>
+      </w:r>
+      <w:r>
+        <w:rPr>
+          <w:rFonts w:ascii="Consolas" w:hAnsi="Consolas" w:cs="Consolas"/>
+          <w:b/>
+          <w:bCs/>
+          <w:i/>
+          <w:iCs/>
+          <w:color w:val="0000C0"/>
+          <w:sz w:val="20"/>
+          <w:szCs w:val="20"/>
+          <w:shd w:val="clear" w:color="auto" w:fill="D4D4D4"/>
+        </w:rPr>
+        <w:t>DELACAO</w:t>
+      </w:r>
+      <w:r>
+        <w:rPr>
+          <w:rFonts w:ascii="Consolas" w:hAnsi="Consolas" w:cs="Consolas"/>
+          <w:color w:val="000000"/>
+          <w:sz w:val="20"/>
+          <w:szCs w:val="20"/>
+        </w:rPr>
+        <w:t>) {</w:t>
+      </w:r>
+    </w:p>
+    <w:p>
+      <w:pPr>
+        <w:autoSpaceDE w:val="0"/>
+        <w:autoSpaceDN w:val="0"/>
+        <w:adjustRightInd w:val="0"/>
+        <w:rPr>
+          <w:rFonts w:ascii="Consolas" w:hAnsi="Consolas" w:cs="Consolas"/>
+          <w:sz w:val="20"/>
+          <w:szCs w:val="20"/>
+        </w:rPr>
+      </w:pPr>
+      <w:r>
+        <w:rPr>
+          <w:rFonts w:ascii="Consolas" w:hAnsi="Consolas" w:cs="Consolas"/>
+          <w:color w:val="000000"/>
+          <w:sz w:val="20"/>
+          <w:szCs w:val="20"/>
+        </w:rPr>
+        <w:lastRenderedPageBreak/>
+        <w:t xml:space="preserve">            </w:t>
+      </w:r>
+      <w:r>
+        <w:rPr>
+          <w:rFonts w:ascii="Consolas" w:hAnsi="Consolas" w:cs="Consolas"/>
+          <w:b/>
+          <w:bCs/>
+          <w:color w:val="7F0055"/>
+          <w:sz w:val="20"/>
+          <w:szCs w:val="20"/>
+        </w:rPr>
+        <w:t>return</w:t>
+      </w:r>
+      <w:r>
+        <w:rPr>
+          <w:rFonts w:ascii="Consolas" w:hAnsi="Consolas" w:cs="Consolas"/>
+          <w:color w:val="000000"/>
+          <w:sz w:val="20"/>
+          <w:szCs w:val="20"/>
+        </w:rPr>
+        <w:t xml:space="preserve"> </w:t>
+      </w:r>
+      <w:r>
+        <w:rPr>
+          <w:rFonts w:ascii="Consolas" w:hAnsi="Consolas" w:cs="Consolas"/>
+          <w:color w:val="0000C0"/>
+          <w:sz w:val="20"/>
+          <w:szCs w:val="20"/>
+        </w:rPr>
+        <w:t>PENA_CONDENACAO_MUTUA</w:t>
+      </w:r>
+      <w:r>
+        <w:rPr>
+          <w:rFonts w:ascii="Consolas" w:hAnsi="Consolas" w:cs="Consolas"/>
+          <w:color w:val="000000"/>
+          <w:sz w:val="20"/>
+          <w:szCs w:val="20"/>
+        </w:rPr>
+        <w:t>;</w:t>
+      </w:r>
+    </w:p>
+    <w:p>
+      <w:pPr>
+        <w:autoSpaceDE w:val="0"/>
+        <w:autoSpaceDN w:val="0"/>
+        <w:adjustRightInd w:val="0"/>
+        <w:rPr>
+          <w:rFonts w:ascii="Consolas" w:hAnsi="Consolas" w:cs="Consolas"/>
+          <w:sz w:val="20"/>
+          <w:szCs w:val="20"/>
+          <w:lang w:val="en-US"/>
+        </w:rPr>
+      </w:pPr>
+      <w:r>
+        <w:rPr>
+          <w:rFonts w:ascii="Consolas" w:hAnsi="Consolas" w:cs="Consolas"/>
+          <w:color w:val="000000"/>
+          <w:sz w:val="20"/>
+          <w:szCs w:val="20"/>
+        </w:rPr>
+        <w:t xml:space="preserve">          </w:t>
+      </w:r>
+      <w:r>
+        <w:rPr>
+          <w:rFonts w:ascii="Consolas" w:hAnsi="Consolas" w:cs="Consolas"/>
+          <w:color w:val="000000"/>
+          <w:sz w:val="20"/>
+          <w:szCs w:val="20"/>
+          <w:lang w:val="en-US"/>
+        </w:rPr>
+        <w:t xml:space="preserve">} </w:t>
+      </w:r>
+      <w:r>
+        <w:rPr>
+          <w:rFonts w:ascii="Consolas" w:hAnsi="Consolas" w:cs="Consolas"/>
+          <w:b/>
+          <w:bCs/>
+          <w:color w:val="7F0055"/>
+          <w:sz w:val="20"/>
+          <w:szCs w:val="20"/>
+          <w:lang w:val="en-US"/>
+        </w:rPr>
+        <w:t>else</w:t>
+      </w:r>
+      <w:r>
+        <w:rPr>
+          <w:rFonts w:ascii="Consolas" w:hAnsi="Consolas" w:cs="Consolas"/>
+          <w:color w:val="000000"/>
+          <w:sz w:val="20"/>
+          <w:szCs w:val="20"/>
+          <w:lang w:val="en-US"/>
+        </w:rPr>
+        <w:t xml:space="preserve"> {</w:t>
+      </w:r>
+    </w:p>
+    <w:p>
+      <w:pPr>
+        <w:autoSpaceDE w:val="0"/>
+        <w:autoSpaceDN w:val="0"/>
+        <w:adjustRightInd w:val="0"/>
+        <w:rPr>
+          <w:rFonts w:ascii="Consolas" w:hAnsi="Consolas" w:cs="Consolas"/>
+          <w:sz w:val="20"/>
+          <w:szCs w:val="20"/>
+          <w:lang w:val="en-US"/>
+        </w:rPr>
+      </w:pPr>
+      <w:r>
+        <w:rPr>
+          <w:rFonts w:ascii="Consolas" w:hAnsi="Consolas" w:cs="Consolas"/>
+          <w:color w:val="000000"/>
+          <w:sz w:val="20"/>
+          <w:szCs w:val="20"/>
+          <w:lang w:val="en-US"/>
+        </w:rPr>
+        <w:t xml:space="preserve">                 </w:t>
+      </w:r>
+      <w:r>
+        <w:rPr>
+          <w:rFonts w:ascii="Consolas" w:hAnsi="Consolas" w:cs="Consolas"/>
+          <w:b/>
+          <w:bCs/>
+          <w:color w:val="7F0055"/>
+          <w:sz w:val="20"/>
+          <w:szCs w:val="20"/>
+          <w:lang w:val="en-US"/>
+        </w:rPr>
+        <w:t>return</w:t>
+      </w:r>
+      <w:r>
+        <w:rPr>
+          <w:rFonts w:ascii="Consolas" w:hAnsi="Consolas" w:cs="Consolas"/>
+          <w:color w:val="000000"/>
+          <w:sz w:val="20"/>
+          <w:szCs w:val="20"/>
+          <w:lang w:val="en-US"/>
+        </w:rPr>
+        <w:t xml:space="preserve"> </w:t>
+      </w:r>
+      <w:r>
+        <w:rPr>
+          <w:rFonts w:ascii="Consolas" w:hAnsi="Consolas" w:cs="Consolas"/>
+          <w:color w:val="0000C0"/>
+          <w:sz w:val="20"/>
+          <w:szCs w:val="20"/>
+          <w:lang w:val="en-US"/>
+        </w:rPr>
+        <w:t>PENA_INOCENCIA</w:t>
+      </w:r>
+      <w:r>
+        <w:rPr>
+          <w:rFonts w:ascii="Consolas" w:hAnsi="Consolas" w:cs="Consolas"/>
+          <w:color w:val="000000"/>
+          <w:sz w:val="20"/>
+          <w:szCs w:val="20"/>
+          <w:lang w:val="en-US"/>
+        </w:rPr>
+        <w:t>;</w:t>
+      </w:r>
+    </w:p>
+    <w:p>
+      <w:pPr>
+        <w:autoSpaceDE w:val="0"/>
+        <w:autoSpaceDN w:val="0"/>
+        <w:adjustRightInd w:val="0"/>
+        <w:rPr>
+          <w:rFonts w:ascii="Consolas" w:hAnsi="Consolas" w:cs="Consolas"/>
+          <w:sz w:val="20"/>
+          <w:szCs w:val="20"/>
+          <w:lang w:val="en-US"/>
+        </w:rPr>
+      </w:pPr>
+      <w:r>
+        <w:rPr>
+          <w:rFonts w:ascii="Consolas" w:hAnsi="Consolas" w:cs="Consolas"/>
+          <w:color w:val="000000"/>
+          <w:sz w:val="20"/>
+          <w:szCs w:val="20"/>
+          <w:lang w:val="en-US"/>
+        </w:rPr>
+        <w:t xml:space="preserve">                 }</w:t>
+      </w:r>
+    </w:p>
+    <w:p>
+      <w:pPr>
+        <w:autoSpaceDE w:val="0"/>
+        <w:autoSpaceDN w:val="0"/>
+        <w:adjustRightInd w:val="0"/>
+        <w:rPr>
+          <w:rFonts w:ascii="Consolas" w:hAnsi="Consolas" w:cs="Consolas"/>
+          <w:sz w:val="20"/>
+          <w:szCs w:val="20"/>
+          <w:lang w:val="en-US"/>
+        </w:rPr>
+      </w:pPr>
+      <w:r>
+        <w:rPr>
+          <w:rFonts w:ascii="Consolas" w:hAnsi="Consolas" w:cs="Consolas"/>
+          <w:color w:val="000000"/>
+          <w:sz w:val="20"/>
+          <w:szCs w:val="20"/>
+          <w:lang w:val="en-US"/>
+        </w:rPr>
+        <w:t xml:space="preserve">       } </w:t>
+      </w:r>
+      <w:r>
+        <w:rPr>
+          <w:rFonts w:ascii="Consolas" w:hAnsi="Consolas" w:cs="Consolas"/>
+          <w:b/>
+          <w:bCs/>
+          <w:color w:val="7F0055"/>
+          <w:sz w:val="20"/>
+          <w:szCs w:val="20"/>
+          <w:lang w:val="en-US"/>
+        </w:rPr>
+        <w:t>else</w:t>
+      </w:r>
+      <w:r>
+        <w:rPr>
+          <w:rFonts w:ascii="Consolas" w:hAnsi="Consolas" w:cs="Consolas"/>
+          <w:color w:val="000000"/>
+          <w:sz w:val="20"/>
+          <w:szCs w:val="20"/>
+          <w:lang w:val="en-US"/>
+        </w:rPr>
+        <w:t xml:space="preserve"> {</w:t>
+      </w:r>
+    </w:p>
+    <w:p>
+      <w:pPr>
+        <w:autoSpaceDE w:val="0"/>
+        <w:autoSpaceDN w:val="0"/>
+        <w:adjustRightInd w:val="0"/>
+        <w:rPr>
+          <w:rFonts w:ascii="Consolas" w:hAnsi="Consolas" w:cs="Consolas"/>
+          <w:sz w:val="20"/>
+          <w:szCs w:val="20"/>
+        </w:rPr>
+      </w:pPr>
+      <w:r>
+        <w:rPr>
+          <w:rFonts w:ascii="Consolas" w:hAnsi="Consolas" w:cs="Consolas"/>
+          <w:color w:val="000000"/>
+          <w:sz w:val="20"/>
+          <w:szCs w:val="20"/>
+          <w:lang w:val="en-US"/>
+        </w:rPr>
+        <w:t xml:space="preserve">                </w:t>
+      </w:r>
+      <w:r>
+        <w:rPr>
+          <w:rFonts w:ascii="Consolas" w:hAnsi="Consolas" w:cs="Consolas"/>
+          <w:b/>
+          <w:bCs/>
+          <w:color w:val="7F0055"/>
+          <w:sz w:val="20"/>
+          <w:szCs w:val="20"/>
+        </w:rPr>
+        <w:t>if</w:t>
+      </w:r>
+      <w:r>
+        <w:rPr>
+          <w:rFonts w:ascii="Consolas" w:hAnsi="Consolas" w:cs="Consolas"/>
+          <w:color w:val="000000"/>
+          <w:sz w:val="20"/>
+          <w:szCs w:val="20"/>
+        </w:rPr>
+        <w:t xml:space="preserve"> (</w:t>
+      </w:r>
+      <w:r>
+        <w:rPr>
+          <w:rFonts w:ascii="Consolas" w:hAnsi="Consolas" w:cs="Consolas"/>
+          <w:color w:val="6A3E3E"/>
+          <w:sz w:val="20"/>
+          <w:szCs w:val="20"/>
+        </w:rPr>
+        <w:t>respostaPrisioneiroB</w:t>
+      </w:r>
+      <w:r>
+        <w:rPr>
+          <w:rFonts w:ascii="Consolas" w:hAnsi="Consolas" w:cs="Consolas"/>
+          <w:color w:val="000000"/>
+          <w:sz w:val="20"/>
+          <w:szCs w:val="20"/>
+        </w:rPr>
+        <w:t xml:space="preserve"> == Resposta.</w:t>
+      </w:r>
+      <w:r>
+        <w:rPr>
+          <w:rFonts w:ascii="Consolas" w:hAnsi="Consolas" w:cs="Consolas"/>
+          <w:b/>
+          <w:bCs/>
+          <w:i/>
+          <w:iCs/>
+          <w:color w:val="0000C0"/>
+          <w:sz w:val="20"/>
+          <w:szCs w:val="20"/>
+          <w:shd w:val="clear" w:color="auto" w:fill="D4D4D4"/>
+        </w:rPr>
+        <w:t>DELACAO</w:t>
+      </w:r>
+      <w:r>
+        <w:rPr>
+          <w:rFonts w:ascii="Consolas" w:hAnsi="Consolas" w:cs="Consolas"/>
+          <w:color w:val="000000"/>
+          <w:sz w:val="20"/>
+          <w:szCs w:val="20"/>
+        </w:rPr>
+        <w:t>) {</w:t>
+      </w:r>
+    </w:p>
+    <w:p>
+      <w:pPr>
+        <w:autoSpaceDE w:val="0"/>
+        <w:autoSpaceDN w:val="0"/>
+        <w:adjustRightInd w:val="0"/>
+        <w:rPr>
+          <w:rFonts w:ascii="Consolas" w:hAnsi="Consolas" w:cs="Consolas"/>
+          <w:sz w:val="20"/>
+          <w:szCs w:val="20"/>
+        </w:rPr>
+      </w:pPr>
+      <w:r>
+        <w:rPr>
+          <w:rFonts w:ascii="Consolas" w:hAnsi="Consolas" w:cs="Consolas"/>
+          <w:color w:val="000000"/>
+          <w:sz w:val="20"/>
+          <w:szCs w:val="20"/>
+        </w:rPr>
+        <w:t xml:space="preserve">                    </w:t>
+      </w:r>
+      <w:r>
+        <w:rPr>
+          <w:rFonts w:ascii="Consolas" w:hAnsi="Consolas" w:cs="Consolas"/>
+          <w:b/>
+          <w:bCs/>
+          <w:color w:val="7F0055"/>
+          <w:sz w:val="20"/>
+          <w:szCs w:val="20"/>
+        </w:rPr>
+        <w:t>return</w:t>
+      </w:r>
+      <w:r>
+        <w:rPr>
+          <w:rFonts w:ascii="Consolas" w:hAnsi="Consolas" w:cs="Consolas"/>
+          <w:color w:val="000000"/>
+          <w:sz w:val="20"/>
+          <w:szCs w:val="20"/>
+        </w:rPr>
+        <w:t xml:space="preserve"> </w:t>
+      </w:r>
+      <w:r>
+        <w:rPr>
+          <w:rFonts w:ascii="Consolas" w:hAnsi="Consolas" w:cs="Consolas"/>
+          <w:color w:val="0000C0"/>
+          <w:sz w:val="20"/>
+          <w:szCs w:val="20"/>
+        </w:rPr>
+        <w:t>PENA_CONDENACAO_INDIVIDUAL</w:t>
+      </w:r>
+      <w:r>
+        <w:rPr>
+          <w:rFonts w:ascii="Consolas" w:hAnsi="Consolas" w:cs="Consolas"/>
+          <w:color w:val="000000"/>
+          <w:sz w:val="20"/>
+          <w:szCs w:val="20"/>
+        </w:rPr>
+        <w:t>;</w:t>
+      </w:r>
+    </w:p>
+    <w:p>
+      <w:pPr>
+        <w:autoSpaceDE w:val="0"/>
+        <w:autoSpaceDN w:val="0"/>
+        <w:adjustRightInd w:val="0"/>
+        <w:rPr>
+          <w:rFonts w:ascii="Consolas" w:hAnsi="Consolas" w:cs="Consolas"/>
+          <w:sz w:val="20"/>
+          <w:szCs w:val="20"/>
+        </w:rPr>
+      </w:pPr>
+      <w:r>
+        <w:rPr>
+          <w:rFonts w:ascii="Consolas" w:hAnsi="Consolas" w:cs="Consolas"/>
+          <w:color w:val="000000"/>
+          <w:sz w:val="20"/>
+          <w:szCs w:val="20"/>
+        </w:rPr>
+        <w:t xml:space="preserve">                } </w:t>
+      </w:r>
+      <w:r>
+        <w:rPr>
+          <w:rFonts w:ascii="Consolas" w:hAnsi="Consolas" w:cs="Consolas"/>
+          <w:b/>
+          <w:bCs/>
+          <w:color w:val="7F0055"/>
+          <w:sz w:val="20"/>
+          <w:szCs w:val="20"/>
+        </w:rPr>
+        <w:t>else</w:t>
+      </w:r>
+      <w:r>
+        <w:rPr>
+          <w:rFonts w:ascii="Consolas" w:hAnsi="Consolas" w:cs="Consolas"/>
+          <w:color w:val="000000"/>
+          <w:sz w:val="20"/>
+          <w:szCs w:val="20"/>
+        </w:rPr>
+        <w:t xml:space="preserve"> {</w:t>
+      </w:r>
+    </w:p>
+    <w:p>
+      <w:pPr>
+        <w:autoSpaceDE w:val="0"/>
+        <w:autoSpaceDN w:val="0"/>
+        <w:adjustRightInd w:val="0"/>
+        <w:rPr>
+          <w:rFonts w:ascii="Consolas" w:hAnsi="Consolas" w:cs="Consolas"/>
+          <w:sz w:val="20"/>
+          <w:szCs w:val="20"/>
+        </w:rPr>
+      </w:pPr>
+      <w:r>
+        <w:rPr>
+          <w:rFonts w:ascii="Consolas" w:hAnsi="Consolas" w:cs="Consolas"/>
+          <w:color w:val="000000"/>
+          <w:sz w:val="20"/>
+          <w:szCs w:val="20"/>
+        </w:rPr>
+        <w:t xml:space="preserve">                         </w:t>
+      </w:r>
+      <w:r>
+        <w:rPr>
+          <w:rFonts w:ascii="Consolas" w:hAnsi="Consolas" w:cs="Consolas"/>
+          <w:b/>
+          <w:bCs/>
+          <w:color w:val="7F0055"/>
+          <w:sz w:val="20"/>
+          <w:szCs w:val="20"/>
+        </w:rPr>
+        <w:t>return</w:t>
+      </w:r>
+      <w:r>
+        <w:rPr>
+          <w:rFonts w:ascii="Consolas" w:hAnsi="Consolas" w:cs="Consolas"/>
+          <w:color w:val="000000"/>
+          <w:sz w:val="20"/>
+          <w:szCs w:val="20"/>
+        </w:rPr>
+        <w:t xml:space="preserve"> </w:t>
+      </w:r>
+      <w:r>
+        <w:rPr>
+          <w:rFonts w:ascii="Consolas" w:hAnsi="Consolas" w:cs="Consolas"/>
+          <w:color w:val="0000C0"/>
+          <w:sz w:val="20"/>
+          <w:szCs w:val="20"/>
+        </w:rPr>
+        <w:t>PENA_CONDENACAO_CUMPLICES</w:t>
+      </w:r>
+      <w:r>
+        <w:rPr>
+          <w:rFonts w:ascii="Consolas" w:hAnsi="Consolas" w:cs="Consolas"/>
+          <w:color w:val="000000"/>
+          <w:sz w:val="20"/>
+          <w:szCs w:val="20"/>
+        </w:rPr>
+        <w:t>;</w:t>
+      </w:r>
+    </w:p>
+    <w:p>
+      <w:pPr>
+        <w:autoSpaceDE w:val="0"/>
+        <w:autoSpaceDN w:val="0"/>
+        <w:adjustRightInd w:val="0"/>
+        <w:rPr>
+          <w:rFonts w:ascii="Consolas" w:hAnsi="Consolas" w:cs="Consolas"/>
+          <w:sz w:val="20"/>
+          <w:szCs w:val="20"/>
+        </w:rPr>
+      </w:pPr>
+      <w:r>
+        <w:rPr>
+          <w:rFonts w:ascii="Consolas" w:hAnsi="Consolas" w:cs="Consolas"/>
+          <w:color w:val="000000"/>
+          <w:sz w:val="20"/>
+          <w:szCs w:val="20"/>
+        </w:rPr>
+        <w:t xml:space="preserve">                        }</w:t>
+      </w:r>
+    </w:p>
+    <w:p>
+      <w:pPr>
+        <w:autoSpaceDE w:val="0"/>
+        <w:autoSpaceDN w:val="0"/>
+        <w:adjustRightInd w:val="0"/>
+        <w:rPr>
+          <w:rFonts w:ascii="Consolas" w:hAnsi="Consolas" w:cs="Consolas"/>
+          <w:sz w:val="20"/>
+          <w:szCs w:val="20"/>
+        </w:rPr>
+      </w:pPr>
+      <w:r>
+        <w:rPr>
+          <w:rFonts w:ascii="Consolas" w:hAnsi="Consolas" w:cs="Consolas"/>
+          <w:color w:val="000000"/>
+          <w:sz w:val="20"/>
+          <w:szCs w:val="20"/>
+        </w:rPr>
+        <w:t xml:space="preserve">                }</w:t>
+      </w:r>
+    </w:p>
+    <w:p>
+      <w:pPr>
+        <w:autoSpaceDE w:val="0"/>
+        <w:autoSpaceDN w:val="0"/>
+        <w:adjustRightInd w:val="0"/>
+        <w:rPr>
+          <w:rFonts w:ascii="Consolas" w:hAnsi="Consolas" w:cs="Consolas"/>
+          <w:sz w:val="20"/>
+          <w:szCs w:val="20"/>
+        </w:rPr>
+      </w:pPr>
+      <w:r>
+        <w:rPr>
+          <w:rFonts w:ascii="Consolas" w:hAnsi="Consolas" w:cs="Consolas"/>
+          <w:color w:val="000000"/>
+          <w:sz w:val="20"/>
+          <w:szCs w:val="20"/>
+        </w:rPr>
+        <w:t xml:space="preserve">     }</w:t>
+      </w:r>
+    </w:p>
+    <w:p>
+      <w:pPr>
+        <w:autoSpaceDE w:val="0"/>
+        <w:autoSpaceDN w:val="0"/>
+        <w:adjustRightInd w:val="0"/>
+        <w:rPr>
+          <w:rFonts w:ascii="Consolas" w:hAnsi="Consolas" w:cs="Consolas"/>
+          <w:sz w:val="20"/>
+          <w:szCs w:val="20"/>
+        </w:rPr>
+      </w:pPr>
+      <w:r>
+        <w:rPr>
+          <w:rFonts w:ascii="Consolas" w:hAnsi="Consolas" w:cs="Consolas"/>
+          <w:color w:val="000000"/>
+          <w:sz w:val="20"/>
+          <w:szCs w:val="20"/>
+        </w:rPr>
+        <w:t>}</w:t>
+      </w:r>
+    </w:p>
+    <w:p>
+      <w:pPr>
+        <w:rPr>
+          <w:lang w:val="pt-BR"/>
+        </w:rPr>
+      </w:pPr>
+    </w:p>
+    <w:p>
+      <w:pPr>
+        <w:rPr>
+          <w:lang w:val="pt-BR"/>
+        </w:rPr>
+      </w:pPr>
+    </w:p>
+    <w:p>
+      <w:pPr>
+        <w:rPr>
+          <w:lang w:val="pt-BR"/>
+        </w:rPr>
+      </w:pPr>
+      <w:r>
+        <w:rPr>
+          <w:lang w:val="pt-BR"/>
+        </w:rPr>
+        <w:t>JulgamentoPrisioneiroTeste.java</w:t>
+      </w:r>
+    </w:p>
+    <w:p>
+      <w:pPr>
+        <w:autoSpaceDE w:val="0"/>
+        <w:autoSpaceDN w:val="0"/>
+        <w:adjustRightInd w:val="0"/>
+        <w:rPr>
+          <w:rFonts w:ascii="Consolas" w:hAnsi="Consolas" w:cs="Consolas"/>
+          <w:sz w:val="20"/>
+          <w:szCs w:val="20"/>
+          <w:lang w:val="en-US"/>
+        </w:rPr>
+      </w:pPr>
+      <w:r>
+        <w:rPr>
+          <w:rFonts w:ascii="Consolas" w:hAnsi="Consolas" w:cs="Consolas"/>
+          <w:b/>
+          <w:bCs/>
+          <w:color w:val="7F0055"/>
+          <w:sz w:val="20"/>
+          <w:szCs w:val="20"/>
+          <w:lang w:val="en-US"/>
+        </w:rPr>
+        <w:t>import</w:t>
+      </w:r>
+      <w:r>
+        <w:rPr>
+          <w:rFonts w:ascii="Consolas" w:hAnsi="Consolas" w:cs="Consolas"/>
+          <w:color w:val="000000"/>
+          <w:sz w:val="20"/>
+          <w:szCs w:val="20"/>
+          <w:lang w:val="en-US"/>
+        </w:rPr>
+        <w:t xml:space="preserve"> </w:t>
+      </w:r>
+      <w:r>
+        <w:rPr>
+          <w:rFonts w:ascii="Consolas" w:hAnsi="Consolas" w:cs="Consolas"/>
+          <w:b/>
+          <w:bCs/>
+          <w:color w:val="7F0055"/>
+          <w:sz w:val="20"/>
+          <w:szCs w:val="20"/>
+          <w:lang w:val="en-US"/>
+        </w:rPr>
+        <w:t>static</w:t>
+      </w:r>
+      <w:r>
+        <w:rPr>
+          <w:rFonts w:ascii="Consolas" w:hAnsi="Consolas" w:cs="Consolas"/>
+          <w:color w:val="000000"/>
+          <w:sz w:val="20"/>
+          <w:szCs w:val="20"/>
+          <w:lang w:val="en-US"/>
+        </w:rPr>
+        <w:t xml:space="preserve"> </w:t>
+      </w:r>
+      <w:proofErr w:type="spellStart"/>
+      <w:proofErr w:type="gramStart"/>
+      <w:r>
+        <w:rPr>
+          <w:rFonts w:ascii="Consolas" w:hAnsi="Consolas" w:cs="Consolas"/>
+          <w:color w:val="000000"/>
+          <w:sz w:val="20"/>
+          <w:szCs w:val="20"/>
+          <w:lang w:val="en-US"/>
+        </w:rPr>
+        <w:t>org.junit</w:t>
+      </w:r>
+      <w:proofErr w:type="gramEnd"/>
+      <w:r>
+        <w:rPr>
+          <w:rFonts w:ascii="Consolas" w:hAnsi="Consolas" w:cs="Consolas"/>
+          <w:color w:val="000000"/>
+          <w:sz w:val="20"/>
+          <w:szCs w:val="20"/>
+          <w:lang w:val="en-US"/>
+        </w:rPr>
+        <w:t>.Assert.</w:t>
+      </w:r>
+      <w:r>
+        <w:rPr>
+          <w:rFonts w:ascii="Consolas" w:hAnsi="Consolas" w:cs="Consolas"/>
+          <w:i/>
+          <w:iCs/>
+          <w:color w:val="000000"/>
+          <w:sz w:val="20"/>
+          <w:szCs w:val="20"/>
+          <w:lang w:val="en-US"/>
+        </w:rPr>
+        <w:t>assertNotNull</w:t>
+      </w:r>
+      <w:proofErr w:type="spellEnd"/>
+      <w:r>
+        <w:rPr>
+          <w:rFonts w:ascii="Consolas" w:hAnsi="Consolas" w:cs="Consolas"/>
+          <w:color w:val="000000"/>
+          <w:sz w:val="20"/>
+          <w:szCs w:val="20"/>
+          <w:lang w:val="en-US"/>
+        </w:rPr>
+        <w:t>;</w:t>
+      </w:r>
+    </w:p>
+    <w:p>
+      <w:pPr>
+        <w:autoSpaceDE w:val="0"/>
+        <w:autoSpaceDN w:val="0"/>
+        <w:adjustRightInd w:val="0"/>
+        <w:rPr>
+          <w:rFonts w:ascii="Consolas" w:hAnsi="Consolas" w:cs="Consolas"/>
+          <w:sz w:val="20"/>
+          <w:szCs w:val="20"/>
+          <w:lang w:val="en-US"/>
+        </w:rPr>
+      </w:pPr>
+      <w:r>
+        <w:rPr>
+          <w:rFonts w:ascii="Consolas" w:hAnsi="Consolas" w:cs="Consolas"/>
+          <w:b/>
+          <w:bCs/>
+          <w:color w:val="7F0055"/>
+          <w:sz w:val="20"/>
+          <w:szCs w:val="20"/>
+          <w:lang w:val="en-US"/>
+        </w:rPr>
+        <w:t>import</w:t>
+      </w:r>
+      <w:r>
+        <w:rPr>
+          <w:rFonts w:ascii="Consolas" w:hAnsi="Consolas" w:cs="Consolas"/>
+          <w:color w:val="000000"/>
+          <w:sz w:val="20"/>
+          <w:szCs w:val="20"/>
+          <w:lang w:val="en-US"/>
+        </w:rPr>
+        <w:t xml:space="preserve"> </w:t>
+      </w:r>
+      <w:r>
+        <w:rPr>
+          <w:rFonts w:ascii="Consolas" w:hAnsi="Consolas" w:cs="Consolas"/>
+          <w:b/>
+          <w:bCs/>
+          <w:color w:val="7F0055"/>
+          <w:sz w:val="20"/>
+          <w:szCs w:val="20"/>
+          <w:lang w:val="en-US"/>
+        </w:rPr>
+        <w:t>static</w:t>
+      </w:r>
+      <w:r>
+        <w:rPr>
+          <w:rFonts w:ascii="Consolas" w:hAnsi="Consolas" w:cs="Consolas"/>
+          <w:color w:val="000000"/>
+          <w:sz w:val="20"/>
+          <w:szCs w:val="20"/>
+          <w:lang w:val="en-US"/>
+        </w:rPr>
+        <w:t xml:space="preserve"> </w:t>
+      </w:r>
+      <w:proofErr w:type="spellStart"/>
+      <w:proofErr w:type="gramStart"/>
+      <w:r>
+        <w:rPr>
+          <w:rFonts w:ascii="Consolas" w:hAnsi="Consolas" w:cs="Consolas"/>
+          <w:color w:val="000000"/>
+          <w:sz w:val="20"/>
+          <w:szCs w:val="20"/>
+          <w:lang w:val="en-US"/>
+        </w:rPr>
+        <w:t>org.junit.jupiter.api.Assertions.</w:t>
+      </w:r>
+      <w:r>
+        <w:rPr>
+          <w:rFonts w:ascii="Consolas" w:hAnsi="Consolas" w:cs="Consolas"/>
+          <w:i/>
+          <w:iCs/>
+          <w:color w:val="000000"/>
+          <w:sz w:val="20"/>
+          <w:szCs w:val="20"/>
+          <w:lang w:val="en-US"/>
+        </w:rPr>
+        <w:t>assertEquals</w:t>
       </w:r>
       <w:proofErr w:type="spellEnd"/>
       <w:proofErr w:type="gramEnd"/>
       <w:r>
         <w:rPr>
-          <w:rFonts w:ascii="Consolas" w:hAnsi="Consolas"/>
-          <w:sz w:val="18"/>
-          <w:lang w:val="en-US"/>
-        </w:rPr>
-        <w:t>.*;</w:t>
-      </w:r>
-    </w:p>
-    <w:p>
-      <w:pPr>
-        <w:rPr>
-          <w:rFonts w:ascii="Consolas" w:hAnsi="Consolas"/>
-          <w:sz w:val="18"/>
-          <w:lang w:val="en-US"/>
-        </w:rPr>
-      </w:pPr>
-    </w:p>
-    <w:p>
-      <w:pPr>
-        <w:rPr>
-          <w:rFonts w:ascii="Consolas" w:hAnsi="Consolas"/>
-          <w:sz w:val="18"/>
-          <w:lang w:val="en-US"/>
-        </w:rPr>
-      </w:pPr>
-      <w:r>
-        <w:rPr>
-          <w:rFonts w:ascii="Consolas" w:hAnsi="Consolas"/>
-          <w:sz w:val="18"/>
-          <w:lang w:val="en-US"/>
-        </w:rPr>
-        <w:t xml:space="preserve">import </w:t>
+          <w:rFonts w:ascii="Consolas" w:hAnsi="Consolas" w:cs="Consolas"/>
+          <w:color w:val="000000"/>
+          <w:sz w:val="20"/>
+          <w:szCs w:val="20"/>
+          <w:lang w:val="en-US"/>
+        </w:rPr>
+        <w:t>;</w:t>
+      </w:r>
+    </w:p>
+    <w:p>
+      <w:pPr>
+        <w:autoSpaceDE w:val="0"/>
+        <w:autoSpaceDN w:val="0"/>
+        <w:adjustRightInd w:val="0"/>
+        <w:rPr>
+          <w:rFonts w:ascii="Consolas" w:hAnsi="Consolas" w:cs="Consolas"/>
+          <w:sz w:val="20"/>
+          <w:szCs w:val="20"/>
+          <w:lang w:val="en-US"/>
+        </w:rPr>
+      </w:pPr>
+    </w:p>
+    <w:p>
+      <w:pPr>
+        <w:autoSpaceDE w:val="0"/>
+        <w:autoSpaceDN w:val="0"/>
+        <w:adjustRightInd w:val="0"/>
+        <w:rPr>
+          <w:rFonts w:ascii="Consolas" w:hAnsi="Consolas" w:cs="Consolas"/>
+          <w:sz w:val="20"/>
+          <w:szCs w:val="20"/>
+          <w:lang w:val="en-US"/>
+        </w:rPr>
+      </w:pPr>
+      <w:r>
+        <w:rPr>
+          <w:rFonts w:ascii="Consolas" w:hAnsi="Consolas" w:cs="Consolas"/>
+          <w:b/>
+          <w:bCs/>
+          <w:color w:val="7F0055"/>
+          <w:sz w:val="20"/>
+          <w:szCs w:val="20"/>
+          <w:lang w:val="en-US"/>
+        </w:rPr>
+        <w:t>import</w:t>
+      </w:r>
+      <w:r>
+        <w:rPr>
+          <w:rFonts w:ascii="Consolas" w:hAnsi="Consolas" w:cs="Consolas"/>
+          <w:color w:val="000000"/>
+          <w:sz w:val="20"/>
+          <w:szCs w:val="20"/>
+          <w:lang w:val="en-US"/>
+        </w:rPr>
+        <w:t xml:space="preserve"> </w:t>
       </w:r>
       <w:proofErr w:type="spellStart"/>
       <w:proofErr w:type="gramStart"/>
       <w:r>
         <w:rPr>
-          <w:rFonts w:ascii="Consolas" w:hAnsi="Consolas"/>
-          <w:sz w:val="18"/>
+          <w:rFonts w:ascii="Consolas" w:hAnsi="Consolas" w:cs="Consolas"/>
+          <w:color w:val="000000"/>
+          <w:sz w:val="20"/>
+          <w:szCs w:val="20"/>
           <w:lang w:val="en-US"/>
         </w:rPr>
         <w:t>org.junit.jupiter.api.Test</w:t>
@@ -3274,8 +5214,10 @@
       <w:proofErr w:type="gramEnd"/>
       <w:r>
         <w:rPr>
-          <w:rFonts w:ascii="Consolas" w:hAnsi="Consolas"/>
-          <w:sz w:val="18"/>
+          <w:rFonts w:ascii="Consolas" w:hAnsi="Consolas" w:cs="Consolas"/>
+          <w:color w:val="000000"/>
+          <w:sz w:val="20"/>
+          <w:szCs w:val="20"/>
           <w:lang w:val="en-US"/>
         </w:rPr>
         <w:t>;</w:t>
@@ -3283,236 +5225,1152 @@
     </w:p>
     <w:p>
       <w:pPr>
-        <w:rPr>
-          <w:rFonts w:ascii="Consolas" w:hAnsi="Consolas"/>
-          <w:sz w:val="18"/>
-          <w:lang w:val="en-US"/>
-        </w:rPr>
-      </w:pPr>
-    </w:p>
-    <w:p>
-      <w:pPr>
-        <w:rPr>
-          <w:rFonts w:ascii="Consolas" w:hAnsi="Consolas"/>
-          <w:sz w:val="18"/>
-        </w:rPr>
-      </w:pPr>
-      <w:r>
-        <w:rPr>
-          <w:rFonts w:ascii="Consolas" w:hAnsi="Consolas"/>
-          <w:sz w:val="18"/>
-        </w:rPr>
-        <w:t>class JulgamentoPrisioneiroTest {</w:t>
-      </w:r>
-    </w:p>
-    <w:p>
-      <w:pPr>
-        <w:rPr>
-          <w:rFonts w:ascii="Consolas" w:hAnsi="Consolas"/>
-          <w:sz w:val="18"/>
-        </w:rPr>
-      </w:pPr>
-    </w:p>
-    <w:p>
-      <w:pPr>
-        <w:rPr>
-          <w:rFonts w:ascii="Consolas" w:hAnsi="Consolas"/>
-          <w:sz w:val="18"/>
-        </w:rPr>
-      </w:pPr>
-      <w:r>
-        <w:rPr>
-          <w:rFonts w:ascii="Consolas" w:hAnsi="Consolas"/>
-          <w:sz w:val="18"/>
+        <w:autoSpaceDE w:val="0"/>
+        <w:autoSpaceDN w:val="0"/>
+        <w:adjustRightInd w:val="0"/>
+        <w:rPr>
+          <w:rFonts w:ascii="Consolas" w:hAnsi="Consolas" w:cs="Consolas"/>
+          <w:sz w:val="20"/>
+          <w:szCs w:val="20"/>
+          <w:lang w:val="en-US"/>
+        </w:rPr>
+      </w:pPr>
+    </w:p>
+    <w:p>
+      <w:pPr>
+        <w:autoSpaceDE w:val="0"/>
+        <w:autoSpaceDN w:val="0"/>
+        <w:adjustRightInd w:val="0"/>
+        <w:rPr>
+          <w:rFonts w:ascii="Consolas" w:hAnsi="Consolas" w:cs="Consolas"/>
+          <w:sz w:val="20"/>
+          <w:szCs w:val="20"/>
+        </w:rPr>
+      </w:pPr>
+      <w:r>
+        <w:rPr>
+          <w:rFonts w:ascii="Consolas" w:hAnsi="Consolas" w:cs="Consolas"/>
+          <w:b/>
+          <w:bCs/>
+          <w:color w:val="7F0055"/>
+          <w:sz w:val="20"/>
+          <w:szCs w:val="20"/>
+        </w:rPr>
+        <w:t>import</w:t>
+      </w:r>
+      <w:r>
+        <w:rPr>
+          <w:rFonts w:ascii="Consolas" w:hAnsi="Consolas" w:cs="Consolas"/>
+          <w:color w:val="000000"/>
+          <w:sz w:val="20"/>
+          <w:szCs w:val="20"/>
+        </w:rPr>
+        <w:t xml:space="preserve"> </w:t>
+      </w:r>
+      <w:r>
+        <w:rPr>
+          <w:rFonts w:ascii="Consolas" w:hAnsi="Consolas" w:cs="Consolas"/>
+          <w:color w:val="000000"/>
+          <w:sz w:val="20"/>
+          <w:szCs w:val="20"/>
+          <w:u w:val="single"/>
+        </w:rPr>
+        <w:t>JulgamentoPrisioneiro</w:t>
+      </w:r>
+      <w:r>
+        <w:rPr>
+          <w:rFonts w:ascii="Consolas" w:hAnsi="Consolas" w:cs="Consolas"/>
+          <w:color w:val="000000"/>
+          <w:sz w:val="20"/>
+          <w:szCs w:val="20"/>
+        </w:rPr>
+        <w:t>.Resposta;</w:t>
+      </w:r>
+    </w:p>
+    <w:p>
+      <w:pPr>
+        <w:autoSpaceDE w:val="0"/>
+        <w:autoSpaceDN w:val="0"/>
+        <w:adjustRightInd w:val="0"/>
+        <w:rPr>
+          <w:rFonts w:ascii="Consolas" w:hAnsi="Consolas" w:cs="Consolas"/>
+          <w:sz w:val="20"/>
+          <w:szCs w:val="20"/>
+        </w:rPr>
+      </w:pPr>
+    </w:p>
+    <w:p>
+      <w:pPr>
+        <w:autoSpaceDE w:val="0"/>
+        <w:autoSpaceDN w:val="0"/>
+        <w:adjustRightInd w:val="0"/>
+        <w:rPr>
+          <w:rFonts w:ascii="Consolas" w:hAnsi="Consolas" w:cs="Consolas"/>
+          <w:sz w:val="20"/>
+          <w:szCs w:val="20"/>
+        </w:rPr>
+      </w:pPr>
+      <w:r>
+        <w:rPr>
+          <w:rFonts w:ascii="Consolas" w:hAnsi="Consolas" w:cs="Consolas"/>
+          <w:b/>
+          <w:bCs/>
+          <w:color w:val="7F0055"/>
+          <w:sz w:val="20"/>
+          <w:szCs w:val="20"/>
+        </w:rPr>
+        <w:t>class</w:t>
+      </w:r>
+      <w:r>
+        <w:rPr>
+          <w:rFonts w:ascii="Consolas" w:hAnsi="Consolas" w:cs="Consolas"/>
+          <w:color w:val="000000"/>
+          <w:sz w:val="20"/>
+          <w:szCs w:val="20"/>
+        </w:rPr>
+        <w:t xml:space="preserve"> JulgamentoPrisioneiroTest {</w:t>
+      </w:r>
+    </w:p>
+    <w:p>
+      <w:pPr>
+        <w:autoSpaceDE w:val="0"/>
+        <w:autoSpaceDN w:val="0"/>
+        <w:adjustRightInd w:val="0"/>
+        <w:rPr>
+          <w:rFonts w:ascii="Consolas" w:hAnsi="Consolas" w:cs="Consolas"/>
+          <w:sz w:val="20"/>
+          <w:szCs w:val="20"/>
+        </w:rPr>
+      </w:pPr>
+    </w:p>
+    <w:p>
+      <w:pPr>
+        <w:autoSpaceDE w:val="0"/>
+        <w:autoSpaceDN w:val="0"/>
+        <w:adjustRightInd w:val="0"/>
+        <w:rPr>
+          <w:rFonts w:ascii="Consolas" w:hAnsi="Consolas" w:cs="Consolas"/>
+          <w:sz w:val="20"/>
+          <w:szCs w:val="20"/>
+        </w:rPr>
+      </w:pPr>
+      <w:r>
+        <w:rPr>
+          <w:rFonts w:ascii="Consolas" w:hAnsi="Consolas" w:cs="Consolas"/>
+          <w:color w:val="000000"/>
+          <w:sz w:val="20"/>
+          <w:szCs w:val="20"/>
         </w:rPr>
         <w:tab/>
+      </w:r>
+      <w:r>
+        <w:rPr>
+          <w:rFonts w:ascii="Consolas" w:hAnsi="Consolas" w:cs="Consolas"/>
+          <w:color w:val="646464"/>
+          <w:sz w:val="20"/>
+          <w:szCs w:val="20"/>
+        </w:rPr>
         <w:t>@Test</w:t>
       </w:r>
     </w:p>
     <w:p>
       <w:pPr>
-        <w:rPr>
-          <w:rFonts w:ascii="Consolas" w:hAnsi="Consolas"/>
-          <w:sz w:val="18"/>
-          <w:lang w:val="pt-BR"/>
-        </w:rPr>
-      </w:pPr>
-      <w:r>
-        <w:rPr>
-          <w:rFonts w:ascii="Consolas" w:hAnsi="Consolas"/>
-          <w:sz w:val="18"/>
+        <w:autoSpaceDE w:val="0"/>
+        <w:autoSpaceDN w:val="0"/>
+        <w:adjustRightInd w:val="0"/>
+        <w:rPr>
+          <w:rFonts w:ascii="Consolas" w:hAnsi="Consolas" w:cs="Consolas"/>
+          <w:sz w:val="20"/>
+          <w:szCs w:val="20"/>
+        </w:rPr>
+      </w:pPr>
+      <w:r>
+        <w:rPr>
+          <w:rFonts w:ascii="Consolas" w:hAnsi="Consolas" w:cs="Consolas"/>
+          <w:color w:val="000000"/>
+          <w:sz w:val="20"/>
+          <w:szCs w:val="20"/>
         </w:rPr>
         <w:tab/>
       </w:r>
+      <w:r>
+        <w:rPr>
+          <w:rFonts w:ascii="Consolas" w:hAnsi="Consolas" w:cs="Consolas"/>
+          <w:b/>
+          <w:bCs/>
+          <w:color w:val="7F0055"/>
+          <w:sz w:val="20"/>
+          <w:szCs w:val="20"/>
+        </w:rPr>
+        <w:t>void</w:t>
+      </w:r>
+      <w:r>
+        <w:rPr>
+          <w:rFonts w:ascii="Consolas" w:hAnsi="Consolas" w:cs="Consolas"/>
+          <w:color w:val="000000"/>
+          <w:sz w:val="20"/>
+          <w:szCs w:val="20"/>
+        </w:rPr>
+        <w:t xml:space="preserve"> testJulgamento() {</w:t>
+      </w:r>
+    </w:p>
+    <w:p>
+      <w:pPr>
+        <w:autoSpaceDE w:val="0"/>
+        <w:autoSpaceDN w:val="0"/>
+        <w:adjustRightInd w:val="0"/>
+        <w:rPr>
+          <w:rFonts w:ascii="Consolas" w:hAnsi="Consolas" w:cs="Consolas"/>
+          <w:sz w:val="20"/>
+          <w:szCs w:val="20"/>
+        </w:rPr>
+      </w:pPr>
+      <w:r>
+        <w:rPr>
+          <w:rFonts w:ascii="Consolas" w:hAnsi="Consolas" w:cs="Consolas"/>
+          <w:color w:val="000000"/>
+          <w:sz w:val="20"/>
+          <w:szCs w:val="20"/>
+        </w:rPr>
+        <w:tab/>
+      </w:r>
+      <w:r>
+        <w:rPr>
+          <w:rFonts w:ascii="Consolas" w:hAnsi="Consolas" w:cs="Consolas"/>
+          <w:color w:val="000000"/>
+          <w:sz w:val="20"/>
+          <w:szCs w:val="20"/>
+        </w:rPr>
+        <w:tab/>
+      </w:r>
+      <w:r>
+        <w:rPr>
+          <w:rFonts w:ascii="Consolas" w:hAnsi="Consolas" w:cs="Consolas"/>
+          <w:color w:val="000000"/>
+          <w:sz w:val="20"/>
+          <w:szCs w:val="20"/>
+          <w:u w:val="single"/>
+        </w:rPr>
+        <w:t>Resposta</w:t>
+      </w:r>
+      <w:r>
+        <w:rPr>
+          <w:rFonts w:ascii="Consolas" w:hAnsi="Consolas" w:cs="Consolas"/>
+          <w:color w:val="000000"/>
+          <w:sz w:val="20"/>
+          <w:szCs w:val="20"/>
+        </w:rPr>
+        <w:t xml:space="preserve"> </w:t>
+      </w:r>
+      <w:r>
+        <w:rPr>
+          <w:rFonts w:ascii="Consolas" w:hAnsi="Consolas" w:cs="Consolas"/>
+          <w:color w:val="6A3E3E"/>
+          <w:sz w:val="20"/>
+          <w:szCs w:val="20"/>
+        </w:rPr>
+        <w:t>respSuspeitoA</w:t>
+      </w:r>
+      <w:r>
+        <w:rPr>
+          <w:rFonts w:ascii="Consolas" w:hAnsi="Consolas" w:cs="Consolas"/>
+          <w:color w:val="000000"/>
+          <w:sz w:val="20"/>
+          <w:szCs w:val="20"/>
+        </w:rPr>
+        <w:t xml:space="preserve"> = </w:t>
+      </w:r>
+      <w:r>
+        <w:rPr>
+          <w:rFonts w:ascii="Consolas" w:hAnsi="Consolas" w:cs="Consolas"/>
+          <w:color w:val="000000"/>
+          <w:sz w:val="20"/>
+          <w:szCs w:val="20"/>
+          <w:u w:val="single"/>
+        </w:rPr>
+        <w:t>Resposta</w:t>
+      </w:r>
+      <w:r>
+        <w:rPr>
+          <w:rFonts w:ascii="Consolas" w:hAnsi="Consolas" w:cs="Consolas"/>
+          <w:color w:val="000000"/>
+          <w:sz w:val="20"/>
+          <w:szCs w:val="20"/>
+        </w:rPr>
+        <w:t>.DELACAO;</w:t>
+      </w:r>
+    </w:p>
+    <w:p>
+      <w:pPr>
+        <w:autoSpaceDE w:val="0"/>
+        <w:autoSpaceDN w:val="0"/>
+        <w:adjustRightInd w:val="0"/>
+        <w:rPr>
+          <w:rFonts w:ascii="Consolas" w:hAnsi="Consolas" w:cs="Consolas"/>
+          <w:sz w:val="20"/>
+          <w:szCs w:val="20"/>
+        </w:rPr>
+      </w:pPr>
+      <w:r>
+        <w:rPr>
+          <w:rFonts w:ascii="Consolas" w:hAnsi="Consolas" w:cs="Consolas"/>
+          <w:color w:val="000000"/>
+          <w:sz w:val="20"/>
+          <w:szCs w:val="20"/>
+        </w:rPr>
+        <w:tab/>
+      </w:r>
+      <w:r>
+        <w:rPr>
+          <w:rFonts w:ascii="Consolas" w:hAnsi="Consolas" w:cs="Consolas"/>
+          <w:color w:val="000000"/>
+          <w:sz w:val="20"/>
+          <w:szCs w:val="20"/>
+        </w:rPr>
+        <w:tab/>
+      </w:r>
+      <w:r>
+        <w:rPr>
+          <w:rFonts w:ascii="Consolas" w:hAnsi="Consolas" w:cs="Consolas"/>
+          <w:color w:val="000000"/>
+          <w:sz w:val="20"/>
+          <w:szCs w:val="20"/>
+          <w:u w:val="single"/>
+        </w:rPr>
+        <w:t>Resposta</w:t>
+      </w:r>
+      <w:r>
+        <w:rPr>
+          <w:rFonts w:ascii="Consolas" w:hAnsi="Consolas" w:cs="Consolas"/>
+          <w:color w:val="000000"/>
+          <w:sz w:val="20"/>
+          <w:szCs w:val="20"/>
+        </w:rPr>
+        <w:t xml:space="preserve"> </w:t>
+      </w:r>
+      <w:r>
+        <w:rPr>
+          <w:rFonts w:ascii="Consolas" w:hAnsi="Consolas" w:cs="Consolas"/>
+          <w:color w:val="6A3E3E"/>
+          <w:sz w:val="20"/>
+          <w:szCs w:val="20"/>
+        </w:rPr>
+        <w:t>respSuspeitoB</w:t>
+      </w:r>
+      <w:r>
+        <w:rPr>
+          <w:rFonts w:ascii="Consolas" w:hAnsi="Consolas" w:cs="Consolas"/>
+          <w:color w:val="000000"/>
+          <w:sz w:val="20"/>
+          <w:szCs w:val="20"/>
+        </w:rPr>
+        <w:t xml:space="preserve"> = </w:t>
+      </w:r>
+      <w:r>
+        <w:rPr>
+          <w:rFonts w:ascii="Consolas" w:hAnsi="Consolas" w:cs="Consolas"/>
+          <w:color w:val="000000"/>
+          <w:sz w:val="20"/>
+          <w:szCs w:val="20"/>
+          <w:u w:val="single"/>
+        </w:rPr>
+        <w:t>Resposta</w:t>
+      </w:r>
+      <w:r>
+        <w:rPr>
+          <w:rFonts w:ascii="Consolas" w:hAnsi="Consolas" w:cs="Consolas"/>
+          <w:color w:val="000000"/>
+          <w:sz w:val="20"/>
+          <w:szCs w:val="20"/>
+        </w:rPr>
+        <w:t>.DELACAO;</w:t>
+      </w:r>
+    </w:p>
+    <w:p>
+      <w:pPr>
+        <w:autoSpaceDE w:val="0"/>
+        <w:autoSpaceDN w:val="0"/>
+        <w:adjustRightInd w:val="0"/>
+        <w:rPr>
+          <w:rFonts w:ascii="Consolas" w:hAnsi="Consolas" w:cs="Consolas"/>
+          <w:sz w:val="20"/>
+          <w:szCs w:val="20"/>
+        </w:rPr>
+      </w:pPr>
+      <w:r>
+        <w:rPr>
+          <w:rFonts w:ascii="Consolas" w:hAnsi="Consolas" w:cs="Consolas"/>
+          <w:color w:val="000000"/>
+          <w:sz w:val="20"/>
+          <w:szCs w:val="20"/>
+        </w:rPr>
+        <w:tab/>
+      </w:r>
+      <w:r>
+        <w:rPr>
+          <w:rFonts w:ascii="Consolas" w:hAnsi="Consolas" w:cs="Consolas"/>
+          <w:color w:val="000000"/>
+          <w:sz w:val="20"/>
+          <w:szCs w:val="20"/>
+        </w:rPr>
+        <w:tab/>
+      </w:r>
+    </w:p>
+    <w:p>
+      <w:pPr>
+        <w:autoSpaceDE w:val="0"/>
+        <w:autoSpaceDN w:val="0"/>
+        <w:adjustRightInd w:val="0"/>
+        <w:rPr>
+          <w:rFonts w:ascii="Consolas" w:hAnsi="Consolas" w:cs="Consolas"/>
+          <w:sz w:val="20"/>
+          <w:szCs w:val="20"/>
+        </w:rPr>
+      </w:pPr>
+      <w:r>
+        <w:rPr>
+          <w:rFonts w:ascii="Consolas" w:hAnsi="Consolas" w:cs="Consolas"/>
+          <w:color w:val="000000"/>
+          <w:sz w:val="20"/>
+          <w:szCs w:val="20"/>
+        </w:rPr>
+        <w:tab/>
+      </w:r>
+      <w:r>
+        <w:rPr>
+          <w:rFonts w:ascii="Consolas" w:hAnsi="Consolas" w:cs="Consolas"/>
+          <w:color w:val="000000"/>
+          <w:sz w:val="20"/>
+          <w:szCs w:val="20"/>
+        </w:rPr>
+        <w:tab/>
+        <w:t xml:space="preserve">JulgamentoPrisioneiro </w:t>
+      </w:r>
+      <w:r>
+        <w:rPr>
+          <w:rFonts w:ascii="Consolas" w:hAnsi="Consolas" w:cs="Consolas"/>
+          <w:color w:val="6A3E3E"/>
+          <w:sz w:val="20"/>
+          <w:szCs w:val="20"/>
+        </w:rPr>
+        <w:t>jp</w:t>
+      </w:r>
+      <w:r>
+        <w:rPr>
+          <w:rFonts w:ascii="Consolas" w:hAnsi="Consolas" w:cs="Consolas"/>
+          <w:color w:val="000000"/>
+          <w:sz w:val="20"/>
+          <w:szCs w:val="20"/>
+        </w:rPr>
+        <w:t xml:space="preserve"> = </w:t>
+      </w:r>
+      <w:r>
+        <w:rPr>
+          <w:rFonts w:ascii="Consolas" w:hAnsi="Consolas" w:cs="Consolas"/>
+          <w:b/>
+          <w:bCs/>
+          <w:color w:val="7F0055"/>
+          <w:sz w:val="20"/>
+          <w:szCs w:val="20"/>
+        </w:rPr>
+        <w:t>new</w:t>
+      </w:r>
+      <w:r>
+        <w:rPr>
+          <w:rFonts w:ascii="Consolas" w:hAnsi="Consolas" w:cs="Consolas"/>
+          <w:color w:val="000000"/>
+          <w:sz w:val="20"/>
+          <w:szCs w:val="20"/>
+        </w:rPr>
+        <w:t xml:space="preserve"> JulgamentoPrisioneiro();</w:t>
+      </w:r>
+    </w:p>
+    <w:p>
+      <w:pPr>
+        <w:autoSpaceDE w:val="0"/>
+        <w:autoSpaceDN w:val="0"/>
+        <w:adjustRightInd w:val="0"/>
+        <w:rPr>
+          <w:rFonts w:ascii="Consolas" w:hAnsi="Consolas" w:cs="Consolas"/>
+          <w:sz w:val="20"/>
+          <w:szCs w:val="20"/>
+        </w:rPr>
+      </w:pPr>
+      <w:r>
+        <w:rPr>
+          <w:rFonts w:ascii="Consolas" w:hAnsi="Consolas" w:cs="Consolas"/>
+          <w:color w:val="000000"/>
+          <w:sz w:val="20"/>
+          <w:szCs w:val="20"/>
+        </w:rPr>
+        <w:tab/>
+      </w:r>
+      <w:r>
+        <w:rPr>
+          <w:rFonts w:ascii="Consolas" w:hAnsi="Consolas" w:cs="Consolas"/>
+          <w:color w:val="000000"/>
+          <w:sz w:val="20"/>
+          <w:szCs w:val="20"/>
+        </w:rPr>
+        <w:tab/>
+      </w:r>
+      <w:r>
+        <w:rPr>
+          <w:rFonts w:ascii="Consolas" w:hAnsi="Consolas" w:cs="Consolas"/>
+          <w:i/>
+          <w:iCs/>
+          <w:color w:val="000000"/>
+          <w:sz w:val="20"/>
+          <w:szCs w:val="20"/>
+        </w:rPr>
+        <w:t>assertNotNull</w:t>
+      </w:r>
+      <w:r>
+        <w:rPr>
+          <w:rFonts w:ascii="Consolas" w:hAnsi="Consolas" w:cs="Consolas"/>
+          <w:color w:val="000000"/>
+          <w:sz w:val="20"/>
+          <w:szCs w:val="20"/>
+        </w:rPr>
+        <w:t>(</w:t>
+      </w:r>
+      <w:r>
+        <w:rPr>
+          <w:rFonts w:ascii="Consolas" w:hAnsi="Consolas" w:cs="Consolas"/>
+          <w:color w:val="6A3E3E"/>
+          <w:sz w:val="20"/>
+          <w:szCs w:val="20"/>
+        </w:rPr>
+        <w:t>jp</w:t>
+      </w:r>
+      <w:r>
+        <w:rPr>
+          <w:rFonts w:ascii="Consolas" w:hAnsi="Consolas" w:cs="Consolas"/>
+          <w:color w:val="000000"/>
+          <w:sz w:val="20"/>
+          <w:szCs w:val="20"/>
+        </w:rPr>
+        <w:t>);</w:t>
+      </w:r>
+    </w:p>
+    <w:p>
+      <w:pPr>
+        <w:autoSpaceDE w:val="0"/>
+        <w:autoSpaceDN w:val="0"/>
+        <w:adjustRightInd w:val="0"/>
+        <w:rPr>
+          <w:rFonts w:ascii="Consolas" w:hAnsi="Consolas" w:cs="Consolas"/>
+          <w:sz w:val="20"/>
+          <w:szCs w:val="20"/>
+        </w:rPr>
+      </w:pPr>
+      <w:r>
+        <w:rPr>
+          <w:rFonts w:ascii="Consolas" w:hAnsi="Consolas" w:cs="Consolas"/>
+          <w:color w:val="000000"/>
+          <w:sz w:val="20"/>
+          <w:szCs w:val="20"/>
+        </w:rPr>
+        <w:tab/>
+      </w:r>
+      <w:r>
+        <w:rPr>
+          <w:rFonts w:ascii="Consolas" w:hAnsi="Consolas" w:cs="Consolas"/>
+          <w:color w:val="000000"/>
+          <w:sz w:val="20"/>
+          <w:szCs w:val="20"/>
+        </w:rPr>
+        <w:tab/>
+      </w:r>
+    </w:p>
+    <w:p>
+      <w:pPr>
+        <w:autoSpaceDE w:val="0"/>
+        <w:autoSpaceDN w:val="0"/>
+        <w:adjustRightInd w:val="0"/>
+        <w:rPr>
+          <w:rFonts w:ascii="Consolas" w:hAnsi="Consolas" w:cs="Consolas"/>
+          <w:sz w:val="20"/>
+          <w:szCs w:val="20"/>
+        </w:rPr>
+      </w:pPr>
+      <w:r>
+        <w:rPr>
+          <w:rFonts w:ascii="Consolas" w:hAnsi="Consolas" w:cs="Consolas"/>
+          <w:color w:val="000000"/>
+          <w:sz w:val="20"/>
+          <w:szCs w:val="20"/>
+        </w:rPr>
+        <w:tab/>
+      </w:r>
+      <w:r>
+        <w:rPr>
+          <w:rFonts w:ascii="Consolas" w:hAnsi="Consolas" w:cs="Consolas"/>
+          <w:color w:val="000000"/>
+          <w:sz w:val="20"/>
+          <w:szCs w:val="20"/>
+        </w:rPr>
+        <w:tab/>
+      </w:r>
+      <w:r>
+        <w:rPr>
+          <w:rFonts w:ascii="Consolas" w:hAnsi="Consolas" w:cs="Consolas"/>
+          <w:b/>
+          <w:bCs/>
+          <w:color w:val="7F0055"/>
+          <w:sz w:val="20"/>
+          <w:szCs w:val="20"/>
+        </w:rPr>
+        <w:t>int</w:t>
+      </w:r>
+      <w:r>
+        <w:rPr>
+          <w:rFonts w:ascii="Consolas" w:hAnsi="Consolas" w:cs="Consolas"/>
+          <w:color w:val="000000"/>
+          <w:sz w:val="20"/>
+          <w:szCs w:val="20"/>
+        </w:rPr>
+        <w:t xml:space="preserve"> </w:t>
+      </w:r>
+      <w:r>
+        <w:rPr>
+          <w:rFonts w:ascii="Consolas" w:hAnsi="Consolas" w:cs="Consolas"/>
+          <w:color w:val="6A3E3E"/>
+          <w:sz w:val="20"/>
+          <w:szCs w:val="20"/>
+        </w:rPr>
+        <w:t>penaSuspeitoA</w:t>
+      </w:r>
+      <w:r>
+        <w:rPr>
+          <w:rFonts w:ascii="Consolas" w:hAnsi="Consolas" w:cs="Consolas"/>
+          <w:color w:val="000000"/>
+          <w:sz w:val="20"/>
+          <w:szCs w:val="20"/>
+        </w:rPr>
+        <w:t xml:space="preserve"> = </w:t>
+      </w:r>
+      <w:r>
+        <w:rPr>
+          <w:rFonts w:ascii="Consolas" w:hAnsi="Consolas" w:cs="Consolas"/>
+          <w:color w:val="6A3E3E"/>
+          <w:sz w:val="20"/>
+          <w:szCs w:val="20"/>
+        </w:rPr>
+        <w:t>jp</w:t>
+      </w:r>
+      <w:r>
+        <w:rPr>
+          <w:rFonts w:ascii="Consolas" w:hAnsi="Consolas" w:cs="Consolas"/>
+          <w:color w:val="000000"/>
+          <w:sz w:val="20"/>
+          <w:szCs w:val="20"/>
+        </w:rPr>
+        <w:t>.calculaPena(</w:t>
+      </w:r>
+      <w:r>
+        <w:rPr>
+          <w:rFonts w:ascii="Consolas" w:hAnsi="Consolas" w:cs="Consolas"/>
+          <w:color w:val="6A3E3E"/>
+          <w:sz w:val="20"/>
+          <w:szCs w:val="20"/>
+        </w:rPr>
+        <w:t>respSuspeitoA</w:t>
+      </w:r>
+      <w:r>
+        <w:rPr>
+          <w:rFonts w:ascii="Consolas" w:hAnsi="Consolas" w:cs="Consolas"/>
+          <w:color w:val="000000"/>
+          <w:sz w:val="20"/>
+          <w:szCs w:val="20"/>
+        </w:rPr>
+        <w:t xml:space="preserve">, </w:t>
+      </w:r>
+      <w:r>
+        <w:rPr>
+          <w:rFonts w:ascii="Consolas" w:hAnsi="Consolas" w:cs="Consolas"/>
+          <w:color w:val="6A3E3E"/>
+          <w:sz w:val="20"/>
+          <w:szCs w:val="20"/>
+        </w:rPr>
+        <w:t>respSuspeitoB</w:t>
+      </w:r>
+      <w:r>
+        <w:rPr>
+          <w:rFonts w:ascii="Consolas" w:hAnsi="Consolas" w:cs="Consolas"/>
+          <w:color w:val="000000"/>
+          <w:sz w:val="20"/>
+          <w:szCs w:val="20"/>
+        </w:rPr>
+        <w:t>);</w:t>
+      </w:r>
+    </w:p>
+    <w:p>
+      <w:pPr>
+        <w:autoSpaceDE w:val="0"/>
+        <w:autoSpaceDN w:val="0"/>
+        <w:adjustRightInd w:val="0"/>
+        <w:rPr>
+          <w:rFonts w:ascii="Consolas" w:hAnsi="Consolas" w:cs="Consolas"/>
+          <w:sz w:val="20"/>
+          <w:szCs w:val="20"/>
+        </w:rPr>
+      </w:pPr>
+      <w:r>
+        <w:rPr>
+          <w:rFonts w:ascii="Consolas" w:hAnsi="Consolas" w:cs="Consolas"/>
+          <w:color w:val="000000"/>
+          <w:sz w:val="20"/>
+          <w:szCs w:val="20"/>
+        </w:rPr>
+        <w:tab/>
+      </w:r>
+      <w:r>
+        <w:rPr>
+          <w:rFonts w:ascii="Consolas" w:hAnsi="Consolas" w:cs="Consolas"/>
+          <w:color w:val="000000"/>
+          <w:sz w:val="20"/>
+          <w:szCs w:val="20"/>
+        </w:rPr>
+        <w:tab/>
+      </w:r>
+      <w:r>
+        <w:rPr>
+          <w:rFonts w:ascii="Consolas" w:hAnsi="Consolas" w:cs="Consolas"/>
+          <w:b/>
+          <w:bCs/>
+          <w:color w:val="7F0055"/>
+          <w:sz w:val="20"/>
+          <w:szCs w:val="20"/>
+        </w:rPr>
+        <w:t>int</w:t>
+      </w:r>
+      <w:r>
+        <w:rPr>
+          <w:rFonts w:ascii="Consolas" w:hAnsi="Consolas" w:cs="Consolas"/>
+          <w:color w:val="000000"/>
+          <w:sz w:val="20"/>
+          <w:szCs w:val="20"/>
+        </w:rPr>
+        <w:t xml:space="preserve"> </w:t>
+      </w:r>
+      <w:r>
+        <w:rPr>
+          <w:rFonts w:ascii="Consolas" w:hAnsi="Consolas" w:cs="Consolas"/>
+          <w:color w:val="6A3E3E"/>
+          <w:sz w:val="20"/>
+          <w:szCs w:val="20"/>
+        </w:rPr>
+        <w:t>penaSuspeitoB</w:t>
+      </w:r>
+      <w:r>
+        <w:rPr>
+          <w:rFonts w:ascii="Consolas" w:hAnsi="Consolas" w:cs="Consolas"/>
+          <w:color w:val="000000"/>
+          <w:sz w:val="20"/>
+          <w:szCs w:val="20"/>
+        </w:rPr>
+        <w:t xml:space="preserve"> = </w:t>
+      </w:r>
+      <w:r>
+        <w:rPr>
+          <w:rFonts w:ascii="Consolas" w:hAnsi="Consolas" w:cs="Consolas"/>
+          <w:color w:val="6A3E3E"/>
+          <w:sz w:val="20"/>
+          <w:szCs w:val="20"/>
+        </w:rPr>
+        <w:t>jp</w:t>
+      </w:r>
+      <w:r>
+        <w:rPr>
+          <w:rFonts w:ascii="Consolas" w:hAnsi="Consolas" w:cs="Consolas"/>
+          <w:color w:val="000000"/>
+          <w:sz w:val="20"/>
+          <w:szCs w:val="20"/>
+        </w:rPr>
+        <w:t>.calculaPena(</w:t>
+      </w:r>
+      <w:r>
+        <w:rPr>
+          <w:rFonts w:ascii="Consolas" w:hAnsi="Consolas" w:cs="Consolas"/>
+          <w:color w:val="6A3E3E"/>
+          <w:sz w:val="20"/>
+          <w:szCs w:val="20"/>
+        </w:rPr>
+        <w:t>respSuspeitoB</w:t>
+      </w:r>
+      <w:r>
+        <w:rPr>
+          <w:rFonts w:ascii="Consolas" w:hAnsi="Consolas" w:cs="Consolas"/>
+          <w:color w:val="000000"/>
+          <w:sz w:val="20"/>
+          <w:szCs w:val="20"/>
+        </w:rPr>
+        <w:t xml:space="preserve">, </w:t>
+      </w:r>
+      <w:r>
+        <w:rPr>
+          <w:rFonts w:ascii="Consolas" w:hAnsi="Consolas" w:cs="Consolas"/>
+          <w:color w:val="6A3E3E"/>
+          <w:sz w:val="20"/>
+          <w:szCs w:val="20"/>
+        </w:rPr>
+        <w:t>respSuspeitoA</w:t>
+      </w:r>
+      <w:r>
+        <w:rPr>
+          <w:rFonts w:ascii="Consolas" w:hAnsi="Consolas" w:cs="Consolas"/>
+          <w:color w:val="000000"/>
+          <w:sz w:val="20"/>
+          <w:szCs w:val="20"/>
+        </w:rPr>
+        <w:t>);</w:t>
+      </w:r>
+    </w:p>
+    <w:p>
+      <w:pPr>
+        <w:autoSpaceDE w:val="0"/>
+        <w:autoSpaceDN w:val="0"/>
+        <w:adjustRightInd w:val="0"/>
+        <w:rPr>
+          <w:rFonts w:ascii="Consolas" w:hAnsi="Consolas" w:cs="Consolas"/>
+          <w:sz w:val="20"/>
+          <w:szCs w:val="20"/>
+        </w:rPr>
+      </w:pPr>
+      <w:r>
+        <w:rPr>
+          <w:rFonts w:ascii="Consolas" w:hAnsi="Consolas" w:cs="Consolas"/>
+          <w:color w:val="000000"/>
+          <w:sz w:val="20"/>
+          <w:szCs w:val="20"/>
+        </w:rPr>
+        <w:tab/>
+      </w:r>
+      <w:r>
+        <w:rPr>
+          <w:rFonts w:ascii="Consolas" w:hAnsi="Consolas" w:cs="Consolas"/>
+          <w:color w:val="000000"/>
+          <w:sz w:val="20"/>
+          <w:szCs w:val="20"/>
+        </w:rPr>
+        <w:tab/>
+      </w:r>
+    </w:p>
+    <w:p>
+      <w:pPr>
+        <w:autoSpaceDE w:val="0"/>
+        <w:autoSpaceDN w:val="0"/>
+        <w:adjustRightInd w:val="0"/>
+        <w:rPr>
+          <w:rFonts w:ascii="Consolas" w:hAnsi="Consolas" w:cs="Consolas"/>
+          <w:sz w:val="20"/>
+          <w:szCs w:val="20"/>
+        </w:rPr>
+      </w:pPr>
+      <w:r>
+        <w:rPr>
+          <w:rFonts w:ascii="Consolas" w:hAnsi="Consolas" w:cs="Consolas"/>
+          <w:color w:val="000000"/>
+          <w:sz w:val="20"/>
+          <w:szCs w:val="20"/>
+        </w:rPr>
+        <w:tab/>
+      </w:r>
+      <w:r>
+        <w:rPr>
+          <w:rFonts w:ascii="Consolas" w:hAnsi="Consolas" w:cs="Consolas"/>
+          <w:color w:val="000000"/>
+          <w:sz w:val="20"/>
+          <w:szCs w:val="20"/>
+        </w:rPr>
+        <w:tab/>
+      </w:r>
+      <w:r>
+        <w:rPr>
+          <w:rFonts w:ascii="Consolas" w:hAnsi="Consolas" w:cs="Consolas"/>
+          <w:i/>
+          <w:iCs/>
+          <w:color w:val="000000"/>
+          <w:sz w:val="20"/>
+          <w:szCs w:val="20"/>
+        </w:rPr>
+        <w:t>assertEquals</w:t>
+      </w:r>
+      <w:r>
+        <w:rPr>
+          <w:rFonts w:ascii="Consolas" w:hAnsi="Consolas" w:cs="Consolas"/>
+          <w:color w:val="000000"/>
+          <w:sz w:val="20"/>
+          <w:szCs w:val="20"/>
+        </w:rPr>
+        <w:t xml:space="preserve">(5, </w:t>
+      </w:r>
+      <w:r>
+        <w:rPr>
+          <w:rFonts w:ascii="Consolas" w:hAnsi="Consolas" w:cs="Consolas"/>
+          <w:color w:val="6A3E3E"/>
+          <w:sz w:val="20"/>
+          <w:szCs w:val="20"/>
+        </w:rPr>
+        <w:t>penaSuspeitoA</w:t>
+      </w:r>
+      <w:r>
+        <w:rPr>
+          <w:rFonts w:ascii="Consolas" w:hAnsi="Consolas" w:cs="Consolas"/>
+          <w:color w:val="000000"/>
+          <w:sz w:val="20"/>
+          <w:szCs w:val="20"/>
+        </w:rPr>
+        <w:t>);</w:t>
+      </w:r>
+    </w:p>
+    <w:p>
+      <w:pPr>
+        <w:autoSpaceDE w:val="0"/>
+        <w:autoSpaceDN w:val="0"/>
+        <w:adjustRightInd w:val="0"/>
+        <w:rPr>
+          <w:rFonts w:ascii="Consolas" w:hAnsi="Consolas" w:cs="Consolas"/>
+          <w:sz w:val="20"/>
+          <w:szCs w:val="20"/>
+        </w:rPr>
+      </w:pPr>
+      <w:r>
+        <w:rPr>
+          <w:rFonts w:ascii="Consolas" w:hAnsi="Consolas" w:cs="Consolas"/>
+          <w:color w:val="000000"/>
+          <w:sz w:val="20"/>
+          <w:szCs w:val="20"/>
+        </w:rPr>
+        <w:tab/>
+      </w:r>
+      <w:r>
+        <w:rPr>
+          <w:rFonts w:ascii="Consolas" w:hAnsi="Consolas" w:cs="Consolas"/>
+          <w:color w:val="000000"/>
+          <w:sz w:val="20"/>
+          <w:szCs w:val="20"/>
+        </w:rPr>
+        <w:tab/>
+      </w:r>
+      <w:r>
+        <w:rPr>
+          <w:rFonts w:ascii="Consolas" w:hAnsi="Consolas" w:cs="Consolas"/>
+          <w:i/>
+          <w:iCs/>
+          <w:color w:val="000000"/>
+          <w:sz w:val="20"/>
+          <w:szCs w:val="20"/>
+        </w:rPr>
+        <w:t>assertEquals</w:t>
+      </w:r>
+      <w:r>
+        <w:rPr>
+          <w:rFonts w:ascii="Consolas" w:hAnsi="Consolas" w:cs="Consolas"/>
+          <w:color w:val="000000"/>
+          <w:sz w:val="20"/>
+          <w:szCs w:val="20"/>
+        </w:rPr>
+        <w:t xml:space="preserve">(5, </w:t>
+      </w:r>
+      <w:r>
+        <w:rPr>
+          <w:rFonts w:ascii="Consolas" w:hAnsi="Consolas" w:cs="Consolas"/>
+          <w:color w:val="6A3E3E"/>
+          <w:sz w:val="20"/>
+          <w:szCs w:val="20"/>
+        </w:rPr>
+        <w:t>penaSuspeitoB</w:t>
+      </w:r>
+      <w:r>
+        <w:rPr>
+          <w:rFonts w:ascii="Consolas" w:hAnsi="Consolas" w:cs="Consolas"/>
+          <w:color w:val="000000"/>
+          <w:sz w:val="20"/>
+          <w:szCs w:val="20"/>
+        </w:rPr>
+        <w:t>);</w:t>
+      </w:r>
+    </w:p>
+    <w:p>
+      <w:pPr>
+        <w:autoSpaceDE w:val="0"/>
+        <w:autoSpaceDN w:val="0"/>
+        <w:adjustRightInd w:val="0"/>
+        <w:rPr>
+          <w:rFonts w:ascii="Consolas" w:hAnsi="Consolas" w:cs="Consolas"/>
+          <w:sz w:val="20"/>
+          <w:szCs w:val="20"/>
+        </w:rPr>
+      </w:pPr>
+      <w:r>
+        <w:rPr>
+          <w:rFonts w:ascii="Consolas" w:hAnsi="Consolas" w:cs="Consolas"/>
+          <w:color w:val="000000"/>
+          <w:sz w:val="20"/>
+          <w:szCs w:val="20"/>
+        </w:rPr>
+        <w:tab/>
+      </w:r>
+      <w:r>
+        <w:rPr>
+          <w:rFonts w:ascii="Consolas" w:hAnsi="Consolas" w:cs="Consolas"/>
+          <w:color w:val="000000"/>
+          <w:sz w:val="20"/>
+          <w:szCs w:val="20"/>
+        </w:rPr>
+        <w:tab/>
+      </w:r>
+    </w:p>
+    <w:p>
+      <w:pPr>
+        <w:autoSpaceDE w:val="0"/>
+        <w:autoSpaceDN w:val="0"/>
+        <w:adjustRightInd w:val="0"/>
+        <w:rPr>
+          <w:rFonts w:ascii="Consolas" w:hAnsi="Consolas" w:cs="Consolas"/>
+          <w:sz w:val="20"/>
+          <w:szCs w:val="20"/>
+        </w:rPr>
+      </w:pPr>
+      <w:r>
+        <w:rPr>
+          <w:rFonts w:ascii="Consolas" w:hAnsi="Consolas" w:cs="Consolas"/>
+          <w:color w:val="000000"/>
+          <w:sz w:val="20"/>
+          <w:szCs w:val="20"/>
+        </w:rPr>
+        <w:tab/>
+        <w:t>}</w:t>
+      </w:r>
+    </w:p>
+    <w:p>
+      <w:pPr>
+        <w:autoSpaceDE w:val="0"/>
+        <w:autoSpaceDN w:val="0"/>
+        <w:adjustRightInd w:val="0"/>
+        <w:rPr>
+          <w:rFonts w:ascii="Consolas" w:hAnsi="Consolas" w:cs="Consolas"/>
+          <w:sz w:val="20"/>
+          <w:szCs w:val="20"/>
+        </w:rPr>
+      </w:pPr>
+    </w:p>
+    <w:p>
+      <w:pPr>
+        <w:autoSpaceDE w:val="0"/>
+        <w:autoSpaceDN w:val="0"/>
+        <w:adjustRightInd w:val="0"/>
+        <w:rPr>
+          <w:rFonts w:ascii="Consolas" w:hAnsi="Consolas" w:cs="Consolas"/>
+          <w:sz w:val="20"/>
+          <w:szCs w:val="20"/>
+        </w:rPr>
+      </w:pPr>
+      <w:r>
+        <w:rPr>
+          <w:rFonts w:ascii="Consolas" w:hAnsi="Consolas" w:cs="Consolas"/>
+          <w:color w:val="000000"/>
+          <w:sz w:val="20"/>
+          <w:szCs w:val="20"/>
+        </w:rPr>
+        <w:t>}</w:t>
+      </w:r>
+    </w:p>
+    <w:p>
+      <w:pPr>
+        <w:rPr>
+          <w:lang w:val="pt-BR"/>
+        </w:rPr>
+      </w:pPr>
+    </w:p>
+    <w:p>
+      <w:pPr>
+        <w:rPr>
+          <w:lang w:val="pt-BR"/>
+        </w:rPr>
+      </w:pPr>
+    </w:p>
+    <w:p>
+      <w:pPr>
+        <w:rPr>
+          <w:lang w:val="pt-BR"/>
+        </w:rPr>
+      </w:pPr>
+      <w:r>
+        <w:rPr>
+          <w:lang w:val="pt-BR"/>
+        </w:rPr>
+        <w:t xml:space="preserve">***ERRO no </w:t>
+      </w:r>
       <w:proofErr w:type="spellStart"/>
       <w:r>
         <w:rPr>
-          <w:rFonts w:ascii="Consolas" w:hAnsi="Consolas"/>
-          <w:sz w:val="18"/>
-          <w:lang w:val="pt-BR"/>
-        </w:rPr>
-        <w:t>void</w:t>
+          <w:lang w:val="pt-BR"/>
+        </w:rPr>
+        <w:t>import</w:t>
       </w:r>
       <w:proofErr w:type="spellEnd"/>
       <w:r>
         <w:rPr>
-          <w:rFonts w:ascii="Consolas" w:hAnsi="Consolas"/>
-          <w:sz w:val="18"/>
-          <w:lang w:val="pt-BR"/>
-        </w:rPr>
-        <w:t xml:space="preserve"> </w:t>
+          <w:lang w:val="pt-BR"/>
+        </w:rPr>
+        <w:t xml:space="preserve"> do </w:t>
       </w:r>
       <w:proofErr w:type="spellStart"/>
-      <w:proofErr w:type="gramStart"/>
-      <w:r>
-        <w:rPr>
-          <w:rFonts w:ascii="Consolas" w:hAnsi="Consolas"/>
-          <w:sz w:val="18"/>
-          <w:lang w:val="pt-BR"/>
-        </w:rPr>
-        <w:t>testJulgamento</w:t>
+      <w:r>
+        <w:rPr>
+          <w:lang w:val="pt-BR"/>
+        </w:rPr>
+        <w:t>Enum</w:t>
       </w:r>
       <w:proofErr w:type="spellEnd"/>
       <w:r>
         <w:rPr>
-          <w:rFonts w:ascii="Consolas" w:hAnsi="Consolas"/>
-          <w:sz w:val="18"/>
-          <w:lang w:val="pt-BR"/>
-        </w:rPr>
-        <w:t>(</w:t>
-      </w:r>
-      <w:proofErr w:type="gramEnd"/>
-      <w:r>
-        <w:rPr>
-          <w:rFonts w:ascii="Consolas" w:hAnsi="Consolas"/>
-          <w:sz w:val="18"/>
-          <w:lang w:val="pt-BR"/>
-        </w:rPr>
-        <w:t>) {</w:t>
-      </w:r>
-    </w:p>
-    <w:p>
-      <w:pPr>
-        <w:rPr>
-          <w:rFonts w:ascii="Consolas" w:hAnsi="Consolas"/>
-          <w:sz w:val="18"/>
-          <w:lang w:val="en-US"/>
-        </w:rPr>
-      </w:pPr>
-      <w:r>
-        <w:rPr>
-          <w:rFonts w:ascii="Consolas" w:hAnsi="Consolas"/>
-          <w:sz w:val="18"/>
-          <w:lang w:val="pt-BR"/>
-        </w:rPr>
-        <w:tab/>
-      </w:r>
-      <w:r>
-        <w:rPr>
-          <w:rFonts w:ascii="Consolas" w:hAnsi="Consolas"/>
-          <w:sz w:val="18"/>
-          <w:lang w:val="pt-BR"/>
-        </w:rPr>
-        <w:tab/>
-      </w:r>
-      <w:proofErr w:type="gramStart"/>
-      <w:r>
-        <w:rPr>
-          <w:rFonts w:ascii="Consolas" w:hAnsi="Consolas"/>
-          <w:sz w:val="18"/>
-          <w:lang w:val="en-US"/>
-        </w:rPr>
-        <w:t>fail(</w:t>
-      </w:r>
-      <w:proofErr w:type="gramEnd"/>
-      <w:r>
-        <w:rPr>
-          <w:rFonts w:ascii="Consolas" w:hAnsi="Consolas"/>
-          <w:sz w:val="18"/>
-          <w:lang w:val="en-US"/>
-        </w:rPr>
-        <w:t>"Not yet implemented");</w:t>
-      </w:r>
-    </w:p>
-    <w:p>
-      <w:pPr>
-        <w:rPr>
-          <w:rFonts w:ascii="Consolas" w:hAnsi="Consolas"/>
-          <w:sz w:val="18"/>
-        </w:rPr>
-      </w:pPr>
-      <w:r>
-        <w:rPr>
-          <w:rFonts w:ascii="Consolas" w:hAnsi="Consolas"/>
-          <w:sz w:val="18"/>
-          <w:lang w:val="en-US"/>
-        </w:rPr>
-        <w:tab/>
-      </w:r>
-      <w:r>
-        <w:rPr>
-          <w:rFonts w:ascii="Consolas" w:hAnsi="Consolas"/>
-          <w:sz w:val="18"/>
-        </w:rPr>
-        <w:t>}</w:t>
-      </w:r>
-    </w:p>
-    <w:p>
-      <w:pPr>
-        <w:rPr>
-          <w:rFonts w:ascii="Consolas" w:hAnsi="Consolas"/>
-          <w:sz w:val="18"/>
-        </w:rPr>
-      </w:pPr>
-    </w:p>
-    <w:p>
-      <w:pPr>
-        <w:rPr>
-          <w:rFonts w:ascii="Consolas" w:hAnsi="Consolas"/>
-          <w:sz w:val="18"/>
-        </w:rPr>
-      </w:pPr>
-      <w:r>
-        <w:rPr>
-          <w:rFonts w:ascii="Consolas" w:hAnsi="Consolas"/>
-          <w:sz w:val="18"/>
-        </w:rPr>
-        <w:t>}</w:t>
-      </w:r>
-    </w:p>
-    <w:p>
-      <w:pPr>
-        <w:rPr>
-          <w:lang w:val="pt-BR"/>
-        </w:rPr>
-      </w:pPr>
-    </w:p>
-    <w:p>
-      <w:pPr>
-        <w:rPr>
-          <w:lang w:val="pt-BR"/>
-        </w:rPr>
-      </w:pPr>
-      <w:r>
-        <w:rPr>
-          <w:lang w:val="pt-BR"/>
-        </w:rPr>
-        <w:t xml:space="preserve">***Adição de </w:t>
-      </w:r>
-      <w:proofErr w:type="spellStart"/>
-      <w:r>
-        <w:rPr>
-          <w:lang w:val="pt-BR"/>
-        </w:rPr>
-        <w:t>Enum</w:t>
-      </w:r>
-      <w:proofErr w:type="spellEnd"/>
-      <w:r>
-        <w:rPr>
-          <w:lang w:val="pt-BR"/>
-        </w:rPr>
-        <w:t xml:space="preserve"> Resposta na classe JulgamentoPrisioneiro.java.</w:t>
-      </w:r>
+          <w:lang w:val="pt-BR"/>
+        </w:rPr>
+        <w:t xml:space="preserve"> Resposta e no uso no teste.</w:t>
+      </w:r>
+    </w:p>
+    <w:p>
+      <w:pPr>
+        <w:rPr>
+          <w:lang w:val="pt-BR"/>
+        </w:rPr>
+      </w:pPr>
+    </w:p>
+    <w:p>
+      <w:pPr>
+        <w:rPr>
+          <w:lang w:val="pt-BR"/>
+        </w:rPr>
+      </w:pPr>
+    </w:p>
+    <w:p>
+      <w:pPr>
+        <w:rPr>
+          <w:lang w:val="pt-BR"/>
+        </w:rPr>
+      </w:pPr>
+    </w:p>
+    <w:p>
+      <w:pPr>
+        <w:rPr>
+          <w:rFonts w:ascii="Consolas" w:hAnsi="Consolas"/>
+          <w:sz w:val="18"/>
+          <w:lang w:val="pt-BR"/>
+        </w:rPr>
+      </w:pPr>
+    </w:p>
+    <w:p>
+      <w:pPr>
+        <w:rPr>
+          <w:rFonts w:ascii="Consolas" w:hAnsi="Consolas"/>
+          <w:sz w:val="18"/>
+          <w:lang w:val="pt-BR"/>
+        </w:rPr>
+      </w:pPr>
     </w:p>
     <w:p>
       <w:pPr>

</xml_diff>

<commit_message>
Criação do enum em classe Resposta
</commit_message>
<xml_diff>
--- a/Testes/YuriPrado_rm81123.docx
+++ b/Testes/YuriPrado_rm81123.docx
@@ -1481,7 +1481,7 @@
         <w:rPr>
           <w:rFonts w:ascii="Consolas" w:hAnsi="Consolas"/>
           <w:sz w:val="18"/>
-          <w:lang w:val="pt-BR"/>
+          <w:lang w:val="en-US"/>
         </w:rPr>
       </w:pPr>
       <w:r>
@@ -1491,51 +1491,135 @@
         </w:rPr>
         <w:tab/>
       </w:r>
+      <w:r>
+        <w:rPr>
+          <w:rFonts w:ascii="Consolas" w:hAnsi="Consolas"/>
+          <w:sz w:val="18"/>
+          <w:lang w:val="en-US"/>
+        </w:rPr>
+        <w:t xml:space="preserve">void </w:t>
+      </w:r>
       <w:proofErr w:type="spellStart"/>
-      <w:r>
+      <w:proofErr w:type="gramStart"/>
+      <w:r>
+        <w:rPr>
+          <w:rFonts w:ascii="Consolas" w:hAnsi="Consolas"/>
+          <w:sz w:val="18"/>
+          <w:lang w:val="en-US"/>
+        </w:rPr>
+        <w:t>testJulgamento</w:t>
+      </w:r>
+      <w:proofErr w:type="spellEnd"/>
+      <w:r>
+        <w:rPr>
+          <w:rFonts w:ascii="Consolas" w:hAnsi="Consolas"/>
+          <w:sz w:val="18"/>
+          <w:lang w:val="en-US"/>
+        </w:rPr>
+        <w:t>(</w:t>
+      </w:r>
+      <w:proofErr w:type="gramEnd"/>
+      <w:r>
+        <w:rPr>
+          <w:rFonts w:ascii="Consolas" w:hAnsi="Consolas"/>
+          <w:sz w:val="18"/>
+          <w:lang w:val="en-US"/>
+        </w:rPr>
+        <w:t>) {</w:t>
+      </w:r>
+    </w:p>
+    <w:p>
+      <w:pPr>
+        <w:rPr>
+          <w:rFonts w:ascii="Consolas" w:hAnsi="Consolas"/>
+          <w:sz w:val="18"/>
+          <w:lang w:val="en-US"/>
+        </w:rPr>
+      </w:pPr>
+      <w:r>
+        <w:rPr>
+          <w:rFonts w:ascii="Consolas" w:hAnsi="Consolas"/>
+          <w:sz w:val="18"/>
+          <w:lang w:val="en-US"/>
+        </w:rPr>
+        <w:tab/>
+      </w:r>
+      <w:r>
+        <w:rPr>
+          <w:rFonts w:ascii="Consolas" w:hAnsi="Consolas"/>
+          <w:sz w:val="18"/>
+          <w:lang w:val="en-US"/>
+        </w:rPr>
+        <w:tab/>
+      </w:r>
+      <w:proofErr w:type="gramStart"/>
+      <w:r>
+        <w:rPr>
+          <w:rFonts w:ascii="Consolas" w:hAnsi="Consolas"/>
+          <w:sz w:val="18"/>
+          <w:lang w:val="en-US"/>
+        </w:rPr>
+        <w:t>fail(</w:t>
+      </w:r>
+      <w:proofErr w:type="gramEnd"/>
+      <w:r>
+        <w:rPr>
+          <w:rFonts w:ascii="Consolas" w:hAnsi="Consolas"/>
+          <w:sz w:val="18"/>
+          <w:lang w:val="en-US"/>
+        </w:rPr>
+        <w:t>"Not yet implemented");</w:t>
+      </w:r>
+    </w:p>
+    <w:p>
+      <w:pPr>
         <w:rPr>
           <w:rFonts w:ascii="Consolas" w:hAnsi="Consolas"/>
           <w:sz w:val="18"/>
           <w:lang w:val="pt-BR"/>
         </w:rPr>
-        <w:t>void</w:t>
-      </w:r>
-      <w:proofErr w:type="spellEnd"/>
+      </w:pPr>
+      <w:r>
+        <w:rPr>
+          <w:rFonts w:ascii="Consolas" w:hAnsi="Consolas"/>
+          <w:sz w:val="18"/>
+          <w:lang w:val="en-US"/>
+        </w:rPr>
+        <w:tab/>
+      </w:r>
       <w:r>
         <w:rPr>
           <w:rFonts w:ascii="Consolas" w:hAnsi="Consolas"/>
           <w:sz w:val="18"/>
           <w:lang w:val="pt-BR"/>
         </w:rPr>
-        <w:t xml:space="preserve"> </w:t>
-      </w:r>
-      <w:proofErr w:type="spellStart"/>
-      <w:proofErr w:type="gramStart"/>
-      <w:r>
+        <w:t>}</w:t>
+      </w:r>
+    </w:p>
+    <w:p>
+      <w:pPr>
         <w:rPr>
           <w:rFonts w:ascii="Consolas" w:hAnsi="Consolas"/>
           <w:sz w:val="18"/>
           <w:lang w:val="pt-BR"/>
         </w:rPr>
-        <w:t>testJulgamento</w:t>
-      </w:r>
-      <w:proofErr w:type="spellEnd"/>
-      <w:r>
+      </w:pPr>
+    </w:p>
+    <w:p>
+      <w:pPr>
         <w:rPr>
           <w:rFonts w:ascii="Consolas" w:hAnsi="Consolas"/>
           <w:sz w:val="18"/>
           <w:lang w:val="pt-BR"/>
         </w:rPr>
-        <w:t>(</w:t>
-      </w:r>
-      <w:proofErr w:type="gramEnd"/>
+      </w:pPr>
       <w:r>
         <w:rPr>
           <w:rFonts w:ascii="Consolas" w:hAnsi="Consolas"/>
           <w:sz w:val="18"/>
           <w:lang w:val="pt-BR"/>
         </w:rPr>
-        <w:t>) {</w:t>
+        <w:t>}</w:t>
       </w:r>
     </w:p>
     <w:p>
@@ -1546,216 +1630,65 @@
           <w:lang w:val="pt-BR"/>
         </w:rPr>
       </w:pPr>
-      <w:r>
+    </w:p>
+    <w:p>
+      <w:pPr>
         <w:rPr>
           <w:rFonts w:ascii="Consolas" w:hAnsi="Consolas"/>
           <w:sz w:val="18"/>
           <w:lang w:val="pt-BR"/>
         </w:rPr>
-        <w:tab/>
-      </w:r>
-      <w:r>
+      </w:pPr>
+    </w:p>
+    <w:p>
+      <w:pPr>
         <w:rPr>
           <w:rFonts w:ascii="Consolas" w:hAnsi="Consolas"/>
           <w:sz w:val="18"/>
           <w:lang w:val="pt-BR"/>
         </w:rPr>
-        <w:tab/>
-      </w:r>
-      <w:proofErr w:type="spellStart"/>
-      <w:proofErr w:type="gramStart"/>
+      </w:pPr>
+      <w:r>
+        <w:rPr>
+          <w:rFonts w:ascii="Calibri" w:hAnsi="Calibri" w:cs="Calibri"/>
+          <w:szCs w:val="40"/>
+          <w:lang w:val="pt-BR"/>
+        </w:rPr>
+        <w:t>***</w:t>
+      </w:r>
+      <w:r>
+        <w:rPr>
+          <w:rFonts w:ascii="Calibri" w:hAnsi="Calibri" w:cs="Calibri"/>
+          <w:szCs w:val="40"/>
+          <w:lang w:val="pt-BR"/>
+        </w:rPr>
+        <w:t>ERRO: Na classe não existe a declaração do ENUM Resposta</w:t>
+      </w:r>
       <w:r>
         <w:rPr>
           <w:rFonts w:ascii="Consolas" w:hAnsi="Consolas"/>
           <w:sz w:val="18"/>
           <w:lang w:val="pt-BR"/>
         </w:rPr>
-        <w:t>fail</w:t>
-      </w:r>
-      <w:proofErr w:type="spellEnd"/>
-      <w:r>
+        <w:t>.</w:t>
+      </w:r>
+    </w:p>
+    <w:p>
+      <w:pPr>
         <w:rPr>
           <w:rFonts w:ascii="Consolas" w:hAnsi="Consolas"/>
           <w:sz w:val="18"/>
           <w:lang w:val="pt-BR"/>
         </w:rPr>
-        <w:t>(</w:t>
-      </w:r>
-      <w:proofErr w:type="gramEnd"/>
-      <w:r>
+      </w:pPr>
+    </w:p>
+    <w:p>
+      <w:pPr>
         <w:rPr>
           <w:rFonts w:ascii="Consolas" w:hAnsi="Consolas"/>
           <w:sz w:val="18"/>
           <w:lang w:val="pt-BR"/>
         </w:rPr>
-        <w:t>"</w:t>
-      </w:r>
-      <w:proofErr w:type="spellStart"/>
-      <w:r>
-        <w:rPr>
-          <w:rFonts w:ascii="Consolas" w:hAnsi="Consolas"/>
-          <w:sz w:val="18"/>
-          <w:lang w:val="pt-BR"/>
-        </w:rPr>
-        <w:t>Not</w:t>
-      </w:r>
-      <w:proofErr w:type="spellEnd"/>
-      <w:r>
-        <w:rPr>
-          <w:rFonts w:ascii="Consolas" w:hAnsi="Consolas"/>
-          <w:sz w:val="18"/>
-          <w:lang w:val="pt-BR"/>
-        </w:rPr>
-        <w:t xml:space="preserve"> </w:t>
-      </w:r>
-      <w:proofErr w:type="spellStart"/>
-      <w:r>
-        <w:rPr>
-          <w:rFonts w:ascii="Consolas" w:hAnsi="Consolas"/>
-          <w:sz w:val="18"/>
-          <w:lang w:val="pt-BR"/>
-        </w:rPr>
-        <w:t>yet</w:t>
-      </w:r>
-      <w:proofErr w:type="spellEnd"/>
-      <w:r>
-        <w:rPr>
-          <w:rFonts w:ascii="Consolas" w:hAnsi="Consolas"/>
-          <w:sz w:val="18"/>
-          <w:lang w:val="pt-BR"/>
-        </w:rPr>
-        <w:t xml:space="preserve"> </w:t>
-      </w:r>
-      <w:proofErr w:type="spellStart"/>
-      <w:r>
-        <w:rPr>
-          <w:rFonts w:ascii="Consolas" w:hAnsi="Consolas"/>
-          <w:sz w:val="18"/>
-          <w:lang w:val="pt-BR"/>
-        </w:rPr>
-        <w:t>implemented</w:t>
-      </w:r>
-      <w:proofErr w:type="spellEnd"/>
-      <w:r>
-        <w:rPr>
-          <w:rFonts w:ascii="Consolas" w:hAnsi="Consolas"/>
-          <w:sz w:val="18"/>
-          <w:lang w:val="pt-BR"/>
-        </w:rPr>
-        <w:t>");</w:t>
-      </w:r>
-    </w:p>
-    <w:p>
-      <w:pPr>
-        <w:rPr>
-          <w:rFonts w:ascii="Consolas" w:hAnsi="Consolas"/>
-          <w:sz w:val="18"/>
-          <w:lang w:val="pt-BR"/>
-        </w:rPr>
-      </w:pPr>
-      <w:r>
-        <w:rPr>
-          <w:rFonts w:ascii="Consolas" w:hAnsi="Consolas"/>
-          <w:sz w:val="18"/>
-          <w:lang w:val="pt-BR"/>
-        </w:rPr>
-        <w:tab/>
-        <w:t>}</w:t>
-      </w:r>
-    </w:p>
-    <w:p>
-      <w:pPr>
-        <w:rPr>
-          <w:rFonts w:ascii="Consolas" w:hAnsi="Consolas"/>
-          <w:sz w:val="18"/>
-          <w:lang w:val="pt-BR"/>
-        </w:rPr>
-      </w:pPr>
-    </w:p>
-    <w:p>
-      <w:pPr>
-        <w:rPr>
-          <w:rFonts w:ascii="Consolas" w:hAnsi="Consolas"/>
-          <w:sz w:val="18"/>
-          <w:lang w:val="pt-BR"/>
-        </w:rPr>
-      </w:pPr>
-      <w:r>
-        <w:rPr>
-          <w:rFonts w:ascii="Consolas" w:hAnsi="Consolas"/>
-          <w:sz w:val="18"/>
-          <w:lang w:val="pt-BR"/>
-        </w:rPr>
-        <w:t>}</w:t>
-      </w:r>
-    </w:p>
-    <w:p>
-      <w:pPr>
-        <w:rPr>
-          <w:rFonts w:ascii="Consolas" w:hAnsi="Consolas"/>
-          <w:sz w:val="18"/>
-          <w:lang w:val="pt-BR"/>
-        </w:rPr>
-      </w:pPr>
-    </w:p>
-    <w:p>
-      <w:pPr>
-        <w:rPr>
-          <w:rFonts w:ascii="Consolas" w:hAnsi="Consolas"/>
-          <w:sz w:val="18"/>
-          <w:lang w:val="pt-BR"/>
-        </w:rPr>
-      </w:pPr>
-    </w:p>
-    <w:p>
-      <w:pPr>
-        <w:rPr>
-          <w:rFonts w:ascii="Consolas" w:hAnsi="Consolas"/>
-          <w:sz w:val="18"/>
-          <w:lang w:val="pt-BR"/>
-        </w:rPr>
-      </w:pPr>
-      <w:r>
-        <w:rPr>
-          <w:rFonts w:ascii="Calibri" w:hAnsi="Calibri" w:cs="Calibri"/>
-          <w:szCs w:val="40"/>
-          <w:lang w:val="pt-BR"/>
-        </w:rPr>
-        <w:t>***</w:t>
-      </w:r>
-      <w:r>
-        <w:rPr>
-          <w:rFonts w:ascii="Calibri" w:hAnsi="Calibri" w:cs="Calibri"/>
-          <w:szCs w:val="40"/>
-          <w:lang w:val="pt-BR"/>
-        </w:rPr>
-        <w:t>ERRO: Na classe não existe a declaração do ENUM Resposta</w:t>
-      </w:r>
-      <w:r>
-        <w:rPr>
-          <w:rFonts w:ascii="Consolas" w:hAnsi="Consolas"/>
-          <w:sz w:val="18"/>
-          <w:lang w:val="pt-BR"/>
-        </w:rPr>
-        <w:t>.</w:t>
-      </w:r>
-    </w:p>
-    <w:p>
-      <w:pPr>
-        <w:rPr>
-          <w:rFonts w:ascii="Consolas" w:hAnsi="Consolas"/>
-          <w:sz w:val="18"/>
-          <w:lang w:val="pt-BR"/>
-        </w:rPr>
-      </w:pPr>
-    </w:p>
-    <w:p>
-      <w:pPr>
-        <w:rPr>
-          <w:rFonts w:ascii="Consolas" w:hAnsi="Consolas"/>
-          <w:sz w:val="18"/>
-          <w:lang w:val="pt-BR"/>
-        </w:rPr>
       </w:pPr>
     </w:p>
     <w:p>
@@ -3262,7 +3195,7 @@
         <w:rPr>
           <w:rFonts w:ascii="Consolas" w:hAnsi="Consolas"/>
           <w:sz w:val="18"/>
-          <w:lang w:val="pt-BR"/>
+          <w:lang w:val="en-US"/>
         </w:rPr>
       </w:pPr>
       <w:r>
@@ -3272,172 +3205,98 @@
         </w:rPr>
         <w:tab/>
       </w:r>
-      <w:proofErr w:type="spellStart"/>
       <w:r>
         <w:rPr>
           <w:rFonts w:ascii="Consolas" w:hAnsi="Consolas"/>
           <w:sz w:val="18"/>
-          <w:lang w:val="pt-BR"/>
-        </w:rPr>
-        <w:t>void</w:t>
-      </w:r>
-      <w:proofErr w:type="spellEnd"/>
+          <w:lang w:val="en-US"/>
+        </w:rPr>
+        <w:t xml:space="preserve">void </w:t>
+      </w:r>
+      <w:proofErr w:type="spellStart"/>
+      <w:proofErr w:type="gramStart"/>
       <w:r>
         <w:rPr>
           <w:rFonts w:ascii="Consolas" w:hAnsi="Consolas"/>
           <w:sz w:val="18"/>
-          <w:lang w:val="pt-BR"/>
-        </w:rPr>
-        <w:t xml:space="preserve"> </w:t>
-      </w:r>
-      <w:proofErr w:type="spellStart"/>
-      <w:proofErr w:type="gramStart"/>
+          <w:lang w:val="en-US"/>
+        </w:rPr>
+        <w:t>testJulgamento</w:t>
+      </w:r>
+      <w:proofErr w:type="spellEnd"/>
       <w:r>
         <w:rPr>
           <w:rFonts w:ascii="Consolas" w:hAnsi="Consolas"/>
           <w:sz w:val="18"/>
-          <w:lang w:val="pt-BR"/>
-        </w:rPr>
-        <w:t>testJulgamento</w:t>
-      </w:r>
-      <w:proofErr w:type="spellEnd"/>
+          <w:lang w:val="en-US"/>
+        </w:rPr>
+        <w:t>(</w:t>
+      </w:r>
+      <w:proofErr w:type="gramEnd"/>
       <w:r>
         <w:rPr>
           <w:rFonts w:ascii="Consolas" w:hAnsi="Consolas"/>
           <w:sz w:val="18"/>
-          <w:lang w:val="pt-BR"/>
-        </w:rPr>
-        <w:t>(</w:t>
-      </w:r>
-      <w:proofErr w:type="gramEnd"/>
-      <w:r>
+          <w:lang w:val="en-US"/>
+        </w:rPr>
+        <w:t>) {</w:t>
+      </w:r>
+    </w:p>
+    <w:p>
+      <w:pPr>
         <w:rPr>
           <w:rFonts w:ascii="Consolas" w:hAnsi="Consolas"/>
           <w:sz w:val="18"/>
-          <w:lang w:val="pt-BR"/>
-        </w:rPr>
-        <w:t>) {</w:t>
-      </w:r>
-    </w:p>
-    <w:p>
-      <w:pPr>
+          <w:lang w:val="en-US"/>
+        </w:rPr>
+      </w:pPr>
+      <w:r>
         <w:rPr>
           <w:rFonts w:ascii="Consolas" w:hAnsi="Consolas"/>
           <w:sz w:val="18"/>
-          <w:lang w:val="pt-BR"/>
-        </w:rPr>
-      </w:pPr>
+          <w:lang w:val="en-US"/>
+        </w:rPr>
+        <w:tab/>
+      </w:r>
       <w:r>
         <w:rPr>
           <w:rFonts w:ascii="Consolas" w:hAnsi="Consolas"/>
           <w:sz w:val="18"/>
-          <w:lang w:val="pt-BR"/>
+          <w:lang w:val="en-US"/>
         </w:rPr>
         <w:tab/>
       </w:r>
+      <w:proofErr w:type="gramStart"/>
       <w:r>
         <w:rPr>
           <w:rFonts w:ascii="Consolas" w:hAnsi="Consolas"/>
           <w:sz w:val="18"/>
-          <w:lang w:val="pt-BR"/>
-        </w:rPr>
-        <w:tab/>
-      </w:r>
-      <w:proofErr w:type="spellStart"/>
-      <w:proofErr w:type="gramStart"/>
+          <w:lang w:val="en-US"/>
+        </w:rPr>
+        <w:t>fail(</w:t>
+      </w:r>
+      <w:proofErr w:type="gramEnd"/>
       <w:r>
         <w:rPr>
           <w:rFonts w:ascii="Consolas" w:hAnsi="Consolas"/>
           <w:sz w:val="18"/>
-          <w:lang w:val="pt-BR"/>
-        </w:rPr>
-        <w:t>fail</w:t>
-      </w:r>
-      <w:proofErr w:type="spellEnd"/>
-      <w:r>
+          <w:lang w:val="en-US"/>
+        </w:rPr>
+        <w:t>"Not yet implemented");</w:t>
+      </w:r>
+    </w:p>
+    <w:p>
+      <w:pPr>
         <w:rPr>
           <w:rFonts w:ascii="Consolas" w:hAnsi="Consolas"/>
           <w:sz w:val="18"/>
-          <w:lang w:val="pt-BR"/>
-        </w:rPr>
-        <w:t>(</w:t>
-      </w:r>
-      <w:proofErr w:type="gramEnd"/>
+        </w:rPr>
+      </w:pPr>
       <w:r>
         <w:rPr>
           <w:rFonts w:ascii="Consolas" w:hAnsi="Consolas"/>
           <w:sz w:val="18"/>
-          <w:lang w:val="pt-BR"/>
-        </w:rPr>
-        <w:t>"</w:t>
-      </w:r>
-      <w:proofErr w:type="spellStart"/>
-      <w:r>
-        <w:rPr>
-          <w:rFonts w:ascii="Consolas" w:hAnsi="Consolas"/>
-          <w:sz w:val="18"/>
-          <w:lang w:val="pt-BR"/>
-        </w:rPr>
-        <w:t>Not</w:t>
-      </w:r>
-      <w:proofErr w:type="spellEnd"/>
-      <w:r>
-        <w:rPr>
-          <w:rFonts w:ascii="Consolas" w:hAnsi="Consolas"/>
-          <w:sz w:val="18"/>
-          <w:lang w:val="pt-BR"/>
-        </w:rPr>
-        <w:t xml:space="preserve"> </w:t>
-      </w:r>
-      <w:proofErr w:type="spellStart"/>
-      <w:r>
-        <w:rPr>
-          <w:rFonts w:ascii="Consolas" w:hAnsi="Consolas"/>
-          <w:sz w:val="18"/>
-          <w:lang w:val="pt-BR"/>
-        </w:rPr>
-        <w:t>yet</w:t>
-      </w:r>
-      <w:proofErr w:type="spellEnd"/>
-      <w:r>
-        <w:rPr>
-          <w:rFonts w:ascii="Consolas" w:hAnsi="Consolas"/>
-          <w:sz w:val="18"/>
-          <w:lang w:val="pt-BR"/>
-        </w:rPr>
-        <w:t xml:space="preserve"> </w:t>
-      </w:r>
-      <w:proofErr w:type="spellStart"/>
-      <w:r>
-        <w:rPr>
-          <w:rFonts w:ascii="Consolas" w:hAnsi="Consolas"/>
-          <w:sz w:val="18"/>
-          <w:lang w:val="pt-BR"/>
-        </w:rPr>
-        <w:t>implemented</w:t>
-      </w:r>
-      <w:proofErr w:type="spellEnd"/>
-      <w:r>
-        <w:rPr>
-          <w:rFonts w:ascii="Consolas" w:hAnsi="Consolas"/>
-          <w:sz w:val="18"/>
-          <w:lang w:val="pt-BR"/>
-        </w:rPr>
-        <w:t>");</w:t>
-      </w:r>
-    </w:p>
-    <w:p>
-      <w:pPr>
-        <w:rPr>
-          <w:rFonts w:ascii="Consolas" w:hAnsi="Consolas"/>
-          <w:sz w:val="18"/>
-        </w:rPr>
-      </w:pPr>
-      <w:r>
-        <w:rPr>
-          <w:rFonts w:ascii="Consolas" w:hAnsi="Consolas"/>
-          <w:sz w:val="18"/>
-          <w:lang w:val="pt-BR"/>
+          <w:lang w:val="en-US"/>
         </w:rPr>
         <w:tab/>
       </w:r>
@@ -6353,33 +6212,2950 @@
           <w:lang w:val="pt-BR"/>
         </w:rPr>
       </w:pPr>
-    </w:p>
-    <w:p>
-      <w:pPr>
-        <w:rPr>
-          <w:rFonts w:ascii="Consolas" w:hAnsi="Consolas"/>
-          <w:sz w:val="18"/>
+      <w:r>
+        <w:rPr>
           <w:lang w:val="pt-BR"/>
         </w:rPr>
-      </w:pPr>
-    </w:p>
-    <w:p>
-      <w:pPr>
-        <w:rPr>
-          <w:rFonts w:ascii="Consolas" w:hAnsi="Consolas"/>
-          <w:sz w:val="18"/>
+        <w:t>Teste 4</w:t>
+      </w:r>
+    </w:p>
+    <w:p>
+      <w:pPr>
+        <w:rPr>
           <w:lang w:val="pt-BR"/>
         </w:rPr>
       </w:pPr>
-    </w:p>
-    <w:p>
-      <w:pPr>
-        <w:rPr>
-          <w:rFonts w:ascii="Consolas" w:hAnsi="Consolas"/>
-          <w:sz w:val="18"/>
+      <w:r>
+        <w:rPr>
           <w:lang w:val="pt-BR"/>
         </w:rPr>
-      </w:pPr>
+        <w:t>JulgamentoPrisioneiro.java</w:t>
+      </w:r>
+    </w:p>
+    <w:p>
+      <w:pPr>
+        <w:autoSpaceDE w:val="0"/>
+        <w:autoSpaceDN w:val="0"/>
+        <w:adjustRightInd w:val="0"/>
+        <w:rPr>
+          <w:rFonts w:ascii="Consolas" w:hAnsi="Consolas" w:cs="Consolas"/>
+          <w:sz w:val="20"/>
+          <w:szCs w:val="20"/>
+        </w:rPr>
+      </w:pPr>
+      <w:r>
+        <w:rPr>
+          <w:rFonts w:ascii="Consolas" w:hAnsi="Consolas" w:cs="Consolas"/>
+          <w:b/>
+          <w:bCs/>
+          <w:color w:val="7F0055"/>
+          <w:sz w:val="20"/>
+          <w:szCs w:val="20"/>
+        </w:rPr>
+        <w:t>public</w:t>
+      </w:r>
+      <w:r>
+        <w:rPr>
+          <w:rFonts w:ascii="Consolas" w:hAnsi="Consolas" w:cs="Consolas"/>
+          <w:color w:val="000000"/>
+          <w:sz w:val="20"/>
+          <w:szCs w:val="20"/>
+        </w:rPr>
+        <w:t xml:space="preserve"> </w:t>
+      </w:r>
+      <w:r>
+        <w:rPr>
+          <w:rFonts w:ascii="Consolas" w:hAnsi="Consolas" w:cs="Consolas"/>
+          <w:b/>
+          <w:bCs/>
+          <w:color w:val="7F0055"/>
+          <w:sz w:val="20"/>
+          <w:szCs w:val="20"/>
+        </w:rPr>
+        <w:t>class</w:t>
+      </w:r>
+      <w:r>
+        <w:rPr>
+          <w:rFonts w:ascii="Consolas" w:hAnsi="Consolas" w:cs="Consolas"/>
+          <w:color w:val="000000"/>
+          <w:sz w:val="20"/>
+          <w:szCs w:val="20"/>
+        </w:rPr>
+        <w:t xml:space="preserve"> JulgamentoPrisioneiro {</w:t>
+      </w:r>
+    </w:p>
+    <w:p>
+      <w:pPr>
+        <w:autoSpaceDE w:val="0"/>
+        <w:autoSpaceDN w:val="0"/>
+        <w:adjustRightInd w:val="0"/>
+        <w:rPr>
+          <w:rFonts w:ascii="Consolas" w:hAnsi="Consolas" w:cs="Consolas"/>
+          <w:sz w:val="20"/>
+          <w:szCs w:val="20"/>
+        </w:rPr>
+      </w:pPr>
+      <w:r>
+        <w:rPr>
+          <w:rFonts w:ascii="Consolas" w:hAnsi="Consolas" w:cs="Consolas"/>
+          <w:color w:val="000000"/>
+          <w:sz w:val="20"/>
+          <w:szCs w:val="20"/>
+        </w:rPr>
+        <w:t xml:space="preserve">   </w:t>
+      </w:r>
+      <w:r>
+        <w:rPr>
+          <w:rFonts w:ascii="Consolas" w:hAnsi="Consolas" w:cs="Consolas"/>
+          <w:b/>
+          <w:bCs/>
+          <w:color w:val="7F0055"/>
+          <w:sz w:val="20"/>
+          <w:szCs w:val="20"/>
+        </w:rPr>
+        <w:t>private</w:t>
+      </w:r>
+      <w:r>
+        <w:rPr>
+          <w:rFonts w:ascii="Consolas" w:hAnsi="Consolas" w:cs="Consolas"/>
+          <w:color w:val="000000"/>
+          <w:sz w:val="20"/>
+          <w:szCs w:val="20"/>
+        </w:rPr>
+        <w:t xml:space="preserve"> </w:t>
+      </w:r>
+      <w:r>
+        <w:rPr>
+          <w:rFonts w:ascii="Consolas" w:hAnsi="Consolas" w:cs="Consolas"/>
+          <w:b/>
+          <w:bCs/>
+          <w:color w:val="7F0055"/>
+          <w:sz w:val="20"/>
+          <w:szCs w:val="20"/>
+        </w:rPr>
+        <w:t>int</w:t>
+      </w:r>
+      <w:r>
+        <w:rPr>
+          <w:rFonts w:ascii="Consolas" w:hAnsi="Consolas" w:cs="Consolas"/>
+          <w:color w:val="000000"/>
+          <w:sz w:val="20"/>
+          <w:szCs w:val="20"/>
+        </w:rPr>
+        <w:t xml:space="preserve"> </w:t>
+      </w:r>
+      <w:r>
+        <w:rPr>
+          <w:rFonts w:ascii="Consolas" w:hAnsi="Consolas" w:cs="Consolas"/>
+          <w:color w:val="0000C0"/>
+          <w:sz w:val="20"/>
+          <w:szCs w:val="20"/>
+        </w:rPr>
+        <w:t>PENA_INOCENCIA</w:t>
+      </w:r>
+      <w:r>
+        <w:rPr>
+          <w:rFonts w:ascii="Consolas" w:hAnsi="Consolas" w:cs="Consolas"/>
+          <w:color w:val="000000"/>
+          <w:sz w:val="20"/>
+          <w:szCs w:val="20"/>
+        </w:rPr>
+        <w:t xml:space="preserve"> = 10;</w:t>
+      </w:r>
+    </w:p>
+    <w:p>
+      <w:pPr>
+        <w:autoSpaceDE w:val="0"/>
+        <w:autoSpaceDN w:val="0"/>
+        <w:adjustRightInd w:val="0"/>
+        <w:rPr>
+          <w:rFonts w:ascii="Consolas" w:hAnsi="Consolas" w:cs="Consolas"/>
+          <w:sz w:val="20"/>
+          <w:szCs w:val="20"/>
+        </w:rPr>
+      </w:pPr>
+      <w:r>
+        <w:rPr>
+          <w:rFonts w:ascii="Consolas" w:hAnsi="Consolas" w:cs="Consolas"/>
+          <w:color w:val="000000"/>
+          <w:sz w:val="20"/>
+          <w:szCs w:val="20"/>
+        </w:rPr>
+        <w:t xml:space="preserve">   </w:t>
+      </w:r>
+      <w:r>
+        <w:rPr>
+          <w:rFonts w:ascii="Consolas" w:hAnsi="Consolas" w:cs="Consolas"/>
+          <w:b/>
+          <w:bCs/>
+          <w:color w:val="7F0055"/>
+          <w:sz w:val="20"/>
+          <w:szCs w:val="20"/>
+        </w:rPr>
+        <w:t>private</w:t>
+      </w:r>
+      <w:r>
+        <w:rPr>
+          <w:rFonts w:ascii="Consolas" w:hAnsi="Consolas" w:cs="Consolas"/>
+          <w:color w:val="000000"/>
+          <w:sz w:val="20"/>
+          <w:szCs w:val="20"/>
+        </w:rPr>
+        <w:t xml:space="preserve"> </w:t>
+      </w:r>
+      <w:r>
+        <w:rPr>
+          <w:rFonts w:ascii="Consolas" w:hAnsi="Consolas" w:cs="Consolas"/>
+          <w:b/>
+          <w:bCs/>
+          <w:color w:val="7F0055"/>
+          <w:sz w:val="20"/>
+          <w:szCs w:val="20"/>
+        </w:rPr>
+        <w:t>int</w:t>
+      </w:r>
+      <w:r>
+        <w:rPr>
+          <w:rFonts w:ascii="Consolas" w:hAnsi="Consolas" w:cs="Consolas"/>
+          <w:color w:val="000000"/>
+          <w:sz w:val="20"/>
+          <w:szCs w:val="20"/>
+        </w:rPr>
+        <w:t xml:space="preserve"> </w:t>
+      </w:r>
+      <w:r>
+        <w:rPr>
+          <w:rFonts w:ascii="Consolas" w:hAnsi="Consolas" w:cs="Consolas"/>
+          <w:color w:val="0000C0"/>
+          <w:sz w:val="20"/>
+          <w:szCs w:val="20"/>
+        </w:rPr>
+        <w:t>PENA_CONDENACAO_MUTUA</w:t>
+      </w:r>
+      <w:r>
+        <w:rPr>
+          <w:rFonts w:ascii="Consolas" w:hAnsi="Consolas" w:cs="Consolas"/>
+          <w:color w:val="000000"/>
+          <w:sz w:val="20"/>
+          <w:szCs w:val="20"/>
+        </w:rPr>
+        <w:t xml:space="preserve"> = 15;</w:t>
+      </w:r>
+    </w:p>
+    <w:p>
+      <w:pPr>
+        <w:autoSpaceDE w:val="0"/>
+        <w:autoSpaceDN w:val="0"/>
+        <w:adjustRightInd w:val="0"/>
+        <w:rPr>
+          <w:rFonts w:ascii="Consolas" w:hAnsi="Consolas" w:cs="Consolas"/>
+          <w:sz w:val="20"/>
+          <w:szCs w:val="20"/>
+        </w:rPr>
+      </w:pPr>
+      <w:r>
+        <w:rPr>
+          <w:rFonts w:ascii="Consolas" w:hAnsi="Consolas" w:cs="Consolas"/>
+          <w:color w:val="000000"/>
+          <w:sz w:val="20"/>
+          <w:szCs w:val="20"/>
+        </w:rPr>
+        <w:t xml:space="preserve">   </w:t>
+      </w:r>
+      <w:r>
+        <w:rPr>
+          <w:rFonts w:ascii="Consolas" w:hAnsi="Consolas" w:cs="Consolas"/>
+          <w:b/>
+          <w:bCs/>
+          <w:color w:val="7F0055"/>
+          <w:sz w:val="20"/>
+          <w:szCs w:val="20"/>
+        </w:rPr>
+        <w:t>private</w:t>
+      </w:r>
+      <w:r>
+        <w:rPr>
+          <w:rFonts w:ascii="Consolas" w:hAnsi="Consolas" w:cs="Consolas"/>
+          <w:color w:val="000000"/>
+          <w:sz w:val="20"/>
+          <w:szCs w:val="20"/>
+        </w:rPr>
+        <w:t xml:space="preserve"> </w:t>
+      </w:r>
+      <w:r>
+        <w:rPr>
+          <w:rFonts w:ascii="Consolas" w:hAnsi="Consolas" w:cs="Consolas"/>
+          <w:b/>
+          <w:bCs/>
+          <w:color w:val="7F0055"/>
+          <w:sz w:val="20"/>
+          <w:szCs w:val="20"/>
+        </w:rPr>
+        <w:t>int</w:t>
+      </w:r>
+      <w:r>
+        <w:rPr>
+          <w:rFonts w:ascii="Consolas" w:hAnsi="Consolas" w:cs="Consolas"/>
+          <w:color w:val="000000"/>
+          <w:sz w:val="20"/>
+          <w:szCs w:val="20"/>
+        </w:rPr>
+        <w:t xml:space="preserve"> </w:t>
+      </w:r>
+      <w:r>
+        <w:rPr>
+          <w:rFonts w:ascii="Consolas" w:hAnsi="Consolas" w:cs="Consolas"/>
+          <w:color w:val="0000C0"/>
+          <w:sz w:val="20"/>
+          <w:szCs w:val="20"/>
+        </w:rPr>
+        <w:t>PENA_CONDENACAO_INDIVIDUAL</w:t>
+      </w:r>
+      <w:r>
+        <w:rPr>
+          <w:rFonts w:ascii="Consolas" w:hAnsi="Consolas" w:cs="Consolas"/>
+          <w:color w:val="000000"/>
+          <w:sz w:val="20"/>
+          <w:szCs w:val="20"/>
+        </w:rPr>
+        <w:t xml:space="preserve"> = 10;</w:t>
+      </w:r>
+    </w:p>
+    <w:p>
+      <w:pPr>
+        <w:autoSpaceDE w:val="0"/>
+        <w:autoSpaceDN w:val="0"/>
+        <w:adjustRightInd w:val="0"/>
+        <w:rPr>
+          <w:rFonts w:ascii="Consolas" w:hAnsi="Consolas" w:cs="Consolas"/>
+          <w:sz w:val="20"/>
+          <w:szCs w:val="20"/>
+        </w:rPr>
+      </w:pPr>
+      <w:r>
+        <w:rPr>
+          <w:rFonts w:ascii="Consolas" w:hAnsi="Consolas" w:cs="Consolas"/>
+          <w:color w:val="000000"/>
+          <w:sz w:val="20"/>
+          <w:szCs w:val="20"/>
+        </w:rPr>
+        <w:t xml:space="preserve">   </w:t>
+      </w:r>
+      <w:r>
+        <w:rPr>
+          <w:rFonts w:ascii="Consolas" w:hAnsi="Consolas" w:cs="Consolas"/>
+          <w:b/>
+          <w:bCs/>
+          <w:color w:val="7F0055"/>
+          <w:sz w:val="20"/>
+          <w:szCs w:val="20"/>
+        </w:rPr>
+        <w:t>private</w:t>
+      </w:r>
+      <w:r>
+        <w:rPr>
+          <w:rFonts w:ascii="Consolas" w:hAnsi="Consolas" w:cs="Consolas"/>
+          <w:color w:val="000000"/>
+          <w:sz w:val="20"/>
+          <w:szCs w:val="20"/>
+        </w:rPr>
+        <w:t xml:space="preserve"> </w:t>
+      </w:r>
+      <w:r>
+        <w:rPr>
+          <w:rFonts w:ascii="Consolas" w:hAnsi="Consolas" w:cs="Consolas"/>
+          <w:b/>
+          <w:bCs/>
+          <w:color w:val="7F0055"/>
+          <w:sz w:val="20"/>
+          <w:szCs w:val="20"/>
+        </w:rPr>
+        <w:t>int</w:t>
+      </w:r>
+      <w:r>
+        <w:rPr>
+          <w:rFonts w:ascii="Consolas" w:hAnsi="Consolas" w:cs="Consolas"/>
+          <w:color w:val="000000"/>
+          <w:sz w:val="20"/>
+          <w:szCs w:val="20"/>
+        </w:rPr>
+        <w:t xml:space="preserve"> </w:t>
+      </w:r>
+      <w:r>
+        <w:rPr>
+          <w:rFonts w:ascii="Consolas" w:hAnsi="Consolas" w:cs="Consolas"/>
+          <w:color w:val="0000C0"/>
+          <w:sz w:val="20"/>
+          <w:szCs w:val="20"/>
+        </w:rPr>
+        <w:t>PENA_CONDENACAO_CUMPLICES</w:t>
+      </w:r>
+      <w:r>
+        <w:rPr>
+          <w:rFonts w:ascii="Consolas" w:hAnsi="Consolas" w:cs="Consolas"/>
+          <w:color w:val="000000"/>
+          <w:sz w:val="20"/>
+          <w:szCs w:val="20"/>
+        </w:rPr>
+        <w:t xml:space="preserve"> = 11;</w:t>
+      </w:r>
+    </w:p>
+    <w:p>
+      <w:pPr>
+        <w:autoSpaceDE w:val="0"/>
+        <w:autoSpaceDN w:val="0"/>
+        <w:adjustRightInd w:val="0"/>
+        <w:rPr>
+          <w:rFonts w:ascii="Consolas" w:hAnsi="Consolas" w:cs="Consolas"/>
+          <w:sz w:val="20"/>
+          <w:szCs w:val="20"/>
+        </w:rPr>
+      </w:pPr>
+    </w:p>
+    <w:p>
+      <w:pPr>
+        <w:autoSpaceDE w:val="0"/>
+        <w:autoSpaceDN w:val="0"/>
+        <w:adjustRightInd w:val="0"/>
+        <w:rPr>
+          <w:rFonts w:ascii="Consolas" w:hAnsi="Consolas" w:cs="Consolas"/>
+          <w:sz w:val="20"/>
+          <w:szCs w:val="20"/>
+        </w:rPr>
+      </w:pPr>
+      <w:r>
+        <w:rPr>
+          <w:rFonts w:ascii="Consolas" w:hAnsi="Consolas" w:cs="Consolas"/>
+          <w:color w:val="000000"/>
+          <w:sz w:val="20"/>
+          <w:szCs w:val="20"/>
+        </w:rPr>
+        <w:t xml:space="preserve">   </w:t>
+      </w:r>
+      <w:r>
+        <w:rPr>
+          <w:rFonts w:ascii="Consolas" w:hAnsi="Consolas" w:cs="Consolas"/>
+          <w:b/>
+          <w:bCs/>
+          <w:color w:val="7F0055"/>
+          <w:sz w:val="20"/>
+          <w:szCs w:val="20"/>
+        </w:rPr>
+        <w:t>public</w:t>
+      </w:r>
+      <w:r>
+        <w:rPr>
+          <w:rFonts w:ascii="Consolas" w:hAnsi="Consolas" w:cs="Consolas"/>
+          <w:color w:val="000000"/>
+          <w:sz w:val="20"/>
+          <w:szCs w:val="20"/>
+        </w:rPr>
+        <w:t xml:space="preserve"> </w:t>
+      </w:r>
+      <w:r>
+        <w:rPr>
+          <w:rFonts w:ascii="Consolas" w:hAnsi="Consolas" w:cs="Consolas"/>
+          <w:b/>
+          <w:bCs/>
+          <w:color w:val="7F0055"/>
+          <w:sz w:val="20"/>
+          <w:szCs w:val="20"/>
+        </w:rPr>
+        <w:t>enum</w:t>
+      </w:r>
+      <w:r>
+        <w:rPr>
+          <w:rFonts w:ascii="Consolas" w:hAnsi="Consolas" w:cs="Consolas"/>
+          <w:color w:val="000000"/>
+          <w:sz w:val="20"/>
+          <w:szCs w:val="20"/>
+        </w:rPr>
+        <w:t xml:space="preserve"> Resposta{</w:t>
+      </w:r>
+    </w:p>
+    <w:p>
+      <w:pPr>
+        <w:autoSpaceDE w:val="0"/>
+        <w:autoSpaceDN w:val="0"/>
+        <w:adjustRightInd w:val="0"/>
+        <w:rPr>
+          <w:rFonts w:ascii="Consolas" w:hAnsi="Consolas" w:cs="Consolas"/>
+          <w:sz w:val="20"/>
+          <w:szCs w:val="20"/>
+        </w:rPr>
+      </w:pPr>
+      <w:r>
+        <w:rPr>
+          <w:rFonts w:ascii="Consolas" w:hAnsi="Consolas" w:cs="Consolas"/>
+          <w:color w:val="000000"/>
+          <w:sz w:val="20"/>
+          <w:szCs w:val="20"/>
+        </w:rPr>
+        <w:tab/>
+        <w:t xml:space="preserve">   </w:t>
+      </w:r>
+      <w:r>
+        <w:rPr>
+          <w:rFonts w:ascii="Consolas" w:hAnsi="Consolas" w:cs="Consolas"/>
+          <w:b/>
+          <w:bCs/>
+          <w:i/>
+          <w:iCs/>
+          <w:color w:val="0000C0"/>
+          <w:sz w:val="20"/>
+          <w:szCs w:val="20"/>
+        </w:rPr>
+        <w:t>NEGACAO</w:t>
+      </w:r>
+      <w:r>
+        <w:rPr>
+          <w:rFonts w:ascii="Consolas" w:hAnsi="Consolas" w:cs="Consolas"/>
+          <w:color w:val="000000"/>
+          <w:sz w:val="20"/>
+          <w:szCs w:val="20"/>
+        </w:rPr>
+        <w:t xml:space="preserve">, </w:t>
+      </w:r>
+      <w:r>
+        <w:rPr>
+          <w:rFonts w:ascii="Consolas" w:hAnsi="Consolas" w:cs="Consolas"/>
+          <w:b/>
+          <w:bCs/>
+          <w:i/>
+          <w:iCs/>
+          <w:color w:val="0000C0"/>
+          <w:sz w:val="20"/>
+          <w:szCs w:val="20"/>
+          <w:shd w:val="clear" w:color="auto" w:fill="D4D4D4"/>
+        </w:rPr>
+        <w:t>DELACAO</w:t>
+      </w:r>
+    </w:p>
+    <w:p>
+      <w:pPr>
+        <w:autoSpaceDE w:val="0"/>
+        <w:autoSpaceDN w:val="0"/>
+        <w:adjustRightInd w:val="0"/>
+        <w:rPr>
+          <w:rFonts w:ascii="Consolas" w:hAnsi="Consolas" w:cs="Consolas"/>
+          <w:sz w:val="20"/>
+          <w:szCs w:val="20"/>
+        </w:rPr>
+      </w:pPr>
+      <w:r>
+        <w:rPr>
+          <w:rFonts w:ascii="Consolas" w:hAnsi="Consolas" w:cs="Consolas"/>
+          <w:color w:val="000000"/>
+          <w:sz w:val="20"/>
+          <w:szCs w:val="20"/>
+        </w:rPr>
+        <w:lastRenderedPageBreak/>
+        <w:t xml:space="preserve">   }</w:t>
+      </w:r>
+    </w:p>
+    <w:p>
+      <w:pPr>
+        <w:autoSpaceDE w:val="0"/>
+        <w:autoSpaceDN w:val="0"/>
+        <w:adjustRightInd w:val="0"/>
+        <w:rPr>
+          <w:rFonts w:ascii="Consolas" w:hAnsi="Consolas" w:cs="Consolas"/>
+          <w:sz w:val="20"/>
+          <w:szCs w:val="20"/>
+        </w:rPr>
+      </w:pPr>
+      <w:r>
+        <w:rPr>
+          <w:rFonts w:ascii="Consolas" w:hAnsi="Consolas" w:cs="Consolas"/>
+          <w:color w:val="000000"/>
+          <w:sz w:val="20"/>
+          <w:szCs w:val="20"/>
+        </w:rPr>
+        <w:t xml:space="preserve">   </w:t>
+      </w:r>
+    </w:p>
+    <w:p>
+      <w:pPr>
+        <w:autoSpaceDE w:val="0"/>
+        <w:autoSpaceDN w:val="0"/>
+        <w:adjustRightInd w:val="0"/>
+        <w:rPr>
+          <w:rFonts w:ascii="Consolas" w:hAnsi="Consolas" w:cs="Consolas"/>
+          <w:sz w:val="20"/>
+          <w:szCs w:val="20"/>
+        </w:rPr>
+      </w:pPr>
+      <w:r>
+        <w:rPr>
+          <w:rFonts w:ascii="Consolas" w:hAnsi="Consolas" w:cs="Consolas"/>
+          <w:color w:val="000000"/>
+          <w:sz w:val="20"/>
+          <w:szCs w:val="20"/>
+        </w:rPr>
+        <w:t xml:space="preserve">   </w:t>
+      </w:r>
+      <w:r>
+        <w:rPr>
+          <w:rFonts w:ascii="Consolas" w:hAnsi="Consolas" w:cs="Consolas"/>
+          <w:b/>
+          <w:bCs/>
+          <w:color w:val="7F0055"/>
+          <w:sz w:val="20"/>
+          <w:szCs w:val="20"/>
+        </w:rPr>
+        <w:t>public</w:t>
+      </w:r>
+      <w:r>
+        <w:rPr>
+          <w:rFonts w:ascii="Consolas" w:hAnsi="Consolas" w:cs="Consolas"/>
+          <w:color w:val="000000"/>
+          <w:sz w:val="20"/>
+          <w:szCs w:val="20"/>
+        </w:rPr>
+        <w:t xml:space="preserve"> </w:t>
+      </w:r>
+      <w:r>
+        <w:rPr>
+          <w:rFonts w:ascii="Consolas" w:hAnsi="Consolas" w:cs="Consolas"/>
+          <w:b/>
+          <w:bCs/>
+          <w:color w:val="7F0055"/>
+          <w:sz w:val="20"/>
+          <w:szCs w:val="20"/>
+        </w:rPr>
+        <w:t>int</w:t>
+      </w:r>
+      <w:r>
+        <w:rPr>
+          <w:rFonts w:ascii="Consolas" w:hAnsi="Consolas" w:cs="Consolas"/>
+          <w:color w:val="000000"/>
+          <w:sz w:val="20"/>
+          <w:szCs w:val="20"/>
+        </w:rPr>
+        <w:t xml:space="preserve"> calculaPena(Resposta </w:t>
+      </w:r>
+      <w:r>
+        <w:rPr>
+          <w:rFonts w:ascii="Consolas" w:hAnsi="Consolas" w:cs="Consolas"/>
+          <w:color w:val="6A3E3E"/>
+          <w:sz w:val="20"/>
+          <w:szCs w:val="20"/>
+        </w:rPr>
+        <w:t>respostaPrisioneiroA</w:t>
+      </w:r>
+      <w:r>
+        <w:rPr>
+          <w:rFonts w:ascii="Consolas" w:hAnsi="Consolas" w:cs="Consolas"/>
+          <w:color w:val="000000"/>
+          <w:sz w:val="20"/>
+          <w:szCs w:val="20"/>
+        </w:rPr>
+        <w:t xml:space="preserve">, Resposta </w:t>
+      </w:r>
+      <w:r>
+        <w:rPr>
+          <w:rFonts w:ascii="Consolas" w:hAnsi="Consolas" w:cs="Consolas"/>
+          <w:color w:val="6A3E3E"/>
+          <w:sz w:val="20"/>
+          <w:szCs w:val="20"/>
+        </w:rPr>
+        <w:t>respostaPrisioneiroB</w:t>
+      </w:r>
+      <w:r>
+        <w:rPr>
+          <w:rFonts w:ascii="Consolas" w:hAnsi="Consolas" w:cs="Consolas"/>
+          <w:color w:val="000000"/>
+          <w:sz w:val="20"/>
+          <w:szCs w:val="20"/>
+        </w:rPr>
+        <w:t>) {</w:t>
+      </w:r>
+    </w:p>
+    <w:p>
+      <w:pPr>
+        <w:autoSpaceDE w:val="0"/>
+        <w:autoSpaceDN w:val="0"/>
+        <w:adjustRightInd w:val="0"/>
+        <w:rPr>
+          <w:rFonts w:ascii="Consolas" w:hAnsi="Consolas" w:cs="Consolas"/>
+          <w:sz w:val="20"/>
+          <w:szCs w:val="20"/>
+        </w:rPr>
+      </w:pPr>
+      <w:r>
+        <w:rPr>
+          <w:rFonts w:ascii="Consolas" w:hAnsi="Consolas" w:cs="Consolas"/>
+          <w:color w:val="000000"/>
+          <w:sz w:val="20"/>
+          <w:szCs w:val="20"/>
+        </w:rPr>
+        <w:t xml:space="preserve">      </w:t>
+      </w:r>
+      <w:r>
+        <w:rPr>
+          <w:rFonts w:ascii="Consolas" w:hAnsi="Consolas" w:cs="Consolas"/>
+          <w:b/>
+          <w:bCs/>
+          <w:color w:val="7F0055"/>
+          <w:sz w:val="20"/>
+          <w:szCs w:val="20"/>
+        </w:rPr>
+        <w:t>if</w:t>
+      </w:r>
+      <w:r>
+        <w:rPr>
+          <w:rFonts w:ascii="Consolas" w:hAnsi="Consolas" w:cs="Consolas"/>
+          <w:color w:val="000000"/>
+          <w:sz w:val="20"/>
+          <w:szCs w:val="20"/>
+        </w:rPr>
+        <w:t xml:space="preserve"> (</w:t>
+      </w:r>
+      <w:r>
+        <w:rPr>
+          <w:rFonts w:ascii="Consolas" w:hAnsi="Consolas" w:cs="Consolas"/>
+          <w:color w:val="6A3E3E"/>
+          <w:sz w:val="20"/>
+          <w:szCs w:val="20"/>
+        </w:rPr>
+        <w:t>respostaPrisioneiroA</w:t>
+      </w:r>
+      <w:r>
+        <w:rPr>
+          <w:rFonts w:ascii="Consolas" w:hAnsi="Consolas" w:cs="Consolas"/>
+          <w:color w:val="000000"/>
+          <w:sz w:val="20"/>
+          <w:szCs w:val="20"/>
+        </w:rPr>
+        <w:t xml:space="preserve"> == Resposta.</w:t>
+      </w:r>
+      <w:r>
+        <w:rPr>
+          <w:rFonts w:ascii="Consolas" w:hAnsi="Consolas" w:cs="Consolas"/>
+          <w:b/>
+          <w:bCs/>
+          <w:i/>
+          <w:iCs/>
+          <w:color w:val="0000C0"/>
+          <w:sz w:val="20"/>
+          <w:szCs w:val="20"/>
+          <w:shd w:val="clear" w:color="auto" w:fill="D4D4D4"/>
+        </w:rPr>
+        <w:t>DELACAO</w:t>
+      </w:r>
+      <w:r>
+        <w:rPr>
+          <w:rFonts w:ascii="Consolas" w:hAnsi="Consolas" w:cs="Consolas"/>
+          <w:color w:val="000000"/>
+          <w:sz w:val="20"/>
+          <w:szCs w:val="20"/>
+        </w:rPr>
+        <w:t>) {</w:t>
+      </w:r>
+    </w:p>
+    <w:p>
+      <w:pPr>
+        <w:autoSpaceDE w:val="0"/>
+        <w:autoSpaceDN w:val="0"/>
+        <w:adjustRightInd w:val="0"/>
+        <w:rPr>
+          <w:rFonts w:ascii="Consolas" w:hAnsi="Consolas" w:cs="Consolas"/>
+          <w:sz w:val="20"/>
+          <w:szCs w:val="20"/>
+        </w:rPr>
+      </w:pPr>
+      <w:r>
+        <w:rPr>
+          <w:rFonts w:ascii="Consolas" w:hAnsi="Consolas" w:cs="Consolas"/>
+          <w:color w:val="000000"/>
+          <w:sz w:val="20"/>
+          <w:szCs w:val="20"/>
+        </w:rPr>
+        <w:t xml:space="preserve">          </w:t>
+      </w:r>
+      <w:r>
+        <w:rPr>
+          <w:rFonts w:ascii="Consolas" w:hAnsi="Consolas" w:cs="Consolas"/>
+          <w:b/>
+          <w:bCs/>
+          <w:color w:val="7F0055"/>
+          <w:sz w:val="20"/>
+          <w:szCs w:val="20"/>
+        </w:rPr>
+        <w:t>if</w:t>
+      </w:r>
+      <w:r>
+        <w:rPr>
+          <w:rFonts w:ascii="Consolas" w:hAnsi="Consolas" w:cs="Consolas"/>
+          <w:color w:val="000000"/>
+          <w:sz w:val="20"/>
+          <w:szCs w:val="20"/>
+        </w:rPr>
+        <w:t xml:space="preserve"> (</w:t>
+      </w:r>
+      <w:r>
+        <w:rPr>
+          <w:rFonts w:ascii="Consolas" w:hAnsi="Consolas" w:cs="Consolas"/>
+          <w:color w:val="6A3E3E"/>
+          <w:sz w:val="20"/>
+          <w:szCs w:val="20"/>
+        </w:rPr>
+        <w:t>respostaPrisioneiroB</w:t>
+      </w:r>
+      <w:r>
+        <w:rPr>
+          <w:rFonts w:ascii="Consolas" w:hAnsi="Consolas" w:cs="Consolas"/>
+          <w:color w:val="000000"/>
+          <w:sz w:val="20"/>
+          <w:szCs w:val="20"/>
+        </w:rPr>
+        <w:t xml:space="preserve"> == Resposta.</w:t>
+      </w:r>
+      <w:r>
+        <w:rPr>
+          <w:rFonts w:ascii="Consolas" w:hAnsi="Consolas" w:cs="Consolas"/>
+          <w:b/>
+          <w:bCs/>
+          <w:i/>
+          <w:iCs/>
+          <w:color w:val="0000C0"/>
+          <w:sz w:val="20"/>
+          <w:szCs w:val="20"/>
+          <w:shd w:val="clear" w:color="auto" w:fill="D4D4D4"/>
+        </w:rPr>
+        <w:t>DELACAO</w:t>
+      </w:r>
+      <w:r>
+        <w:rPr>
+          <w:rFonts w:ascii="Consolas" w:hAnsi="Consolas" w:cs="Consolas"/>
+          <w:color w:val="000000"/>
+          <w:sz w:val="20"/>
+          <w:szCs w:val="20"/>
+        </w:rPr>
+        <w:t>) {</w:t>
+      </w:r>
+    </w:p>
+    <w:p>
+      <w:pPr>
+        <w:autoSpaceDE w:val="0"/>
+        <w:autoSpaceDN w:val="0"/>
+        <w:adjustRightInd w:val="0"/>
+        <w:rPr>
+          <w:rFonts w:ascii="Consolas" w:hAnsi="Consolas" w:cs="Consolas"/>
+          <w:sz w:val="20"/>
+          <w:szCs w:val="20"/>
+        </w:rPr>
+      </w:pPr>
+      <w:r>
+        <w:rPr>
+          <w:rFonts w:ascii="Consolas" w:hAnsi="Consolas" w:cs="Consolas"/>
+          <w:color w:val="000000"/>
+          <w:sz w:val="20"/>
+          <w:szCs w:val="20"/>
+        </w:rPr>
+        <w:t xml:space="preserve">            </w:t>
+      </w:r>
+      <w:r>
+        <w:rPr>
+          <w:rFonts w:ascii="Consolas" w:hAnsi="Consolas" w:cs="Consolas"/>
+          <w:b/>
+          <w:bCs/>
+          <w:color w:val="7F0055"/>
+          <w:sz w:val="20"/>
+          <w:szCs w:val="20"/>
+        </w:rPr>
+        <w:t>return</w:t>
+      </w:r>
+      <w:r>
+        <w:rPr>
+          <w:rFonts w:ascii="Consolas" w:hAnsi="Consolas" w:cs="Consolas"/>
+          <w:color w:val="000000"/>
+          <w:sz w:val="20"/>
+          <w:szCs w:val="20"/>
+        </w:rPr>
+        <w:t xml:space="preserve"> </w:t>
+      </w:r>
+      <w:r>
+        <w:rPr>
+          <w:rFonts w:ascii="Consolas" w:hAnsi="Consolas" w:cs="Consolas"/>
+          <w:color w:val="0000C0"/>
+          <w:sz w:val="20"/>
+          <w:szCs w:val="20"/>
+        </w:rPr>
+        <w:t>PENA_CONDENACAO_MUTUA</w:t>
+      </w:r>
+      <w:r>
+        <w:rPr>
+          <w:rFonts w:ascii="Consolas" w:hAnsi="Consolas" w:cs="Consolas"/>
+          <w:color w:val="000000"/>
+          <w:sz w:val="20"/>
+          <w:szCs w:val="20"/>
+        </w:rPr>
+        <w:t>;</w:t>
+      </w:r>
+    </w:p>
+    <w:p>
+      <w:pPr>
+        <w:autoSpaceDE w:val="0"/>
+        <w:autoSpaceDN w:val="0"/>
+        <w:adjustRightInd w:val="0"/>
+        <w:rPr>
+          <w:rFonts w:ascii="Consolas" w:hAnsi="Consolas" w:cs="Consolas"/>
+          <w:sz w:val="20"/>
+          <w:szCs w:val="20"/>
+        </w:rPr>
+      </w:pPr>
+      <w:r>
+        <w:rPr>
+          <w:rFonts w:ascii="Consolas" w:hAnsi="Consolas" w:cs="Consolas"/>
+          <w:color w:val="000000"/>
+          <w:sz w:val="20"/>
+          <w:szCs w:val="20"/>
+        </w:rPr>
+        <w:t xml:space="preserve">          </w:t>
+      </w:r>
+      <w:r>
+        <w:rPr>
+          <w:rFonts w:ascii="Consolas" w:hAnsi="Consolas" w:cs="Consolas"/>
+          <w:color w:val="000000"/>
+          <w:sz w:val="20"/>
+          <w:szCs w:val="20"/>
+        </w:rPr>
+        <w:t xml:space="preserve">} </w:t>
+      </w:r>
+      <w:r>
+        <w:rPr>
+          <w:rFonts w:ascii="Consolas" w:hAnsi="Consolas" w:cs="Consolas"/>
+          <w:b/>
+          <w:bCs/>
+          <w:color w:val="7F0055"/>
+          <w:sz w:val="20"/>
+          <w:szCs w:val="20"/>
+        </w:rPr>
+        <w:t>else</w:t>
+      </w:r>
+      <w:r>
+        <w:rPr>
+          <w:rFonts w:ascii="Consolas" w:hAnsi="Consolas" w:cs="Consolas"/>
+          <w:color w:val="000000"/>
+          <w:sz w:val="20"/>
+          <w:szCs w:val="20"/>
+        </w:rPr>
+        <w:t xml:space="preserve"> {</w:t>
+      </w:r>
+    </w:p>
+    <w:p>
+      <w:pPr>
+        <w:autoSpaceDE w:val="0"/>
+        <w:autoSpaceDN w:val="0"/>
+        <w:adjustRightInd w:val="0"/>
+        <w:rPr>
+          <w:rFonts w:ascii="Consolas" w:hAnsi="Consolas" w:cs="Consolas"/>
+          <w:sz w:val="20"/>
+          <w:szCs w:val="20"/>
+        </w:rPr>
+      </w:pPr>
+      <w:r>
+        <w:rPr>
+          <w:rFonts w:ascii="Consolas" w:hAnsi="Consolas" w:cs="Consolas"/>
+          <w:color w:val="000000"/>
+          <w:sz w:val="20"/>
+          <w:szCs w:val="20"/>
+        </w:rPr>
+        <w:t xml:space="preserve">                 </w:t>
+      </w:r>
+      <w:r>
+        <w:rPr>
+          <w:rFonts w:ascii="Consolas" w:hAnsi="Consolas" w:cs="Consolas"/>
+          <w:b/>
+          <w:bCs/>
+          <w:color w:val="7F0055"/>
+          <w:sz w:val="20"/>
+          <w:szCs w:val="20"/>
+        </w:rPr>
+        <w:t>return</w:t>
+      </w:r>
+      <w:r>
+        <w:rPr>
+          <w:rFonts w:ascii="Consolas" w:hAnsi="Consolas" w:cs="Consolas"/>
+          <w:color w:val="000000"/>
+          <w:sz w:val="20"/>
+          <w:szCs w:val="20"/>
+        </w:rPr>
+        <w:t xml:space="preserve"> </w:t>
+      </w:r>
+      <w:r>
+        <w:rPr>
+          <w:rFonts w:ascii="Consolas" w:hAnsi="Consolas" w:cs="Consolas"/>
+          <w:color w:val="0000C0"/>
+          <w:sz w:val="20"/>
+          <w:szCs w:val="20"/>
+        </w:rPr>
+        <w:t>PENA_INOCENCIA</w:t>
+      </w:r>
+      <w:r>
+        <w:rPr>
+          <w:rFonts w:ascii="Consolas" w:hAnsi="Consolas" w:cs="Consolas"/>
+          <w:color w:val="000000"/>
+          <w:sz w:val="20"/>
+          <w:szCs w:val="20"/>
+        </w:rPr>
+        <w:t>;</w:t>
+      </w:r>
+    </w:p>
+    <w:p>
+      <w:pPr>
+        <w:autoSpaceDE w:val="0"/>
+        <w:autoSpaceDN w:val="0"/>
+        <w:adjustRightInd w:val="0"/>
+        <w:rPr>
+          <w:rFonts w:ascii="Consolas" w:hAnsi="Consolas" w:cs="Consolas"/>
+          <w:sz w:val="20"/>
+          <w:szCs w:val="20"/>
+        </w:rPr>
+      </w:pPr>
+      <w:r>
+        <w:rPr>
+          <w:rFonts w:ascii="Consolas" w:hAnsi="Consolas" w:cs="Consolas"/>
+          <w:color w:val="000000"/>
+          <w:sz w:val="20"/>
+          <w:szCs w:val="20"/>
+        </w:rPr>
+        <w:t xml:space="preserve">                 }</w:t>
+      </w:r>
+    </w:p>
+    <w:p>
+      <w:pPr>
+        <w:autoSpaceDE w:val="0"/>
+        <w:autoSpaceDN w:val="0"/>
+        <w:adjustRightInd w:val="0"/>
+        <w:rPr>
+          <w:rFonts w:ascii="Consolas" w:hAnsi="Consolas" w:cs="Consolas"/>
+          <w:sz w:val="20"/>
+          <w:szCs w:val="20"/>
+        </w:rPr>
+      </w:pPr>
+      <w:r>
+        <w:rPr>
+          <w:rFonts w:ascii="Consolas" w:hAnsi="Consolas" w:cs="Consolas"/>
+          <w:color w:val="000000"/>
+          <w:sz w:val="20"/>
+          <w:szCs w:val="20"/>
+        </w:rPr>
+        <w:t xml:space="preserve">       } </w:t>
+      </w:r>
+      <w:r>
+        <w:rPr>
+          <w:rFonts w:ascii="Consolas" w:hAnsi="Consolas" w:cs="Consolas"/>
+          <w:b/>
+          <w:bCs/>
+          <w:color w:val="7F0055"/>
+          <w:sz w:val="20"/>
+          <w:szCs w:val="20"/>
+        </w:rPr>
+        <w:t>else</w:t>
+      </w:r>
+      <w:r>
+        <w:rPr>
+          <w:rFonts w:ascii="Consolas" w:hAnsi="Consolas" w:cs="Consolas"/>
+          <w:color w:val="000000"/>
+          <w:sz w:val="20"/>
+          <w:szCs w:val="20"/>
+        </w:rPr>
+        <w:t xml:space="preserve"> {</w:t>
+      </w:r>
+    </w:p>
+    <w:p>
+      <w:pPr>
+        <w:autoSpaceDE w:val="0"/>
+        <w:autoSpaceDN w:val="0"/>
+        <w:adjustRightInd w:val="0"/>
+        <w:rPr>
+          <w:rFonts w:ascii="Consolas" w:hAnsi="Consolas" w:cs="Consolas"/>
+          <w:sz w:val="20"/>
+          <w:szCs w:val="20"/>
+        </w:rPr>
+      </w:pPr>
+      <w:r>
+        <w:rPr>
+          <w:rFonts w:ascii="Consolas" w:hAnsi="Consolas" w:cs="Consolas"/>
+          <w:color w:val="000000"/>
+          <w:sz w:val="20"/>
+          <w:szCs w:val="20"/>
+        </w:rPr>
+        <w:t xml:space="preserve">                </w:t>
+      </w:r>
+      <w:r>
+        <w:rPr>
+          <w:rFonts w:ascii="Consolas" w:hAnsi="Consolas" w:cs="Consolas"/>
+          <w:b/>
+          <w:bCs/>
+          <w:color w:val="7F0055"/>
+          <w:sz w:val="20"/>
+          <w:szCs w:val="20"/>
+        </w:rPr>
+        <w:t>if</w:t>
+      </w:r>
+      <w:r>
+        <w:rPr>
+          <w:rFonts w:ascii="Consolas" w:hAnsi="Consolas" w:cs="Consolas"/>
+          <w:color w:val="000000"/>
+          <w:sz w:val="20"/>
+          <w:szCs w:val="20"/>
+        </w:rPr>
+        <w:t xml:space="preserve"> (</w:t>
+      </w:r>
+      <w:r>
+        <w:rPr>
+          <w:rFonts w:ascii="Consolas" w:hAnsi="Consolas" w:cs="Consolas"/>
+          <w:color w:val="6A3E3E"/>
+          <w:sz w:val="20"/>
+          <w:szCs w:val="20"/>
+        </w:rPr>
+        <w:t>respostaPrisioneiroB</w:t>
+      </w:r>
+      <w:r>
+        <w:rPr>
+          <w:rFonts w:ascii="Consolas" w:hAnsi="Consolas" w:cs="Consolas"/>
+          <w:color w:val="000000"/>
+          <w:sz w:val="20"/>
+          <w:szCs w:val="20"/>
+        </w:rPr>
+        <w:t xml:space="preserve"> == Resposta.</w:t>
+      </w:r>
+      <w:r>
+        <w:rPr>
+          <w:rFonts w:ascii="Consolas" w:hAnsi="Consolas" w:cs="Consolas"/>
+          <w:b/>
+          <w:bCs/>
+          <w:i/>
+          <w:iCs/>
+          <w:color w:val="0000C0"/>
+          <w:sz w:val="20"/>
+          <w:szCs w:val="20"/>
+          <w:shd w:val="clear" w:color="auto" w:fill="D4D4D4"/>
+        </w:rPr>
+        <w:t>DELACAO</w:t>
+      </w:r>
+      <w:r>
+        <w:rPr>
+          <w:rFonts w:ascii="Consolas" w:hAnsi="Consolas" w:cs="Consolas"/>
+          <w:color w:val="000000"/>
+          <w:sz w:val="20"/>
+          <w:szCs w:val="20"/>
+        </w:rPr>
+        <w:t>) {</w:t>
+      </w:r>
+    </w:p>
+    <w:p>
+      <w:pPr>
+        <w:autoSpaceDE w:val="0"/>
+        <w:autoSpaceDN w:val="0"/>
+        <w:adjustRightInd w:val="0"/>
+        <w:rPr>
+          <w:rFonts w:ascii="Consolas" w:hAnsi="Consolas" w:cs="Consolas"/>
+          <w:sz w:val="20"/>
+          <w:szCs w:val="20"/>
+        </w:rPr>
+      </w:pPr>
+      <w:r>
+        <w:rPr>
+          <w:rFonts w:ascii="Consolas" w:hAnsi="Consolas" w:cs="Consolas"/>
+          <w:color w:val="000000"/>
+          <w:sz w:val="20"/>
+          <w:szCs w:val="20"/>
+        </w:rPr>
+        <w:t xml:space="preserve">                    </w:t>
+      </w:r>
+      <w:r>
+        <w:rPr>
+          <w:rFonts w:ascii="Consolas" w:hAnsi="Consolas" w:cs="Consolas"/>
+          <w:b/>
+          <w:bCs/>
+          <w:color w:val="7F0055"/>
+          <w:sz w:val="20"/>
+          <w:szCs w:val="20"/>
+        </w:rPr>
+        <w:t>return</w:t>
+      </w:r>
+      <w:r>
+        <w:rPr>
+          <w:rFonts w:ascii="Consolas" w:hAnsi="Consolas" w:cs="Consolas"/>
+          <w:color w:val="000000"/>
+          <w:sz w:val="20"/>
+          <w:szCs w:val="20"/>
+        </w:rPr>
+        <w:t xml:space="preserve"> </w:t>
+      </w:r>
+      <w:r>
+        <w:rPr>
+          <w:rFonts w:ascii="Consolas" w:hAnsi="Consolas" w:cs="Consolas"/>
+          <w:color w:val="0000C0"/>
+          <w:sz w:val="20"/>
+          <w:szCs w:val="20"/>
+        </w:rPr>
+        <w:t>PENA_CONDENACAO_INDIVIDUAL</w:t>
+      </w:r>
+      <w:r>
+        <w:rPr>
+          <w:rFonts w:ascii="Consolas" w:hAnsi="Consolas" w:cs="Consolas"/>
+          <w:color w:val="000000"/>
+          <w:sz w:val="20"/>
+          <w:szCs w:val="20"/>
+        </w:rPr>
+        <w:t>;</w:t>
+      </w:r>
+    </w:p>
+    <w:p>
+      <w:pPr>
+        <w:autoSpaceDE w:val="0"/>
+        <w:autoSpaceDN w:val="0"/>
+        <w:adjustRightInd w:val="0"/>
+        <w:rPr>
+          <w:rFonts w:ascii="Consolas" w:hAnsi="Consolas" w:cs="Consolas"/>
+          <w:sz w:val="20"/>
+          <w:szCs w:val="20"/>
+        </w:rPr>
+      </w:pPr>
+      <w:r>
+        <w:rPr>
+          <w:rFonts w:ascii="Consolas" w:hAnsi="Consolas" w:cs="Consolas"/>
+          <w:color w:val="000000"/>
+          <w:sz w:val="20"/>
+          <w:szCs w:val="20"/>
+        </w:rPr>
+        <w:t xml:space="preserve">                } </w:t>
+      </w:r>
+      <w:r>
+        <w:rPr>
+          <w:rFonts w:ascii="Consolas" w:hAnsi="Consolas" w:cs="Consolas"/>
+          <w:b/>
+          <w:bCs/>
+          <w:color w:val="7F0055"/>
+          <w:sz w:val="20"/>
+          <w:szCs w:val="20"/>
+        </w:rPr>
+        <w:t>else</w:t>
+      </w:r>
+      <w:r>
+        <w:rPr>
+          <w:rFonts w:ascii="Consolas" w:hAnsi="Consolas" w:cs="Consolas"/>
+          <w:color w:val="000000"/>
+          <w:sz w:val="20"/>
+          <w:szCs w:val="20"/>
+        </w:rPr>
+        <w:t xml:space="preserve"> {</w:t>
+      </w:r>
+    </w:p>
+    <w:p>
+      <w:pPr>
+        <w:autoSpaceDE w:val="0"/>
+        <w:autoSpaceDN w:val="0"/>
+        <w:adjustRightInd w:val="0"/>
+        <w:rPr>
+          <w:rFonts w:ascii="Consolas" w:hAnsi="Consolas" w:cs="Consolas"/>
+          <w:sz w:val="20"/>
+          <w:szCs w:val="20"/>
+        </w:rPr>
+      </w:pPr>
+      <w:r>
+        <w:rPr>
+          <w:rFonts w:ascii="Consolas" w:hAnsi="Consolas" w:cs="Consolas"/>
+          <w:color w:val="000000"/>
+          <w:sz w:val="20"/>
+          <w:szCs w:val="20"/>
+        </w:rPr>
+        <w:t xml:space="preserve">                         </w:t>
+      </w:r>
+      <w:r>
+        <w:rPr>
+          <w:rFonts w:ascii="Consolas" w:hAnsi="Consolas" w:cs="Consolas"/>
+          <w:b/>
+          <w:bCs/>
+          <w:color w:val="7F0055"/>
+          <w:sz w:val="20"/>
+          <w:szCs w:val="20"/>
+        </w:rPr>
+        <w:t>return</w:t>
+      </w:r>
+      <w:r>
+        <w:rPr>
+          <w:rFonts w:ascii="Consolas" w:hAnsi="Consolas" w:cs="Consolas"/>
+          <w:color w:val="000000"/>
+          <w:sz w:val="20"/>
+          <w:szCs w:val="20"/>
+        </w:rPr>
+        <w:t xml:space="preserve"> </w:t>
+      </w:r>
+      <w:r>
+        <w:rPr>
+          <w:rFonts w:ascii="Consolas" w:hAnsi="Consolas" w:cs="Consolas"/>
+          <w:color w:val="0000C0"/>
+          <w:sz w:val="20"/>
+          <w:szCs w:val="20"/>
+        </w:rPr>
+        <w:t>PENA_CONDENACAO_CUMPLICES</w:t>
+      </w:r>
+      <w:r>
+        <w:rPr>
+          <w:rFonts w:ascii="Consolas" w:hAnsi="Consolas" w:cs="Consolas"/>
+          <w:color w:val="000000"/>
+          <w:sz w:val="20"/>
+          <w:szCs w:val="20"/>
+        </w:rPr>
+        <w:t>;</w:t>
+      </w:r>
+    </w:p>
+    <w:p>
+      <w:pPr>
+        <w:autoSpaceDE w:val="0"/>
+        <w:autoSpaceDN w:val="0"/>
+        <w:adjustRightInd w:val="0"/>
+        <w:rPr>
+          <w:rFonts w:ascii="Consolas" w:hAnsi="Consolas" w:cs="Consolas"/>
+          <w:sz w:val="20"/>
+          <w:szCs w:val="20"/>
+        </w:rPr>
+      </w:pPr>
+      <w:r>
+        <w:rPr>
+          <w:rFonts w:ascii="Consolas" w:hAnsi="Consolas" w:cs="Consolas"/>
+          <w:color w:val="000000"/>
+          <w:sz w:val="20"/>
+          <w:szCs w:val="20"/>
+        </w:rPr>
+        <w:t xml:space="preserve">                        }</w:t>
+      </w:r>
+    </w:p>
+    <w:p>
+      <w:pPr>
+        <w:autoSpaceDE w:val="0"/>
+        <w:autoSpaceDN w:val="0"/>
+        <w:adjustRightInd w:val="0"/>
+        <w:rPr>
+          <w:rFonts w:ascii="Consolas" w:hAnsi="Consolas" w:cs="Consolas"/>
+          <w:sz w:val="20"/>
+          <w:szCs w:val="20"/>
+        </w:rPr>
+      </w:pPr>
+      <w:r>
+        <w:rPr>
+          <w:rFonts w:ascii="Consolas" w:hAnsi="Consolas" w:cs="Consolas"/>
+          <w:color w:val="000000"/>
+          <w:sz w:val="20"/>
+          <w:szCs w:val="20"/>
+        </w:rPr>
+        <w:t xml:space="preserve">                }</w:t>
+      </w:r>
+    </w:p>
+    <w:p>
+      <w:pPr>
+        <w:autoSpaceDE w:val="0"/>
+        <w:autoSpaceDN w:val="0"/>
+        <w:adjustRightInd w:val="0"/>
+        <w:rPr>
+          <w:rFonts w:ascii="Consolas" w:hAnsi="Consolas" w:cs="Consolas"/>
+          <w:sz w:val="20"/>
+          <w:szCs w:val="20"/>
+          <w:lang w:val="en-US"/>
+        </w:rPr>
+      </w:pPr>
+      <w:r>
+        <w:rPr>
+          <w:rFonts w:ascii="Consolas" w:hAnsi="Consolas" w:cs="Consolas"/>
+          <w:color w:val="000000"/>
+          <w:sz w:val="20"/>
+          <w:szCs w:val="20"/>
+        </w:rPr>
+        <w:t xml:space="preserve">     </w:t>
+      </w:r>
+      <w:r>
+        <w:rPr>
+          <w:rFonts w:ascii="Consolas" w:hAnsi="Consolas" w:cs="Consolas"/>
+          <w:color w:val="000000"/>
+          <w:sz w:val="20"/>
+          <w:szCs w:val="20"/>
+          <w:lang w:val="en-US"/>
+        </w:rPr>
+        <w:t>}</w:t>
+      </w:r>
+    </w:p>
+    <w:p>
+      <w:pPr>
+        <w:autoSpaceDE w:val="0"/>
+        <w:autoSpaceDN w:val="0"/>
+        <w:adjustRightInd w:val="0"/>
+        <w:rPr>
+          <w:rFonts w:ascii="Consolas" w:hAnsi="Consolas" w:cs="Consolas"/>
+          <w:sz w:val="20"/>
+          <w:szCs w:val="20"/>
+          <w:lang w:val="en-US"/>
+        </w:rPr>
+      </w:pPr>
+      <w:r>
+        <w:rPr>
+          <w:rFonts w:ascii="Consolas" w:hAnsi="Consolas" w:cs="Consolas"/>
+          <w:color w:val="000000"/>
+          <w:sz w:val="20"/>
+          <w:szCs w:val="20"/>
+          <w:lang w:val="en-US"/>
+        </w:rPr>
+        <w:t>}</w:t>
+      </w:r>
+    </w:p>
+    <w:p>
+      <w:pPr>
+        <w:autoSpaceDE w:val="0"/>
+        <w:autoSpaceDN w:val="0"/>
+        <w:adjustRightInd w:val="0"/>
+        <w:rPr>
+          <w:lang w:val="pt-BR"/>
+        </w:rPr>
+      </w:pPr>
+    </w:p>
+    <w:p>
+      <w:pPr>
+        <w:autoSpaceDE w:val="0"/>
+        <w:autoSpaceDN w:val="0"/>
+        <w:adjustRightInd w:val="0"/>
+        <w:rPr>
+          <w:lang w:val="pt-BR"/>
+        </w:rPr>
+      </w:pPr>
+    </w:p>
+    <w:p>
+      <w:pPr>
+        <w:autoSpaceDE w:val="0"/>
+        <w:autoSpaceDN w:val="0"/>
+        <w:adjustRightInd w:val="0"/>
+        <w:rPr>
+          <w:rFonts w:ascii="Consolas" w:hAnsi="Consolas" w:cs="Consolas"/>
+          <w:b/>
+          <w:bCs/>
+          <w:color w:val="7F0055"/>
+          <w:sz w:val="20"/>
+          <w:szCs w:val="20"/>
+          <w:lang w:val="pt-BR"/>
+        </w:rPr>
+      </w:pPr>
+      <w:r>
+        <w:rPr>
+          <w:lang w:val="pt-BR"/>
+        </w:rPr>
+        <w:t>Resposta.java</w:t>
+      </w:r>
+    </w:p>
+    <w:p>
+      <w:pPr>
+        <w:autoSpaceDE w:val="0"/>
+        <w:autoSpaceDN w:val="0"/>
+        <w:adjustRightInd w:val="0"/>
+        <w:rPr>
+          <w:rFonts w:ascii="Consolas" w:hAnsi="Consolas" w:cs="Consolas"/>
+          <w:sz w:val="20"/>
+          <w:szCs w:val="20"/>
+        </w:rPr>
+      </w:pPr>
+      <w:r>
+        <w:rPr>
+          <w:rFonts w:ascii="Consolas" w:hAnsi="Consolas" w:cs="Consolas"/>
+          <w:b/>
+          <w:bCs/>
+          <w:color w:val="7F0055"/>
+          <w:sz w:val="20"/>
+          <w:szCs w:val="20"/>
+        </w:rPr>
+        <w:t>public</w:t>
+      </w:r>
+      <w:r>
+        <w:rPr>
+          <w:rFonts w:ascii="Consolas" w:hAnsi="Consolas" w:cs="Consolas"/>
+          <w:color w:val="000000"/>
+          <w:sz w:val="20"/>
+          <w:szCs w:val="20"/>
+        </w:rPr>
+        <w:t xml:space="preserve"> </w:t>
+      </w:r>
+      <w:r>
+        <w:rPr>
+          <w:rFonts w:ascii="Consolas" w:hAnsi="Consolas" w:cs="Consolas"/>
+          <w:b/>
+          <w:bCs/>
+          <w:color w:val="7F0055"/>
+          <w:sz w:val="20"/>
+          <w:szCs w:val="20"/>
+        </w:rPr>
+        <w:t>enum</w:t>
+      </w:r>
+      <w:r>
+        <w:rPr>
+          <w:rFonts w:ascii="Consolas" w:hAnsi="Consolas" w:cs="Consolas"/>
+          <w:color w:val="000000"/>
+          <w:sz w:val="20"/>
+          <w:szCs w:val="20"/>
+        </w:rPr>
+        <w:t xml:space="preserve"> Resposta {</w:t>
+      </w:r>
+    </w:p>
+    <w:p>
+      <w:pPr>
+        <w:autoSpaceDE w:val="0"/>
+        <w:autoSpaceDN w:val="0"/>
+        <w:adjustRightInd w:val="0"/>
+        <w:rPr>
+          <w:rFonts w:ascii="Consolas" w:hAnsi="Consolas" w:cs="Consolas"/>
+          <w:sz w:val="20"/>
+          <w:szCs w:val="20"/>
+        </w:rPr>
+      </w:pPr>
+      <w:r>
+        <w:rPr>
+          <w:rFonts w:ascii="Consolas" w:hAnsi="Consolas" w:cs="Consolas"/>
+          <w:color w:val="000000"/>
+          <w:sz w:val="20"/>
+          <w:szCs w:val="20"/>
+        </w:rPr>
+        <w:tab/>
+      </w:r>
+      <w:r>
+        <w:rPr>
+          <w:rFonts w:ascii="Consolas" w:hAnsi="Consolas" w:cs="Consolas"/>
+          <w:b/>
+          <w:bCs/>
+          <w:i/>
+          <w:iCs/>
+          <w:color w:val="0000C0"/>
+          <w:sz w:val="20"/>
+          <w:szCs w:val="20"/>
+        </w:rPr>
+        <w:t>NEGACAO</w:t>
+      </w:r>
+      <w:r>
+        <w:rPr>
+          <w:rFonts w:ascii="Consolas" w:hAnsi="Consolas" w:cs="Consolas"/>
+          <w:color w:val="000000"/>
+          <w:sz w:val="20"/>
+          <w:szCs w:val="20"/>
+        </w:rPr>
+        <w:t xml:space="preserve">, </w:t>
+      </w:r>
+      <w:r>
+        <w:rPr>
+          <w:rFonts w:ascii="Consolas" w:hAnsi="Consolas" w:cs="Consolas"/>
+          <w:b/>
+          <w:bCs/>
+          <w:i/>
+          <w:iCs/>
+          <w:color w:val="0000C0"/>
+          <w:sz w:val="20"/>
+          <w:szCs w:val="20"/>
+          <w:shd w:val="clear" w:color="auto" w:fill="D4D4D4"/>
+        </w:rPr>
+        <w:t>DELACAO</w:t>
+      </w:r>
+    </w:p>
+    <w:p>
+      <w:pPr>
+        <w:autoSpaceDE w:val="0"/>
+        <w:autoSpaceDN w:val="0"/>
+        <w:adjustRightInd w:val="0"/>
+        <w:rPr>
+          <w:rFonts w:ascii="Consolas" w:hAnsi="Consolas" w:cs="Consolas"/>
+          <w:sz w:val="20"/>
+          <w:szCs w:val="20"/>
+        </w:rPr>
+      </w:pPr>
+      <w:r>
+        <w:rPr>
+          <w:rFonts w:ascii="Consolas" w:hAnsi="Consolas" w:cs="Consolas"/>
+          <w:color w:val="000000"/>
+          <w:sz w:val="20"/>
+          <w:szCs w:val="20"/>
+        </w:rPr>
+        <w:t>}</w:t>
+      </w:r>
+    </w:p>
+    <w:p/>
+    <w:p>
+      <w:pPr>
+        <w:rPr>
+          <w:lang w:val="pt-BR"/>
+        </w:rPr>
+      </w:pPr>
+    </w:p>
+    <w:p>
+      <w:pPr>
+        <w:rPr>
+          <w:lang w:val="en-US"/>
+        </w:rPr>
+      </w:pPr>
+      <w:r>
+        <w:rPr>
+          <w:lang w:val="en-US"/>
+        </w:rPr>
+        <w:t>JulgamentoPrisioneiroTeste.java</w:t>
+      </w:r>
+    </w:p>
+    <w:p>
+      <w:pPr>
+        <w:autoSpaceDE w:val="0"/>
+        <w:autoSpaceDN w:val="0"/>
+        <w:adjustRightInd w:val="0"/>
+        <w:rPr>
+          <w:rFonts w:ascii="Consolas" w:hAnsi="Consolas" w:cs="Consolas"/>
+          <w:sz w:val="20"/>
+          <w:szCs w:val="20"/>
+          <w:lang w:val="en-US"/>
+        </w:rPr>
+      </w:pPr>
+      <w:r>
+        <w:rPr>
+          <w:rFonts w:ascii="Consolas" w:hAnsi="Consolas" w:cs="Consolas"/>
+          <w:b/>
+          <w:bCs/>
+          <w:color w:val="7F0055"/>
+          <w:sz w:val="20"/>
+          <w:szCs w:val="20"/>
+          <w:lang w:val="en-US"/>
+        </w:rPr>
+        <w:t>import</w:t>
+      </w:r>
+      <w:r>
+        <w:rPr>
+          <w:rFonts w:ascii="Consolas" w:hAnsi="Consolas" w:cs="Consolas"/>
+          <w:color w:val="000000"/>
+          <w:sz w:val="20"/>
+          <w:szCs w:val="20"/>
+          <w:lang w:val="en-US"/>
+        </w:rPr>
+        <w:t xml:space="preserve"> </w:t>
+      </w:r>
+      <w:r>
+        <w:rPr>
+          <w:rFonts w:ascii="Consolas" w:hAnsi="Consolas" w:cs="Consolas"/>
+          <w:b/>
+          <w:bCs/>
+          <w:color w:val="7F0055"/>
+          <w:sz w:val="20"/>
+          <w:szCs w:val="20"/>
+          <w:lang w:val="en-US"/>
+        </w:rPr>
+        <w:t>static</w:t>
+      </w:r>
+      <w:r>
+        <w:rPr>
+          <w:rFonts w:ascii="Consolas" w:hAnsi="Consolas" w:cs="Consolas"/>
+          <w:color w:val="000000"/>
+          <w:sz w:val="20"/>
+          <w:szCs w:val="20"/>
+          <w:lang w:val="en-US"/>
+        </w:rPr>
+        <w:t xml:space="preserve"> </w:t>
+      </w:r>
+      <w:proofErr w:type="spellStart"/>
+      <w:proofErr w:type="gramStart"/>
+      <w:r>
+        <w:rPr>
+          <w:rFonts w:ascii="Consolas" w:hAnsi="Consolas" w:cs="Consolas"/>
+          <w:color w:val="000000"/>
+          <w:sz w:val="20"/>
+          <w:szCs w:val="20"/>
+          <w:lang w:val="en-US"/>
+        </w:rPr>
+        <w:t>org.junit</w:t>
+      </w:r>
+      <w:proofErr w:type="gramEnd"/>
+      <w:r>
+        <w:rPr>
+          <w:rFonts w:ascii="Consolas" w:hAnsi="Consolas" w:cs="Consolas"/>
+          <w:color w:val="000000"/>
+          <w:sz w:val="20"/>
+          <w:szCs w:val="20"/>
+          <w:lang w:val="en-US"/>
+        </w:rPr>
+        <w:t>.Assert.</w:t>
+      </w:r>
+      <w:r>
+        <w:rPr>
+          <w:rFonts w:ascii="Consolas" w:hAnsi="Consolas" w:cs="Consolas"/>
+          <w:i/>
+          <w:iCs/>
+          <w:color w:val="000000"/>
+          <w:sz w:val="20"/>
+          <w:szCs w:val="20"/>
+          <w:lang w:val="en-US"/>
+        </w:rPr>
+        <w:t>assertNotNull</w:t>
+      </w:r>
+      <w:proofErr w:type="spellEnd"/>
+      <w:r>
+        <w:rPr>
+          <w:rFonts w:ascii="Consolas" w:hAnsi="Consolas" w:cs="Consolas"/>
+          <w:color w:val="000000"/>
+          <w:sz w:val="20"/>
+          <w:szCs w:val="20"/>
+          <w:lang w:val="en-US"/>
+        </w:rPr>
+        <w:t>;</w:t>
+      </w:r>
+    </w:p>
+    <w:p>
+      <w:pPr>
+        <w:autoSpaceDE w:val="0"/>
+        <w:autoSpaceDN w:val="0"/>
+        <w:adjustRightInd w:val="0"/>
+        <w:rPr>
+          <w:rFonts w:ascii="Consolas" w:hAnsi="Consolas" w:cs="Consolas"/>
+          <w:sz w:val="20"/>
+          <w:szCs w:val="20"/>
+          <w:lang w:val="en-US"/>
+        </w:rPr>
+      </w:pPr>
+      <w:r>
+        <w:rPr>
+          <w:rFonts w:ascii="Consolas" w:hAnsi="Consolas" w:cs="Consolas"/>
+          <w:b/>
+          <w:bCs/>
+          <w:color w:val="7F0055"/>
+          <w:sz w:val="20"/>
+          <w:szCs w:val="20"/>
+          <w:lang w:val="en-US"/>
+        </w:rPr>
+        <w:t>import</w:t>
+      </w:r>
+      <w:r>
+        <w:rPr>
+          <w:rFonts w:ascii="Consolas" w:hAnsi="Consolas" w:cs="Consolas"/>
+          <w:color w:val="000000"/>
+          <w:sz w:val="20"/>
+          <w:szCs w:val="20"/>
+          <w:lang w:val="en-US"/>
+        </w:rPr>
+        <w:t xml:space="preserve"> </w:t>
+      </w:r>
+      <w:r>
+        <w:rPr>
+          <w:rFonts w:ascii="Consolas" w:hAnsi="Consolas" w:cs="Consolas"/>
+          <w:b/>
+          <w:bCs/>
+          <w:color w:val="7F0055"/>
+          <w:sz w:val="20"/>
+          <w:szCs w:val="20"/>
+          <w:lang w:val="en-US"/>
+        </w:rPr>
+        <w:t>static</w:t>
+      </w:r>
+      <w:r>
+        <w:rPr>
+          <w:rFonts w:ascii="Consolas" w:hAnsi="Consolas" w:cs="Consolas"/>
+          <w:color w:val="000000"/>
+          <w:sz w:val="20"/>
+          <w:szCs w:val="20"/>
+          <w:lang w:val="en-US"/>
+        </w:rPr>
+        <w:t xml:space="preserve"> </w:t>
+      </w:r>
+      <w:proofErr w:type="spellStart"/>
+      <w:proofErr w:type="gramStart"/>
+      <w:r>
+        <w:rPr>
+          <w:rFonts w:ascii="Consolas" w:hAnsi="Consolas" w:cs="Consolas"/>
+          <w:color w:val="000000"/>
+          <w:sz w:val="20"/>
+          <w:szCs w:val="20"/>
+          <w:lang w:val="en-US"/>
+        </w:rPr>
+        <w:t>org.junit.jupiter.api.Assertions.</w:t>
+      </w:r>
+      <w:r>
+        <w:rPr>
+          <w:rFonts w:ascii="Consolas" w:hAnsi="Consolas" w:cs="Consolas"/>
+          <w:i/>
+          <w:iCs/>
+          <w:color w:val="000000"/>
+          <w:sz w:val="20"/>
+          <w:szCs w:val="20"/>
+          <w:lang w:val="en-US"/>
+        </w:rPr>
+        <w:t>assertEquals</w:t>
+      </w:r>
+      <w:proofErr w:type="spellEnd"/>
+      <w:proofErr w:type="gramEnd"/>
+      <w:r>
+        <w:rPr>
+          <w:rFonts w:ascii="Consolas" w:hAnsi="Consolas" w:cs="Consolas"/>
+          <w:color w:val="000000"/>
+          <w:sz w:val="20"/>
+          <w:szCs w:val="20"/>
+          <w:lang w:val="en-US"/>
+        </w:rPr>
+        <w:t>;</w:t>
+      </w:r>
+    </w:p>
+    <w:p>
+      <w:pPr>
+        <w:autoSpaceDE w:val="0"/>
+        <w:autoSpaceDN w:val="0"/>
+        <w:adjustRightInd w:val="0"/>
+        <w:rPr>
+          <w:rFonts w:ascii="Consolas" w:hAnsi="Consolas" w:cs="Consolas"/>
+          <w:sz w:val="20"/>
+          <w:szCs w:val="20"/>
+          <w:lang w:val="en-US"/>
+        </w:rPr>
+      </w:pPr>
+    </w:p>
+    <w:p>
+      <w:pPr>
+        <w:autoSpaceDE w:val="0"/>
+        <w:autoSpaceDN w:val="0"/>
+        <w:adjustRightInd w:val="0"/>
+        <w:rPr>
+          <w:rFonts w:ascii="Consolas" w:hAnsi="Consolas" w:cs="Consolas"/>
+          <w:sz w:val="20"/>
+          <w:szCs w:val="20"/>
+          <w:lang w:val="en-US"/>
+        </w:rPr>
+      </w:pPr>
+      <w:r>
+        <w:rPr>
+          <w:rFonts w:ascii="Consolas" w:hAnsi="Consolas" w:cs="Consolas"/>
+          <w:b/>
+          <w:bCs/>
+          <w:color w:val="7F0055"/>
+          <w:sz w:val="20"/>
+          <w:szCs w:val="20"/>
+          <w:lang w:val="en-US"/>
+        </w:rPr>
+        <w:t>import</w:t>
+      </w:r>
+      <w:r>
+        <w:rPr>
+          <w:rFonts w:ascii="Consolas" w:hAnsi="Consolas" w:cs="Consolas"/>
+          <w:color w:val="000000"/>
+          <w:sz w:val="20"/>
+          <w:szCs w:val="20"/>
+          <w:lang w:val="en-US"/>
+        </w:rPr>
+        <w:t xml:space="preserve"> </w:t>
+      </w:r>
+      <w:proofErr w:type="spellStart"/>
+      <w:proofErr w:type="gramStart"/>
+      <w:r>
+        <w:rPr>
+          <w:rFonts w:ascii="Consolas" w:hAnsi="Consolas" w:cs="Consolas"/>
+          <w:color w:val="000000"/>
+          <w:sz w:val="20"/>
+          <w:szCs w:val="20"/>
+          <w:lang w:val="en-US"/>
+        </w:rPr>
+        <w:t>org.junit.jupiter.api.Test</w:t>
+      </w:r>
+      <w:proofErr w:type="spellEnd"/>
+      <w:proofErr w:type="gramEnd"/>
+      <w:r>
+        <w:rPr>
+          <w:rFonts w:ascii="Consolas" w:hAnsi="Consolas" w:cs="Consolas"/>
+          <w:color w:val="000000"/>
+          <w:sz w:val="20"/>
+          <w:szCs w:val="20"/>
+          <w:lang w:val="en-US"/>
+        </w:rPr>
+        <w:t>;</w:t>
+      </w:r>
+    </w:p>
+    <w:p>
+      <w:pPr>
+        <w:autoSpaceDE w:val="0"/>
+        <w:autoSpaceDN w:val="0"/>
+        <w:adjustRightInd w:val="0"/>
+        <w:rPr>
+          <w:rFonts w:ascii="Consolas" w:hAnsi="Consolas" w:cs="Consolas"/>
+          <w:sz w:val="20"/>
+          <w:szCs w:val="20"/>
+          <w:lang w:val="en-US"/>
+        </w:rPr>
+      </w:pPr>
+    </w:p>
+    <w:p>
+      <w:pPr>
+        <w:autoSpaceDE w:val="0"/>
+        <w:autoSpaceDN w:val="0"/>
+        <w:adjustRightInd w:val="0"/>
+        <w:rPr>
+          <w:rFonts w:ascii="Consolas" w:hAnsi="Consolas" w:cs="Consolas"/>
+          <w:sz w:val="20"/>
+          <w:szCs w:val="20"/>
+        </w:rPr>
+      </w:pPr>
+      <w:r>
+        <w:rPr>
+          <w:rFonts w:ascii="Consolas" w:hAnsi="Consolas" w:cs="Consolas"/>
+          <w:b/>
+          <w:bCs/>
+          <w:color w:val="7F0055"/>
+          <w:sz w:val="20"/>
+          <w:szCs w:val="20"/>
+        </w:rPr>
+        <w:t>import</w:t>
+      </w:r>
+      <w:r>
+        <w:rPr>
+          <w:rFonts w:ascii="Consolas" w:hAnsi="Consolas" w:cs="Consolas"/>
+          <w:color w:val="000000"/>
+          <w:sz w:val="20"/>
+          <w:szCs w:val="20"/>
+        </w:rPr>
+        <w:t xml:space="preserve"> </w:t>
+      </w:r>
+      <w:r>
+        <w:rPr>
+          <w:rFonts w:ascii="Consolas" w:hAnsi="Consolas" w:cs="Consolas"/>
+          <w:color w:val="000000"/>
+          <w:sz w:val="20"/>
+          <w:szCs w:val="20"/>
+          <w:u w:val="single"/>
+        </w:rPr>
+        <w:t>JulgamentoPrisioneiro</w:t>
+      </w:r>
+      <w:r>
+        <w:rPr>
+          <w:rFonts w:ascii="Consolas" w:hAnsi="Consolas" w:cs="Consolas"/>
+          <w:color w:val="000000"/>
+          <w:sz w:val="20"/>
+          <w:szCs w:val="20"/>
+        </w:rPr>
+        <w:t>.Resposta;</w:t>
+      </w:r>
+    </w:p>
+    <w:p>
+      <w:pPr>
+        <w:autoSpaceDE w:val="0"/>
+        <w:autoSpaceDN w:val="0"/>
+        <w:adjustRightInd w:val="0"/>
+        <w:rPr>
+          <w:rFonts w:ascii="Consolas" w:hAnsi="Consolas" w:cs="Consolas"/>
+          <w:sz w:val="20"/>
+          <w:szCs w:val="20"/>
+        </w:rPr>
+      </w:pPr>
+    </w:p>
+    <w:p>
+      <w:pPr>
+        <w:autoSpaceDE w:val="0"/>
+        <w:autoSpaceDN w:val="0"/>
+        <w:adjustRightInd w:val="0"/>
+        <w:rPr>
+          <w:rFonts w:ascii="Consolas" w:hAnsi="Consolas" w:cs="Consolas"/>
+          <w:sz w:val="20"/>
+          <w:szCs w:val="20"/>
+        </w:rPr>
+      </w:pPr>
+      <w:r>
+        <w:rPr>
+          <w:rFonts w:ascii="Consolas" w:hAnsi="Consolas" w:cs="Consolas"/>
+          <w:b/>
+          <w:bCs/>
+          <w:color w:val="7F0055"/>
+          <w:sz w:val="20"/>
+          <w:szCs w:val="20"/>
+        </w:rPr>
+        <w:t>class</w:t>
+      </w:r>
+      <w:r>
+        <w:rPr>
+          <w:rFonts w:ascii="Consolas" w:hAnsi="Consolas" w:cs="Consolas"/>
+          <w:color w:val="000000"/>
+          <w:sz w:val="20"/>
+          <w:szCs w:val="20"/>
+        </w:rPr>
+        <w:t xml:space="preserve"> JulgamentoPrisioneiroTest {</w:t>
+      </w:r>
+    </w:p>
+    <w:p>
+      <w:pPr>
+        <w:autoSpaceDE w:val="0"/>
+        <w:autoSpaceDN w:val="0"/>
+        <w:adjustRightInd w:val="0"/>
+        <w:rPr>
+          <w:rFonts w:ascii="Consolas" w:hAnsi="Consolas" w:cs="Consolas"/>
+          <w:sz w:val="20"/>
+          <w:szCs w:val="20"/>
+        </w:rPr>
+      </w:pPr>
+    </w:p>
+    <w:p>
+      <w:pPr>
+        <w:autoSpaceDE w:val="0"/>
+        <w:autoSpaceDN w:val="0"/>
+        <w:adjustRightInd w:val="0"/>
+        <w:rPr>
+          <w:rFonts w:ascii="Consolas" w:hAnsi="Consolas" w:cs="Consolas"/>
+          <w:sz w:val="20"/>
+          <w:szCs w:val="20"/>
+        </w:rPr>
+      </w:pPr>
+      <w:r>
+        <w:rPr>
+          <w:rFonts w:ascii="Consolas" w:hAnsi="Consolas" w:cs="Consolas"/>
+          <w:color w:val="000000"/>
+          <w:sz w:val="20"/>
+          <w:szCs w:val="20"/>
+        </w:rPr>
+        <w:tab/>
+      </w:r>
+      <w:r>
+        <w:rPr>
+          <w:rFonts w:ascii="Consolas" w:hAnsi="Consolas" w:cs="Consolas"/>
+          <w:color w:val="646464"/>
+          <w:sz w:val="20"/>
+          <w:szCs w:val="20"/>
+        </w:rPr>
+        <w:t>@Test</w:t>
+      </w:r>
+    </w:p>
+    <w:p>
+      <w:pPr>
+        <w:autoSpaceDE w:val="0"/>
+        <w:autoSpaceDN w:val="0"/>
+        <w:adjustRightInd w:val="0"/>
+        <w:rPr>
+          <w:rFonts w:ascii="Consolas" w:hAnsi="Consolas" w:cs="Consolas"/>
+          <w:sz w:val="20"/>
+          <w:szCs w:val="20"/>
+        </w:rPr>
+      </w:pPr>
+      <w:r>
+        <w:rPr>
+          <w:rFonts w:ascii="Consolas" w:hAnsi="Consolas" w:cs="Consolas"/>
+          <w:color w:val="000000"/>
+          <w:sz w:val="20"/>
+          <w:szCs w:val="20"/>
+        </w:rPr>
+        <w:tab/>
+      </w:r>
+      <w:r>
+        <w:rPr>
+          <w:rFonts w:ascii="Consolas" w:hAnsi="Consolas" w:cs="Consolas"/>
+          <w:b/>
+          <w:bCs/>
+          <w:color w:val="7F0055"/>
+          <w:sz w:val="20"/>
+          <w:szCs w:val="20"/>
+        </w:rPr>
+        <w:t>void</w:t>
+      </w:r>
+      <w:r>
+        <w:rPr>
+          <w:rFonts w:ascii="Consolas" w:hAnsi="Consolas" w:cs="Consolas"/>
+          <w:color w:val="000000"/>
+          <w:sz w:val="20"/>
+          <w:szCs w:val="20"/>
+        </w:rPr>
+        <w:t xml:space="preserve"> testJulgamento() {</w:t>
+      </w:r>
+    </w:p>
+    <w:p>
+      <w:pPr>
+        <w:autoSpaceDE w:val="0"/>
+        <w:autoSpaceDN w:val="0"/>
+        <w:adjustRightInd w:val="0"/>
+        <w:rPr>
+          <w:rFonts w:ascii="Consolas" w:hAnsi="Consolas" w:cs="Consolas"/>
+          <w:sz w:val="20"/>
+          <w:szCs w:val="20"/>
+        </w:rPr>
+      </w:pPr>
+      <w:r>
+        <w:rPr>
+          <w:rFonts w:ascii="Consolas" w:hAnsi="Consolas" w:cs="Consolas"/>
+          <w:color w:val="000000"/>
+          <w:sz w:val="20"/>
+          <w:szCs w:val="20"/>
+        </w:rPr>
+        <w:tab/>
+      </w:r>
+      <w:r>
+        <w:rPr>
+          <w:rFonts w:ascii="Consolas" w:hAnsi="Consolas" w:cs="Consolas"/>
+          <w:color w:val="000000"/>
+          <w:sz w:val="20"/>
+          <w:szCs w:val="20"/>
+        </w:rPr>
+        <w:tab/>
+      </w:r>
+      <w:r>
+        <w:rPr>
+          <w:rFonts w:ascii="Consolas" w:hAnsi="Consolas" w:cs="Consolas"/>
+          <w:color w:val="000000"/>
+          <w:sz w:val="20"/>
+          <w:szCs w:val="20"/>
+          <w:u w:val="single"/>
+        </w:rPr>
+        <w:t>Resposta</w:t>
+      </w:r>
+      <w:r>
+        <w:rPr>
+          <w:rFonts w:ascii="Consolas" w:hAnsi="Consolas" w:cs="Consolas"/>
+          <w:color w:val="000000"/>
+          <w:sz w:val="20"/>
+          <w:szCs w:val="20"/>
+        </w:rPr>
+        <w:t xml:space="preserve"> </w:t>
+      </w:r>
+      <w:r>
+        <w:rPr>
+          <w:rFonts w:ascii="Consolas" w:hAnsi="Consolas" w:cs="Consolas"/>
+          <w:color w:val="6A3E3E"/>
+          <w:sz w:val="20"/>
+          <w:szCs w:val="20"/>
+        </w:rPr>
+        <w:t>respSuspeitoA</w:t>
+      </w:r>
+      <w:r>
+        <w:rPr>
+          <w:rFonts w:ascii="Consolas" w:hAnsi="Consolas" w:cs="Consolas"/>
+          <w:color w:val="000000"/>
+          <w:sz w:val="20"/>
+          <w:szCs w:val="20"/>
+        </w:rPr>
+        <w:t xml:space="preserve"> = </w:t>
+      </w:r>
+      <w:r>
+        <w:rPr>
+          <w:rFonts w:ascii="Consolas" w:hAnsi="Consolas" w:cs="Consolas"/>
+          <w:color w:val="000000"/>
+          <w:sz w:val="20"/>
+          <w:szCs w:val="20"/>
+          <w:u w:val="single"/>
+        </w:rPr>
+        <w:t>Resposta</w:t>
+      </w:r>
+      <w:r>
+        <w:rPr>
+          <w:rFonts w:ascii="Consolas" w:hAnsi="Consolas" w:cs="Consolas"/>
+          <w:color w:val="000000"/>
+          <w:sz w:val="20"/>
+          <w:szCs w:val="20"/>
+        </w:rPr>
+        <w:t>.DELACAO;</w:t>
+      </w:r>
+    </w:p>
+    <w:p>
+      <w:pPr>
+        <w:autoSpaceDE w:val="0"/>
+        <w:autoSpaceDN w:val="0"/>
+        <w:adjustRightInd w:val="0"/>
+        <w:rPr>
+          <w:rFonts w:ascii="Consolas" w:hAnsi="Consolas" w:cs="Consolas"/>
+          <w:sz w:val="20"/>
+          <w:szCs w:val="20"/>
+        </w:rPr>
+      </w:pPr>
+      <w:r>
+        <w:rPr>
+          <w:rFonts w:ascii="Consolas" w:hAnsi="Consolas" w:cs="Consolas"/>
+          <w:color w:val="000000"/>
+          <w:sz w:val="20"/>
+          <w:szCs w:val="20"/>
+        </w:rPr>
+        <w:tab/>
+      </w:r>
+      <w:r>
+        <w:rPr>
+          <w:rFonts w:ascii="Consolas" w:hAnsi="Consolas" w:cs="Consolas"/>
+          <w:color w:val="000000"/>
+          <w:sz w:val="20"/>
+          <w:szCs w:val="20"/>
+        </w:rPr>
+        <w:tab/>
+      </w:r>
+      <w:r>
+        <w:rPr>
+          <w:rFonts w:ascii="Consolas" w:hAnsi="Consolas" w:cs="Consolas"/>
+          <w:color w:val="000000"/>
+          <w:sz w:val="20"/>
+          <w:szCs w:val="20"/>
+          <w:u w:val="single"/>
+        </w:rPr>
+        <w:t>Resposta</w:t>
+      </w:r>
+      <w:r>
+        <w:rPr>
+          <w:rFonts w:ascii="Consolas" w:hAnsi="Consolas" w:cs="Consolas"/>
+          <w:color w:val="000000"/>
+          <w:sz w:val="20"/>
+          <w:szCs w:val="20"/>
+        </w:rPr>
+        <w:t xml:space="preserve"> </w:t>
+      </w:r>
+      <w:r>
+        <w:rPr>
+          <w:rFonts w:ascii="Consolas" w:hAnsi="Consolas" w:cs="Consolas"/>
+          <w:color w:val="6A3E3E"/>
+          <w:sz w:val="20"/>
+          <w:szCs w:val="20"/>
+        </w:rPr>
+        <w:t>respSuspeitoB</w:t>
+      </w:r>
+      <w:r>
+        <w:rPr>
+          <w:rFonts w:ascii="Consolas" w:hAnsi="Consolas" w:cs="Consolas"/>
+          <w:color w:val="000000"/>
+          <w:sz w:val="20"/>
+          <w:szCs w:val="20"/>
+        </w:rPr>
+        <w:t xml:space="preserve"> = </w:t>
+      </w:r>
+      <w:r>
+        <w:rPr>
+          <w:rFonts w:ascii="Consolas" w:hAnsi="Consolas" w:cs="Consolas"/>
+          <w:color w:val="000000"/>
+          <w:sz w:val="20"/>
+          <w:szCs w:val="20"/>
+          <w:u w:val="single"/>
+        </w:rPr>
+        <w:t>Resposta</w:t>
+      </w:r>
+      <w:r>
+        <w:rPr>
+          <w:rFonts w:ascii="Consolas" w:hAnsi="Consolas" w:cs="Consolas"/>
+          <w:color w:val="000000"/>
+          <w:sz w:val="20"/>
+          <w:szCs w:val="20"/>
+        </w:rPr>
+        <w:t>.DELACAO;</w:t>
+      </w:r>
+    </w:p>
+    <w:p>
+      <w:pPr>
+        <w:autoSpaceDE w:val="0"/>
+        <w:autoSpaceDN w:val="0"/>
+        <w:adjustRightInd w:val="0"/>
+        <w:rPr>
+          <w:rFonts w:ascii="Consolas" w:hAnsi="Consolas" w:cs="Consolas"/>
+          <w:sz w:val="20"/>
+          <w:szCs w:val="20"/>
+        </w:rPr>
+      </w:pPr>
+      <w:r>
+        <w:rPr>
+          <w:rFonts w:ascii="Consolas" w:hAnsi="Consolas" w:cs="Consolas"/>
+          <w:color w:val="000000"/>
+          <w:sz w:val="20"/>
+          <w:szCs w:val="20"/>
+        </w:rPr>
+        <w:tab/>
+      </w:r>
+      <w:r>
+        <w:rPr>
+          <w:rFonts w:ascii="Consolas" w:hAnsi="Consolas" w:cs="Consolas"/>
+          <w:color w:val="000000"/>
+          <w:sz w:val="20"/>
+          <w:szCs w:val="20"/>
+        </w:rPr>
+        <w:tab/>
+      </w:r>
+    </w:p>
+    <w:p>
+      <w:pPr>
+        <w:autoSpaceDE w:val="0"/>
+        <w:autoSpaceDN w:val="0"/>
+        <w:adjustRightInd w:val="0"/>
+        <w:rPr>
+          <w:rFonts w:ascii="Consolas" w:hAnsi="Consolas" w:cs="Consolas"/>
+          <w:sz w:val="20"/>
+          <w:szCs w:val="20"/>
+        </w:rPr>
+      </w:pPr>
+      <w:r>
+        <w:rPr>
+          <w:rFonts w:ascii="Consolas" w:hAnsi="Consolas" w:cs="Consolas"/>
+          <w:color w:val="000000"/>
+          <w:sz w:val="20"/>
+          <w:szCs w:val="20"/>
+        </w:rPr>
+        <w:tab/>
+      </w:r>
+      <w:r>
+        <w:rPr>
+          <w:rFonts w:ascii="Consolas" w:hAnsi="Consolas" w:cs="Consolas"/>
+          <w:color w:val="000000"/>
+          <w:sz w:val="20"/>
+          <w:szCs w:val="20"/>
+        </w:rPr>
+        <w:tab/>
+        <w:t xml:space="preserve">JulgamentoPrisioneiro </w:t>
+      </w:r>
+      <w:r>
+        <w:rPr>
+          <w:rFonts w:ascii="Consolas" w:hAnsi="Consolas" w:cs="Consolas"/>
+          <w:color w:val="6A3E3E"/>
+          <w:sz w:val="20"/>
+          <w:szCs w:val="20"/>
+        </w:rPr>
+        <w:t>jp</w:t>
+      </w:r>
+      <w:r>
+        <w:rPr>
+          <w:rFonts w:ascii="Consolas" w:hAnsi="Consolas" w:cs="Consolas"/>
+          <w:color w:val="000000"/>
+          <w:sz w:val="20"/>
+          <w:szCs w:val="20"/>
+        </w:rPr>
+        <w:t xml:space="preserve"> = </w:t>
+      </w:r>
+      <w:r>
+        <w:rPr>
+          <w:rFonts w:ascii="Consolas" w:hAnsi="Consolas" w:cs="Consolas"/>
+          <w:b/>
+          <w:bCs/>
+          <w:color w:val="7F0055"/>
+          <w:sz w:val="20"/>
+          <w:szCs w:val="20"/>
+        </w:rPr>
+        <w:t>new</w:t>
+      </w:r>
+      <w:r>
+        <w:rPr>
+          <w:rFonts w:ascii="Consolas" w:hAnsi="Consolas" w:cs="Consolas"/>
+          <w:color w:val="000000"/>
+          <w:sz w:val="20"/>
+          <w:szCs w:val="20"/>
+        </w:rPr>
+        <w:t xml:space="preserve"> JulgamentoPrisioneiro();</w:t>
+      </w:r>
+    </w:p>
+    <w:p>
+      <w:pPr>
+        <w:autoSpaceDE w:val="0"/>
+        <w:autoSpaceDN w:val="0"/>
+        <w:adjustRightInd w:val="0"/>
+        <w:rPr>
+          <w:rFonts w:ascii="Consolas" w:hAnsi="Consolas" w:cs="Consolas"/>
+          <w:sz w:val="20"/>
+          <w:szCs w:val="20"/>
+        </w:rPr>
+      </w:pPr>
+      <w:r>
+        <w:rPr>
+          <w:rFonts w:ascii="Consolas" w:hAnsi="Consolas" w:cs="Consolas"/>
+          <w:color w:val="000000"/>
+          <w:sz w:val="20"/>
+          <w:szCs w:val="20"/>
+        </w:rPr>
+        <w:tab/>
+      </w:r>
+      <w:r>
+        <w:rPr>
+          <w:rFonts w:ascii="Consolas" w:hAnsi="Consolas" w:cs="Consolas"/>
+          <w:color w:val="000000"/>
+          <w:sz w:val="20"/>
+          <w:szCs w:val="20"/>
+        </w:rPr>
+        <w:tab/>
+      </w:r>
+      <w:r>
+        <w:rPr>
+          <w:rFonts w:ascii="Consolas" w:hAnsi="Consolas" w:cs="Consolas"/>
+          <w:i/>
+          <w:iCs/>
+          <w:color w:val="000000"/>
+          <w:sz w:val="20"/>
+          <w:szCs w:val="20"/>
+        </w:rPr>
+        <w:t>assertNotNull</w:t>
+      </w:r>
+      <w:r>
+        <w:rPr>
+          <w:rFonts w:ascii="Consolas" w:hAnsi="Consolas" w:cs="Consolas"/>
+          <w:color w:val="000000"/>
+          <w:sz w:val="20"/>
+          <w:szCs w:val="20"/>
+        </w:rPr>
+        <w:t>(</w:t>
+      </w:r>
+      <w:r>
+        <w:rPr>
+          <w:rFonts w:ascii="Consolas" w:hAnsi="Consolas" w:cs="Consolas"/>
+          <w:color w:val="6A3E3E"/>
+          <w:sz w:val="20"/>
+          <w:szCs w:val="20"/>
+        </w:rPr>
+        <w:t>jp</w:t>
+      </w:r>
+      <w:r>
+        <w:rPr>
+          <w:rFonts w:ascii="Consolas" w:hAnsi="Consolas" w:cs="Consolas"/>
+          <w:color w:val="000000"/>
+          <w:sz w:val="20"/>
+          <w:szCs w:val="20"/>
+        </w:rPr>
+        <w:t>);</w:t>
+      </w:r>
+    </w:p>
+    <w:p>
+      <w:pPr>
+        <w:autoSpaceDE w:val="0"/>
+        <w:autoSpaceDN w:val="0"/>
+        <w:adjustRightInd w:val="0"/>
+        <w:rPr>
+          <w:rFonts w:ascii="Consolas" w:hAnsi="Consolas" w:cs="Consolas"/>
+          <w:sz w:val="20"/>
+          <w:szCs w:val="20"/>
+        </w:rPr>
+      </w:pPr>
+      <w:r>
+        <w:rPr>
+          <w:rFonts w:ascii="Consolas" w:hAnsi="Consolas" w:cs="Consolas"/>
+          <w:color w:val="000000"/>
+          <w:sz w:val="20"/>
+          <w:szCs w:val="20"/>
+        </w:rPr>
+        <w:tab/>
+      </w:r>
+      <w:r>
+        <w:rPr>
+          <w:rFonts w:ascii="Consolas" w:hAnsi="Consolas" w:cs="Consolas"/>
+          <w:color w:val="000000"/>
+          <w:sz w:val="20"/>
+          <w:szCs w:val="20"/>
+        </w:rPr>
+        <w:tab/>
+      </w:r>
+    </w:p>
+    <w:p>
+      <w:pPr>
+        <w:autoSpaceDE w:val="0"/>
+        <w:autoSpaceDN w:val="0"/>
+        <w:adjustRightInd w:val="0"/>
+        <w:rPr>
+          <w:rFonts w:ascii="Consolas" w:hAnsi="Consolas" w:cs="Consolas"/>
+          <w:sz w:val="20"/>
+          <w:szCs w:val="20"/>
+        </w:rPr>
+      </w:pPr>
+      <w:r>
+        <w:rPr>
+          <w:rFonts w:ascii="Consolas" w:hAnsi="Consolas" w:cs="Consolas"/>
+          <w:color w:val="000000"/>
+          <w:sz w:val="20"/>
+          <w:szCs w:val="20"/>
+        </w:rPr>
+        <w:tab/>
+      </w:r>
+      <w:r>
+        <w:rPr>
+          <w:rFonts w:ascii="Consolas" w:hAnsi="Consolas" w:cs="Consolas"/>
+          <w:color w:val="000000"/>
+          <w:sz w:val="20"/>
+          <w:szCs w:val="20"/>
+        </w:rPr>
+        <w:tab/>
+      </w:r>
+      <w:r>
+        <w:rPr>
+          <w:rFonts w:ascii="Consolas" w:hAnsi="Consolas" w:cs="Consolas"/>
+          <w:b/>
+          <w:bCs/>
+          <w:color w:val="7F0055"/>
+          <w:sz w:val="20"/>
+          <w:szCs w:val="20"/>
+        </w:rPr>
+        <w:t>int</w:t>
+      </w:r>
+      <w:r>
+        <w:rPr>
+          <w:rFonts w:ascii="Consolas" w:hAnsi="Consolas" w:cs="Consolas"/>
+          <w:color w:val="000000"/>
+          <w:sz w:val="20"/>
+          <w:szCs w:val="20"/>
+        </w:rPr>
+        <w:t xml:space="preserve"> </w:t>
+      </w:r>
+      <w:r>
+        <w:rPr>
+          <w:rFonts w:ascii="Consolas" w:hAnsi="Consolas" w:cs="Consolas"/>
+          <w:color w:val="6A3E3E"/>
+          <w:sz w:val="20"/>
+          <w:szCs w:val="20"/>
+        </w:rPr>
+        <w:t>penaSuspeitoA</w:t>
+      </w:r>
+      <w:r>
+        <w:rPr>
+          <w:rFonts w:ascii="Consolas" w:hAnsi="Consolas" w:cs="Consolas"/>
+          <w:color w:val="000000"/>
+          <w:sz w:val="20"/>
+          <w:szCs w:val="20"/>
+        </w:rPr>
+        <w:t xml:space="preserve"> = </w:t>
+      </w:r>
+      <w:r>
+        <w:rPr>
+          <w:rFonts w:ascii="Consolas" w:hAnsi="Consolas" w:cs="Consolas"/>
+          <w:color w:val="6A3E3E"/>
+          <w:sz w:val="20"/>
+          <w:szCs w:val="20"/>
+        </w:rPr>
+        <w:t>jp</w:t>
+      </w:r>
+      <w:r>
+        <w:rPr>
+          <w:rFonts w:ascii="Consolas" w:hAnsi="Consolas" w:cs="Consolas"/>
+          <w:color w:val="000000"/>
+          <w:sz w:val="20"/>
+          <w:szCs w:val="20"/>
+        </w:rPr>
+        <w:t>.calculaPena(</w:t>
+      </w:r>
+      <w:r>
+        <w:rPr>
+          <w:rFonts w:ascii="Consolas" w:hAnsi="Consolas" w:cs="Consolas"/>
+          <w:color w:val="6A3E3E"/>
+          <w:sz w:val="20"/>
+          <w:szCs w:val="20"/>
+        </w:rPr>
+        <w:t>respSuspeitoA</w:t>
+      </w:r>
+      <w:r>
+        <w:rPr>
+          <w:rFonts w:ascii="Consolas" w:hAnsi="Consolas" w:cs="Consolas"/>
+          <w:color w:val="000000"/>
+          <w:sz w:val="20"/>
+          <w:szCs w:val="20"/>
+        </w:rPr>
+        <w:t xml:space="preserve">, </w:t>
+      </w:r>
+      <w:r>
+        <w:rPr>
+          <w:rFonts w:ascii="Consolas" w:hAnsi="Consolas" w:cs="Consolas"/>
+          <w:color w:val="6A3E3E"/>
+          <w:sz w:val="20"/>
+          <w:szCs w:val="20"/>
+        </w:rPr>
+        <w:t>respSuspeitoB</w:t>
+      </w:r>
+      <w:r>
+        <w:rPr>
+          <w:rFonts w:ascii="Consolas" w:hAnsi="Consolas" w:cs="Consolas"/>
+          <w:color w:val="000000"/>
+          <w:sz w:val="20"/>
+          <w:szCs w:val="20"/>
+        </w:rPr>
+        <w:t>);</w:t>
+      </w:r>
+    </w:p>
+    <w:p>
+      <w:pPr>
+        <w:autoSpaceDE w:val="0"/>
+        <w:autoSpaceDN w:val="0"/>
+        <w:adjustRightInd w:val="0"/>
+        <w:rPr>
+          <w:rFonts w:ascii="Consolas" w:hAnsi="Consolas" w:cs="Consolas"/>
+          <w:sz w:val="20"/>
+          <w:szCs w:val="20"/>
+        </w:rPr>
+      </w:pPr>
+      <w:r>
+        <w:rPr>
+          <w:rFonts w:ascii="Consolas" w:hAnsi="Consolas" w:cs="Consolas"/>
+          <w:color w:val="000000"/>
+          <w:sz w:val="20"/>
+          <w:szCs w:val="20"/>
+        </w:rPr>
+        <w:tab/>
+      </w:r>
+      <w:r>
+        <w:rPr>
+          <w:rFonts w:ascii="Consolas" w:hAnsi="Consolas" w:cs="Consolas"/>
+          <w:color w:val="000000"/>
+          <w:sz w:val="20"/>
+          <w:szCs w:val="20"/>
+        </w:rPr>
+        <w:tab/>
+      </w:r>
+      <w:r>
+        <w:rPr>
+          <w:rFonts w:ascii="Consolas" w:hAnsi="Consolas" w:cs="Consolas"/>
+          <w:b/>
+          <w:bCs/>
+          <w:color w:val="7F0055"/>
+          <w:sz w:val="20"/>
+          <w:szCs w:val="20"/>
+        </w:rPr>
+        <w:t>int</w:t>
+      </w:r>
+      <w:r>
+        <w:rPr>
+          <w:rFonts w:ascii="Consolas" w:hAnsi="Consolas" w:cs="Consolas"/>
+          <w:color w:val="000000"/>
+          <w:sz w:val="20"/>
+          <w:szCs w:val="20"/>
+        </w:rPr>
+        <w:t xml:space="preserve"> </w:t>
+      </w:r>
+      <w:r>
+        <w:rPr>
+          <w:rFonts w:ascii="Consolas" w:hAnsi="Consolas" w:cs="Consolas"/>
+          <w:color w:val="6A3E3E"/>
+          <w:sz w:val="20"/>
+          <w:szCs w:val="20"/>
+        </w:rPr>
+        <w:t>penaSuspeitoB</w:t>
+      </w:r>
+      <w:r>
+        <w:rPr>
+          <w:rFonts w:ascii="Consolas" w:hAnsi="Consolas" w:cs="Consolas"/>
+          <w:color w:val="000000"/>
+          <w:sz w:val="20"/>
+          <w:szCs w:val="20"/>
+        </w:rPr>
+        <w:t xml:space="preserve"> = </w:t>
+      </w:r>
+      <w:r>
+        <w:rPr>
+          <w:rFonts w:ascii="Consolas" w:hAnsi="Consolas" w:cs="Consolas"/>
+          <w:color w:val="6A3E3E"/>
+          <w:sz w:val="20"/>
+          <w:szCs w:val="20"/>
+        </w:rPr>
+        <w:t>jp</w:t>
+      </w:r>
+      <w:r>
+        <w:rPr>
+          <w:rFonts w:ascii="Consolas" w:hAnsi="Consolas" w:cs="Consolas"/>
+          <w:color w:val="000000"/>
+          <w:sz w:val="20"/>
+          <w:szCs w:val="20"/>
+        </w:rPr>
+        <w:t>.calculaPena(</w:t>
+      </w:r>
+      <w:r>
+        <w:rPr>
+          <w:rFonts w:ascii="Consolas" w:hAnsi="Consolas" w:cs="Consolas"/>
+          <w:color w:val="6A3E3E"/>
+          <w:sz w:val="20"/>
+          <w:szCs w:val="20"/>
+        </w:rPr>
+        <w:t>respSuspeitoB</w:t>
+      </w:r>
+      <w:r>
+        <w:rPr>
+          <w:rFonts w:ascii="Consolas" w:hAnsi="Consolas" w:cs="Consolas"/>
+          <w:color w:val="000000"/>
+          <w:sz w:val="20"/>
+          <w:szCs w:val="20"/>
+        </w:rPr>
+        <w:t xml:space="preserve">, </w:t>
+      </w:r>
+      <w:r>
+        <w:rPr>
+          <w:rFonts w:ascii="Consolas" w:hAnsi="Consolas" w:cs="Consolas"/>
+          <w:color w:val="6A3E3E"/>
+          <w:sz w:val="20"/>
+          <w:szCs w:val="20"/>
+        </w:rPr>
+        <w:t>respSuspeitoA</w:t>
+      </w:r>
+      <w:r>
+        <w:rPr>
+          <w:rFonts w:ascii="Consolas" w:hAnsi="Consolas" w:cs="Consolas"/>
+          <w:color w:val="000000"/>
+          <w:sz w:val="20"/>
+          <w:szCs w:val="20"/>
+        </w:rPr>
+        <w:t>);</w:t>
+      </w:r>
+    </w:p>
+    <w:p>
+      <w:pPr>
+        <w:autoSpaceDE w:val="0"/>
+        <w:autoSpaceDN w:val="0"/>
+        <w:adjustRightInd w:val="0"/>
+        <w:rPr>
+          <w:rFonts w:ascii="Consolas" w:hAnsi="Consolas" w:cs="Consolas"/>
+          <w:sz w:val="20"/>
+          <w:szCs w:val="20"/>
+        </w:rPr>
+      </w:pPr>
+      <w:r>
+        <w:rPr>
+          <w:rFonts w:ascii="Consolas" w:hAnsi="Consolas" w:cs="Consolas"/>
+          <w:color w:val="000000"/>
+          <w:sz w:val="20"/>
+          <w:szCs w:val="20"/>
+        </w:rPr>
+        <w:tab/>
+      </w:r>
+      <w:r>
+        <w:rPr>
+          <w:rFonts w:ascii="Consolas" w:hAnsi="Consolas" w:cs="Consolas"/>
+          <w:color w:val="000000"/>
+          <w:sz w:val="20"/>
+          <w:szCs w:val="20"/>
+        </w:rPr>
+        <w:tab/>
+      </w:r>
+    </w:p>
+    <w:p>
+      <w:pPr>
+        <w:autoSpaceDE w:val="0"/>
+        <w:autoSpaceDN w:val="0"/>
+        <w:adjustRightInd w:val="0"/>
+        <w:rPr>
+          <w:rFonts w:ascii="Consolas" w:hAnsi="Consolas" w:cs="Consolas"/>
+          <w:sz w:val="20"/>
+          <w:szCs w:val="20"/>
+        </w:rPr>
+      </w:pPr>
+      <w:r>
+        <w:rPr>
+          <w:rFonts w:ascii="Consolas" w:hAnsi="Consolas" w:cs="Consolas"/>
+          <w:color w:val="000000"/>
+          <w:sz w:val="20"/>
+          <w:szCs w:val="20"/>
+        </w:rPr>
+        <w:tab/>
+      </w:r>
+      <w:r>
+        <w:rPr>
+          <w:rFonts w:ascii="Consolas" w:hAnsi="Consolas" w:cs="Consolas"/>
+          <w:color w:val="000000"/>
+          <w:sz w:val="20"/>
+          <w:szCs w:val="20"/>
+        </w:rPr>
+        <w:tab/>
+      </w:r>
+      <w:r>
+        <w:rPr>
+          <w:rFonts w:ascii="Consolas" w:hAnsi="Consolas" w:cs="Consolas"/>
+          <w:i/>
+          <w:iCs/>
+          <w:color w:val="000000"/>
+          <w:sz w:val="20"/>
+          <w:szCs w:val="20"/>
+        </w:rPr>
+        <w:t>assertEquals</w:t>
+      </w:r>
+      <w:r>
+        <w:rPr>
+          <w:rFonts w:ascii="Consolas" w:hAnsi="Consolas" w:cs="Consolas"/>
+          <w:color w:val="000000"/>
+          <w:sz w:val="20"/>
+          <w:szCs w:val="20"/>
+        </w:rPr>
+        <w:t xml:space="preserve">(5, </w:t>
+      </w:r>
+      <w:r>
+        <w:rPr>
+          <w:rFonts w:ascii="Consolas" w:hAnsi="Consolas" w:cs="Consolas"/>
+          <w:color w:val="6A3E3E"/>
+          <w:sz w:val="20"/>
+          <w:szCs w:val="20"/>
+        </w:rPr>
+        <w:t>penaSuspeitoA</w:t>
+      </w:r>
+      <w:r>
+        <w:rPr>
+          <w:rFonts w:ascii="Consolas" w:hAnsi="Consolas" w:cs="Consolas"/>
+          <w:color w:val="000000"/>
+          <w:sz w:val="20"/>
+          <w:szCs w:val="20"/>
+        </w:rPr>
+        <w:t>);</w:t>
+      </w:r>
+    </w:p>
+    <w:p>
+      <w:pPr>
+        <w:autoSpaceDE w:val="0"/>
+        <w:autoSpaceDN w:val="0"/>
+        <w:adjustRightInd w:val="0"/>
+        <w:rPr>
+          <w:rFonts w:ascii="Consolas" w:hAnsi="Consolas" w:cs="Consolas"/>
+          <w:sz w:val="20"/>
+          <w:szCs w:val="20"/>
+        </w:rPr>
+      </w:pPr>
+      <w:r>
+        <w:rPr>
+          <w:rFonts w:ascii="Consolas" w:hAnsi="Consolas" w:cs="Consolas"/>
+          <w:color w:val="000000"/>
+          <w:sz w:val="20"/>
+          <w:szCs w:val="20"/>
+        </w:rPr>
+        <w:tab/>
+      </w:r>
+      <w:r>
+        <w:rPr>
+          <w:rFonts w:ascii="Consolas" w:hAnsi="Consolas" w:cs="Consolas"/>
+          <w:color w:val="000000"/>
+          <w:sz w:val="20"/>
+          <w:szCs w:val="20"/>
+        </w:rPr>
+        <w:tab/>
+      </w:r>
+      <w:r>
+        <w:rPr>
+          <w:rFonts w:ascii="Consolas" w:hAnsi="Consolas" w:cs="Consolas"/>
+          <w:i/>
+          <w:iCs/>
+          <w:color w:val="000000"/>
+          <w:sz w:val="20"/>
+          <w:szCs w:val="20"/>
+        </w:rPr>
+        <w:t>assertEquals</w:t>
+      </w:r>
+      <w:r>
+        <w:rPr>
+          <w:rFonts w:ascii="Consolas" w:hAnsi="Consolas" w:cs="Consolas"/>
+          <w:color w:val="000000"/>
+          <w:sz w:val="20"/>
+          <w:szCs w:val="20"/>
+        </w:rPr>
+        <w:t xml:space="preserve">(5, </w:t>
+      </w:r>
+      <w:r>
+        <w:rPr>
+          <w:rFonts w:ascii="Consolas" w:hAnsi="Consolas" w:cs="Consolas"/>
+          <w:color w:val="6A3E3E"/>
+          <w:sz w:val="20"/>
+          <w:szCs w:val="20"/>
+        </w:rPr>
+        <w:t>penaSuspeitoB</w:t>
+      </w:r>
+      <w:r>
+        <w:rPr>
+          <w:rFonts w:ascii="Consolas" w:hAnsi="Consolas" w:cs="Consolas"/>
+          <w:color w:val="000000"/>
+          <w:sz w:val="20"/>
+          <w:szCs w:val="20"/>
+        </w:rPr>
+        <w:t>);</w:t>
+      </w:r>
+    </w:p>
+    <w:p>
+      <w:pPr>
+        <w:autoSpaceDE w:val="0"/>
+        <w:autoSpaceDN w:val="0"/>
+        <w:adjustRightInd w:val="0"/>
+        <w:rPr>
+          <w:rFonts w:ascii="Consolas" w:hAnsi="Consolas" w:cs="Consolas"/>
+          <w:sz w:val="20"/>
+          <w:szCs w:val="20"/>
+        </w:rPr>
+      </w:pPr>
+      <w:r>
+        <w:rPr>
+          <w:rFonts w:ascii="Consolas" w:hAnsi="Consolas" w:cs="Consolas"/>
+          <w:color w:val="000000"/>
+          <w:sz w:val="20"/>
+          <w:szCs w:val="20"/>
+        </w:rPr>
+        <w:tab/>
+      </w:r>
+      <w:r>
+        <w:rPr>
+          <w:rFonts w:ascii="Consolas" w:hAnsi="Consolas" w:cs="Consolas"/>
+          <w:color w:val="000000"/>
+          <w:sz w:val="20"/>
+          <w:szCs w:val="20"/>
+        </w:rPr>
+        <w:tab/>
+      </w:r>
+    </w:p>
+    <w:p>
+      <w:pPr>
+        <w:autoSpaceDE w:val="0"/>
+        <w:autoSpaceDN w:val="0"/>
+        <w:adjustRightInd w:val="0"/>
+        <w:rPr>
+          <w:rFonts w:ascii="Consolas" w:hAnsi="Consolas" w:cs="Consolas"/>
+          <w:sz w:val="20"/>
+          <w:szCs w:val="20"/>
+        </w:rPr>
+      </w:pPr>
+      <w:r>
+        <w:rPr>
+          <w:rFonts w:ascii="Consolas" w:hAnsi="Consolas" w:cs="Consolas"/>
+          <w:color w:val="000000"/>
+          <w:sz w:val="20"/>
+          <w:szCs w:val="20"/>
+        </w:rPr>
+        <w:tab/>
+        <w:t>}</w:t>
+      </w:r>
+    </w:p>
+    <w:p>
+      <w:pPr>
+        <w:autoSpaceDE w:val="0"/>
+        <w:autoSpaceDN w:val="0"/>
+        <w:adjustRightInd w:val="0"/>
+        <w:rPr>
+          <w:rFonts w:ascii="Consolas" w:hAnsi="Consolas" w:cs="Consolas"/>
+          <w:sz w:val="20"/>
+          <w:szCs w:val="20"/>
+        </w:rPr>
+      </w:pPr>
+    </w:p>
+    <w:p>
+      <w:pPr>
+        <w:autoSpaceDE w:val="0"/>
+        <w:autoSpaceDN w:val="0"/>
+        <w:adjustRightInd w:val="0"/>
+        <w:rPr>
+          <w:rFonts w:ascii="Consolas" w:hAnsi="Consolas" w:cs="Consolas"/>
+          <w:sz w:val="20"/>
+          <w:szCs w:val="20"/>
+        </w:rPr>
+      </w:pPr>
+      <w:r>
+        <w:rPr>
+          <w:rFonts w:ascii="Consolas" w:hAnsi="Consolas" w:cs="Consolas"/>
+          <w:color w:val="000000"/>
+          <w:sz w:val="20"/>
+          <w:szCs w:val="20"/>
+        </w:rPr>
+        <w:t>}</w:t>
+      </w:r>
+    </w:p>
+    <w:p>
+      <w:pPr>
+        <w:rPr>
+          <w:lang w:val="pt-BR"/>
+        </w:rPr>
+      </w:pPr>
+    </w:p>
+    <w:p>
+      <w:pPr>
+        <w:rPr>
+          <w:lang w:val="pt-BR"/>
+        </w:rPr>
+      </w:pPr>
+      <w:r>
+        <w:rPr>
+          <w:lang w:val="pt-BR"/>
+        </w:rPr>
+        <w:t>***</w:t>
+      </w:r>
+      <w:r>
+        <w:rPr>
+          <w:lang w:val="pt-BR"/>
+        </w:rPr>
+        <w:t xml:space="preserve">Criação do </w:t>
+      </w:r>
+      <w:r>
+        <w:rPr>
+          <w:lang w:val="pt-BR"/>
+        </w:rPr>
+        <w:t>e</w:t>
+      </w:r>
+      <w:r>
+        <w:rPr>
+          <w:lang w:val="pt-BR"/>
+        </w:rPr>
+        <w:t>num em nova classe Resposta.java para usar na classe de implementação e teste.</w:t>
+      </w:r>
     </w:p>
     <w:sectPr>
       <w:pgSz w:w="11900" w:h="16840"/>

</xml_diff>

<commit_message>
Remover enum Resposta na classe principal para utilizar o enum da classe Resposta
</commit_message>
<xml_diff>
--- a/Testes/YuriPrado_rm81123.docx
+++ b/Testes/YuriPrado_rm81123.docx
@@ -1481,7 +1481,7 @@
         <w:rPr>
           <w:rFonts w:ascii="Consolas" w:hAnsi="Consolas"/>
           <w:sz w:val="18"/>
-          <w:lang w:val="en-US"/>
+          <w:lang w:val="pt-BR"/>
         </w:rPr>
       </w:pPr>
       <w:r>
@@ -1491,13 +1491,23 @@
         </w:rPr>
         <w:tab/>
       </w:r>
+      <w:proofErr w:type="spellStart"/>
       <w:r>
         <w:rPr>
           <w:rFonts w:ascii="Consolas" w:hAnsi="Consolas"/>
           <w:sz w:val="18"/>
-          <w:lang w:val="en-US"/>
-        </w:rPr>
-        <w:t xml:space="preserve">void </w:t>
+          <w:lang w:val="pt-BR"/>
+        </w:rPr>
+        <w:t>void</w:t>
+      </w:r>
+      <w:proofErr w:type="spellEnd"/>
+      <w:r>
+        <w:rPr>
+          <w:rFonts w:ascii="Consolas" w:hAnsi="Consolas"/>
+          <w:sz w:val="18"/>
+          <w:lang w:val="pt-BR"/>
+        </w:rPr>
+        <w:t xml:space="preserve"> </w:t>
       </w:r>
       <w:proofErr w:type="spellStart"/>
       <w:proofErr w:type="gramStart"/>
@@ -1505,7 +1515,7 @@
         <w:rPr>
           <w:rFonts w:ascii="Consolas" w:hAnsi="Consolas"/>
           <w:sz w:val="18"/>
-          <w:lang w:val="en-US"/>
+          <w:lang w:val="pt-BR"/>
         </w:rPr>
         <w:t>testJulgamento</w:t>
       </w:r>
@@ -1514,7 +1524,7 @@
         <w:rPr>
           <w:rFonts w:ascii="Consolas" w:hAnsi="Consolas"/>
           <w:sz w:val="18"/>
-          <w:lang w:val="en-US"/>
+          <w:lang w:val="pt-BR"/>
         </w:rPr>
         <w:t>(</w:t>
       </w:r>
@@ -1523,7 +1533,7 @@
         <w:rPr>
           <w:rFonts w:ascii="Consolas" w:hAnsi="Consolas"/>
           <w:sz w:val="18"/>
-          <w:lang w:val="en-US"/>
+          <w:lang w:val="pt-BR"/>
         </w:rPr>
         <w:t>) {</w:t>
       </w:r>
@@ -1533,14 +1543,14 @@
         <w:rPr>
           <w:rFonts w:ascii="Consolas" w:hAnsi="Consolas"/>
           <w:sz w:val="18"/>
-          <w:lang w:val="en-US"/>
+          <w:lang w:val="pt-BR"/>
         </w:rPr>
       </w:pPr>
       <w:r>
         <w:rPr>
           <w:rFonts w:ascii="Consolas" w:hAnsi="Consolas"/>
           <w:sz w:val="18"/>
-          <w:lang w:val="en-US"/>
+          <w:lang w:val="pt-BR"/>
         </w:rPr>
         <w:tab/>
       </w:r>
@@ -1548,42 +1558,106 @@
         <w:rPr>
           <w:rFonts w:ascii="Consolas" w:hAnsi="Consolas"/>
           <w:sz w:val="18"/>
-          <w:lang w:val="en-US"/>
+          <w:lang w:val="pt-BR"/>
         </w:rPr>
         <w:tab/>
       </w:r>
+      <w:proofErr w:type="spellStart"/>
       <w:proofErr w:type="gramStart"/>
       <w:r>
         <w:rPr>
           <w:rFonts w:ascii="Consolas" w:hAnsi="Consolas"/>
           <w:sz w:val="18"/>
-          <w:lang w:val="en-US"/>
-        </w:rPr>
-        <w:t>fail(</w:t>
-      </w:r>
-      <w:proofErr w:type="gramEnd"/>
+          <w:lang w:val="pt-BR"/>
+        </w:rPr>
+        <w:t>fail</w:t>
+      </w:r>
+      <w:proofErr w:type="spellEnd"/>
       <w:r>
         <w:rPr>
           <w:rFonts w:ascii="Consolas" w:hAnsi="Consolas"/>
           <w:sz w:val="18"/>
-          <w:lang w:val="en-US"/>
-        </w:rPr>
-        <w:t>"Not yet implemented");</w:t>
-      </w:r>
-    </w:p>
-    <w:p>
-      <w:pPr>
+          <w:lang w:val="pt-BR"/>
+        </w:rPr>
+        <w:t>(</w:t>
+      </w:r>
+      <w:proofErr w:type="gramEnd"/>
+      <w:r>
         <w:rPr>
           <w:rFonts w:ascii="Consolas" w:hAnsi="Consolas"/>
           <w:sz w:val="18"/>
           <w:lang w:val="pt-BR"/>
         </w:rPr>
-      </w:pPr>
+        <w:t>"</w:t>
+      </w:r>
+      <w:proofErr w:type="spellStart"/>
       <w:r>
         <w:rPr>
           <w:rFonts w:ascii="Consolas" w:hAnsi="Consolas"/>
           <w:sz w:val="18"/>
-          <w:lang w:val="en-US"/>
+          <w:lang w:val="pt-BR"/>
+        </w:rPr>
+        <w:t>Not</w:t>
+      </w:r>
+      <w:proofErr w:type="spellEnd"/>
+      <w:r>
+        <w:rPr>
+          <w:rFonts w:ascii="Consolas" w:hAnsi="Consolas"/>
+          <w:sz w:val="18"/>
+          <w:lang w:val="pt-BR"/>
+        </w:rPr>
+        <w:t xml:space="preserve"> </w:t>
+      </w:r>
+      <w:proofErr w:type="spellStart"/>
+      <w:r>
+        <w:rPr>
+          <w:rFonts w:ascii="Consolas" w:hAnsi="Consolas"/>
+          <w:sz w:val="18"/>
+          <w:lang w:val="pt-BR"/>
+        </w:rPr>
+        <w:t>yet</w:t>
+      </w:r>
+      <w:proofErr w:type="spellEnd"/>
+      <w:r>
+        <w:rPr>
+          <w:rFonts w:ascii="Consolas" w:hAnsi="Consolas"/>
+          <w:sz w:val="18"/>
+          <w:lang w:val="pt-BR"/>
+        </w:rPr>
+        <w:t xml:space="preserve"> </w:t>
+      </w:r>
+      <w:proofErr w:type="spellStart"/>
+      <w:r>
+        <w:rPr>
+          <w:rFonts w:ascii="Consolas" w:hAnsi="Consolas"/>
+          <w:sz w:val="18"/>
+          <w:lang w:val="pt-BR"/>
+        </w:rPr>
+        <w:t>implemented</w:t>
+      </w:r>
+      <w:proofErr w:type="spellEnd"/>
+      <w:r>
+        <w:rPr>
+          <w:rFonts w:ascii="Consolas" w:hAnsi="Consolas"/>
+          <w:sz w:val="18"/>
+          <w:lang w:val="pt-BR"/>
+        </w:rPr>
+        <w:t>");</w:t>
+      </w:r>
+    </w:p>
+    <w:p>
+      <w:pPr>
+        <w:rPr>
+          <w:rFonts w:ascii="Consolas" w:hAnsi="Consolas"/>
+          <w:sz w:val="18"/>
+          <w:lang w:val="pt-BR"/>
+        </w:rPr>
+      </w:pPr>
+      <w:r>
+        <w:rPr>
+          <w:rFonts w:ascii="Consolas" w:hAnsi="Consolas"/>
+          <w:sz w:val="18"/>
+          <w:lang w:val="pt-BR"/>
         </w:rPr>
         <w:tab/>
       </w:r>
@@ -3195,7 +3269,7 @@
         <w:rPr>
           <w:rFonts w:ascii="Consolas" w:hAnsi="Consolas"/>
           <w:sz w:val="18"/>
-          <w:lang w:val="en-US"/>
+          <w:lang w:val="pt-BR"/>
         </w:rPr>
       </w:pPr>
       <w:r>
@@ -3205,13 +3279,23 @@
         </w:rPr>
         <w:tab/>
       </w:r>
+      <w:proofErr w:type="spellStart"/>
       <w:r>
         <w:rPr>
           <w:rFonts w:ascii="Consolas" w:hAnsi="Consolas"/>
           <w:sz w:val="18"/>
-          <w:lang w:val="en-US"/>
-        </w:rPr>
-        <w:t xml:space="preserve">void </w:t>
+          <w:lang w:val="pt-BR"/>
+        </w:rPr>
+        <w:t>void</w:t>
+      </w:r>
+      <w:proofErr w:type="spellEnd"/>
+      <w:r>
+        <w:rPr>
+          <w:rFonts w:ascii="Consolas" w:hAnsi="Consolas"/>
+          <w:sz w:val="18"/>
+          <w:lang w:val="pt-BR"/>
+        </w:rPr>
+        <w:t xml:space="preserve"> </w:t>
       </w:r>
       <w:proofErr w:type="spellStart"/>
       <w:proofErr w:type="gramStart"/>
@@ -3219,7 +3303,7 @@
         <w:rPr>
           <w:rFonts w:ascii="Consolas" w:hAnsi="Consolas"/>
           <w:sz w:val="18"/>
-          <w:lang w:val="en-US"/>
+          <w:lang w:val="pt-BR"/>
         </w:rPr>
         <w:t>testJulgamento</w:t>
       </w:r>
@@ -3228,7 +3312,7 @@
         <w:rPr>
           <w:rFonts w:ascii="Consolas" w:hAnsi="Consolas"/>
           <w:sz w:val="18"/>
-          <w:lang w:val="en-US"/>
+          <w:lang w:val="pt-BR"/>
         </w:rPr>
         <w:t>(</w:t>
       </w:r>
@@ -3237,7 +3321,7 @@
         <w:rPr>
           <w:rFonts w:ascii="Consolas" w:hAnsi="Consolas"/>
           <w:sz w:val="18"/>
-          <w:lang w:val="en-US"/>
+          <w:lang w:val="pt-BR"/>
         </w:rPr>
         <w:t>) {</w:t>
       </w:r>
@@ -3247,14 +3331,14 @@
         <w:rPr>
           <w:rFonts w:ascii="Consolas" w:hAnsi="Consolas"/>
           <w:sz w:val="18"/>
-          <w:lang w:val="en-US"/>
+          <w:lang w:val="pt-BR"/>
         </w:rPr>
       </w:pPr>
       <w:r>
         <w:rPr>
           <w:rFonts w:ascii="Consolas" w:hAnsi="Consolas"/>
           <w:sz w:val="18"/>
-          <w:lang w:val="en-US"/>
+          <w:lang w:val="pt-BR"/>
         </w:rPr>
         <w:tab/>
       </w:r>
@@ -3262,41 +3346,105 @@
         <w:rPr>
           <w:rFonts w:ascii="Consolas" w:hAnsi="Consolas"/>
           <w:sz w:val="18"/>
-          <w:lang w:val="en-US"/>
+          <w:lang w:val="pt-BR"/>
         </w:rPr>
         <w:tab/>
       </w:r>
+      <w:proofErr w:type="spellStart"/>
       <w:proofErr w:type="gramStart"/>
       <w:r>
         <w:rPr>
           <w:rFonts w:ascii="Consolas" w:hAnsi="Consolas"/>
           <w:sz w:val="18"/>
-          <w:lang w:val="en-US"/>
-        </w:rPr>
-        <w:t>fail(</w:t>
-      </w:r>
-      <w:proofErr w:type="gramEnd"/>
+          <w:lang w:val="pt-BR"/>
+        </w:rPr>
+        <w:t>fail</w:t>
+      </w:r>
+      <w:proofErr w:type="spellEnd"/>
       <w:r>
         <w:rPr>
           <w:rFonts w:ascii="Consolas" w:hAnsi="Consolas"/>
           <w:sz w:val="18"/>
-          <w:lang w:val="en-US"/>
-        </w:rPr>
-        <w:t>"Not yet implemented");</w:t>
-      </w:r>
-    </w:p>
-    <w:p>
-      <w:pPr>
+          <w:lang w:val="pt-BR"/>
+        </w:rPr>
+        <w:t>(</w:t>
+      </w:r>
+      <w:proofErr w:type="gramEnd"/>
+      <w:r>
         <w:rPr>
           <w:rFonts w:ascii="Consolas" w:hAnsi="Consolas"/>
           <w:sz w:val="18"/>
-        </w:rPr>
-      </w:pPr>
+          <w:lang w:val="pt-BR"/>
+        </w:rPr>
+        <w:t>"</w:t>
+      </w:r>
+      <w:proofErr w:type="spellStart"/>
       <w:r>
         <w:rPr>
           <w:rFonts w:ascii="Consolas" w:hAnsi="Consolas"/>
           <w:sz w:val="18"/>
-          <w:lang w:val="en-US"/>
+          <w:lang w:val="pt-BR"/>
+        </w:rPr>
+        <w:t>Not</w:t>
+      </w:r>
+      <w:proofErr w:type="spellEnd"/>
+      <w:r>
+        <w:rPr>
+          <w:rFonts w:ascii="Consolas" w:hAnsi="Consolas"/>
+          <w:sz w:val="18"/>
+          <w:lang w:val="pt-BR"/>
+        </w:rPr>
+        <w:t xml:space="preserve"> </w:t>
+      </w:r>
+      <w:proofErr w:type="spellStart"/>
+      <w:r>
+        <w:rPr>
+          <w:rFonts w:ascii="Consolas" w:hAnsi="Consolas"/>
+          <w:sz w:val="18"/>
+          <w:lang w:val="pt-BR"/>
+        </w:rPr>
+        <w:t>yet</w:t>
+      </w:r>
+      <w:proofErr w:type="spellEnd"/>
+      <w:r>
+        <w:rPr>
+          <w:rFonts w:ascii="Consolas" w:hAnsi="Consolas"/>
+          <w:sz w:val="18"/>
+          <w:lang w:val="pt-BR"/>
+        </w:rPr>
+        <w:t xml:space="preserve"> </w:t>
+      </w:r>
+      <w:proofErr w:type="spellStart"/>
+      <w:r>
+        <w:rPr>
+          <w:rFonts w:ascii="Consolas" w:hAnsi="Consolas"/>
+          <w:sz w:val="18"/>
+          <w:lang w:val="pt-BR"/>
+        </w:rPr>
+        <w:t>implemented</w:t>
+      </w:r>
+      <w:proofErr w:type="spellEnd"/>
+      <w:r>
+        <w:rPr>
+          <w:rFonts w:ascii="Consolas" w:hAnsi="Consolas"/>
+          <w:sz w:val="18"/>
+          <w:lang w:val="pt-BR"/>
+        </w:rPr>
+        <w:t>");</w:t>
+      </w:r>
+    </w:p>
+    <w:p>
+      <w:pPr>
+        <w:rPr>
+          <w:rFonts w:ascii="Consolas" w:hAnsi="Consolas"/>
+          <w:sz w:val="18"/>
+        </w:rPr>
+      </w:pPr>
+      <w:r>
+        <w:rPr>
+          <w:rFonts w:ascii="Consolas" w:hAnsi="Consolas"/>
+          <w:sz w:val="18"/>
+          <w:lang w:val="pt-BR"/>
         </w:rPr>
         <w:tab/>
       </w:r>
@@ -4787,30 +4935,10 @@
         <w:t>}</w:t>
       </w:r>
     </w:p>
-    <w:p>
-      <w:pPr>
-        <w:rPr>
-          <w:lang w:val="pt-BR"/>
-        </w:rPr>
-      </w:pPr>
-    </w:p>
-    <w:p>
-      <w:pPr>
-        <w:rPr>
-          <w:lang w:val="pt-BR"/>
-        </w:rPr>
-      </w:pPr>
-    </w:p>
-    <w:p>
-      <w:pPr>
-        <w:rPr>
-          <w:lang w:val="pt-BR"/>
-        </w:rPr>
-      </w:pPr>
-      <w:r>
-        <w:rPr>
-          <w:lang w:val="pt-BR"/>
-        </w:rPr>
+    <w:p/>
+    <w:p/>
+    <w:p>
+      <w:r>
         <w:t>JulgamentoPrisioneiroTeste.java</w:t>
       </w:r>
     </w:p>
@@ -4823,18 +4951,16 @@
           <w:rFonts w:ascii="Consolas" w:hAnsi="Consolas" w:cs="Consolas"/>
           <w:sz w:val="20"/>
           <w:szCs w:val="20"/>
-          <w:lang w:val="en-US"/>
-        </w:rPr>
-      </w:pPr>
-      <w:r>
-        <w:rPr>
-          <w:rFonts w:ascii="Consolas" w:hAnsi="Consolas" w:cs="Consolas"/>
-          <w:b/>
-          <w:bCs/>
-          <w:color w:val="7F0055"/>
-          <w:sz w:val="20"/>
-          <w:szCs w:val="20"/>
-          <w:lang w:val="en-US"/>
+        </w:rPr>
+      </w:pPr>
+      <w:r>
+        <w:rPr>
+          <w:rFonts w:ascii="Consolas" w:hAnsi="Consolas" w:cs="Consolas"/>
+          <w:b/>
+          <w:bCs/>
+          <w:color w:val="7F0055"/>
+          <w:sz w:val="20"/>
+          <w:szCs w:val="20"/>
         </w:rPr>
         <w:t>import</w:t>
       </w:r>
@@ -4844,7 +4970,6 @@
           <w:color w:val="000000"/>
           <w:sz w:val="20"/>
           <w:szCs w:val="20"/>
-          <w:lang w:val="en-US"/>
         </w:rPr>
         <w:t xml:space="preserve"> </w:t>
       </w:r>
@@ -4856,7 +4981,6 @@
           <w:color w:val="7F0055"/>
           <w:sz w:val="20"/>
           <w:szCs w:val="20"/>
-          <w:lang w:val="en-US"/>
         </w:rPr>
         <w:t>static</w:t>
       </w:r>
@@ -4866,32 +4990,8 @@
           <w:color w:val="000000"/>
           <w:sz w:val="20"/>
           <w:szCs w:val="20"/>
-          <w:lang w:val="en-US"/>
-        </w:rPr>
-        <w:t xml:space="preserve"> </w:t>
-      </w:r>
-      <w:proofErr w:type="spellStart"/>
-      <w:proofErr w:type="gramStart"/>
-      <w:r>
-        <w:rPr>
-          <w:rFonts w:ascii="Consolas" w:hAnsi="Consolas" w:cs="Consolas"/>
-          <w:color w:val="000000"/>
-          <w:sz w:val="20"/>
-          <w:szCs w:val="20"/>
-          <w:lang w:val="en-US"/>
-        </w:rPr>
-        <w:t>org.junit</w:t>
-      </w:r>
-      <w:proofErr w:type="gramEnd"/>
-      <w:r>
-        <w:rPr>
-          <w:rFonts w:ascii="Consolas" w:hAnsi="Consolas" w:cs="Consolas"/>
-          <w:color w:val="000000"/>
-          <w:sz w:val="20"/>
-          <w:szCs w:val="20"/>
-          <w:lang w:val="en-US"/>
-        </w:rPr>
-        <w:t>.Assert.</w:t>
+        </w:rPr>
+        <w:t xml:space="preserve"> org.junit.Assert.</w:t>
       </w:r>
       <w:r>
         <w:rPr>
@@ -4901,18 +5001,15 @@
           <w:color w:val="000000"/>
           <w:sz w:val="20"/>
           <w:szCs w:val="20"/>
-          <w:lang w:val="en-US"/>
         </w:rPr>
         <w:t>assertNotNull</w:t>
       </w:r>
-      <w:proofErr w:type="spellEnd"/>
-      <w:r>
-        <w:rPr>
-          <w:rFonts w:ascii="Consolas" w:hAnsi="Consolas" w:cs="Consolas"/>
-          <w:color w:val="000000"/>
-          <w:sz w:val="20"/>
-          <w:szCs w:val="20"/>
-          <w:lang w:val="en-US"/>
+      <w:r>
+        <w:rPr>
+          <w:rFonts w:ascii="Consolas" w:hAnsi="Consolas" w:cs="Consolas"/>
+          <w:color w:val="000000"/>
+          <w:sz w:val="20"/>
+          <w:szCs w:val="20"/>
         </w:rPr>
         <w:t>;</w:t>
       </w:r>
@@ -4926,18 +5023,16 @@
           <w:rFonts w:ascii="Consolas" w:hAnsi="Consolas" w:cs="Consolas"/>
           <w:sz w:val="20"/>
           <w:szCs w:val="20"/>
-          <w:lang w:val="en-US"/>
-        </w:rPr>
-      </w:pPr>
-      <w:r>
-        <w:rPr>
-          <w:rFonts w:ascii="Consolas" w:hAnsi="Consolas" w:cs="Consolas"/>
-          <w:b/>
-          <w:bCs/>
-          <w:color w:val="7F0055"/>
-          <w:sz w:val="20"/>
-          <w:szCs w:val="20"/>
-          <w:lang w:val="en-US"/>
+        </w:rPr>
+      </w:pPr>
+      <w:r>
+        <w:rPr>
+          <w:rFonts w:ascii="Consolas" w:hAnsi="Consolas" w:cs="Consolas"/>
+          <w:b/>
+          <w:bCs/>
+          <w:color w:val="7F0055"/>
+          <w:sz w:val="20"/>
+          <w:szCs w:val="20"/>
         </w:rPr>
         <w:t>import</w:t>
       </w:r>
@@ -4947,7 +5042,6 @@
           <w:color w:val="000000"/>
           <w:sz w:val="20"/>
           <w:szCs w:val="20"/>
-          <w:lang w:val="en-US"/>
         </w:rPr>
         <w:t xml:space="preserve"> </w:t>
       </w:r>
@@ -4959,7 +5053,6 @@
           <w:color w:val="7F0055"/>
           <w:sz w:val="20"/>
           <w:szCs w:val="20"/>
-          <w:lang w:val="en-US"/>
         </w:rPr>
         <w:t>static</w:t>
       </w:r>
@@ -4969,21 +5062,8 @@
           <w:color w:val="000000"/>
           <w:sz w:val="20"/>
           <w:szCs w:val="20"/>
-          <w:lang w:val="en-US"/>
-        </w:rPr>
-        <w:t xml:space="preserve"> </w:t>
-      </w:r>
-      <w:proofErr w:type="spellStart"/>
-      <w:proofErr w:type="gramStart"/>
-      <w:r>
-        <w:rPr>
-          <w:rFonts w:ascii="Consolas" w:hAnsi="Consolas" w:cs="Consolas"/>
-          <w:color w:val="000000"/>
-          <w:sz w:val="20"/>
-          <w:szCs w:val="20"/>
-          <w:lang w:val="en-US"/>
-        </w:rPr>
-        <w:t>org.junit.jupiter.api.Assertions.</w:t>
+        </w:rPr>
+        <w:t xml:space="preserve"> org.junit.jupiter.api.Assertions.</w:t>
       </w:r>
       <w:r>
         <w:rPr>
@@ -4993,19 +5073,15 @@
           <w:color w:val="000000"/>
           <w:sz w:val="20"/>
           <w:szCs w:val="20"/>
-          <w:lang w:val="en-US"/>
         </w:rPr>
         <w:t>assertEquals</w:t>
       </w:r>
-      <w:proofErr w:type="spellEnd"/>
-      <w:proofErr w:type="gramEnd"/>
-      <w:r>
-        <w:rPr>
-          <w:rFonts w:ascii="Consolas" w:hAnsi="Consolas" w:cs="Consolas"/>
-          <w:color w:val="000000"/>
-          <w:sz w:val="20"/>
-          <w:szCs w:val="20"/>
-          <w:lang w:val="en-US"/>
+      <w:r>
+        <w:rPr>
+          <w:rFonts w:ascii="Consolas" w:hAnsi="Consolas" w:cs="Consolas"/>
+          <w:color w:val="000000"/>
+          <w:sz w:val="20"/>
+          <w:szCs w:val="20"/>
         </w:rPr>
         <w:t>;</w:t>
       </w:r>
@@ -5019,7 +5095,6 @@
           <w:rFonts w:ascii="Consolas" w:hAnsi="Consolas" w:cs="Consolas"/>
           <w:sz w:val="20"/>
           <w:szCs w:val="20"/>
-          <w:lang w:val="en-US"/>
         </w:rPr>
       </w:pPr>
     </w:p>
@@ -7557,7 +7632,7 @@
           <w:rFonts w:ascii="Consolas" w:hAnsi="Consolas" w:cs="Consolas"/>
           <w:sz w:val="20"/>
           <w:szCs w:val="20"/>
-          <w:lang w:val="en-US"/>
+          <w:lang w:val="pt-BR"/>
         </w:rPr>
       </w:pPr>
       <w:r>
@@ -7575,7 +7650,7 @@
           <w:color w:val="000000"/>
           <w:sz w:val="20"/>
           <w:szCs w:val="20"/>
-          <w:lang w:val="en-US"/>
+          <w:lang w:val="pt-BR"/>
         </w:rPr>
         <w:t>}</w:t>
       </w:r>
@@ -7589,16 +7664,16 @@
           <w:rFonts w:ascii="Consolas" w:hAnsi="Consolas" w:cs="Consolas"/>
           <w:sz w:val="20"/>
           <w:szCs w:val="20"/>
-          <w:lang w:val="en-US"/>
-        </w:rPr>
-      </w:pPr>
-      <w:r>
-        <w:rPr>
-          <w:rFonts w:ascii="Consolas" w:hAnsi="Consolas" w:cs="Consolas"/>
-          <w:color w:val="000000"/>
-          <w:sz w:val="20"/>
-          <w:szCs w:val="20"/>
-          <w:lang w:val="en-US"/>
+          <w:lang w:val="pt-BR"/>
+        </w:rPr>
+      </w:pPr>
+      <w:r>
+        <w:rPr>
+          <w:rFonts w:ascii="Consolas" w:hAnsi="Consolas" w:cs="Consolas"/>
+          <w:color w:val="000000"/>
+          <w:sz w:val="20"/>
+          <w:szCs w:val="20"/>
+          <w:lang w:val="pt-BR"/>
         </w:rPr>
         <w:t>}</w:t>
       </w:r>
@@ -7786,12 +7861,12 @@
     <w:p>
       <w:pPr>
         <w:rPr>
-          <w:lang w:val="en-US"/>
-        </w:rPr>
-      </w:pPr>
-      <w:r>
-        <w:rPr>
-          <w:lang w:val="en-US"/>
+          <w:lang w:val="pt-BR"/>
+        </w:rPr>
+      </w:pPr>
+      <w:r>
+        <w:rPr>
+          <w:lang w:val="pt-BR"/>
         </w:rPr>
         <w:t>JulgamentoPrisioneiroTeste.java</w:t>
       </w:r>
@@ -7805,50 +7880,54 @@
           <w:rFonts w:ascii="Consolas" w:hAnsi="Consolas" w:cs="Consolas"/>
           <w:sz w:val="20"/>
           <w:szCs w:val="20"/>
-          <w:lang w:val="en-US"/>
-        </w:rPr>
-      </w:pPr>
-      <w:r>
-        <w:rPr>
-          <w:rFonts w:ascii="Consolas" w:hAnsi="Consolas" w:cs="Consolas"/>
-          <w:b/>
-          <w:bCs/>
-          <w:color w:val="7F0055"/>
-          <w:sz w:val="20"/>
-          <w:szCs w:val="20"/>
-          <w:lang w:val="en-US"/>
+          <w:lang w:val="pt-BR"/>
+        </w:rPr>
+      </w:pPr>
+      <w:proofErr w:type="spellStart"/>
+      <w:r>
+        <w:rPr>
+          <w:rFonts w:ascii="Consolas" w:hAnsi="Consolas" w:cs="Consolas"/>
+          <w:b/>
+          <w:bCs/>
+          <w:color w:val="7F0055"/>
+          <w:sz w:val="20"/>
+          <w:szCs w:val="20"/>
+          <w:lang w:val="pt-BR"/>
         </w:rPr>
         <w:t>import</w:t>
       </w:r>
-      <w:r>
-        <w:rPr>
-          <w:rFonts w:ascii="Consolas" w:hAnsi="Consolas" w:cs="Consolas"/>
-          <w:color w:val="000000"/>
-          <w:sz w:val="20"/>
-          <w:szCs w:val="20"/>
-          <w:lang w:val="en-US"/>
+      <w:proofErr w:type="spellEnd"/>
+      <w:r>
+        <w:rPr>
+          <w:rFonts w:ascii="Consolas" w:hAnsi="Consolas" w:cs="Consolas"/>
+          <w:color w:val="000000"/>
+          <w:sz w:val="20"/>
+          <w:szCs w:val="20"/>
+          <w:lang w:val="pt-BR"/>
         </w:rPr>
         <w:t xml:space="preserve"> </w:t>
       </w:r>
-      <w:r>
-        <w:rPr>
-          <w:rFonts w:ascii="Consolas" w:hAnsi="Consolas" w:cs="Consolas"/>
-          <w:b/>
-          <w:bCs/>
-          <w:color w:val="7F0055"/>
-          <w:sz w:val="20"/>
-          <w:szCs w:val="20"/>
-          <w:lang w:val="en-US"/>
+      <w:proofErr w:type="spellStart"/>
+      <w:r>
+        <w:rPr>
+          <w:rFonts w:ascii="Consolas" w:hAnsi="Consolas" w:cs="Consolas"/>
+          <w:b/>
+          <w:bCs/>
+          <w:color w:val="7F0055"/>
+          <w:sz w:val="20"/>
+          <w:szCs w:val="20"/>
+          <w:lang w:val="pt-BR"/>
         </w:rPr>
         <w:t>static</w:t>
       </w:r>
-      <w:r>
-        <w:rPr>
-          <w:rFonts w:ascii="Consolas" w:hAnsi="Consolas" w:cs="Consolas"/>
-          <w:color w:val="000000"/>
-          <w:sz w:val="20"/>
-          <w:szCs w:val="20"/>
-          <w:lang w:val="en-US"/>
+      <w:proofErr w:type="spellEnd"/>
+      <w:r>
+        <w:rPr>
+          <w:rFonts w:ascii="Consolas" w:hAnsi="Consolas" w:cs="Consolas"/>
+          <w:color w:val="000000"/>
+          <w:sz w:val="20"/>
+          <w:szCs w:val="20"/>
+          <w:lang w:val="pt-BR"/>
         </w:rPr>
         <w:t xml:space="preserve"> </w:t>
       </w:r>
@@ -7860,7 +7939,7 @@
           <w:color w:val="000000"/>
           <w:sz w:val="20"/>
           <w:szCs w:val="20"/>
-          <w:lang w:val="en-US"/>
+          <w:lang w:val="pt-BR"/>
         </w:rPr>
         <w:t>org.junit</w:t>
       </w:r>
@@ -7871,7 +7950,7 @@
           <w:color w:val="000000"/>
           <w:sz w:val="20"/>
           <w:szCs w:val="20"/>
-          <w:lang w:val="en-US"/>
+          <w:lang w:val="pt-BR"/>
         </w:rPr>
         <w:t>.Assert.</w:t>
       </w:r>
@@ -7883,7 +7962,7 @@
           <w:color w:val="000000"/>
           <w:sz w:val="20"/>
           <w:szCs w:val="20"/>
-          <w:lang w:val="en-US"/>
+          <w:lang w:val="pt-BR"/>
         </w:rPr>
         <w:t>assertNotNull</w:t>
       </w:r>
@@ -7894,7 +7973,7 @@
           <w:color w:val="000000"/>
           <w:sz w:val="20"/>
           <w:szCs w:val="20"/>
-          <w:lang w:val="en-US"/>
+          <w:lang w:val="pt-BR"/>
         </w:rPr>
         <w:t>;</w:t>
       </w:r>
@@ -9156,6 +9235,2768 @@
         </w:rPr>
         <w:t>num em nova classe Resposta.java para usar na classe de implementação e teste.</w:t>
       </w:r>
+    </w:p>
+    <w:p>
+      <w:pPr>
+        <w:rPr>
+          <w:lang w:val="pt-BR"/>
+        </w:rPr>
+      </w:pPr>
+      <w:r>
+        <w:rPr>
+          <w:lang w:val="pt-BR"/>
+        </w:rPr>
+        <w:lastRenderedPageBreak/>
+        <w:t>Teste 5</w:t>
+      </w:r>
+    </w:p>
+    <w:p>
+      <w:pPr>
+        <w:rPr>
+          <w:lang w:val="pt-BR"/>
+        </w:rPr>
+      </w:pPr>
+      <w:r>
+        <w:rPr>
+          <w:lang w:val="pt-BR"/>
+        </w:rPr>
+        <w:t>JulgamentoPrisioneiro.java</w:t>
+      </w:r>
+    </w:p>
+    <w:p>
+      <w:pPr>
+        <w:autoSpaceDE w:val="0"/>
+        <w:autoSpaceDN w:val="0"/>
+        <w:adjustRightInd w:val="0"/>
+        <w:rPr>
+          <w:rFonts w:ascii="Consolas" w:hAnsi="Consolas" w:cs="Consolas"/>
+          <w:sz w:val="20"/>
+          <w:szCs w:val="20"/>
+        </w:rPr>
+      </w:pPr>
+      <w:r>
+        <w:rPr>
+          <w:rFonts w:ascii="Consolas" w:hAnsi="Consolas" w:cs="Consolas"/>
+          <w:b/>
+          <w:bCs/>
+          <w:color w:val="7F0055"/>
+          <w:sz w:val="20"/>
+          <w:szCs w:val="20"/>
+        </w:rPr>
+        <w:t>public</w:t>
+      </w:r>
+      <w:r>
+        <w:rPr>
+          <w:rFonts w:ascii="Consolas" w:hAnsi="Consolas" w:cs="Consolas"/>
+          <w:color w:val="000000"/>
+          <w:sz w:val="20"/>
+          <w:szCs w:val="20"/>
+        </w:rPr>
+        <w:t xml:space="preserve"> </w:t>
+      </w:r>
+      <w:r>
+        <w:rPr>
+          <w:rFonts w:ascii="Consolas" w:hAnsi="Consolas" w:cs="Consolas"/>
+          <w:b/>
+          <w:bCs/>
+          <w:color w:val="7F0055"/>
+          <w:sz w:val="20"/>
+          <w:szCs w:val="20"/>
+        </w:rPr>
+        <w:t>class</w:t>
+      </w:r>
+      <w:r>
+        <w:rPr>
+          <w:rFonts w:ascii="Consolas" w:hAnsi="Consolas" w:cs="Consolas"/>
+          <w:color w:val="000000"/>
+          <w:sz w:val="20"/>
+          <w:szCs w:val="20"/>
+        </w:rPr>
+        <w:t xml:space="preserve"> JulgamentoPrisioneiro {</w:t>
+      </w:r>
+    </w:p>
+    <w:p>
+      <w:pPr>
+        <w:autoSpaceDE w:val="0"/>
+        <w:autoSpaceDN w:val="0"/>
+        <w:adjustRightInd w:val="0"/>
+        <w:rPr>
+          <w:rFonts w:ascii="Consolas" w:hAnsi="Consolas" w:cs="Consolas"/>
+          <w:sz w:val="20"/>
+          <w:szCs w:val="20"/>
+        </w:rPr>
+      </w:pPr>
+      <w:r>
+        <w:rPr>
+          <w:rFonts w:ascii="Consolas" w:hAnsi="Consolas" w:cs="Consolas"/>
+          <w:color w:val="000000"/>
+          <w:sz w:val="20"/>
+          <w:szCs w:val="20"/>
+        </w:rPr>
+        <w:t xml:space="preserve">   </w:t>
+      </w:r>
+      <w:r>
+        <w:rPr>
+          <w:rFonts w:ascii="Consolas" w:hAnsi="Consolas" w:cs="Consolas"/>
+          <w:b/>
+          <w:bCs/>
+          <w:color w:val="7F0055"/>
+          <w:sz w:val="20"/>
+          <w:szCs w:val="20"/>
+        </w:rPr>
+        <w:t>private</w:t>
+      </w:r>
+      <w:r>
+        <w:rPr>
+          <w:rFonts w:ascii="Consolas" w:hAnsi="Consolas" w:cs="Consolas"/>
+          <w:color w:val="000000"/>
+          <w:sz w:val="20"/>
+          <w:szCs w:val="20"/>
+        </w:rPr>
+        <w:t xml:space="preserve"> </w:t>
+      </w:r>
+      <w:r>
+        <w:rPr>
+          <w:rFonts w:ascii="Consolas" w:hAnsi="Consolas" w:cs="Consolas"/>
+          <w:b/>
+          <w:bCs/>
+          <w:color w:val="7F0055"/>
+          <w:sz w:val="20"/>
+          <w:szCs w:val="20"/>
+        </w:rPr>
+        <w:t>int</w:t>
+      </w:r>
+      <w:r>
+        <w:rPr>
+          <w:rFonts w:ascii="Consolas" w:hAnsi="Consolas" w:cs="Consolas"/>
+          <w:color w:val="000000"/>
+          <w:sz w:val="20"/>
+          <w:szCs w:val="20"/>
+        </w:rPr>
+        <w:t xml:space="preserve"> </w:t>
+      </w:r>
+      <w:r>
+        <w:rPr>
+          <w:rFonts w:ascii="Consolas" w:hAnsi="Consolas" w:cs="Consolas"/>
+          <w:color w:val="0000C0"/>
+          <w:sz w:val="20"/>
+          <w:szCs w:val="20"/>
+        </w:rPr>
+        <w:t>PENA_INOCENCIA</w:t>
+      </w:r>
+      <w:r>
+        <w:rPr>
+          <w:rFonts w:ascii="Consolas" w:hAnsi="Consolas" w:cs="Consolas"/>
+          <w:color w:val="000000"/>
+          <w:sz w:val="20"/>
+          <w:szCs w:val="20"/>
+        </w:rPr>
+        <w:t xml:space="preserve"> = 10;</w:t>
+      </w:r>
+    </w:p>
+    <w:p>
+      <w:pPr>
+        <w:autoSpaceDE w:val="0"/>
+        <w:autoSpaceDN w:val="0"/>
+        <w:adjustRightInd w:val="0"/>
+        <w:rPr>
+          <w:rFonts w:ascii="Consolas" w:hAnsi="Consolas" w:cs="Consolas"/>
+          <w:sz w:val="20"/>
+          <w:szCs w:val="20"/>
+        </w:rPr>
+      </w:pPr>
+      <w:r>
+        <w:rPr>
+          <w:rFonts w:ascii="Consolas" w:hAnsi="Consolas" w:cs="Consolas"/>
+          <w:color w:val="000000"/>
+          <w:sz w:val="20"/>
+          <w:szCs w:val="20"/>
+        </w:rPr>
+        <w:t xml:space="preserve">   </w:t>
+      </w:r>
+      <w:r>
+        <w:rPr>
+          <w:rFonts w:ascii="Consolas" w:hAnsi="Consolas" w:cs="Consolas"/>
+          <w:b/>
+          <w:bCs/>
+          <w:color w:val="7F0055"/>
+          <w:sz w:val="20"/>
+          <w:szCs w:val="20"/>
+        </w:rPr>
+        <w:t>private</w:t>
+      </w:r>
+      <w:r>
+        <w:rPr>
+          <w:rFonts w:ascii="Consolas" w:hAnsi="Consolas" w:cs="Consolas"/>
+          <w:color w:val="000000"/>
+          <w:sz w:val="20"/>
+          <w:szCs w:val="20"/>
+        </w:rPr>
+        <w:t xml:space="preserve"> </w:t>
+      </w:r>
+      <w:r>
+        <w:rPr>
+          <w:rFonts w:ascii="Consolas" w:hAnsi="Consolas" w:cs="Consolas"/>
+          <w:b/>
+          <w:bCs/>
+          <w:color w:val="7F0055"/>
+          <w:sz w:val="20"/>
+          <w:szCs w:val="20"/>
+        </w:rPr>
+        <w:t>int</w:t>
+      </w:r>
+      <w:r>
+        <w:rPr>
+          <w:rFonts w:ascii="Consolas" w:hAnsi="Consolas" w:cs="Consolas"/>
+          <w:color w:val="000000"/>
+          <w:sz w:val="20"/>
+          <w:szCs w:val="20"/>
+        </w:rPr>
+        <w:t xml:space="preserve"> </w:t>
+      </w:r>
+      <w:r>
+        <w:rPr>
+          <w:rFonts w:ascii="Consolas" w:hAnsi="Consolas" w:cs="Consolas"/>
+          <w:color w:val="0000C0"/>
+          <w:sz w:val="20"/>
+          <w:szCs w:val="20"/>
+        </w:rPr>
+        <w:t>PENA_CONDENACAO_MUTUA</w:t>
+      </w:r>
+      <w:r>
+        <w:rPr>
+          <w:rFonts w:ascii="Consolas" w:hAnsi="Consolas" w:cs="Consolas"/>
+          <w:color w:val="000000"/>
+          <w:sz w:val="20"/>
+          <w:szCs w:val="20"/>
+        </w:rPr>
+        <w:t xml:space="preserve"> = 15;</w:t>
+      </w:r>
+    </w:p>
+    <w:p>
+      <w:pPr>
+        <w:autoSpaceDE w:val="0"/>
+        <w:autoSpaceDN w:val="0"/>
+        <w:adjustRightInd w:val="0"/>
+        <w:rPr>
+          <w:rFonts w:ascii="Consolas" w:hAnsi="Consolas" w:cs="Consolas"/>
+          <w:sz w:val="20"/>
+          <w:szCs w:val="20"/>
+        </w:rPr>
+      </w:pPr>
+      <w:r>
+        <w:rPr>
+          <w:rFonts w:ascii="Consolas" w:hAnsi="Consolas" w:cs="Consolas"/>
+          <w:color w:val="000000"/>
+          <w:sz w:val="20"/>
+          <w:szCs w:val="20"/>
+        </w:rPr>
+        <w:t xml:space="preserve">   </w:t>
+      </w:r>
+      <w:r>
+        <w:rPr>
+          <w:rFonts w:ascii="Consolas" w:hAnsi="Consolas" w:cs="Consolas"/>
+          <w:b/>
+          <w:bCs/>
+          <w:color w:val="7F0055"/>
+          <w:sz w:val="20"/>
+          <w:szCs w:val="20"/>
+        </w:rPr>
+        <w:t>private</w:t>
+      </w:r>
+      <w:r>
+        <w:rPr>
+          <w:rFonts w:ascii="Consolas" w:hAnsi="Consolas" w:cs="Consolas"/>
+          <w:color w:val="000000"/>
+          <w:sz w:val="20"/>
+          <w:szCs w:val="20"/>
+        </w:rPr>
+        <w:t xml:space="preserve"> </w:t>
+      </w:r>
+      <w:r>
+        <w:rPr>
+          <w:rFonts w:ascii="Consolas" w:hAnsi="Consolas" w:cs="Consolas"/>
+          <w:b/>
+          <w:bCs/>
+          <w:color w:val="7F0055"/>
+          <w:sz w:val="20"/>
+          <w:szCs w:val="20"/>
+        </w:rPr>
+        <w:t>int</w:t>
+      </w:r>
+      <w:r>
+        <w:rPr>
+          <w:rFonts w:ascii="Consolas" w:hAnsi="Consolas" w:cs="Consolas"/>
+          <w:color w:val="000000"/>
+          <w:sz w:val="20"/>
+          <w:szCs w:val="20"/>
+        </w:rPr>
+        <w:t xml:space="preserve"> </w:t>
+      </w:r>
+      <w:r>
+        <w:rPr>
+          <w:rFonts w:ascii="Consolas" w:hAnsi="Consolas" w:cs="Consolas"/>
+          <w:color w:val="0000C0"/>
+          <w:sz w:val="20"/>
+          <w:szCs w:val="20"/>
+        </w:rPr>
+        <w:t>PENA_CONDENACAO_INDIVIDUAL</w:t>
+      </w:r>
+      <w:r>
+        <w:rPr>
+          <w:rFonts w:ascii="Consolas" w:hAnsi="Consolas" w:cs="Consolas"/>
+          <w:color w:val="000000"/>
+          <w:sz w:val="20"/>
+          <w:szCs w:val="20"/>
+        </w:rPr>
+        <w:t xml:space="preserve"> = 10;</w:t>
+      </w:r>
+    </w:p>
+    <w:p>
+      <w:pPr>
+        <w:autoSpaceDE w:val="0"/>
+        <w:autoSpaceDN w:val="0"/>
+        <w:adjustRightInd w:val="0"/>
+        <w:rPr>
+          <w:rFonts w:ascii="Consolas" w:hAnsi="Consolas" w:cs="Consolas"/>
+          <w:sz w:val="20"/>
+          <w:szCs w:val="20"/>
+        </w:rPr>
+      </w:pPr>
+      <w:r>
+        <w:rPr>
+          <w:rFonts w:ascii="Consolas" w:hAnsi="Consolas" w:cs="Consolas"/>
+          <w:color w:val="000000"/>
+          <w:sz w:val="20"/>
+          <w:szCs w:val="20"/>
+        </w:rPr>
+        <w:t xml:space="preserve">   </w:t>
+      </w:r>
+      <w:r>
+        <w:rPr>
+          <w:rFonts w:ascii="Consolas" w:hAnsi="Consolas" w:cs="Consolas"/>
+          <w:b/>
+          <w:bCs/>
+          <w:color w:val="7F0055"/>
+          <w:sz w:val="20"/>
+          <w:szCs w:val="20"/>
+        </w:rPr>
+        <w:t>private</w:t>
+      </w:r>
+      <w:r>
+        <w:rPr>
+          <w:rFonts w:ascii="Consolas" w:hAnsi="Consolas" w:cs="Consolas"/>
+          <w:color w:val="000000"/>
+          <w:sz w:val="20"/>
+          <w:szCs w:val="20"/>
+        </w:rPr>
+        <w:t xml:space="preserve"> </w:t>
+      </w:r>
+      <w:r>
+        <w:rPr>
+          <w:rFonts w:ascii="Consolas" w:hAnsi="Consolas" w:cs="Consolas"/>
+          <w:b/>
+          <w:bCs/>
+          <w:color w:val="7F0055"/>
+          <w:sz w:val="20"/>
+          <w:szCs w:val="20"/>
+        </w:rPr>
+        <w:t>int</w:t>
+      </w:r>
+      <w:r>
+        <w:rPr>
+          <w:rFonts w:ascii="Consolas" w:hAnsi="Consolas" w:cs="Consolas"/>
+          <w:color w:val="000000"/>
+          <w:sz w:val="20"/>
+          <w:szCs w:val="20"/>
+        </w:rPr>
+        <w:t xml:space="preserve"> </w:t>
+      </w:r>
+      <w:r>
+        <w:rPr>
+          <w:rFonts w:ascii="Consolas" w:hAnsi="Consolas" w:cs="Consolas"/>
+          <w:color w:val="0000C0"/>
+          <w:sz w:val="20"/>
+          <w:szCs w:val="20"/>
+        </w:rPr>
+        <w:t>PENA_CONDENACAO_CUMPLICES</w:t>
+      </w:r>
+      <w:r>
+        <w:rPr>
+          <w:rFonts w:ascii="Consolas" w:hAnsi="Consolas" w:cs="Consolas"/>
+          <w:color w:val="000000"/>
+          <w:sz w:val="20"/>
+          <w:szCs w:val="20"/>
+        </w:rPr>
+        <w:t xml:space="preserve"> = 11;</w:t>
+      </w:r>
+    </w:p>
+    <w:p>
+      <w:pPr>
+        <w:autoSpaceDE w:val="0"/>
+        <w:autoSpaceDN w:val="0"/>
+        <w:adjustRightInd w:val="0"/>
+        <w:rPr>
+          <w:rFonts w:ascii="Consolas" w:hAnsi="Consolas" w:cs="Consolas"/>
+          <w:sz w:val="20"/>
+          <w:szCs w:val="20"/>
+        </w:rPr>
+      </w:pPr>
+    </w:p>
+    <w:p>
+      <w:pPr>
+        <w:autoSpaceDE w:val="0"/>
+        <w:autoSpaceDN w:val="0"/>
+        <w:adjustRightInd w:val="0"/>
+        <w:rPr>
+          <w:rFonts w:ascii="Consolas" w:hAnsi="Consolas" w:cs="Consolas"/>
+          <w:sz w:val="20"/>
+          <w:szCs w:val="20"/>
+        </w:rPr>
+      </w:pPr>
+      <w:r>
+        <w:rPr>
+          <w:rFonts w:ascii="Consolas" w:hAnsi="Consolas" w:cs="Consolas"/>
+          <w:color w:val="000000"/>
+          <w:sz w:val="20"/>
+          <w:szCs w:val="20"/>
+        </w:rPr>
+        <w:t xml:space="preserve">   </w:t>
+      </w:r>
+      <w:r>
+        <w:rPr>
+          <w:rFonts w:ascii="Consolas" w:hAnsi="Consolas" w:cs="Consolas"/>
+          <w:b/>
+          <w:bCs/>
+          <w:color w:val="7F0055"/>
+          <w:sz w:val="20"/>
+          <w:szCs w:val="20"/>
+        </w:rPr>
+        <w:t>public</w:t>
+      </w:r>
+      <w:r>
+        <w:rPr>
+          <w:rFonts w:ascii="Consolas" w:hAnsi="Consolas" w:cs="Consolas"/>
+          <w:color w:val="000000"/>
+          <w:sz w:val="20"/>
+          <w:szCs w:val="20"/>
+        </w:rPr>
+        <w:t xml:space="preserve"> </w:t>
+      </w:r>
+      <w:r>
+        <w:rPr>
+          <w:rFonts w:ascii="Consolas" w:hAnsi="Consolas" w:cs="Consolas"/>
+          <w:b/>
+          <w:bCs/>
+          <w:color w:val="7F0055"/>
+          <w:sz w:val="20"/>
+          <w:szCs w:val="20"/>
+        </w:rPr>
+        <w:t>int</w:t>
+      </w:r>
+      <w:r>
+        <w:rPr>
+          <w:rFonts w:ascii="Consolas" w:hAnsi="Consolas" w:cs="Consolas"/>
+          <w:color w:val="000000"/>
+          <w:sz w:val="20"/>
+          <w:szCs w:val="20"/>
+        </w:rPr>
+        <w:t xml:space="preserve"> calculaPena(Resposta </w:t>
+      </w:r>
+      <w:r>
+        <w:rPr>
+          <w:rFonts w:ascii="Consolas" w:hAnsi="Consolas" w:cs="Consolas"/>
+          <w:color w:val="6A3E3E"/>
+          <w:sz w:val="20"/>
+          <w:szCs w:val="20"/>
+        </w:rPr>
+        <w:t>respostaPrisioneiroA</w:t>
+      </w:r>
+      <w:r>
+        <w:rPr>
+          <w:rFonts w:ascii="Consolas" w:hAnsi="Consolas" w:cs="Consolas"/>
+          <w:color w:val="000000"/>
+          <w:sz w:val="20"/>
+          <w:szCs w:val="20"/>
+        </w:rPr>
+        <w:t xml:space="preserve">, Resposta </w:t>
+      </w:r>
+      <w:r>
+        <w:rPr>
+          <w:rFonts w:ascii="Consolas" w:hAnsi="Consolas" w:cs="Consolas"/>
+          <w:color w:val="6A3E3E"/>
+          <w:sz w:val="20"/>
+          <w:szCs w:val="20"/>
+        </w:rPr>
+        <w:t>respostaPrisioneiroB</w:t>
+      </w:r>
+      <w:r>
+        <w:rPr>
+          <w:rFonts w:ascii="Consolas" w:hAnsi="Consolas" w:cs="Consolas"/>
+          <w:color w:val="000000"/>
+          <w:sz w:val="20"/>
+          <w:szCs w:val="20"/>
+        </w:rPr>
+        <w:t>) {</w:t>
+      </w:r>
+    </w:p>
+    <w:p>
+      <w:pPr>
+        <w:autoSpaceDE w:val="0"/>
+        <w:autoSpaceDN w:val="0"/>
+        <w:adjustRightInd w:val="0"/>
+        <w:rPr>
+          <w:rFonts w:ascii="Consolas" w:hAnsi="Consolas" w:cs="Consolas"/>
+          <w:sz w:val="20"/>
+          <w:szCs w:val="20"/>
+        </w:rPr>
+      </w:pPr>
+      <w:r>
+        <w:rPr>
+          <w:rFonts w:ascii="Consolas" w:hAnsi="Consolas" w:cs="Consolas"/>
+          <w:color w:val="000000"/>
+          <w:sz w:val="20"/>
+          <w:szCs w:val="20"/>
+        </w:rPr>
+        <w:t xml:space="preserve">      </w:t>
+      </w:r>
+      <w:r>
+        <w:rPr>
+          <w:rFonts w:ascii="Consolas" w:hAnsi="Consolas" w:cs="Consolas"/>
+          <w:b/>
+          <w:bCs/>
+          <w:color w:val="7F0055"/>
+          <w:sz w:val="20"/>
+          <w:szCs w:val="20"/>
+        </w:rPr>
+        <w:t>if</w:t>
+      </w:r>
+      <w:r>
+        <w:rPr>
+          <w:rFonts w:ascii="Consolas" w:hAnsi="Consolas" w:cs="Consolas"/>
+          <w:color w:val="000000"/>
+          <w:sz w:val="20"/>
+          <w:szCs w:val="20"/>
+        </w:rPr>
+        <w:t xml:space="preserve"> (</w:t>
+      </w:r>
+      <w:r>
+        <w:rPr>
+          <w:rFonts w:ascii="Consolas" w:hAnsi="Consolas" w:cs="Consolas"/>
+          <w:color w:val="6A3E3E"/>
+          <w:sz w:val="20"/>
+          <w:szCs w:val="20"/>
+        </w:rPr>
+        <w:t>respostaPrisioneiroA</w:t>
+      </w:r>
+      <w:r>
+        <w:rPr>
+          <w:rFonts w:ascii="Consolas" w:hAnsi="Consolas" w:cs="Consolas"/>
+          <w:color w:val="000000"/>
+          <w:sz w:val="20"/>
+          <w:szCs w:val="20"/>
+        </w:rPr>
+        <w:t xml:space="preserve"> == Resposta.</w:t>
+      </w:r>
+      <w:r>
+        <w:rPr>
+          <w:rFonts w:ascii="Consolas" w:hAnsi="Consolas" w:cs="Consolas"/>
+          <w:b/>
+          <w:bCs/>
+          <w:i/>
+          <w:iCs/>
+          <w:color w:val="0000C0"/>
+          <w:sz w:val="20"/>
+          <w:szCs w:val="20"/>
+        </w:rPr>
+        <w:t>DELACAO</w:t>
+      </w:r>
+      <w:r>
+        <w:rPr>
+          <w:rFonts w:ascii="Consolas" w:hAnsi="Consolas" w:cs="Consolas"/>
+          <w:color w:val="000000"/>
+          <w:sz w:val="20"/>
+          <w:szCs w:val="20"/>
+        </w:rPr>
+        <w:t>) {</w:t>
+      </w:r>
+    </w:p>
+    <w:p>
+      <w:pPr>
+        <w:autoSpaceDE w:val="0"/>
+        <w:autoSpaceDN w:val="0"/>
+        <w:adjustRightInd w:val="0"/>
+        <w:rPr>
+          <w:rFonts w:ascii="Consolas" w:hAnsi="Consolas" w:cs="Consolas"/>
+          <w:sz w:val="20"/>
+          <w:szCs w:val="20"/>
+        </w:rPr>
+      </w:pPr>
+      <w:r>
+        <w:rPr>
+          <w:rFonts w:ascii="Consolas" w:hAnsi="Consolas" w:cs="Consolas"/>
+          <w:color w:val="000000"/>
+          <w:sz w:val="20"/>
+          <w:szCs w:val="20"/>
+        </w:rPr>
+        <w:t xml:space="preserve">          </w:t>
+      </w:r>
+      <w:r>
+        <w:rPr>
+          <w:rFonts w:ascii="Consolas" w:hAnsi="Consolas" w:cs="Consolas"/>
+          <w:b/>
+          <w:bCs/>
+          <w:color w:val="7F0055"/>
+          <w:sz w:val="20"/>
+          <w:szCs w:val="20"/>
+        </w:rPr>
+        <w:t>if</w:t>
+      </w:r>
+      <w:r>
+        <w:rPr>
+          <w:rFonts w:ascii="Consolas" w:hAnsi="Consolas" w:cs="Consolas"/>
+          <w:color w:val="000000"/>
+          <w:sz w:val="20"/>
+          <w:szCs w:val="20"/>
+        </w:rPr>
+        <w:t xml:space="preserve"> (</w:t>
+      </w:r>
+      <w:r>
+        <w:rPr>
+          <w:rFonts w:ascii="Consolas" w:hAnsi="Consolas" w:cs="Consolas"/>
+          <w:color w:val="6A3E3E"/>
+          <w:sz w:val="20"/>
+          <w:szCs w:val="20"/>
+        </w:rPr>
+        <w:t>respostaPrisioneiroB</w:t>
+      </w:r>
+      <w:r>
+        <w:rPr>
+          <w:rFonts w:ascii="Consolas" w:hAnsi="Consolas" w:cs="Consolas"/>
+          <w:color w:val="000000"/>
+          <w:sz w:val="20"/>
+          <w:szCs w:val="20"/>
+        </w:rPr>
+        <w:t xml:space="preserve"> == Resposta.</w:t>
+      </w:r>
+      <w:r>
+        <w:rPr>
+          <w:rFonts w:ascii="Consolas" w:hAnsi="Consolas" w:cs="Consolas"/>
+          <w:b/>
+          <w:bCs/>
+          <w:i/>
+          <w:iCs/>
+          <w:color w:val="0000C0"/>
+          <w:sz w:val="20"/>
+          <w:szCs w:val="20"/>
+        </w:rPr>
+        <w:t>DELACAO</w:t>
+      </w:r>
+      <w:r>
+        <w:rPr>
+          <w:rFonts w:ascii="Consolas" w:hAnsi="Consolas" w:cs="Consolas"/>
+          <w:color w:val="000000"/>
+          <w:sz w:val="20"/>
+          <w:szCs w:val="20"/>
+        </w:rPr>
+        <w:t>) {</w:t>
+      </w:r>
+    </w:p>
+    <w:p>
+      <w:pPr>
+        <w:autoSpaceDE w:val="0"/>
+        <w:autoSpaceDN w:val="0"/>
+        <w:adjustRightInd w:val="0"/>
+        <w:rPr>
+          <w:rFonts w:ascii="Consolas" w:hAnsi="Consolas" w:cs="Consolas"/>
+          <w:sz w:val="20"/>
+          <w:szCs w:val="20"/>
+        </w:rPr>
+      </w:pPr>
+      <w:r>
+        <w:rPr>
+          <w:rFonts w:ascii="Consolas" w:hAnsi="Consolas" w:cs="Consolas"/>
+          <w:color w:val="000000"/>
+          <w:sz w:val="20"/>
+          <w:szCs w:val="20"/>
+        </w:rPr>
+        <w:t xml:space="preserve">            </w:t>
+      </w:r>
+      <w:r>
+        <w:rPr>
+          <w:rFonts w:ascii="Consolas" w:hAnsi="Consolas" w:cs="Consolas"/>
+          <w:b/>
+          <w:bCs/>
+          <w:color w:val="7F0055"/>
+          <w:sz w:val="20"/>
+          <w:szCs w:val="20"/>
+        </w:rPr>
+        <w:t>return</w:t>
+      </w:r>
+      <w:r>
+        <w:rPr>
+          <w:rFonts w:ascii="Consolas" w:hAnsi="Consolas" w:cs="Consolas"/>
+          <w:color w:val="000000"/>
+          <w:sz w:val="20"/>
+          <w:szCs w:val="20"/>
+        </w:rPr>
+        <w:t xml:space="preserve"> </w:t>
+      </w:r>
+      <w:r>
+        <w:rPr>
+          <w:rFonts w:ascii="Consolas" w:hAnsi="Consolas" w:cs="Consolas"/>
+          <w:color w:val="0000C0"/>
+          <w:sz w:val="20"/>
+          <w:szCs w:val="20"/>
+        </w:rPr>
+        <w:t>PENA_CONDENACAO_MUTUA</w:t>
+      </w:r>
+      <w:r>
+        <w:rPr>
+          <w:rFonts w:ascii="Consolas" w:hAnsi="Consolas" w:cs="Consolas"/>
+          <w:color w:val="000000"/>
+          <w:sz w:val="20"/>
+          <w:szCs w:val="20"/>
+        </w:rPr>
+        <w:t>;</w:t>
+      </w:r>
+    </w:p>
+    <w:p>
+      <w:pPr>
+        <w:autoSpaceDE w:val="0"/>
+        <w:autoSpaceDN w:val="0"/>
+        <w:adjustRightInd w:val="0"/>
+        <w:rPr>
+          <w:rFonts w:ascii="Consolas" w:hAnsi="Consolas" w:cs="Consolas"/>
+          <w:sz w:val="20"/>
+          <w:szCs w:val="20"/>
+          <w:lang w:val="en-US"/>
+        </w:rPr>
+      </w:pPr>
+      <w:r>
+        <w:rPr>
+          <w:rFonts w:ascii="Consolas" w:hAnsi="Consolas" w:cs="Consolas"/>
+          <w:color w:val="000000"/>
+          <w:sz w:val="20"/>
+          <w:szCs w:val="20"/>
+        </w:rPr>
+        <w:t xml:space="preserve">          </w:t>
+      </w:r>
+      <w:r>
+        <w:rPr>
+          <w:rFonts w:ascii="Consolas" w:hAnsi="Consolas" w:cs="Consolas"/>
+          <w:color w:val="000000"/>
+          <w:sz w:val="20"/>
+          <w:szCs w:val="20"/>
+          <w:lang w:val="en-US"/>
+        </w:rPr>
+        <w:t xml:space="preserve">} </w:t>
+      </w:r>
+      <w:r>
+        <w:rPr>
+          <w:rFonts w:ascii="Consolas" w:hAnsi="Consolas" w:cs="Consolas"/>
+          <w:b/>
+          <w:bCs/>
+          <w:color w:val="7F0055"/>
+          <w:sz w:val="20"/>
+          <w:szCs w:val="20"/>
+          <w:lang w:val="en-US"/>
+        </w:rPr>
+        <w:t>else</w:t>
+      </w:r>
+      <w:r>
+        <w:rPr>
+          <w:rFonts w:ascii="Consolas" w:hAnsi="Consolas" w:cs="Consolas"/>
+          <w:color w:val="000000"/>
+          <w:sz w:val="20"/>
+          <w:szCs w:val="20"/>
+          <w:lang w:val="en-US"/>
+        </w:rPr>
+        <w:t xml:space="preserve"> {</w:t>
+      </w:r>
+    </w:p>
+    <w:p>
+      <w:pPr>
+        <w:autoSpaceDE w:val="0"/>
+        <w:autoSpaceDN w:val="0"/>
+        <w:adjustRightInd w:val="0"/>
+        <w:rPr>
+          <w:rFonts w:ascii="Consolas" w:hAnsi="Consolas" w:cs="Consolas"/>
+          <w:sz w:val="20"/>
+          <w:szCs w:val="20"/>
+          <w:lang w:val="en-US"/>
+        </w:rPr>
+      </w:pPr>
+      <w:r>
+        <w:rPr>
+          <w:rFonts w:ascii="Consolas" w:hAnsi="Consolas" w:cs="Consolas"/>
+          <w:color w:val="000000"/>
+          <w:sz w:val="20"/>
+          <w:szCs w:val="20"/>
+          <w:lang w:val="en-US"/>
+        </w:rPr>
+        <w:t xml:space="preserve">                 </w:t>
+      </w:r>
+      <w:r>
+        <w:rPr>
+          <w:rFonts w:ascii="Consolas" w:hAnsi="Consolas" w:cs="Consolas"/>
+          <w:b/>
+          <w:bCs/>
+          <w:color w:val="7F0055"/>
+          <w:sz w:val="20"/>
+          <w:szCs w:val="20"/>
+          <w:lang w:val="en-US"/>
+        </w:rPr>
+        <w:t>return</w:t>
+      </w:r>
+      <w:r>
+        <w:rPr>
+          <w:rFonts w:ascii="Consolas" w:hAnsi="Consolas" w:cs="Consolas"/>
+          <w:color w:val="000000"/>
+          <w:sz w:val="20"/>
+          <w:szCs w:val="20"/>
+          <w:lang w:val="en-US"/>
+        </w:rPr>
+        <w:t xml:space="preserve"> </w:t>
+      </w:r>
+      <w:r>
+        <w:rPr>
+          <w:rFonts w:ascii="Consolas" w:hAnsi="Consolas" w:cs="Consolas"/>
+          <w:color w:val="0000C0"/>
+          <w:sz w:val="20"/>
+          <w:szCs w:val="20"/>
+          <w:lang w:val="en-US"/>
+        </w:rPr>
+        <w:t>PENA_INOCENCIA</w:t>
+      </w:r>
+      <w:r>
+        <w:rPr>
+          <w:rFonts w:ascii="Consolas" w:hAnsi="Consolas" w:cs="Consolas"/>
+          <w:color w:val="000000"/>
+          <w:sz w:val="20"/>
+          <w:szCs w:val="20"/>
+          <w:lang w:val="en-US"/>
+        </w:rPr>
+        <w:t>;</w:t>
+      </w:r>
+    </w:p>
+    <w:p>
+      <w:pPr>
+        <w:autoSpaceDE w:val="0"/>
+        <w:autoSpaceDN w:val="0"/>
+        <w:adjustRightInd w:val="0"/>
+        <w:rPr>
+          <w:rFonts w:ascii="Consolas" w:hAnsi="Consolas" w:cs="Consolas"/>
+          <w:sz w:val="20"/>
+          <w:szCs w:val="20"/>
+          <w:lang w:val="en-US"/>
+        </w:rPr>
+      </w:pPr>
+      <w:r>
+        <w:rPr>
+          <w:rFonts w:ascii="Consolas" w:hAnsi="Consolas" w:cs="Consolas"/>
+          <w:color w:val="000000"/>
+          <w:sz w:val="20"/>
+          <w:szCs w:val="20"/>
+          <w:lang w:val="en-US"/>
+        </w:rPr>
+        <w:t xml:space="preserve">                 }</w:t>
+      </w:r>
+    </w:p>
+    <w:p>
+      <w:pPr>
+        <w:autoSpaceDE w:val="0"/>
+        <w:autoSpaceDN w:val="0"/>
+        <w:adjustRightInd w:val="0"/>
+        <w:rPr>
+          <w:rFonts w:ascii="Consolas" w:hAnsi="Consolas" w:cs="Consolas"/>
+          <w:sz w:val="20"/>
+          <w:szCs w:val="20"/>
+          <w:lang w:val="en-US"/>
+        </w:rPr>
+      </w:pPr>
+      <w:r>
+        <w:rPr>
+          <w:rFonts w:ascii="Consolas" w:hAnsi="Consolas" w:cs="Consolas"/>
+          <w:color w:val="000000"/>
+          <w:sz w:val="20"/>
+          <w:szCs w:val="20"/>
+          <w:lang w:val="en-US"/>
+        </w:rPr>
+        <w:t xml:space="preserve">       } </w:t>
+      </w:r>
+      <w:r>
+        <w:rPr>
+          <w:rFonts w:ascii="Consolas" w:hAnsi="Consolas" w:cs="Consolas"/>
+          <w:b/>
+          <w:bCs/>
+          <w:color w:val="7F0055"/>
+          <w:sz w:val="20"/>
+          <w:szCs w:val="20"/>
+          <w:lang w:val="en-US"/>
+        </w:rPr>
+        <w:t>else</w:t>
+      </w:r>
+      <w:r>
+        <w:rPr>
+          <w:rFonts w:ascii="Consolas" w:hAnsi="Consolas" w:cs="Consolas"/>
+          <w:color w:val="000000"/>
+          <w:sz w:val="20"/>
+          <w:szCs w:val="20"/>
+          <w:lang w:val="en-US"/>
+        </w:rPr>
+        <w:t xml:space="preserve"> {</w:t>
+      </w:r>
+    </w:p>
+    <w:p>
+      <w:pPr>
+        <w:autoSpaceDE w:val="0"/>
+        <w:autoSpaceDN w:val="0"/>
+        <w:adjustRightInd w:val="0"/>
+        <w:rPr>
+          <w:rFonts w:ascii="Consolas" w:hAnsi="Consolas" w:cs="Consolas"/>
+          <w:sz w:val="20"/>
+          <w:szCs w:val="20"/>
+        </w:rPr>
+      </w:pPr>
+      <w:r>
+        <w:rPr>
+          <w:rFonts w:ascii="Consolas" w:hAnsi="Consolas" w:cs="Consolas"/>
+          <w:color w:val="000000"/>
+          <w:sz w:val="20"/>
+          <w:szCs w:val="20"/>
+          <w:lang w:val="en-US"/>
+        </w:rPr>
+        <w:t xml:space="preserve">                </w:t>
+      </w:r>
+      <w:r>
+        <w:rPr>
+          <w:rFonts w:ascii="Consolas" w:hAnsi="Consolas" w:cs="Consolas"/>
+          <w:b/>
+          <w:bCs/>
+          <w:color w:val="7F0055"/>
+          <w:sz w:val="20"/>
+          <w:szCs w:val="20"/>
+        </w:rPr>
+        <w:t>if</w:t>
+      </w:r>
+      <w:r>
+        <w:rPr>
+          <w:rFonts w:ascii="Consolas" w:hAnsi="Consolas" w:cs="Consolas"/>
+          <w:color w:val="000000"/>
+          <w:sz w:val="20"/>
+          <w:szCs w:val="20"/>
+        </w:rPr>
+        <w:t xml:space="preserve"> (</w:t>
+      </w:r>
+      <w:r>
+        <w:rPr>
+          <w:rFonts w:ascii="Consolas" w:hAnsi="Consolas" w:cs="Consolas"/>
+          <w:color w:val="6A3E3E"/>
+          <w:sz w:val="20"/>
+          <w:szCs w:val="20"/>
+        </w:rPr>
+        <w:t>respostaPrisioneiroB</w:t>
+      </w:r>
+      <w:r>
+        <w:rPr>
+          <w:rFonts w:ascii="Consolas" w:hAnsi="Consolas" w:cs="Consolas"/>
+          <w:color w:val="000000"/>
+          <w:sz w:val="20"/>
+          <w:szCs w:val="20"/>
+        </w:rPr>
+        <w:t xml:space="preserve"> == Resposta.</w:t>
+      </w:r>
+      <w:r>
+        <w:rPr>
+          <w:rFonts w:ascii="Consolas" w:hAnsi="Consolas" w:cs="Consolas"/>
+          <w:b/>
+          <w:bCs/>
+          <w:i/>
+          <w:iCs/>
+          <w:color w:val="0000C0"/>
+          <w:sz w:val="20"/>
+          <w:szCs w:val="20"/>
+        </w:rPr>
+        <w:t>DELACAO</w:t>
+      </w:r>
+      <w:r>
+        <w:rPr>
+          <w:rFonts w:ascii="Consolas" w:hAnsi="Consolas" w:cs="Consolas"/>
+          <w:color w:val="000000"/>
+          <w:sz w:val="20"/>
+          <w:szCs w:val="20"/>
+        </w:rPr>
+        <w:t>) {</w:t>
+      </w:r>
+    </w:p>
+    <w:p>
+      <w:pPr>
+        <w:autoSpaceDE w:val="0"/>
+        <w:autoSpaceDN w:val="0"/>
+        <w:adjustRightInd w:val="0"/>
+        <w:rPr>
+          <w:rFonts w:ascii="Consolas" w:hAnsi="Consolas" w:cs="Consolas"/>
+          <w:sz w:val="20"/>
+          <w:szCs w:val="20"/>
+        </w:rPr>
+      </w:pPr>
+      <w:r>
+        <w:rPr>
+          <w:rFonts w:ascii="Consolas" w:hAnsi="Consolas" w:cs="Consolas"/>
+          <w:color w:val="000000"/>
+          <w:sz w:val="20"/>
+          <w:szCs w:val="20"/>
+        </w:rPr>
+        <w:t xml:space="preserve">                    </w:t>
+      </w:r>
+      <w:r>
+        <w:rPr>
+          <w:rFonts w:ascii="Consolas" w:hAnsi="Consolas" w:cs="Consolas"/>
+          <w:b/>
+          <w:bCs/>
+          <w:color w:val="7F0055"/>
+          <w:sz w:val="20"/>
+          <w:szCs w:val="20"/>
+        </w:rPr>
+        <w:t>return</w:t>
+      </w:r>
+      <w:r>
+        <w:rPr>
+          <w:rFonts w:ascii="Consolas" w:hAnsi="Consolas" w:cs="Consolas"/>
+          <w:color w:val="000000"/>
+          <w:sz w:val="20"/>
+          <w:szCs w:val="20"/>
+        </w:rPr>
+        <w:t xml:space="preserve"> </w:t>
+      </w:r>
+      <w:r>
+        <w:rPr>
+          <w:rFonts w:ascii="Consolas" w:hAnsi="Consolas" w:cs="Consolas"/>
+          <w:color w:val="0000C0"/>
+          <w:sz w:val="20"/>
+          <w:szCs w:val="20"/>
+        </w:rPr>
+        <w:t>PENA_CONDENACAO_INDIVIDUAL</w:t>
+      </w:r>
+      <w:r>
+        <w:rPr>
+          <w:rFonts w:ascii="Consolas" w:hAnsi="Consolas" w:cs="Consolas"/>
+          <w:color w:val="000000"/>
+          <w:sz w:val="20"/>
+          <w:szCs w:val="20"/>
+        </w:rPr>
+        <w:t>;</w:t>
+      </w:r>
+    </w:p>
+    <w:p>
+      <w:pPr>
+        <w:autoSpaceDE w:val="0"/>
+        <w:autoSpaceDN w:val="0"/>
+        <w:adjustRightInd w:val="0"/>
+        <w:rPr>
+          <w:rFonts w:ascii="Consolas" w:hAnsi="Consolas" w:cs="Consolas"/>
+          <w:sz w:val="20"/>
+          <w:szCs w:val="20"/>
+        </w:rPr>
+      </w:pPr>
+      <w:r>
+        <w:rPr>
+          <w:rFonts w:ascii="Consolas" w:hAnsi="Consolas" w:cs="Consolas"/>
+          <w:color w:val="000000"/>
+          <w:sz w:val="20"/>
+          <w:szCs w:val="20"/>
+        </w:rPr>
+        <w:t xml:space="preserve">                } </w:t>
+      </w:r>
+      <w:r>
+        <w:rPr>
+          <w:rFonts w:ascii="Consolas" w:hAnsi="Consolas" w:cs="Consolas"/>
+          <w:b/>
+          <w:bCs/>
+          <w:color w:val="7F0055"/>
+          <w:sz w:val="20"/>
+          <w:szCs w:val="20"/>
+        </w:rPr>
+        <w:t>else</w:t>
+      </w:r>
+      <w:r>
+        <w:rPr>
+          <w:rFonts w:ascii="Consolas" w:hAnsi="Consolas" w:cs="Consolas"/>
+          <w:color w:val="000000"/>
+          <w:sz w:val="20"/>
+          <w:szCs w:val="20"/>
+        </w:rPr>
+        <w:t xml:space="preserve"> {</w:t>
+      </w:r>
+    </w:p>
+    <w:p>
+      <w:pPr>
+        <w:autoSpaceDE w:val="0"/>
+        <w:autoSpaceDN w:val="0"/>
+        <w:adjustRightInd w:val="0"/>
+        <w:rPr>
+          <w:rFonts w:ascii="Consolas" w:hAnsi="Consolas" w:cs="Consolas"/>
+          <w:sz w:val="20"/>
+          <w:szCs w:val="20"/>
+        </w:rPr>
+      </w:pPr>
+      <w:r>
+        <w:rPr>
+          <w:rFonts w:ascii="Consolas" w:hAnsi="Consolas" w:cs="Consolas"/>
+          <w:color w:val="000000"/>
+          <w:sz w:val="20"/>
+          <w:szCs w:val="20"/>
+        </w:rPr>
+        <w:t xml:space="preserve">                         </w:t>
+      </w:r>
+      <w:r>
+        <w:rPr>
+          <w:rFonts w:ascii="Consolas" w:hAnsi="Consolas" w:cs="Consolas"/>
+          <w:b/>
+          <w:bCs/>
+          <w:color w:val="7F0055"/>
+          <w:sz w:val="20"/>
+          <w:szCs w:val="20"/>
+        </w:rPr>
+        <w:t>return</w:t>
+      </w:r>
+      <w:r>
+        <w:rPr>
+          <w:rFonts w:ascii="Consolas" w:hAnsi="Consolas" w:cs="Consolas"/>
+          <w:color w:val="000000"/>
+          <w:sz w:val="20"/>
+          <w:szCs w:val="20"/>
+        </w:rPr>
+        <w:t xml:space="preserve"> </w:t>
+      </w:r>
+      <w:r>
+        <w:rPr>
+          <w:rFonts w:ascii="Consolas" w:hAnsi="Consolas" w:cs="Consolas"/>
+          <w:color w:val="0000C0"/>
+          <w:sz w:val="20"/>
+          <w:szCs w:val="20"/>
+        </w:rPr>
+        <w:t>PENA_CONDENACAO_CUMPLICES</w:t>
+      </w:r>
+      <w:r>
+        <w:rPr>
+          <w:rFonts w:ascii="Consolas" w:hAnsi="Consolas" w:cs="Consolas"/>
+          <w:color w:val="000000"/>
+          <w:sz w:val="20"/>
+          <w:szCs w:val="20"/>
+        </w:rPr>
+        <w:t>;</w:t>
+      </w:r>
+    </w:p>
+    <w:p>
+      <w:pPr>
+        <w:autoSpaceDE w:val="0"/>
+        <w:autoSpaceDN w:val="0"/>
+        <w:adjustRightInd w:val="0"/>
+        <w:rPr>
+          <w:rFonts w:ascii="Consolas" w:hAnsi="Consolas" w:cs="Consolas"/>
+          <w:sz w:val="20"/>
+          <w:szCs w:val="20"/>
+        </w:rPr>
+      </w:pPr>
+      <w:r>
+        <w:rPr>
+          <w:rFonts w:ascii="Consolas" w:hAnsi="Consolas" w:cs="Consolas"/>
+          <w:color w:val="000000"/>
+          <w:sz w:val="20"/>
+          <w:szCs w:val="20"/>
+        </w:rPr>
+        <w:t xml:space="preserve">                        }</w:t>
+      </w:r>
+    </w:p>
+    <w:p>
+      <w:pPr>
+        <w:autoSpaceDE w:val="0"/>
+        <w:autoSpaceDN w:val="0"/>
+        <w:adjustRightInd w:val="0"/>
+        <w:rPr>
+          <w:rFonts w:ascii="Consolas" w:hAnsi="Consolas" w:cs="Consolas"/>
+          <w:sz w:val="20"/>
+          <w:szCs w:val="20"/>
+        </w:rPr>
+      </w:pPr>
+      <w:r>
+        <w:rPr>
+          <w:rFonts w:ascii="Consolas" w:hAnsi="Consolas" w:cs="Consolas"/>
+          <w:color w:val="000000"/>
+          <w:sz w:val="20"/>
+          <w:szCs w:val="20"/>
+        </w:rPr>
+        <w:t xml:space="preserve">                }</w:t>
+      </w:r>
+    </w:p>
+    <w:p>
+      <w:pPr>
+        <w:autoSpaceDE w:val="0"/>
+        <w:autoSpaceDN w:val="0"/>
+        <w:adjustRightInd w:val="0"/>
+        <w:rPr>
+          <w:rFonts w:ascii="Consolas" w:hAnsi="Consolas" w:cs="Consolas"/>
+          <w:sz w:val="20"/>
+          <w:szCs w:val="20"/>
+        </w:rPr>
+      </w:pPr>
+      <w:r>
+        <w:rPr>
+          <w:rFonts w:ascii="Consolas" w:hAnsi="Consolas" w:cs="Consolas"/>
+          <w:color w:val="000000"/>
+          <w:sz w:val="20"/>
+          <w:szCs w:val="20"/>
+        </w:rPr>
+        <w:t xml:space="preserve">     }</w:t>
+      </w:r>
+    </w:p>
+    <w:p>
+      <w:pPr>
+        <w:rPr>
+          <w:rFonts w:ascii="Consolas" w:hAnsi="Consolas" w:cs="Consolas"/>
+          <w:color w:val="000000"/>
+          <w:sz w:val="20"/>
+          <w:szCs w:val="20"/>
+        </w:rPr>
+      </w:pPr>
+      <w:r>
+        <w:rPr>
+          <w:rFonts w:ascii="Consolas" w:hAnsi="Consolas" w:cs="Consolas"/>
+          <w:color w:val="000000"/>
+          <w:sz w:val="20"/>
+          <w:szCs w:val="20"/>
+        </w:rPr>
+        <w:t>}</w:t>
+      </w:r>
+    </w:p>
+    <w:p>
+      <w:pPr>
+        <w:rPr>
+          <w:rFonts w:ascii="Consolas" w:hAnsi="Consolas" w:cs="Consolas"/>
+          <w:color w:val="000000"/>
+          <w:sz w:val="20"/>
+          <w:szCs w:val="20"/>
+        </w:rPr>
+      </w:pPr>
+    </w:p>
+    <w:p>
+      <w:pPr>
+        <w:rPr>
+          <w:lang w:val="pt-BR"/>
+        </w:rPr>
+      </w:pPr>
+      <w:r>
+        <w:rPr>
+          <w:lang w:val="pt-BR"/>
+        </w:rPr>
+        <w:t>Resposta.java</w:t>
+      </w:r>
+    </w:p>
+    <w:p>
+      <w:pPr>
+        <w:autoSpaceDE w:val="0"/>
+        <w:autoSpaceDN w:val="0"/>
+        <w:adjustRightInd w:val="0"/>
+        <w:rPr>
+          <w:rFonts w:ascii="Consolas" w:hAnsi="Consolas" w:cs="Consolas"/>
+          <w:sz w:val="20"/>
+          <w:szCs w:val="20"/>
+        </w:rPr>
+      </w:pPr>
+      <w:r>
+        <w:rPr>
+          <w:rFonts w:ascii="Consolas" w:hAnsi="Consolas" w:cs="Consolas"/>
+          <w:b/>
+          <w:bCs/>
+          <w:color w:val="7F0055"/>
+          <w:sz w:val="20"/>
+          <w:szCs w:val="20"/>
+        </w:rPr>
+        <w:t>public</w:t>
+      </w:r>
+      <w:r>
+        <w:rPr>
+          <w:rFonts w:ascii="Consolas" w:hAnsi="Consolas" w:cs="Consolas"/>
+          <w:color w:val="000000"/>
+          <w:sz w:val="20"/>
+          <w:szCs w:val="20"/>
+        </w:rPr>
+        <w:t xml:space="preserve"> </w:t>
+      </w:r>
+      <w:r>
+        <w:rPr>
+          <w:rFonts w:ascii="Consolas" w:hAnsi="Consolas" w:cs="Consolas"/>
+          <w:b/>
+          <w:bCs/>
+          <w:color w:val="7F0055"/>
+          <w:sz w:val="20"/>
+          <w:szCs w:val="20"/>
+        </w:rPr>
+        <w:t>enum</w:t>
+      </w:r>
+      <w:r>
+        <w:rPr>
+          <w:rFonts w:ascii="Consolas" w:hAnsi="Consolas" w:cs="Consolas"/>
+          <w:color w:val="000000"/>
+          <w:sz w:val="20"/>
+          <w:szCs w:val="20"/>
+        </w:rPr>
+        <w:t xml:space="preserve"> Resposta {</w:t>
+      </w:r>
+    </w:p>
+    <w:p>
+      <w:pPr>
+        <w:autoSpaceDE w:val="0"/>
+        <w:autoSpaceDN w:val="0"/>
+        <w:adjustRightInd w:val="0"/>
+        <w:rPr>
+          <w:rFonts w:ascii="Consolas" w:hAnsi="Consolas" w:cs="Consolas"/>
+          <w:sz w:val="20"/>
+          <w:szCs w:val="20"/>
+        </w:rPr>
+      </w:pPr>
+      <w:r>
+        <w:rPr>
+          <w:rFonts w:ascii="Consolas" w:hAnsi="Consolas" w:cs="Consolas"/>
+          <w:color w:val="000000"/>
+          <w:sz w:val="20"/>
+          <w:szCs w:val="20"/>
+        </w:rPr>
+        <w:tab/>
+      </w:r>
+      <w:r>
+        <w:rPr>
+          <w:rFonts w:ascii="Consolas" w:hAnsi="Consolas" w:cs="Consolas"/>
+          <w:b/>
+          <w:bCs/>
+          <w:i/>
+          <w:iCs/>
+          <w:color w:val="0000C0"/>
+          <w:sz w:val="20"/>
+          <w:szCs w:val="20"/>
+        </w:rPr>
+        <w:t>NEGACAO</w:t>
+      </w:r>
+      <w:r>
+        <w:rPr>
+          <w:rFonts w:ascii="Consolas" w:hAnsi="Consolas" w:cs="Consolas"/>
+          <w:color w:val="000000"/>
+          <w:sz w:val="20"/>
+          <w:szCs w:val="20"/>
+        </w:rPr>
+        <w:t xml:space="preserve">, </w:t>
+      </w:r>
+      <w:r>
+        <w:rPr>
+          <w:rFonts w:ascii="Consolas" w:hAnsi="Consolas" w:cs="Consolas"/>
+          <w:b/>
+          <w:bCs/>
+          <w:i/>
+          <w:iCs/>
+          <w:color w:val="0000C0"/>
+          <w:sz w:val="20"/>
+          <w:szCs w:val="20"/>
+          <w:shd w:val="clear" w:color="auto" w:fill="D4D4D4"/>
+        </w:rPr>
+        <w:t>DELACAO</w:t>
+      </w:r>
+    </w:p>
+    <w:p>
+      <w:pPr>
+        <w:autoSpaceDE w:val="0"/>
+        <w:autoSpaceDN w:val="0"/>
+        <w:adjustRightInd w:val="0"/>
+        <w:rPr>
+          <w:rFonts w:ascii="Consolas" w:hAnsi="Consolas" w:cs="Consolas"/>
+          <w:sz w:val="20"/>
+          <w:szCs w:val="20"/>
+        </w:rPr>
+      </w:pPr>
+      <w:r>
+        <w:rPr>
+          <w:rFonts w:ascii="Consolas" w:hAnsi="Consolas" w:cs="Consolas"/>
+          <w:color w:val="000000"/>
+          <w:sz w:val="20"/>
+          <w:szCs w:val="20"/>
+        </w:rPr>
+        <w:t>}</w:t>
+      </w:r>
+    </w:p>
+    <w:p>
+      <w:pPr>
+        <w:rPr>
+          <w:lang w:val="pt-BR"/>
+        </w:rPr>
+      </w:pPr>
+    </w:p>
+    <w:p>
+      <w:pPr>
+        <w:rPr>
+          <w:lang w:val="pt-BR"/>
+        </w:rPr>
+      </w:pPr>
+      <w:r>
+        <w:rPr>
+          <w:lang w:val="pt-BR"/>
+        </w:rPr>
+        <w:t>JulgamentoPrisioneiroTeste.java</w:t>
+      </w:r>
+    </w:p>
+    <w:p>
+      <w:pPr>
+        <w:autoSpaceDE w:val="0"/>
+        <w:autoSpaceDN w:val="0"/>
+        <w:adjustRightInd w:val="0"/>
+        <w:rPr>
+          <w:rFonts w:ascii="Consolas" w:hAnsi="Consolas" w:cs="Consolas"/>
+          <w:sz w:val="20"/>
+          <w:szCs w:val="20"/>
+          <w:lang w:val="en-US"/>
+        </w:rPr>
+      </w:pPr>
+      <w:r>
+        <w:rPr>
+          <w:rFonts w:ascii="Consolas" w:hAnsi="Consolas" w:cs="Consolas"/>
+          <w:b/>
+          <w:bCs/>
+          <w:color w:val="7F0055"/>
+          <w:sz w:val="20"/>
+          <w:szCs w:val="20"/>
+          <w:lang w:val="en-US"/>
+        </w:rPr>
+        <w:t>import</w:t>
+      </w:r>
+      <w:r>
+        <w:rPr>
+          <w:rFonts w:ascii="Consolas" w:hAnsi="Consolas" w:cs="Consolas"/>
+          <w:color w:val="000000"/>
+          <w:sz w:val="20"/>
+          <w:szCs w:val="20"/>
+          <w:lang w:val="en-US"/>
+        </w:rPr>
+        <w:t xml:space="preserve"> </w:t>
+      </w:r>
+      <w:r>
+        <w:rPr>
+          <w:rFonts w:ascii="Consolas" w:hAnsi="Consolas" w:cs="Consolas"/>
+          <w:b/>
+          <w:bCs/>
+          <w:color w:val="7F0055"/>
+          <w:sz w:val="20"/>
+          <w:szCs w:val="20"/>
+          <w:lang w:val="en-US"/>
+        </w:rPr>
+        <w:t>static</w:t>
+      </w:r>
+      <w:r>
+        <w:rPr>
+          <w:rFonts w:ascii="Consolas" w:hAnsi="Consolas" w:cs="Consolas"/>
+          <w:color w:val="000000"/>
+          <w:sz w:val="20"/>
+          <w:szCs w:val="20"/>
+          <w:lang w:val="en-US"/>
+        </w:rPr>
+        <w:t xml:space="preserve"> </w:t>
+      </w:r>
+      <w:proofErr w:type="spellStart"/>
+      <w:proofErr w:type="gramStart"/>
+      <w:r>
+        <w:rPr>
+          <w:rFonts w:ascii="Consolas" w:hAnsi="Consolas" w:cs="Consolas"/>
+          <w:color w:val="000000"/>
+          <w:sz w:val="20"/>
+          <w:szCs w:val="20"/>
+          <w:lang w:val="en-US"/>
+        </w:rPr>
+        <w:t>org.junit</w:t>
+      </w:r>
+      <w:proofErr w:type="gramEnd"/>
+      <w:r>
+        <w:rPr>
+          <w:rFonts w:ascii="Consolas" w:hAnsi="Consolas" w:cs="Consolas"/>
+          <w:color w:val="000000"/>
+          <w:sz w:val="20"/>
+          <w:szCs w:val="20"/>
+          <w:lang w:val="en-US"/>
+        </w:rPr>
+        <w:t>.Assert.</w:t>
+      </w:r>
+      <w:r>
+        <w:rPr>
+          <w:rFonts w:ascii="Consolas" w:hAnsi="Consolas" w:cs="Consolas"/>
+          <w:i/>
+          <w:iCs/>
+          <w:color w:val="000000"/>
+          <w:sz w:val="20"/>
+          <w:szCs w:val="20"/>
+          <w:lang w:val="en-US"/>
+        </w:rPr>
+        <w:t>assertNotNull</w:t>
+      </w:r>
+      <w:proofErr w:type="spellEnd"/>
+      <w:r>
+        <w:rPr>
+          <w:rFonts w:ascii="Consolas" w:hAnsi="Consolas" w:cs="Consolas"/>
+          <w:color w:val="000000"/>
+          <w:sz w:val="20"/>
+          <w:szCs w:val="20"/>
+          <w:lang w:val="en-US"/>
+        </w:rPr>
+        <w:t>;</w:t>
+      </w:r>
+    </w:p>
+    <w:p>
+      <w:pPr>
+        <w:autoSpaceDE w:val="0"/>
+        <w:autoSpaceDN w:val="0"/>
+        <w:adjustRightInd w:val="0"/>
+        <w:rPr>
+          <w:rFonts w:ascii="Consolas" w:hAnsi="Consolas" w:cs="Consolas"/>
+          <w:sz w:val="20"/>
+          <w:szCs w:val="20"/>
+          <w:lang w:val="en-US"/>
+        </w:rPr>
+      </w:pPr>
+      <w:r>
+        <w:rPr>
+          <w:rFonts w:ascii="Consolas" w:hAnsi="Consolas" w:cs="Consolas"/>
+          <w:b/>
+          <w:bCs/>
+          <w:color w:val="7F0055"/>
+          <w:sz w:val="20"/>
+          <w:szCs w:val="20"/>
+          <w:lang w:val="en-US"/>
+        </w:rPr>
+        <w:t>import</w:t>
+      </w:r>
+      <w:r>
+        <w:rPr>
+          <w:rFonts w:ascii="Consolas" w:hAnsi="Consolas" w:cs="Consolas"/>
+          <w:color w:val="000000"/>
+          <w:sz w:val="20"/>
+          <w:szCs w:val="20"/>
+          <w:lang w:val="en-US"/>
+        </w:rPr>
+        <w:t xml:space="preserve"> </w:t>
+      </w:r>
+      <w:r>
+        <w:rPr>
+          <w:rFonts w:ascii="Consolas" w:hAnsi="Consolas" w:cs="Consolas"/>
+          <w:b/>
+          <w:bCs/>
+          <w:color w:val="7F0055"/>
+          <w:sz w:val="20"/>
+          <w:szCs w:val="20"/>
+          <w:lang w:val="en-US"/>
+        </w:rPr>
+        <w:t>static</w:t>
+      </w:r>
+      <w:r>
+        <w:rPr>
+          <w:rFonts w:ascii="Consolas" w:hAnsi="Consolas" w:cs="Consolas"/>
+          <w:color w:val="000000"/>
+          <w:sz w:val="20"/>
+          <w:szCs w:val="20"/>
+          <w:lang w:val="en-US"/>
+        </w:rPr>
+        <w:t xml:space="preserve"> </w:t>
+      </w:r>
+      <w:proofErr w:type="spellStart"/>
+      <w:proofErr w:type="gramStart"/>
+      <w:r>
+        <w:rPr>
+          <w:rFonts w:ascii="Consolas" w:hAnsi="Consolas" w:cs="Consolas"/>
+          <w:color w:val="000000"/>
+          <w:sz w:val="20"/>
+          <w:szCs w:val="20"/>
+          <w:lang w:val="en-US"/>
+        </w:rPr>
+        <w:t>org.junit.jupiter.api.Assertions.</w:t>
+      </w:r>
+      <w:r>
+        <w:rPr>
+          <w:rFonts w:ascii="Consolas" w:hAnsi="Consolas" w:cs="Consolas"/>
+          <w:i/>
+          <w:iCs/>
+          <w:color w:val="000000"/>
+          <w:sz w:val="20"/>
+          <w:szCs w:val="20"/>
+          <w:lang w:val="en-US"/>
+        </w:rPr>
+        <w:t>assertEquals</w:t>
+      </w:r>
+      <w:proofErr w:type="spellEnd"/>
+      <w:proofErr w:type="gramEnd"/>
+      <w:r>
+        <w:rPr>
+          <w:rFonts w:ascii="Consolas" w:hAnsi="Consolas" w:cs="Consolas"/>
+          <w:color w:val="000000"/>
+          <w:sz w:val="20"/>
+          <w:szCs w:val="20"/>
+          <w:lang w:val="en-US"/>
+        </w:rPr>
+        <w:t>;</w:t>
+      </w:r>
+    </w:p>
+    <w:p>
+      <w:pPr>
+        <w:autoSpaceDE w:val="0"/>
+        <w:autoSpaceDN w:val="0"/>
+        <w:adjustRightInd w:val="0"/>
+        <w:rPr>
+          <w:rFonts w:ascii="Consolas" w:hAnsi="Consolas" w:cs="Consolas"/>
+          <w:sz w:val="20"/>
+          <w:szCs w:val="20"/>
+          <w:lang w:val="en-US"/>
+        </w:rPr>
+      </w:pPr>
+    </w:p>
+    <w:p>
+      <w:pPr>
+        <w:autoSpaceDE w:val="0"/>
+        <w:autoSpaceDN w:val="0"/>
+        <w:adjustRightInd w:val="0"/>
+        <w:rPr>
+          <w:rFonts w:ascii="Consolas" w:hAnsi="Consolas" w:cs="Consolas"/>
+          <w:sz w:val="20"/>
+          <w:szCs w:val="20"/>
+          <w:lang w:val="en-US"/>
+        </w:rPr>
+      </w:pPr>
+      <w:r>
+        <w:rPr>
+          <w:rFonts w:ascii="Consolas" w:hAnsi="Consolas" w:cs="Consolas"/>
+          <w:b/>
+          <w:bCs/>
+          <w:color w:val="7F0055"/>
+          <w:sz w:val="20"/>
+          <w:szCs w:val="20"/>
+          <w:lang w:val="en-US"/>
+        </w:rPr>
+        <w:t>import</w:t>
+      </w:r>
+      <w:r>
+        <w:rPr>
+          <w:rFonts w:ascii="Consolas" w:hAnsi="Consolas" w:cs="Consolas"/>
+          <w:color w:val="000000"/>
+          <w:sz w:val="20"/>
+          <w:szCs w:val="20"/>
+          <w:lang w:val="en-US"/>
+        </w:rPr>
+        <w:t xml:space="preserve"> </w:t>
+      </w:r>
+      <w:proofErr w:type="spellStart"/>
+      <w:proofErr w:type="gramStart"/>
+      <w:r>
+        <w:rPr>
+          <w:rFonts w:ascii="Consolas" w:hAnsi="Consolas" w:cs="Consolas"/>
+          <w:color w:val="000000"/>
+          <w:sz w:val="20"/>
+          <w:szCs w:val="20"/>
+          <w:lang w:val="en-US"/>
+        </w:rPr>
+        <w:t>org.junit.jupiter.api.Test</w:t>
+      </w:r>
+      <w:proofErr w:type="spellEnd"/>
+      <w:proofErr w:type="gramEnd"/>
+      <w:r>
+        <w:rPr>
+          <w:rFonts w:ascii="Consolas" w:hAnsi="Consolas" w:cs="Consolas"/>
+          <w:color w:val="000000"/>
+          <w:sz w:val="20"/>
+          <w:szCs w:val="20"/>
+          <w:lang w:val="en-US"/>
+        </w:rPr>
+        <w:t>;</w:t>
+      </w:r>
+    </w:p>
+    <w:p>
+      <w:pPr>
+        <w:autoSpaceDE w:val="0"/>
+        <w:autoSpaceDN w:val="0"/>
+        <w:adjustRightInd w:val="0"/>
+        <w:rPr>
+          <w:rFonts w:ascii="Consolas" w:hAnsi="Consolas" w:cs="Consolas"/>
+          <w:sz w:val="20"/>
+          <w:szCs w:val="20"/>
+          <w:lang w:val="en-US"/>
+        </w:rPr>
+      </w:pPr>
+    </w:p>
+    <w:p>
+      <w:pPr>
+        <w:autoSpaceDE w:val="0"/>
+        <w:autoSpaceDN w:val="0"/>
+        <w:adjustRightInd w:val="0"/>
+        <w:rPr>
+          <w:rFonts w:ascii="Consolas" w:hAnsi="Consolas" w:cs="Consolas"/>
+          <w:sz w:val="20"/>
+          <w:szCs w:val="20"/>
+          <w:lang w:val="en-US"/>
+        </w:rPr>
+      </w:pPr>
+    </w:p>
+    <w:p>
+      <w:pPr>
+        <w:autoSpaceDE w:val="0"/>
+        <w:autoSpaceDN w:val="0"/>
+        <w:adjustRightInd w:val="0"/>
+        <w:rPr>
+          <w:rFonts w:ascii="Consolas" w:hAnsi="Consolas" w:cs="Consolas"/>
+          <w:sz w:val="20"/>
+          <w:szCs w:val="20"/>
+        </w:rPr>
+      </w:pPr>
+      <w:r>
+        <w:rPr>
+          <w:rFonts w:ascii="Consolas" w:hAnsi="Consolas" w:cs="Consolas"/>
+          <w:b/>
+          <w:bCs/>
+          <w:color w:val="7F0055"/>
+          <w:sz w:val="20"/>
+          <w:szCs w:val="20"/>
+        </w:rPr>
+        <w:t>class</w:t>
+      </w:r>
+      <w:r>
+        <w:rPr>
+          <w:rFonts w:ascii="Consolas" w:hAnsi="Consolas" w:cs="Consolas"/>
+          <w:color w:val="000000"/>
+          <w:sz w:val="20"/>
+          <w:szCs w:val="20"/>
+        </w:rPr>
+        <w:t xml:space="preserve"> JulgamentoPrisioneiroTest {</w:t>
+      </w:r>
+    </w:p>
+    <w:p>
+      <w:pPr>
+        <w:autoSpaceDE w:val="0"/>
+        <w:autoSpaceDN w:val="0"/>
+        <w:adjustRightInd w:val="0"/>
+        <w:rPr>
+          <w:rFonts w:ascii="Consolas" w:hAnsi="Consolas" w:cs="Consolas"/>
+          <w:sz w:val="20"/>
+          <w:szCs w:val="20"/>
+        </w:rPr>
+      </w:pPr>
+    </w:p>
+    <w:p>
+      <w:pPr>
+        <w:autoSpaceDE w:val="0"/>
+        <w:autoSpaceDN w:val="0"/>
+        <w:adjustRightInd w:val="0"/>
+        <w:rPr>
+          <w:rFonts w:ascii="Consolas" w:hAnsi="Consolas" w:cs="Consolas"/>
+          <w:sz w:val="20"/>
+          <w:szCs w:val="20"/>
+        </w:rPr>
+      </w:pPr>
+      <w:r>
+        <w:rPr>
+          <w:rFonts w:ascii="Consolas" w:hAnsi="Consolas" w:cs="Consolas"/>
+          <w:color w:val="000000"/>
+          <w:sz w:val="20"/>
+          <w:szCs w:val="20"/>
+        </w:rPr>
+        <w:tab/>
+      </w:r>
+      <w:r>
+        <w:rPr>
+          <w:rFonts w:ascii="Consolas" w:hAnsi="Consolas" w:cs="Consolas"/>
+          <w:color w:val="646464"/>
+          <w:sz w:val="20"/>
+          <w:szCs w:val="20"/>
+        </w:rPr>
+        <w:t>@Test</w:t>
+      </w:r>
+    </w:p>
+    <w:p>
+      <w:pPr>
+        <w:autoSpaceDE w:val="0"/>
+        <w:autoSpaceDN w:val="0"/>
+        <w:adjustRightInd w:val="0"/>
+        <w:rPr>
+          <w:rFonts w:ascii="Consolas" w:hAnsi="Consolas" w:cs="Consolas"/>
+          <w:sz w:val="20"/>
+          <w:szCs w:val="20"/>
+        </w:rPr>
+      </w:pPr>
+      <w:r>
+        <w:rPr>
+          <w:rFonts w:ascii="Consolas" w:hAnsi="Consolas" w:cs="Consolas"/>
+          <w:color w:val="000000"/>
+          <w:sz w:val="20"/>
+          <w:szCs w:val="20"/>
+        </w:rPr>
+        <w:tab/>
+      </w:r>
+      <w:r>
+        <w:rPr>
+          <w:rFonts w:ascii="Consolas" w:hAnsi="Consolas" w:cs="Consolas"/>
+          <w:b/>
+          <w:bCs/>
+          <w:color w:val="7F0055"/>
+          <w:sz w:val="20"/>
+          <w:szCs w:val="20"/>
+        </w:rPr>
+        <w:t>public</w:t>
+      </w:r>
+      <w:r>
+        <w:rPr>
+          <w:rFonts w:ascii="Consolas" w:hAnsi="Consolas" w:cs="Consolas"/>
+          <w:color w:val="000000"/>
+          <w:sz w:val="20"/>
+          <w:szCs w:val="20"/>
+        </w:rPr>
+        <w:t xml:space="preserve"> </w:t>
+      </w:r>
+      <w:r>
+        <w:rPr>
+          <w:rFonts w:ascii="Consolas" w:hAnsi="Consolas" w:cs="Consolas"/>
+          <w:b/>
+          <w:bCs/>
+          <w:color w:val="7F0055"/>
+          <w:sz w:val="20"/>
+          <w:szCs w:val="20"/>
+        </w:rPr>
+        <w:t>void</w:t>
+      </w:r>
+      <w:r>
+        <w:rPr>
+          <w:rFonts w:ascii="Consolas" w:hAnsi="Consolas" w:cs="Consolas"/>
+          <w:color w:val="000000"/>
+          <w:sz w:val="20"/>
+          <w:szCs w:val="20"/>
+        </w:rPr>
+        <w:t xml:space="preserve"> testJulgamento() {</w:t>
+      </w:r>
+    </w:p>
+    <w:p>
+      <w:pPr>
+        <w:autoSpaceDE w:val="0"/>
+        <w:autoSpaceDN w:val="0"/>
+        <w:adjustRightInd w:val="0"/>
+        <w:rPr>
+          <w:rFonts w:ascii="Consolas" w:hAnsi="Consolas" w:cs="Consolas"/>
+          <w:sz w:val="20"/>
+          <w:szCs w:val="20"/>
+        </w:rPr>
+      </w:pPr>
+      <w:r>
+        <w:rPr>
+          <w:rFonts w:ascii="Consolas" w:hAnsi="Consolas" w:cs="Consolas"/>
+          <w:color w:val="000000"/>
+          <w:sz w:val="20"/>
+          <w:szCs w:val="20"/>
+        </w:rPr>
+        <w:tab/>
+      </w:r>
+      <w:r>
+        <w:rPr>
+          <w:rFonts w:ascii="Consolas" w:hAnsi="Consolas" w:cs="Consolas"/>
+          <w:color w:val="000000"/>
+          <w:sz w:val="20"/>
+          <w:szCs w:val="20"/>
+        </w:rPr>
+        <w:tab/>
+        <w:t xml:space="preserve">Resposta </w:t>
+      </w:r>
+      <w:r>
+        <w:rPr>
+          <w:rFonts w:ascii="Consolas" w:hAnsi="Consolas" w:cs="Consolas"/>
+          <w:color w:val="6A3E3E"/>
+          <w:sz w:val="20"/>
+          <w:szCs w:val="20"/>
+        </w:rPr>
+        <w:t>respSuspeitoA</w:t>
+      </w:r>
+      <w:r>
+        <w:rPr>
+          <w:rFonts w:ascii="Consolas" w:hAnsi="Consolas" w:cs="Consolas"/>
+          <w:color w:val="000000"/>
+          <w:sz w:val="20"/>
+          <w:szCs w:val="20"/>
+        </w:rPr>
+        <w:t xml:space="preserve"> = Resposta.</w:t>
+      </w:r>
+      <w:r>
+        <w:rPr>
+          <w:rFonts w:ascii="Consolas" w:hAnsi="Consolas" w:cs="Consolas"/>
+          <w:b/>
+          <w:bCs/>
+          <w:i/>
+          <w:iCs/>
+          <w:color w:val="0000C0"/>
+          <w:sz w:val="20"/>
+          <w:szCs w:val="20"/>
+        </w:rPr>
+        <w:t>DELACAO</w:t>
+      </w:r>
+      <w:r>
+        <w:rPr>
+          <w:rFonts w:ascii="Consolas" w:hAnsi="Consolas" w:cs="Consolas"/>
+          <w:color w:val="000000"/>
+          <w:sz w:val="20"/>
+          <w:szCs w:val="20"/>
+        </w:rPr>
+        <w:t>;</w:t>
+      </w:r>
+    </w:p>
+    <w:p>
+      <w:pPr>
+        <w:autoSpaceDE w:val="0"/>
+        <w:autoSpaceDN w:val="0"/>
+        <w:adjustRightInd w:val="0"/>
+        <w:rPr>
+          <w:rFonts w:ascii="Consolas" w:hAnsi="Consolas" w:cs="Consolas"/>
+          <w:sz w:val="20"/>
+          <w:szCs w:val="20"/>
+        </w:rPr>
+      </w:pPr>
+      <w:r>
+        <w:rPr>
+          <w:rFonts w:ascii="Consolas" w:hAnsi="Consolas" w:cs="Consolas"/>
+          <w:color w:val="000000"/>
+          <w:sz w:val="20"/>
+          <w:szCs w:val="20"/>
+        </w:rPr>
+        <w:tab/>
+      </w:r>
+      <w:r>
+        <w:rPr>
+          <w:rFonts w:ascii="Consolas" w:hAnsi="Consolas" w:cs="Consolas"/>
+          <w:color w:val="000000"/>
+          <w:sz w:val="20"/>
+          <w:szCs w:val="20"/>
+        </w:rPr>
+        <w:tab/>
+        <w:t xml:space="preserve">Resposta </w:t>
+      </w:r>
+      <w:r>
+        <w:rPr>
+          <w:rFonts w:ascii="Consolas" w:hAnsi="Consolas" w:cs="Consolas"/>
+          <w:color w:val="6A3E3E"/>
+          <w:sz w:val="20"/>
+          <w:szCs w:val="20"/>
+        </w:rPr>
+        <w:t>respSuspeitoB</w:t>
+      </w:r>
+      <w:r>
+        <w:rPr>
+          <w:rFonts w:ascii="Consolas" w:hAnsi="Consolas" w:cs="Consolas"/>
+          <w:color w:val="000000"/>
+          <w:sz w:val="20"/>
+          <w:szCs w:val="20"/>
+        </w:rPr>
+        <w:t xml:space="preserve"> = Resposta.</w:t>
+      </w:r>
+      <w:r>
+        <w:rPr>
+          <w:rFonts w:ascii="Consolas" w:hAnsi="Consolas" w:cs="Consolas"/>
+          <w:b/>
+          <w:bCs/>
+          <w:i/>
+          <w:iCs/>
+          <w:color w:val="0000C0"/>
+          <w:sz w:val="20"/>
+          <w:szCs w:val="20"/>
+        </w:rPr>
+        <w:t>DELACAO</w:t>
+      </w:r>
+      <w:r>
+        <w:rPr>
+          <w:rFonts w:ascii="Consolas" w:hAnsi="Consolas" w:cs="Consolas"/>
+          <w:color w:val="000000"/>
+          <w:sz w:val="20"/>
+          <w:szCs w:val="20"/>
+        </w:rPr>
+        <w:t>;</w:t>
+      </w:r>
+    </w:p>
+    <w:p>
+      <w:pPr>
+        <w:autoSpaceDE w:val="0"/>
+        <w:autoSpaceDN w:val="0"/>
+        <w:adjustRightInd w:val="0"/>
+        <w:rPr>
+          <w:rFonts w:ascii="Consolas" w:hAnsi="Consolas" w:cs="Consolas"/>
+          <w:sz w:val="20"/>
+          <w:szCs w:val="20"/>
+        </w:rPr>
+      </w:pPr>
+      <w:r>
+        <w:rPr>
+          <w:rFonts w:ascii="Consolas" w:hAnsi="Consolas" w:cs="Consolas"/>
+          <w:color w:val="000000"/>
+          <w:sz w:val="20"/>
+          <w:szCs w:val="20"/>
+        </w:rPr>
+        <w:tab/>
+      </w:r>
+      <w:r>
+        <w:rPr>
+          <w:rFonts w:ascii="Consolas" w:hAnsi="Consolas" w:cs="Consolas"/>
+          <w:color w:val="000000"/>
+          <w:sz w:val="20"/>
+          <w:szCs w:val="20"/>
+        </w:rPr>
+        <w:tab/>
+      </w:r>
+    </w:p>
+    <w:p>
+      <w:pPr>
+        <w:autoSpaceDE w:val="0"/>
+        <w:autoSpaceDN w:val="0"/>
+        <w:adjustRightInd w:val="0"/>
+        <w:rPr>
+          <w:rFonts w:ascii="Consolas" w:hAnsi="Consolas" w:cs="Consolas"/>
+          <w:sz w:val="20"/>
+          <w:szCs w:val="20"/>
+        </w:rPr>
+      </w:pPr>
+      <w:r>
+        <w:rPr>
+          <w:rFonts w:ascii="Consolas" w:hAnsi="Consolas" w:cs="Consolas"/>
+          <w:color w:val="000000"/>
+          <w:sz w:val="20"/>
+          <w:szCs w:val="20"/>
+        </w:rPr>
+        <w:tab/>
+      </w:r>
+      <w:r>
+        <w:rPr>
+          <w:rFonts w:ascii="Consolas" w:hAnsi="Consolas" w:cs="Consolas"/>
+          <w:color w:val="000000"/>
+          <w:sz w:val="20"/>
+          <w:szCs w:val="20"/>
+        </w:rPr>
+        <w:tab/>
+        <w:t xml:space="preserve">JulgamentoPrisioneiro </w:t>
+      </w:r>
+      <w:r>
+        <w:rPr>
+          <w:rFonts w:ascii="Consolas" w:hAnsi="Consolas" w:cs="Consolas"/>
+          <w:color w:val="6A3E3E"/>
+          <w:sz w:val="20"/>
+          <w:szCs w:val="20"/>
+        </w:rPr>
+        <w:t>jp</w:t>
+      </w:r>
+      <w:r>
+        <w:rPr>
+          <w:rFonts w:ascii="Consolas" w:hAnsi="Consolas" w:cs="Consolas"/>
+          <w:color w:val="000000"/>
+          <w:sz w:val="20"/>
+          <w:szCs w:val="20"/>
+        </w:rPr>
+        <w:t xml:space="preserve"> = </w:t>
+      </w:r>
+      <w:r>
+        <w:rPr>
+          <w:rFonts w:ascii="Consolas" w:hAnsi="Consolas" w:cs="Consolas"/>
+          <w:b/>
+          <w:bCs/>
+          <w:color w:val="7F0055"/>
+          <w:sz w:val="20"/>
+          <w:szCs w:val="20"/>
+        </w:rPr>
+        <w:t>new</w:t>
+      </w:r>
+      <w:r>
+        <w:rPr>
+          <w:rFonts w:ascii="Consolas" w:hAnsi="Consolas" w:cs="Consolas"/>
+          <w:color w:val="000000"/>
+          <w:sz w:val="20"/>
+          <w:szCs w:val="20"/>
+        </w:rPr>
+        <w:t xml:space="preserve"> JulgamentoPrisioneiro();</w:t>
+      </w:r>
+    </w:p>
+    <w:p>
+      <w:pPr>
+        <w:autoSpaceDE w:val="0"/>
+        <w:autoSpaceDN w:val="0"/>
+        <w:adjustRightInd w:val="0"/>
+        <w:rPr>
+          <w:rFonts w:ascii="Consolas" w:hAnsi="Consolas" w:cs="Consolas"/>
+          <w:sz w:val="20"/>
+          <w:szCs w:val="20"/>
+        </w:rPr>
+      </w:pPr>
+      <w:r>
+        <w:rPr>
+          <w:rFonts w:ascii="Consolas" w:hAnsi="Consolas" w:cs="Consolas"/>
+          <w:color w:val="000000"/>
+          <w:sz w:val="20"/>
+          <w:szCs w:val="20"/>
+        </w:rPr>
+        <w:tab/>
+      </w:r>
+      <w:r>
+        <w:rPr>
+          <w:rFonts w:ascii="Consolas" w:hAnsi="Consolas" w:cs="Consolas"/>
+          <w:color w:val="000000"/>
+          <w:sz w:val="20"/>
+          <w:szCs w:val="20"/>
+        </w:rPr>
+        <w:tab/>
+      </w:r>
+      <w:r>
+        <w:rPr>
+          <w:rFonts w:ascii="Consolas" w:hAnsi="Consolas" w:cs="Consolas"/>
+          <w:i/>
+          <w:iCs/>
+          <w:color w:val="000000"/>
+          <w:sz w:val="20"/>
+          <w:szCs w:val="20"/>
+        </w:rPr>
+        <w:t>assertNotNull</w:t>
+      </w:r>
+      <w:r>
+        <w:rPr>
+          <w:rFonts w:ascii="Consolas" w:hAnsi="Consolas" w:cs="Consolas"/>
+          <w:color w:val="000000"/>
+          <w:sz w:val="20"/>
+          <w:szCs w:val="20"/>
+        </w:rPr>
+        <w:t>(</w:t>
+      </w:r>
+      <w:r>
+        <w:rPr>
+          <w:rFonts w:ascii="Consolas" w:hAnsi="Consolas" w:cs="Consolas"/>
+          <w:color w:val="6A3E3E"/>
+          <w:sz w:val="20"/>
+          <w:szCs w:val="20"/>
+        </w:rPr>
+        <w:t>jp</w:t>
+      </w:r>
+      <w:r>
+        <w:rPr>
+          <w:rFonts w:ascii="Consolas" w:hAnsi="Consolas" w:cs="Consolas"/>
+          <w:color w:val="000000"/>
+          <w:sz w:val="20"/>
+          <w:szCs w:val="20"/>
+        </w:rPr>
+        <w:t>);</w:t>
+      </w:r>
+    </w:p>
+    <w:p>
+      <w:pPr>
+        <w:autoSpaceDE w:val="0"/>
+        <w:autoSpaceDN w:val="0"/>
+        <w:adjustRightInd w:val="0"/>
+        <w:rPr>
+          <w:rFonts w:ascii="Consolas" w:hAnsi="Consolas" w:cs="Consolas"/>
+          <w:sz w:val="20"/>
+          <w:szCs w:val="20"/>
+        </w:rPr>
+      </w:pPr>
+      <w:r>
+        <w:rPr>
+          <w:rFonts w:ascii="Consolas" w:hAnsi="Consolas" w:cs="Consolas"/>
+          <w:color w:val="000000"/>
+          <w:sz w:val="20"/>
+          <w:szCs w:val="20"/>
+        </w:rPr>
+        <w:tab/>
+      </w:r>
+      <w:r>
+        <w:rPr>
+          <w:rFonts w:ascii="Consolas" w:hAnsi="Consolas" w:cs="Consolas"/>
+          <w:color w:val="000000"/>
+          <w:sz w:val="20"/>
+          <w:szCs w:val="20"/>
+        </w:rPr>
+        <w:tab/>
+      </w:r>
+    </w:p>
+    <w:p>
+      <w:pPr>
+        <w:autoSpaceDE w:val="0"/>
+        <w:autoSpaceDN w:val="0"/>
+        <w:adjustRightInd w:val="0"/>
+        <w:rPr>
+          <w:rFonts w:ascii="Consolas" w:hAnsi="Consolas" w:cs="Consolas"/>
+          <w:sz w:val="20"/>
+          <w:szCs w:val="20"/>
+        </w:rPr>
+      </w:pPr>
+      <w:r>
+        <w:rPr>
+          <w:rFonts w:ascii="Consolas" w:hAnsi="Consolas" w:cs="Consolas"/>
+          <w:color w:val="000000"/>
+          <w:sz w:val="20"/>
+          <w:szCs w:val="20"/>
+        </w:rPr>
+        <w:tab/>
+      </w:r>
+      <w:r>
+        <w:rPr>
+          <w:rFonts w:ascii="Consolas" w:hAnsi="Consolas" w:cs="Consolas"/>
+          <w:color w:val="000000"/>
+          <w:sz w:val="20"/>
+          <w:szCs w:val="20"/>
+        </w:rPr>
+        <w:tab/>
+      </w:r>
+      <w:r>
+        <w:rPr>
+          <w:rFonts w:ascii="Consolas" w:hAnsi="Consolas" w:cs="Consolas"/>
+          <w:b/>
+          <w:bCs/>
+          <w:color w:val="7F0055"/>
+          <w:sz w:val="20"/>
+          <w:szCs w:val="20"/>
+        </w:rPr>
+        <w:t>int</w:t>
+      </w:r>
+      <w:r>
+        <w:rPr>
+          <w:rFonts w:ascii="Consolas" w:hAnsi="Consolas" w:cs="Consolas"/>
+          <w:color w:val="000000"/>
+          <w:sz w:val="20"/>
+          <w:szCs w:val="20"/>
+        </w:rPr>
+        <w:t xml:space="preserve"> </w:t>
+      </w:r>
+      <w:r>
+        <w:rPr>
+          <w:rFonts w:ascii="Consolas" w:hAnsi="Consolas" w:cs="Consolas"/>
+          <w:color w:val="6A3E3E"/>
+          <w:sz w:val="20"/>
+          <w:szCs w:val="20"/>
+        </w:rPr>
+        <w:t>penaSuspeitoA</w:t>
+      </w:r>
+      <w:r>
+        <w:rPr>
+          <w:rFonts w:ascii="Consolas" w:hAnsi="Consolas" w:cs="Consolas"/>
+          <w:color w:val="000000"/>
+          <w:sz w:val="20"/>
+          <w:szCs w:val="20"/>
+        </w:rPr>
+        <w:t xml:space="preserve"> = </w:t>
+      </w:r>
+      <w:r>
+        <w:rPr>
+          <w:rFonts w:ascii="Consolas" w:hAnsi="Consolas" w:cs="Consolas"/>
+          <w:color w:val="6A3E3E"/>
+          <w:sz w:val="20"/>
+          <w:szCs w:val="20"/>
+        </w:rPr>
+        <w:t>jp</w:t>
+      </w:r>
+      <w:r>
+        <w:rPr>
+          <w:rFonts w:ascii="Consolas" w:hAnsi="Consolas" w:cs="Consolas"/>
+          <w:color w:val="000000"/>
+          <w:sz w:val="20"/>
+          <w:szCs w:val="20"/>
+        </w:rPr>
+        <w:t>.calculaPena(</w:t>
+      </w:r>
+      <w:r>
+        <w:rPr>
+          <w:rFonts w:ascii="Consolas" w:hAnsi="Consolas" w:cs="Consolas"/>
+          <w:color w:val="6A3E3E"/>
+          <w:sz w:val="20"/>
+          <w:szCs w:val="20"/>
+        </w:rPr>
+        <w:t>respSuspeitoA</w:t>
+      </w:r>
+      <w:r>
+        <w:rPr>
+          <w:rFonts w:ascii="Consolas" w:hAnsi="Consolas" w:cs="Consolas"/>
+          <w:color w:val="000000"/>
+          <w:sz w:val="20"/>
+          <w:szCs w:val="20"/>
+        </w:rPr>
+        <w:t xml:space="preserve">, </w:t>
+      </w:r>
+      <w:r>
+        <w:rPr>
+          <w:rFonts w:ascii="Consolas" w:hAnsi="Consolas" w:cs="Consolas"/>
+          <w:color w:val="6A3E3E"/>
+          <w:sz w:val="20"/>
+          <w:szCs w:val="20"/>
+        </w:rPr>
+        <w:t>respSuspeitoB</w:t>
+      </w:r>
+      <w:r>
+        <w:rPr>
+          <w:rFonts w:ascii="Consolas" w:hAnsi="Consolas" w:cs="Consolas"/>
+          <w:color w:val="000000"/>
+          <w:sz w:val="20"/>
+          <w:szCs w:val="20"/>
+        </w:rPr>
+        <w:t>);</w:t>
+      </w:r>
+    </w:p>
+    <w:p>
+      <w:pPr>
+        <w:autoSpaceDE w:val="0"/>
+        <w:autoSpaceDN w:val="0"/>
+        <w:adjustRightInd w:val="0"/>
+        <w:rPr>
+          <w:rFonts w:ascii="Consolas" w:hAnsi="Consolas" w:cs="Consolas"/>
+          <w:sz w:val="20"/>
+          <w:szCs w:val="20"/>
+        </w:rPr>
+      </w:pPr>
+      <w:r>
+        <w:rPr>
+          <w:rFonts w:ascii="Consolas" w:hAnsi="Consolas" w:cs="Consolas"/>
+          <w:color w:val="000000"/>
+          <w:sz w:val="20"/>
+          <w:szCs w:val="20"/>
+        </w:rPr>
+        <w:tab/>
+      </w:r>
+      <w:r>
+        <w:rPr>
+          <w:rFonts w:ascii="Consolas" w:hAnsi="Consolas" w:cs="Consolas"/>
+          <w:color w:val="000000"/>
+          <w:sz w:val="20"/>
+          <w:szCs w:val="20"/>
+        </w:rPr>
+        <w:tab/>
+      </w:r>
+      <w:r>
+        <w:rPr>
+          <w:rFonts w:ascii="Consolas" w:hAnsi="Consolas" w:cs="Consolas"/>
+          <w:b/>
+          <w:bCs/>
+          <w:color w:val="7F0055"/>
+          <w:sz w:val="20"/>
+          <w:szCs w:val="20"/>
+        </w:rPr>
+        <w:t>int</w:t>
+      </w:r>
+      <w:r>
+        <w:rPr>
+          <w:rFonts w:ascii="Consolas" w:hAnsi="Consolas" w:cs="Consolas"/>
+          <w:color w:val="000000"/>
+          <w:sz w:val="20"/>
+          <w:szCs w:val="20"/>
+        </w:rPr>
+        <w:t xml:space="preserve"> </w:t>
+      </w:r>
+      <w:r>
+        <w:rPr>
+          <w:rFonts w:ascii="Consolas" w:hAnsi="Consolas" w:cs="Consolas"/>
+          <w:color w:val="6A3E3E"/>
+          <w:sz w:val="20"/>
+          <w:szCs w:val="20"/>
+        </w:rPr>
+        <w:t>penaSuspeitoB</w:t>
+      </w:r>
+      <w:r>
+        <w:rPr>
+          <w:rFonts w:ascii="Consolas" w:hAnsi="Consolas" w:cs="Consolas"/>
+          <w:color w:val="000000"/>
+          <w:sz w:val="20"/>
+          <w:szCs w:val="20"/>
+        </w:rPr>
+        <w:t xml:space="preserve"> = </w:t>
+      </w:r>
+      <w:r>
+        <w:rPr>
+          <w:rFonts w:ascii="Consolas" w:hAnsi="Consolas" w:cs="Consolas"/>
+          <w:color w:val="6A3E3E"/>
+          <w:sz w:val="20"/>
+          <w:szCs w:val="20"/>
+        </w:rPr>
+        <w:t>jp</w:t>
+      </w:r>
+      <w:r>
+        <w:rPr>
+          <w:rFonts w:ascii="Consolas" w:hAnsi="Consolas" w:cs="Consolas"/>
+          <w:color w:val="000000"/>
+          <w:sz w:val="20"/>
+          <w:szCs w:val="20"/>
+        </w:rPr>
+        <w:t>.calculaPena(</w:t>
+      </w:r>
+      <w:r>
+        <w:rPr>
+          <w:rFonts w:ascii="Consolas" w:hAnsi="Consolas" w:cs="Consolas"/>
+          <w:color w:val="6A3E3E"/>
+          <w:sz w:val="20"/>
+          <w:szCs w:val="20"/>
+        </w:rPr>
+        <w:t>respSuspeitoB</w:t>
+      </w:r>
+      <w:r>
+        <w:rPr>
+          <w:rFonts w:ascii="Consolas" w:hAnsi="Consolas" w:cs="Consolas"/>
+          <w:color w:val="000000"/>
+          <w:sz w:val="20"/>
+          <w:szCs w:val="20"/>
+        </w:rPr>
+        <w:t xml:space="preserve">, </w:t>
+      </w:r>
+      <w:r>
+        <w:rPr>
+          <w:rFonts w:ascii="Consolas" w:hAnsi="Consolas" w:cs="Consolas"/>
+          <w:color w:val="6A3E3E"/>
+          <w:sz w:val="20"/>
+          <w:szCs w:val="20"/>
+        </w:rPr>
+        <w:t>respSuspeitoA</w:t>
+      </w:r>
+      <w:r>
+        <w:rPr>
+          <w:rFonts w:ascii="Consolas" w:hAnsi="Consolas" w:cs="Consolas"/>
+          <w:color w:val="000000"/>
+          <w:sz w:val="20"/>
+          <w:szCs w:val="20"/>
+        </w:rPr>
+        <w:t>);</w:t>
+      </w:r>
+    </w:p>
+    <w:p>
+      <w:pPr>
+        <w:autoSpaceDE w:val="0"/>
+        <w:autoSpaceDN w:val="0"/>
+        <w:adjustRightInd w:val="0"/>
+        <w:rPr>
+          <w:rFonts w:ascii="Consolas" w:hAnsi="Consolas" w:cs="Consolas"/>
+          <w:sz w:val="20"/>
+          <w:szCs w:val="20"/>
+        </w:rPr>
+      </w:pPr>
+      <w:r>
+        <w:rPr>
+          <w:rFonts w:ascii="Consolas" w:hAnsi="Consolas" w:cs="Consolas"/>
+          <w:color w:val="000000"/>
+          <w:sz w:val="20"/>
+          <w:szCs w:val="20"/>
+        </w:rPr>
+        <w:tab/>
+      </w:r>
+      <w:r>
+        <w:rPr>
+          <w:rFonts w:ascii="Consolas" w:hAnsi="Consolas" w:cs="Consolas"/>
+          <w:color w:val="000000"/>
+          <w:sz w:val="20"/>
+          <w:szCs w:val="20"/>
+        </w:rPr>
+        <w:tab/>
+      </w:r>
+    </w:p>
+    <w:p>
+      <w:pPr>
+        <w:autoSpaceDE w:val="0"/>
+        <w:autoSpaceDN w:val="0"/>
+        <w:adjustRightInd w:val="0"/>
+        <w:rPr>
+          <w:rFonts w:ascii="Consolas" w:hAnsi="Consolas" w:cs="Consolas"/>
+          <w:sz w:val="20"/>
+          <w:szCs w:val="20"/>
+        </w:rPr>
+      </w:pPr>
+      <w:r>
+        <w:rPr>
+          <w:rFonts w:ascii="Consolas" w:hAnsi="Consolas" w:cs="Consolas"/>
+          <w:color w:val="000000"/>
+          <w:sz w:val="20"/>
+          <w:szCs w:val="20"/>
+        </w:rPr>
+        <w:tab/>
+      </w:r>
+      <w:r>
+        <w:rPr>
+          <w:rFonts w:ascii="Consolas" w:hAnsi="Consolas" w:cs="Consolas"/>
+          <w:color w:val="000000"/>
+          <w:sz w:val="20"/>
+          <w:szCs w:val="20"/>
+        </w:rPr>
+        <w:tab/>
+      </w:r>
+      <w:r>
+        <w:rPr>
+          <w:rFonts w:ascii="Consolas" w:hAnsi="Consolas" w:cs="Consolas"/>
+          <w:i/>
+          <w:iCs/>
+          <w:color w:val="000000"/>
+          <w:sz w:val="20"/>
+          <w:szCs w:val="20"/>
+        </w:rPr>
+        <w:t>assertEquals</w:t>
+      </w:r>
+      <w:r>
+        <w:rPr>
+          <w:rFonts w:ascii="Consolas" w:hAnsi="Consolas" w:cs="Consolas"/>
+          <w:color w:val="000000"/>
+          <w:sz w:val="20"/>
+          <w:szCs w:val="20"/>
+        </w:rPr>
+        <w:t xml:space="preserve">(5, </w:t>
+      </w:r>
+      <w:r>
+        <w:rPr>
+          <w:rFonts w:ascii="Consolas" w:hAnsi="Consolas" w:cs="Consolas"/>
+          <w:color w:val="6A3E3E"/>
+          <w:sz w:val="20"/>
+          <w:szCs w:val="20"/>
+        </w:rPr>
+        <w:t>penaSuspeitoA</w:t>
+      </w:r>
+      <w:r>
+        <w:rPr>
+          <w:rFonts w:ascii="Consolas" w:hAnsi="Consolas" w:cs="Consolas"/>
+          <w:color w:val="000000"/>
+          <w:sz w:val="20"/>
+          <w:szCs w:val="20"/>
+        </w:rPr>
+        <w:t>);</w:t>
+      </w:r>
+    </w:p>
+    <w:p>
+      <w:pPr>
+        <w:autoSpaceDE w:val="0"/>
+        <w:autoSpaceDN w:val="0"/>
+        <w:adjustRightInd w:val="0"/>
+        <w:rPr>
+          <w:rFonts w:ascii="Consolas" w:hAnsi="Consolas" w:cs="Consolas"/>
+          <w:sz w:val="20"/>
+          <w:szCs w:val="20"/>
+        </w:rPr>
+      </w:pPr>
+      <w:r>
+        <w:rPr>
+          <w:rFonts w:ascii="Consolas" w:hAnsi="Consolas" w:cs="Consolas"/>
+          <w:color w:val="000000"/>
+          <w:sz w:val="20"/>
+          <w:szCs w:val="20"/>
+        </w:rPr>
+        <w:tab/>
+      </w:r>
+      <w:r>
+        <w:rPr>
+          <w:rFonts w:ascii="Consolas" w:hAnsi="Consolas" w:cs="Consolas"/>
+          <w:color w:val="000000"/>
+          <w:sz w:val="20"/>
+          <w:szCs w:val="20"/>
+        </w:rPr>
+        <w:tab/>
+      </w:r>
+      <w:r>
+        <w:rPr>
+          <w:rFonts w:ascii="Consolas" w:hAnsi="Consolas" w:cs="Consolas"/>
+          <w:i/>
+          <w:iCs/>
+          <w:color w:val="000000"/>
+          <w:sz w:val="20"/>
+          <w:szCs w:val="20"/>
+        </w:rPr>
+        <w:t>assertEquals</w:t>
+      </w:r>
+      <w:r>
+        <w:rPr>
+          <w:rFonts w:ascii="Consolas" w:hAnsi="Consolas" w:cs="Consolas"/>
+          <w:color w:val="000000"/>
+          <w:sz w:val="20"/>
+          <w:szCs w:val="20"/>
+        </w:rPr>
+        <w:t xml:space="preserve">(5, </w:t>
+      </w:r>
+      <w:r>
+        <w:rPr>
+          <w:rFonts w:ascii="Consolas" w:hAnsi="Consolas" w:cs="Consolas"/>
+          <w:color w:val="6A3E3E"/>
+          <w:sz w:val="20"/>
+          <w:szCs w:val="20"/>
+        </w:rPr>
+        <w:t>penaSuspeitoB</w:t>
+      </w:r>
+      <w:r>
+        <w:rPr>
+          <w:rFonts w:ascii="Consolas" w:hAnsi="Consolas" w:cs="Consolas"/>
+          <w:color w:val="000000"/>
+          <w:sz w:val="20"/>
+          <w:szCs w:val="20"/>
+        </w:rPr>
+        <w:t>);</w:t>
+      </w:r>
+    </w:p>
+    <w:p>
+      <w:pPr>
+        <w:autoSpaceDE w:val="0"/>
+        <w:autoSpaceDN w:val="0"/>
+        <w:adjustRightInd w:val="0"/>
+        <w:rPr>
+          <w:rFonts w:ascii="Consolas" w:hAnsi="Consolas" w:cs="Consolas"/>
+          <w:sz w:val="20"/>
+          <w:szCs w:val="20"/>
+        </w:rPr>
+      </w:pPr>
+      <w:r>
+        <w:rPr>
+          <w:rFonts w:ascii="Consolas" w:hAnsi="Consolas" w:cs="Consolas"/>
+          <w:color w:val="000000"/>
+          <w:sz w:val="20"/>
+          <w:szCs w:val="20"/>
+        </w:rPr>
+        <w:tab/>
+      </w:r>
+      <w:r>
+        <w:rPr>
+          <w:rFonts w:ascii="Consolas" w:hAnsi="Consolas" w:cs="Consolas"/>
+          <w:color w:val="000000"/>
+          <w:sz w:val="20"/>
+          <w:szCs w:val="20"/>
+        </w:rPr>
+        <w:tab/>
+      </w:r>
+    </w:p>
+    <w:p>
+      <w:pPr>
+        <w:autoSpaceDE w:val="0"/>
+        <w:autoSpaceDN w:val="0"/>
+        <w:adjustRightInd w:val="0"/>
+        <w:rPr>
+          <w:rFonts w:ascii="Consolas" w:hAnsi="Consolas" w:cs="Consolas"/>
+          <w:sz w:val="20"/>
+          <w:szCs w:val="20"/>
+        </w:rPr>
+      </w:pPr>
+      <w:r>
+        <w:rPr>
+          <w:rFonts w:ascii="Consolas" w:hAnsi="Consolas" w:cs="Consolas"/>
+          <w:color w:val="000000"/>
+          <w:sz w:val="20"/>
+          <w:szCs w:val="20"/>
+        </w:rPr>
+        <w:tab/>
+        <w:t>}</w:t>
+      </w:r>
+    </w:p>
+    <w:p>
+      <w:pPr>
+        <w:autoSpaceDE w:val="0"/>
+        <w:autoSpaceDN w:val="0"/>
+        <w:adjustRightInd w:val="0"/>
+        <w:rPr>
+          <w:rFonts w:ascii="Consolas" w:hAnsi="Consolas" w:cs="Consolas"/>
+          <w:sz w:val="20"/>
+          <w:szCs w:val="20"/>
+        </w:rPr>
+      </w:pPr>
+    </w:p>
+    <w:p>
+      <w:pPr>
+        <w:rPr>
+          <w:rFonts w:ascii="Consolas" w:hAnsi="Consolas" w:cs="Consolas"/>
+          <w:color w:val="000000"/>
+          <w:sz w:val="20"/>
+          <w:szCs w:val="20"/>
+        </w:rPr>
+      </w:pPr>
+      <w:r>
+        <w:rPr>
+          <w:rFonts w:ascii="Consolas" w:hAnsi="Consolas" w:cs="Consolas"/>
+          <w:color w:val="000000"/>
+          <w:sz w:val="20"/>
+          <w:szCs w:val="20"/>
+        </w:rPr>
+        <w:t>}</w:t>
+      </w:r>
+    </w:p>
+    <w:p>
+      <w:pPr>
+        <w:rPr>
+          <w:rFonts w:ascii="Consolas" w:hAnsi="Consolas" w:cs="Consolas"/>
+          <w:color w:val="000000"/>
+          <w:sz w:val="20"/>
+          <w:szCs w:val="20"/>
+        </w:rPr>
+      </w:pPr>
+    </w:p>
+    <w:p>
+      <w:pPr>
+        <w:rPr>
+          <w:rFonts w:ascii="Calibri" w:hAnsi="Calibri" w:cs="Calibri"/>
+          <w:color w:val="000000"/>
+          <w:lang w:val="pt-BR"/>
+        </w:rPr>
+      </w:pPr>
+      <w:r>
+        <w:rPr>
+          <w:rFonts w:ascii="Calibri" w:hAnsi="Calibri" w:cs="Calibri"/>
+          <w:color w:val="000000"/>
+          <w:lang w:val="pt-BR"/>
+        </w:rPr>
+        <w:lastRenderedPageBreak/>
+        <w:t xml:space="preserve">***Na classe JulgamentoPrisioneiro.java remover </w:t>
+      </w:r>
+      <w:proofErr w:type="spellStart"/>
+      <w:r>
+        <w:rPr>
+          <w:rFonts w:ascii="Calibri" w:hAnsi="Calibri" w:cs="Calibri"/>
+          <w:color w:val="000000"/>
+          <w:lang w:val="pt-BR"/>
+        </w:rPr>
+        <w:t>enum</w:t>
+      </w:r>
+      <w:proofErr w:type="spellEnd"/>
+      <w:r>
+        <w:rPr>
+          <w:rFonts w:ascii="Calibri" w:hAnsi="Calibri" w:cs="Calibri"/>
+          <w:color w:val="000000"/>
+          <w:lang w:val="pt-BR"/>
+        </w:rPr>
+        <w:t xml:space="preserve"> Resposta para utilizar o </w:t>
+      </w:r>
+      <w:proofErr w:type="spellStart"/>
+      <w:r>
+        <w:rPr>
+          <w:rFonts w:ascii="Calibri" w:hAnsi="Calibri" w:cs="Calibri"/>
+          <w:color w:val="000000"/>
+          <w:lang w:val="pt-BR"/>
+        </w:rPr>
+        <w:t>enum</w:t>
+      </w:r>
+      <w:proofErr w:type="spellEnd"/>
+      <w:r>
+        <w:rPr>
+          <w:rFonts w:ascii="Calibri" w:hAnsi="Calibri" w:cs="Calibri"/>
+          <w:color w:val="000000"/>
+          <w:lang w:val="pt-BR"/>
+        </w:rPr>
+        <w:t xml:space="preserve"> da classe Resposta</w:t>
+      </w:r>
+    </w:p>
+    <w:p>
+      <w:pPr>
+        <w:rPr>
+          <w:rFonts w:ascii="Consolas" w:hAnsi="Consolas" w:cs="Consolas"/>
+          <w:color w:val="000000"/>
+          <w:sz w:val="20"/>
+          <w:szCs w:val="20"/>
+          <w:lang w:val="pt-BR"/>
+        </w:rPr>
+      </w:pPr>
+    </w:p>
+    <w:p>
+      <w:pPr>
+        <w:rPr>
+          <w:rFonts w:ascii="Consolas" w:hAnsi="Consolas" w:cs="Consolas"/>
+          <w:color w:val="000000"/>
+          <w:sz w:val="20"/>
+          <w:szCs w:val="20"/>
+          <w:lang w:val="pt-BR"/>
+        </w:rPr>
+      </w:pPr>
+    </w:p>
+    <w:p>
+      <w:pPr>
+        <w:rPr>
+          <w:lang w:val="pt-BR"/>
+        </w:rPr>
+      </w:pPr>
     </w:p>
     <w:sectPr>
       <w:pgSz w:w="11900" w:h="16840"/>

</xml_diff>

<commit_message>
Teste de situação de acerto
</commit_message>
<xml_diff>
--- a/Testes/YuriPrado_rm81123.docx
+++ b/Testes/YuriPrado_rm81123.docx
@@ -10653,50 +10653,54 @@
           <w:rFonts w:ascii="Consolas" w:hAnsi="Consolas" w:cs="Consolas"/>
           <w:sz w:val="20"/>
           <w:szCs w:val="20"/>
-          <w:lang w:val="en-US"/>
-        </w:rPr>
-      </w:pPr>
-      <w:r>
-        <w:rPr>
-          <w:rFonts w:ascii="Consolas" w:hAnsi="Consolas" w:cs="Consolas"/>
-          <w:b/>
-          <w:bCs/>
-          <w:color w:val="7F0055"/>
-          <w:sz w:val="20"/>
-          <w:szCs w:val="20"/>
-          <w:lang w:val="en-US"/>
+          <w:lang w:val="pt-BR"/>
+        </w:rPr>
+      </w:pPr>
+      <w:proofErr w:type="spellStart"/>
+      <w:r>
+        <w:rPr>
+          <w:rFonts w:ascii="Consolas" w:hAnsi="Consolas" w:cs="Consolas"/>
+          <w:b/>
+          <w:bCs/>
+          <w:color w:val="7F0055"/>
+          <w:sz w:val="20"/>
+          <w:szCs w:val="20"/>
+          <w:lang w:val="pt-BR"/>
         </w:rPr>
         <w:t>import</w:t>
       </w:r>
-      <w:r>
-        <w:rPr>
-          <w:rFonts w:ascii="Consolas" w:hAnsi="Consolas" w:cs="Consolas"/>
-          <w:color w:val="000000"/>
-          <w:sz w:val="20"/>
-          <w:szCs w:val="20"/>
-          <w:lang w:val="en-US"/>
+      <w:proofErr w:type="spellEnd"/>
+      <w:r>
+        <w:rPr>
+          <w:rFonts w:ascii="Consolas" w:hAnsi="Consolas" w:cs="Consolas"/>
+          <w:color w:val="000000"/>
+          <w:sz w:val="20"/>
+          <w:szCs w:val="20"/>
+          <w:lang w:val="pt-BR"/>
         </w:rPr>
         <w:t xml:space="preserve"> </w:t>
       </w:r>
-      <w:r>
-        <w:rPr>
-          <w:rFonts w:ascii="Consolas" w:hAnsi="Consolas" w:cs="Consolas"/>
-          <w:b/>
-          <w:bCs/>
-          <w:color w:val="7F0055"/>
-          <w:sz w:val="20"/>
-          <w:szCs w:val="20"/>
-          <w:lang w:val="en-US"/>
+      <w:proofErr w:type="spellStart"/>
+      <w:r>
+        <w:rPr>
+          <w:rFonts w:ascii="Consolas" w:hAnsi="Consolas" w:cs="Consolas"/>
+          <w:b/>
+          <w:bCs/>
+          <w:color w:val="7F0055"/>
+          <w:sz w:val="20"/>
+          <w:szCs w:val="20"/>
+          <w:lang w:val="pt-BR"/>
         </w:rPr>
         <w:t>static</w:t>
       </w:r>
-      <w:r>
-        <w:rPr>
-          <w:rFonts w:ascii="Consolas" w:hAnsi="Consolas" w:cs="Consolas"/>
-          <w:color w:val="000000"/>
-          <w:sz w:val="20"/>
-          <w:szCs w:val="20"/>
-          <w:lang w:val="en-US"/>
+      <w:proofErr w:type="spellEnd"/>
+      <w:r>
+        <w:rPr>
+          <w:rFonts w:ascii="Consolas" w:hAnsi="Consolas" w:cs="Consolas"/>
+          <w:color w:val="000000"/>
+          <w:sz w:val="20"/>
+          <w:szCs w:val="20"/>
+          <w:lang w:val="pt-BR"/>
         </w:rPr>
         <w:t xml:space="preserve"> </w:t>
       </w:r>
@@ -10708,7 +10712,7 @@
           <w:color w:val="000000"/>
           <w:sz w:val="20"/>
           <w:szCs w:val="20"/>
-          <w:lang w:val="en-US"/>
+          <w:lang w:val="pt-BR"/>
         </w:rPr>
         <w:t>org.junit</w:t>
       </w:r>
@@ -10719,7 +10723,7 @@
           <w:color w:val="000000"/>
           <w:sz w:val="20"/>
           <w:szCs w:val="20"/>
-          <w:lang w:val="en-US"/>
+          <w:lang w:val="pt-BR"/>
         </w:rPr>
         <w:t>.Assert.</w:t>
       </w:r>
@@ -10731,7 +10735,7 @@
           <w:color w:val="000000"/>
           <w:sz w:val="20"/>
           <w:szCs w:val="20"/>
-          <w:lang w:val="en-US"/>
+          <w:lang w:val="pt-BR"/>
         </w:rPr>
         <w:t>assertNotNull</w:t>
       </w:r>
@@ -10742,7 +10746,7 @@
           <w:color w:val="000000"/>
           <w:sz w:val="20"/>
           <w:szCs w:val="20"/>
-          <w:lang w:val="en-US"/>
+          <w:lang w:val="pt-BR"/>
         </w:rPr>
         <w:t>;</w:t>
       </w:r>
@@ -11966,19 +11970,2799 @@
           <w:color w:val="000000"/>
           <w:lang w:val="pt-BR"/>
         </w:rPr>
-        <w:t xml:space="preserve"> da classe Resposta</w:t>
-      </w:r>
-    </w:p>
-    <w:p>
-      <w:pPr>
-        <w:rPr>
-          <w:rFonts w:ascii="Consolas" w:hAnsi="Consolas" w:cs="Consolas"/>
-          <w:color w:val="000000"/>
-          <w:sz w:val="20"/>
-          <w:szCs w:val="20"/>
-          <w:lang w:val="pt-BR"/>
-        </w:rPr>
-      </w:pPr>
+        <w:t xml:space="preserve"> da classe Respost</w:t>
+      </w:r>
+      <w:r>
+        <w:rPr>
+          <w:rFonts w:ascii="Calibri" w:hAnsi="Calibri" w:cs="Calibri"/>
+          <w:color w:val="000000"/>
+          <w:lang w:val="pt-BR"/>
+        </w:rPr>
+        <w:t>a</w:t>
+      </w:r>
+    </w:p>
+    <w:p>
+      <w:pPr>
+        <w:rPr>
+          <w:rFonts w:ascii="Calibri" w:hAnsi="Calibri" w:cs="Calibri"/>
+          <w:color w:val="000000"/>
+          <w:lang w:val="pt-BR"/>
+        </w:rPr>
+      </w:pPr>
+    </w:p>
+    <w:p>
+      <w:pPr>
+        <w:rPr>
+          <w:rFonts w:ascii="Calibri" w:hAnsi="Calibri" w:cs="Calibri"/>
+          <w:color w:val="000000"/>
+          <w:lang w:val="pt-BR"/>
+        </w:rPr>
+      </w:pPr>
+    </w:p>
+    <w:p>
+      <w:pPr>
+        <w:rPr>
+          <w:rFonts w:ascii="Calibri" w:hAnsi="Calibri" w:cs="Calibri"/>
+          <w:color w:val="000000"/>
+          <w:lang w:val="pt-BR"/>
+        </w:rPr>
+      </w:pPr>
+      <w:r>
+        <w:rPr>
+          <w:rFonts w:ascii="Calibri" w:hAnsi="Calibri" w:cs="Calibri"/>
+          <w:color w:val="000000"/>
+          <w:lang w:val="pt-BR"/>
+        </w:rPr>
+        <w:t>Teste 6</w:t>
+      </w:r>
+    </w:p>
+    <w:p>
+      <w:pPr>
+        <w:rPr>
+          <w:rFonts w:ascii="Calibri" w:hAnsi="Calibri" w:cs="Calibri"/>
+          <w:color w:val="000000"/>
+          <w:lang w:val="pt-BR"/>
+        </w:rPr>
+      </w:pPr>
+      <w:r>
+        <w:rPr>
+          <w:rFonts w:ascii="Calibri" w:hAnsi="Calibri" w:cs="Calibri"/>
+          <w:color w:val="000000"/>
+          <w:lang w:val="pt-BR"/>
+        </w:rPr>
+        <w:t>JulgamentoPrisioneiro.java</w:t>
+      </w:r>
+    </w:p>
+    <w:p>
+      <w:pPr>
+        <w:autoSpaceDE w:val="0"/>
+        <w:autoSpaceDN w:val="0"/>
+        <w:adjustRightInd w:val="0"/>
+        <w:rPr>
+          <w:rFonts w:ascii="Consolas" w:hAnsi="Consolas" w:cs="Consolas"/>
+          <w:sz w:val="20"/>
+          <w:szCs w:val="20"/>
+        </w:rPr>
+      </w:pPr>
+      <w:r>
+        <w:rPr>
+          <w:rFonts w:ascii="Consolas" w:hAnsi="Consolas" w:cs="Consolas"/>
+          <w:b/>
+          <w:bCs/>
+          <w:color w:val="7F0055"/>
+          <w:sz w:val="20"/>
+          <w:szCs w:val="20"/>
+        </w:rPr>
+        <w:t>public</w:t>
+      </w:r>
+      <w:r>
+        <w:rPr>
+          <w:rFonts w:ascii="Consolas" w:hAnsi="Consolas" w:cs="Consolas"/>
+          <w:color w:val="000000"/>
+          <w:sz w:val="20"/>
+          <w:szCs w:val="20"/>
+        </w:rPr>
+        <w:t xml:space="preserve"> </w:t>
+      </w:r>
+      <w:r>
+        <w:rPr>
+          <w:rFonts w:ascii="Consolas" w:hAnsi="Consolas" w:cs="Consolas"/>
+          <w:b/>
+          <w:bCs/>
+          <w:color w:val="7F0055"/>
+          <w:sz w:val="20"/>
+          <w:szCs w:val="20"/>
+        </w:rPr>
+        <w:t>class</w:t>
+      </w:r>
+      <w:r>
+        <w:rPr>
+          <w:rFonts w:ascii="Consolas" w:hAnsi="Consolas" w:cs="Consolas"/>
+          <w:color w:val="000000"/>
+          <w:sz w:val="20"/>
+          <w:szCs w:val="20"/>
+        </w:rPr>
+        <w:t xml:space="preserve"> JulgamentoPrisioneiro {</w:t>
+      </w:r>
+    </w:p>
+    <w:p>
+      <w:pPr>
+        <w:autoSpaceDE w:val="0"/>
+        <w:autoSpaceDN w:val="0"/>
+        <w:adjustRightInd w:val="0"/>
+        <w:rPr>
+          <w:rFonts w:ascii="Consolas" w:hAnsi="Consolas" w:cs="Consolas"/>
+          <w:sz w:val="20"/>
+          <w:szCs w:val="20"/>
+        </w:rPr>
+      </w:pPr>
+      <w:r>
+        <w:rPr>
+          <w:rFonts w:ascii="Consolas" w:hAnsi="Consolas" w:cs="Consolas"/>
+          <w:color w:val="000000"/>
+          <w:sz w:val="20"/>
+          <w:szCs w:val="20"/>
+        </w:rPr>
+        <w:t xml:space="preserve">   </w:t>
+      </w:r>
+      <w:r>
+        <w:rPr>
+          <w:rFonts w:ascii="Consolas" w:hAnsi="Consolas" w:cs="Consolas"/>
+          <w:b/>
+          <w:bCs/>
+          <w:color w:val="7F0055"/>
+          <w:sz w:val="20"/>
+          <w:szCs w:val="20"/>
+        </w:rPr>
+        <w:t>private</w:t>
+      </w:r>
+      <w:r>
+        <w:rPr>
+          <w:rFonts w:ascii="Consolas" w:hAnsi="Consolas" w:cs="Consolas"/>
+          <w:color w:val="000000"/>
+          <w:sz w:val="20"/>
+          <w:szCs w:val="20"/>
+        </w:rPr>
+        <w:t xml:space="preserve"> </w:t>
+      </w:r>
+      <w:r>
+        <w:rPr>
+          <w:rFonts w:ascii="Consolas" w:hAnsi="Consolas" w:cs="Consolas"/>
+          <w:b/>
+          <w:bCs/>
+          <w:color w:val="7F0055"/>
+          <w:sz w:val="20"/>
+          <w:szCs w:val="20"/>
+        </w:rPr>
+        <w:t>int</w:t>
+      </w:r>
+      <w:r>
+        <w:rPr>
+          <w:rFonts w:ascii="Consolas" w:hAnsi="Consolas" w:cs="Consolas"/>
+          <w:color w:val="000000"/>
+          <w:sz w:val="20"/>
+          <w:szCs w:val="20"/>
+        </w:rPr>
+        <w:t xml:space="preserve"> </w:t>
+      </w:r>
+      <w:r>
+        <w:rPr>
+          <w:rFonts w:ascii="Consolas" w:hAnsi="Consolas" w:cs="Consolas"/>
+          <w:color w:val="0000C0"/>
+          <w:sz w:val="20"/>
+          <w:szCs w:val="20"/>
+        </w:rPr>
+        <w:t>PENA_INOCENCIA</w:t>
+      </w:r>
+      <w:r>
+        <w:rPr>
+          <w:rFonts w:ascii="Consolas" w:hAnsi="Consolas" w:cs="Consolas"/>
+          <w:color w:val="000000"/>
+          <w:sz w:val="20"/>
+          <w:szCs w:val="20"/>
+        </w:rPr>
+        <w:t xml:space="preserve"> = 10;</w:t>
+      </w:r>
+    </w:p>
+    <w:p>
+      <w:pPr>
+        <w:autoSpaceDE w:val="0"/>
+        <w:autoSpaceDN w:val="0"/>
+        <w:adjustRightInd w:val="0"/>
+        <w:rPr>
+          <w:rFonts w:ascii="Consolas" w:hAnsi="Consolas" w:cs="Consolas"/>
+          <w:sz w:val="20"/>
+          <w:szCs w:val="20"/>
+        </w:rPr>
+      </w:pPr>
+      <w:r>
+        <w:rPr>
+          <w:rFonts w:ascii="Consolas" w:hAnsi="Consolas" w:cs="Consolas"/>
+          <w:color w:val="000000"/>
+          <w:sz w:val="20"/>
+          <w:szCs w:val="20"/>
+        </w:rPr>
+        <w:t xml:space="preserve">   </w:t>
+      </w:r>
+      <w:r>
+        <w:rPr>
+          <w:rFonts w:ascii="Consolas" w:hAnsi="Consolas" w:cs="Consolas"/>
+          <w:b/>
+          <w:bCs/>
+          <w:color w:val="7F0055"/>
+          <w:sz w:val="20"/>
+          <w:szCs w:val="20"/>
+        </w:rPr>
+        <w:t>private</w:t>
+      </w:r>
+      <w:r>
+        <w:rPr>
+          <w:rFonts w:ascii="Consolas" w:hAnsi="Consolas" w:cs="Consolas"/>
+          <w:color w:val="000000"/>
+          <w:sz w:val="20"/>
+          <w:szCs w:val="20"/>
+        </w:rPr>
+        <w:t xml:space="preserve"> </w:t>
+      </w:r>
+      <w:r>
+        <w:rPr>
+          <w:rFonts w:ascii="Consolas" w:hAnsi="Consolas" w:cs="Consolas"/>
+          <w:b/>
+          <w:bCs/>
+          <w:color w:val="7F0055"/>
+          <w:sz w:val="20"/>
+          <w:szCs w:val="20"/>
+        </w:rPr>
+        <w:t>int</w:t>
+      </w:r>
+      <w:r>
+        <w:rPr>
+          <w:rFonts w:ascii="Consolas" w:hAnsi="Consolas" w:cs="Consolas"/>
+          <w:color w:val="000000"/>
+          <w:sz w:val="20"/>
+          <w:szCs w:val="20"/>
+        </w:rPr>
+        <w:t xml:space="preserve"> </w:t>
+      </w:r>
+      <w:r>
+        <w:rPr>
+          <w:rFonts w:ascii="Consolas" w:hAnsi="Consolas" w:cs="Consolas"/>
+          <w:color w:val="0000C0"/>
+          <w:sz w:val="20"/>
+          <w:szCs w:val="20"/>
+        </w:rPr>
+        <w:t>PENA_CONDENACAO_MUTUA</w:t>
+      </w:r>
+      <w:r>
+        <w:rPr>
+          <w:rFonts w:ascii="Consolas" w:hAnsi="Consolas" w:cs="Consolas"/>
+          <w:color w:val="000000"/>
+          <w:sz w:val="20"/>
+          <w:szCs w:val="20"/>
+        </w:rPr>
+        <w:t xml:space="preserve"> = 15;</w:t>
+      </w:r>
+    </w:p>
+    <w:p>
+      <w:pPr>
+        <w:autoSpaceDE w:val="0"/>
+        <w:autoSpaceDN w:val="0"/>
+        <w:adjustRightInd w:val="0"/>
+        <w:rPr>
+          <w:rFonts w:ascii="Consolas" w:hAnsi="Consolas" w:cs="Consolas"/>
+          <w:sz w:val="20"/>
+          <w:szCs w:val="20"/>
+        </w:rPr>
+      </w:pPr>
+      <w:r>
+        <w:rPr>
+          <w:rFonts w:ascii="Consolas" w:hAnsi="Consolas" w:cs="Consolas"/>
+          <w:color w:val="000000"/>
+          <w:sz w:val="20"/>
+          <w:szCs w:val="20"/>
+        </w:rPr>
+        <w:t xml:space="preserve">   </w:t>
+      </w:r>
+      <w:r>
+        <w:rPr>
+          <w:rFonts w:ascii="Consolas" w:hAnsi="Consolas" w:cs="Consolas"/>
+          <w:b/>
+          <w:bCs/>
+          <w:color w:val="7F0055"/>
+          <w:sz w:val="20"/>
+          <w:szCs w:val="20"/>
+        </w:rPr>
+        <w:t>private</w:t>
+      </w:r>
+      <w:r>
+        <w:rPr>
+          <w:rFonts w:ascii="Consolas" w:hAnsi="Consolas" w:cs="Consolas"/>
+          <w:color w:val="000000"/>
+          <w:sz w:val="20"/>
+          <w:szCs w:val="20"/>
+        </w:rPr>
+        <w:t xml:space="preserve"> </w:t>
+      </w:r>
+      <w:r>
+        <w:rPr>
+          <w:rFonts w:ascii="Consolas" w:hAnsi="Consolas" w:cs="Consolas"/>
+          <w:b/>
+          <w:bCs/>
+          <w:color w:val="7F0055"/>
+          <w:sz w:val="20"/>
+          <w:szCs w:val="20"/>
+        </w:rPr>
+        <w:t>int</w:t>
+      </w:r>
+      <w:r>
+        <w:rPr>
+          <w:rFonts w:ascii="Consolas" w:hAnsi="Consolas" w:cs="Consolas"/>
+          <w:color w:val="000000"/>
+          <w:sz w:val="20"/>
+          <w:szCs w:val="20"/>
+        </w:rPr>
+        <w:t xml:space="preserve"> </w:t>
+      </w:r>
+      <w:r>
+        <w:rPr>
+          <w:rFonts w:ascii="Consolas" w:hAnsi="Consolas" w:cs="Consolas"/>
+          <w:color w:val="0000C0"/>
+          <w:sz w:val="20"/>
+          <w:szCs w:val="20"/>
+        </w:rPr>
+        <w:t>PENA_CONDENACAO_INDIVIDUAL</w:t>
+      </w:r>
+      <w:r>
+        <w:rPr>
+          <w:rFonts w:ascii="Consolas" w:hAnsi="Consolas" w:cs="Consolas"/>
+          <w:color w:val="000000"/>
+          <w:sz w:val="20"/>
+          <w:szCs w:val="20"/>
+        </w:rPr>
+        <w:t xml:space="preserve"> = 10;</w:t>
+      </w:r>
+    </w:p>
+    <w:p>
+      <w:pPr>
+        <w:autoSpaceDE w:val="0"/>
+        <w:autoSpaceDN w:val="0"/>
+        <w:adjustRightInd w:val="0"/>
+        <w:rPr>
+          <w:rFonts w:ascii="Consolas" w:hAnsi="Consolas" w:cs="Consolas"/>
+          <w:sz w:val="20"/>
+          <w:szCs w:val="20"/>
+        </w:rPr>
+      </w:pPr>
+      <w:r>
+        <w:rPr>
+          <w:rFonts w:ascii="Consolas" w:hAnsi="Consolas" w:cs="Consolas"/>
+          <w:color w:val="000000"/>
+          <w:sz w:val="20"/>
+          <w:szCs w:val="20"/>
+        </w:rPr>
+        <w:t xml:space="preserve">   </w:t>
+      </w:r>
+      <w:r>
+        <w:rPr>
+          <w:rFonts w:ascii="Consolas" w:hAnsi="Consolas" w:cs="Consolas"/>
+          <w:b/>
+          <w:bCs/>
+          <w:color w:val="7F0055"/>
+          <w:sz w:val="20"/>
+          <w:szCs w:val="20"/>
+        </w:rPr>
+        <w:t>private</w:t>
+      </w:r>
+      <w:r>
+        <w:rPr>
+          <w:rFonts w:ascii="Consolas" w:hAnsi="Consolas" w:cs="Consolas"/>
+          <w:color w:val="000000"/>
+          <w:sz w:val="20"/>
+          <w:szCs w:val="20"/>
+        </w:rPr>
+        <w:t xml:space="preserve"> </w:t>
+      </w:r>
+      <w:r>
+        <w:rPr>
+          <w:rFonts w:ascii="Consolas" w:hAnsi="Consolas" w:cs="Consolas"/>
+          <w:b/>
+          <w:bCs/>
+          <w:color w:val="7F0055"/>
+          <w:sz w:val="20"/>
+          <w:szCs w:val="20"/>
+        </w:rPr>
+        <w:t>int</w:t>
+      </w:r>
+      <w:r>
+        <w:rPr>
+          <w:rFonts w:ascii="Consolas" w:hAnsi="Consolas" w:cs="Consolas"/>
+          <w:color w:val="000000"/>
+          <w:sz w:val="20"/>
+          <w:szCs w:val="20"/>
+        </w:rPr>
+        <w:t xml:space="preserve"> </w:t>
+      </w:r>
+      <w:r>
+        <w:rPr>
+          <w:rFonts w:ascii="Consolas" w:hAnsi="Consolas" w:cs="Consolas"/>
+          <w:color w:val="0000C0"/>
+          <w:sz w:val="20"/>
+          <w:szCs w:val="20"/>
+        </w:rPr>
+        <w:t>PENA_CONDENACAO_CUMPLICES</w:t>
+      </w:r>
+      <w:r>
+        <w:rPr>
+          <w:rFonts w:ascii="Consolas" w:hAnsi="Consolas" w:cs="Consolas"/>
+          <w:color w:val="000000"/>
+          <w:sz w:val="20"/>
+          <w:szCs w:val="20"/>
+        </w:rPr>
+        <w:t xml:space="preserve"> = 11;</w:t>
+      </w:r>
+    </w:p>
+    <w:p>
+      <w:pPr>
+        <w:autoSpaceDE w:val="0"/>
+        <w:autoSpaceDN w:val="0"/>
+        <w:adjustRightInd w:val="0"/>
+        <w:rPr>
+          <w:rFonts w:ascii="Consolas" w:hAnsi="Consolas" w:cs="Consolas"/>
+          <w:sz w:val="20"/>
+          <w:szCs w:val="20"/>
+        </w:rPr>
+      </w:pPr>
+    </w:p>
+    <w:p>
+      <w:pPr>
+        <w:autoSpaceDE w:val="0"/>
+        <w:autoSpaceDN w:val="0"/>
+        <w:adjustRightInd w:val="0"/>
+        <w:rPr>
+          <w:rFonts w:ascii="Consolas" w:hAnsi="Consolas" w:cs="Consolas"/>
+          <w:sz w:val="20"/>
+          <w:szCs w:val="20"/>
+        </w:rPr>
+      </w:pPr>
+      <w:r>
+        <w:rPr>
+          <w:rFonts w:ascii="Consolas" w:hAnsi="Consolas" w:cs="Consolas"/>
+          <w:color w:val="000000"/>
+          <w:sz w:val="20"/>
+          <w:szCs w:val="20"/>
+        </w:rPr>
+        <w:t xml:space="preserve">   </w:t>
+      </w:r>
+      <w:r>
+        <w:rPr>
+          <w:rFonts w:ascii="Consolas" w:hAnsi="Consolas" w:cs="Consolas"/>
+          <w:b/>
+          <w:bCs/>
+          <w:color w:val="7F0055"/>
+          <w:sz w:val="20"/>
+          <w:szCs w:val="20"/>
+        </w:rPr>
+        <w:t>public</w:t>
+      </w:r>
+      <w:r>
+        <w:rPr>
+          <w:rFonts w:ascii="Consolas" w:hAnsi="Consolas" w:cs="Consolas"/>
+          <w:color w:val="000000"/>
+          <w:sz w:val="20"/>
+          <w:szCs w:val="20"/>
+        </w:rPr>
+        <w:t xml:space="preserve"> </w:t>
+      </w:r>
+      <w:r>
+        <w:rPr>
+          <w:rFonts w:ascii="Consolas" w:hAnsi="Consolas" w:cs="Consolas"/>
+          <w:b/>
+          <w:bCs/>
+          <w:color w:val="7F0055"/>
+          <w:sz w:val="20"/>
+          <w:szCs w:val="20"/>
+        </w:rPr>
+        <w:t>int</w:t>
+      </w:r>
+      <w:r>
+        <w:rPr>
+          <w:rFonts w:ascii="Consolas" w:hAnsi="Consolas" w:cs="Consolas"/>
+          <w:color w:val="000000"/>
+          <w:sz w:val="20"/>
+          <w:szCs w:val="20"/>
+        </w:rPr>
+        <w:t xml:space="preserve"> calculaPena(Resposta </w:t>
+      </w:r>
+      <w:r>
+        <w:rPr>
+          <w:rFonts w:ascii="Consolas" w:hAnsi="Consolas" w:cs="Consolas"/>
+          <w:color w:val="6A3E3E"/>
+          <w:sz w:val="20"/>
+          <w:szCs w:val="20"/>
+        </w:rPr>
+        <w:t>respostaPrisioneiroA</w:t>
+      </w:r>
+      <w:r>
+        <w:rPr>
+          <w:rFonts w:ascii="Consolas" w:hAnsi="Consolas" w:cs="Consolas"/>
+          <w:color w:val="000000"/>
+          <w:sz w:val="20"/>
+          <w:szCs w:val="20"/>
+        </w:rPr>
+        <w:t xml:space="preserve">, Resposta </w:t>
+      </w:r>
+      <w:r>
+        <w:rPr>
+          <w:rFonts w:ascii="Consolas" w:hAnsi="Consolas" w:cs="Consolas"/>
+          <w:color w:val="6A3E3E"/>
+          <w:sz w:val="20"/>
+          <w:szCs w:val="20"/>
+        </w:rPr>
+        <w:t>respostaPrisioneiroB</w:t>
+      </w:r>
+      <w:r>
+        <w:rPr>
+          <w:rFonts w:ascii="Consolas" w:hAnsi="Consolas" w:cs="Consolas"/>
+          <w:color w:val="000000"/>
+          <w:sz w:val="20"/>
+          <w:szCs w:val="20"/>
+        </w:rPr>
+        <w:t>) {</w:t>
+      </w:r>
+    </w:p>
+    <w:p>
+      <w:pPr>
+        <w:autoSpaceDE w:val="0"/>
+        <w:autoSpaceDN w:val="0"/>
+        <w:adjustRightInd w:val="0"/>
+        <w:rPr>
+          <w:rFonts w:ascii="Consolas" w:hAnsi="Consolas" w:cs="Consolas"/>
+          <w:sz w:val="20"/>
+          <w:szCs w:val="20"/>
+        </w:rPr>
+      </w:pPr>
+      <w:r>
+        <w:rPr>
+          <w:rFonts w:ascii="Consolas" w:hAnsi="Consolas" w:cs="Consolas"/>
+          <w:color w:val="000000"/>
+          <w:sz w:val="20"/>
+          <w:szCs w:val="20"/>
+        </w:rPr>
+        <w:t xml:space="preserve">      </w:t>
+      </w:r>
+      <w:r>
+        <w:rPr>
+          <w:rFonts w:ascii="Consolas" w:hAnsi="Consolas" w:cs="Consolas"/>
+          <w:b/>
+          <w:bCs/>
+          <w:color w:val="7F0055"/>
+          <w:sz w:val="20"/>
+          <w:szCs w:val="20"/>
+        </w:rPr>
+        <w:t>if</w:t>
+      </w:r>
+      <w:r>
+        <w:rPr>
+          <w:rFonts w:ascii="Consolas" w:hAnsi="Consolas" w:cs="Consolas"/>
+          <w:color w:val="000000"/>
+          <w:sz w:val="20"/>
+          <w:szCs w:val="20"/>
+        </w:rPr>
+        <w:t xml:space="preserve"> (</w:t>
+      </w:r>
+      <w:r>
+        <w:rPr>
+          <w:rFonts w:ascii="Consolas" w:hAnsi="Consolas" w:cs="Consolas"/>
+          <w:color w:val="6A3E3E"/>
+          <w:sz w:val="20"/>
+          <w:szCs w:val="20"/>
+        </w:rPr>
+        <w:t>respostaPrisioneiroA</w:t>
+      </w:r>
+      <w:r>
+        <w:rPr>
+          <w:rFonts w:ascii="Consolas" w:hAnsi="Consolas" w:cs="Consolas"/>
+          <w:color w:val="000000"/>
+          <w:sz w:val="20"/>
+          <w:szCs w:val="20"/>
+        </w:rPr>
+        <w:t xml:space="preserve"> == Resposta.</w:t>
+      </w:r>
+      <w:r>
+        <w:rPr>
+          <w:rFonts w:ascii="Consolas" w:hAnsi="Consolas" w:cs="Consolas"/>
+          <w:b/>
+          <w:bCs/>
+          <w:i/>
+          <w:iCs/>
+          <w:color w:val="0000C0"/>
+          <w:sz w:val="20"/>
+          <w:szCs w:val="20"/>
+        </w:rPr>
+        <w:t>DELACAO</w:t>
+      </w:r>
+      <w:r>
+        <w:rPr>
+          <w:rFonts w:ascii="Consolas" w:hAnsi="Consolas" w:cs="Consolas"/>
+          <w:color w:val="000000"/>
+          <w:sz w:val="20"/>
+          <w:szCs w:val="20"/>
+        </w:rPr>
+        <w:t>) {</w:t>
+      </w:r>
+    </w:p>
+    <w:p>
+      <w:pPr>
+        <w:autoSpaceDE w:val="0"/>
+        <w:autoSpaceDN w:val="0"/>
+        <w:adjustRightInd w:val="0"/>
+        <w:rPr>
+          <w:rFonts w:ascii="Consolas" w:hAnsi="Consolas" w:cs="Consolas"/>
+          <w:sz w:val="20"/>
+          <w:szCs w:val="20"/>
+        </w:rPr>
+      </w:pPr>
+      <w:r>
+        <w:rPr>
+          <w:rFonts w:ascii="Consolas" w:hAnsi="Consolas" w:cs="Consolas"/>
+          <w:color w:val="000000"/>
+          <w:sz w:val="20"/>
+          <w:szCs w:val="20"/>
+        </w:rPr>
+        <w:t xml:space="preserve">          </w:t>
+      </w:r>
+      <w:r>
+        <w:rPr>
+          <w:rFonts w:ascii="Consolas" w:hAnsi="Consolas" w:cs="Consolas"/>
+          <w:b/>
+          <w:bCs/>
+          <w:color w:val="7F0055"/>
+          <w:sz w:val="20"/>
+          <w:szCs w:val="20"/>
+        </w:rPr>
+        <w:t>if</w:t>
+      </w:r>
+      <w:r>
+        <w:rPr>
+          <w:rFonts w:ascii="Consolas" w:hAnsi="Consolas" w:cs="Consolas"/>
+          <w:color w:val="000000"/>
+          <w:sz w:val="20"/>
+          <w:szCs w:val="20"/>
+        </w:rPr>
+        <w:t xml:space="preserve"> (</w:t>
+      </w:r>
+      <w:r>
+        <w:rPr>
+          <w:rFonts w:ascii="Consolas" w:hAnsi="Consolas" w:cs="Consolas"/>
+          <w:color w:val="6A3E3E"/>
+          <w:sz w:val="20"/>
+          <w:szCs w:val="20"/>
+        </w:rPr>
+        <w:t>respostaPrisioneiroB</w:t>
+      </w:r>
+      <w:r>
+        <w:rPr>
+          <w:rFonts w:ascii="Consolas" w:hAnsi="Consolas" w:cs="Consolas"/>
+          <w:color w:val="000000"/>
+          <w:sz w:val="20"/>
+          <w:szCs w:val="20"/>
+        </w:rPr>
+        <w:t xml:space="preserve"> == Resposta.</w:t>
+      </w:r>
+      <w:r>
+        <w:rPr>
+          <w:rFonts w:ascii="Consolas" w:hAnsi="Consolas" w:cs="Consolas"/>
+          <w:b/>
+          <w:bCs/>
+          <w:i/>
+          <w:iCs/>
+          <w:color w:val="0000C0"/>
+          <w:sz w:val="20"/>
+          <w:szCs w:val="20"/>
+        </w:rPr>
+        <w:t>DELACAO</w:t>
+      </w:r>
+      <w:r>
+        <w:rPr>
+          <w:rFonts w:ascii="Consolas" w:hAnsi="Consolas" w:cs="Consolas"/>
+          <w:color w:val="000000"/>
+          <w:sz w:val="20"/>
+          <w:szCs w:val="20"/>
+        </w:rPr>
+        <w:t>) {</w:t>
+      </w:r>
+    </w:p>
+    <w:p>
+      <w:pPr>
+        <w:autoSpaceDE w:val="0"/>
+        <w:autoSpaceDN w:val="0"/>
+        <w:adjustRightInd w:val="0"/>
+        <w:rPr>
+          <w:rFonts w:ascii="Consolas" w:hAnsi="Consolas" w:cs="Consolas"/>
+          <w:sz w:val="20"/>
+          <w:szCs w:val="20"/>
+        </w:rPr>
+      </w:pPr>
+      <w:r>
+        <w:rPr>
+          <w:rFonts w:ascii="Consolas" w:hAnsi="Consolas" w:cs="Consolas"/>
+          <w:color w:val="000000"/>
+          <w:sz w:val="20"/>
+          <w:szCs w:val="20"/>
+        </w:rPr>
+        <w:t xml:space="preserve">            </w:t>
+      </w:r>
+      <w:r>
+        <w:rPr>
+          <w:rFonts w:ascii="Consolas" w:hAnsi="Consolas" w:cs="Consolas"/>
+          <w:b/>
+          <w:bCs/>
+          <w:color w:val="7F0055"/>
+          <w:sz w:val="20"/>
+          <w:szCs w:val="20"/>
+        </w:rPr>
+        <w:t>return</w:t>
+      </w:r>
+      <w:r>
+        <w:rPr>
+          <w:rFonts w:ascii="Consolas" w:hAnsi="Consolas" w:cs="Consolas"/>
+          <w:color w:val="000000"/>
+          <w:sz w:val="20"/>
+          <w:szCs w:val="20"/>
+        </w:rPr>
+        <w:t xml:space="preserve"> </w:t>
+      </w:r>
+      <w:r>
+        <w:rPr>
+          <w:rFonts w:ascii="Consolas" w:hAnsi="Consolas" w:cs="Consolas"/>
+          <w:color w:val="0000C0"/>
+          <w:sz w:val="20"/>
+          <w:szCs w:val="20"/>
+        </w:rPr>
+        <w:t>PENA_CONDENACAO_MUTUA</w:t>
+      </w:r>
+      <w:r>
+        <w:rPr>
+          <w:rFonts w:ascii="Consolas" w:hAnsi="Consolas" w:cs="Consolas"/>
+          <w:color w:val="000000"/>
+          <w:sz w:val="20"/>
+          <w:szCs w:val="20"/>
+        </w:rPr>
+        <w:t>;</w:t>
+      </w:r>
+    </w:p>
+    <w:p>
+      <w:pPr>
+        <w:autoSpaceDE w:val="0"/>
+        <w:autoSpaceDN w:val="0"/>
+        <w:adjustRightInd w:val="0"/>
+        <w:rPr>
+          <w:rFonts w:ascii="Consolas" w:hAnsi="Consolas" w:cs="Consolas"/>
+          <w:sz w:val="20"/>
+          <w:szCs w:val="20"/>
+          <w:lang w:val="en-US"/>
+        </w:rPr>
+      </w:pPr>
+      <w:r>
+        <w:rPr>
+          <w:rFonts w:ascii="Consolas" w:hAnsi="Consolas" w:cs="Consolas"/>
+          <w:color w:val="000000"/>
+          <w:sz w:val="20"/>
+          <w:szCs w:val="20"/>
+        </w:rPr>
+        <w:t xml:space="preserve">          </w:t>
+      </w:r>
+      <w:r>
+        <w:rPr>
+          <w:rFonts w:ascii="Consolas" w:hAnsi="Consolas" w:cs="Consolas"/>
+          <w:color w:val="000000"/>
+          <w:sz w:val="20"/>
+          <w:szCs w:val="20"/>
+          <w:lang w:val="en-US"/>
+        </w:rPr>
+        <w:t xml:space="preserve">} </w:t>
+      </w:r>
+      <w:r>
+        <w:rPr>
+          <w:rFonts w:ascii="Consolas" w:hAnsi="Consolas" w:cs="Consolas"/>
+          <w:b/>
+          <w:bCs/>
+          <w:color w:val="7F0055"/>
+          <w:sz w:val="20"/>
+          <w:szCs w:val="20"/>
+          <w:lang w:val="en-US"/>
+        </w:rPr>
+        <w:t>else</w:t>
+      </w:r>
+      <w:r>
+        <w:rPr>
+          <w:rFonts w:ascii="Consolas" w:hAnsi="Consolas" w:cs="Consolas"/>
+          <w:color w:val="000000"/>
+          <w:sz w:val="20"/>
+          <w:szCs w:val="20"/>
+          <w:lang w:val="en-US"/>
+        </w:rPr>
+        <w:t xml:space="preserve"> {</w:t>
+      </w:r>
+    </w:p>
+    <w:p>
+      <w:pPr>
+        <w:autoSpaceDE w:val="0"/>
+        <w:autoSpaceDN w:val="0"/>
+        <w:adjustRightInd w:val="0"/>
+        <w:rPr>
+          <w:rFonts w:ascii="Consolas" w:hAnsi="Consolas" w:cs="Consolas"/>
+          <w:sz w:val="20"/>
+          <w:szCs w:val="20"/>
+          <w:lang w:val="en-US"/>
+        </w:rPr>
+      </w:pPr>
+      <w:r>
+        <w:rPr>
+          <w:rFonts w:ascii="Consolas" w:hAnsi="Consolas" w:cs="Consolas"/>
+          <w:color w:val="000000"/>
+          <w:sz w:val="20"/>
+          <w:szCs w:val="20"/>
+          <w:lang w:val="en-US"/>
+        </w:rPr>
+        <w:t xml:space="preserve">                 </w:t>
+      </w:r>
+      <w:r>
+        <w:rPr>
+          <w:rFonts w:ascii="Consolas" w:hAnsi="Consolas" w:cs="Consolas"/>
+          <w:b/>
+          <w:bCs/>
+          <w:color w:val="7F0055"/>
+          <w:sz w:val="20"/>
+          <w:szCs w:val="20"/>
+          <w:lang w:val="en-US"/>
+        </w:rPr>
+        <w:t>return</w:t>
+      </w:r>
+      <w:r>
+        <w:rPr>
+          <w:rFonts w:ascii="Consolas" w:hAnsi="Consolas" w:cs="Consolas"/>
+          <w:color w:val="000000"/>
+          <w:sz w:val="20"/>
+          <w:szCs w:val="20"/>
+          <w:lang w:val="en-US"/>
+        </w:rPr>
+        <w:t xml:space="preserve"> </w:t>
+      </w:r>
+      <w:r>
+        <w:rPr>
+          <w:rFonts w:ascii="Consolas" w:hAnsi="Consolas" w:cs="Consolas"/>
+          <w:color w:val="0000C0"/>
+          <w:sz w:val="20"/>
+          <w:szCs w:val="20"/>
+          <w:lang w:val="en-US"/>
+        </w:rPr>
+        <w:t>PENA_INOCENCIA</w:t>
+      </w:r>
+      <w:r>
+        <w:rPr>
+          <w:rFonts w:ascii="Consolas" w:hAnsi="Consolas" w:cs="Consolas"/>
+          <w:color w:val="000000"/>
+          <w:sz w:val="20"/>
+          <w:szCs w:val="20"/>
+          <w:lang w:val="en-US"/>
+        </w:rPr>
+        <w:t>;</w:t>
+      </w:r>
+    </w:p>
+    <w:p>
+      <w:pPr>
+        <w:autoSpaceDE w:val="0"/>
+        <w:autoSpaceDN w:val="0"/>
+        <w:adjustRightInd w:val="0"/>
+        <w:rPr>
+          <w:rFonts w:ascii="Consolas" w:hAnsi="Consolas" w:cs="Consolas"/>
+          <w:sz w:val="20"/>
+          <w:szCs w:val="20"/>
+          <w:lang w:val="en-US"/>
+        </w:rPr>
+      </w:pPr>
+      <w:r>
+        <w:rPr>
+          <w:rFonts w:ascii="Consolas" w:hAnsi="Consolas" w:cs="Consolas"/>
+          <w:color w:val="000000"/>
+          <w:sz w:val="20"/>
+          <w:szCs w:val="20"/>
+          <w:lang w:val="en-US"/>
+        </w:rPr>
+        <w:t xml:space="preserve">                 }</w:t>
+      </w:r>
+    </w:p>
+    <w:p>
+      <w:pPr>
+        <w:autoSpaceDE w:val="0"/>
+        <w:autoSpaceDN w:val="0"/>
+        <w:adjustRightInd w:val="0"/>
+        <w:rPr>
+          <w:rFonts w:ascii="Consolas" w:hAnsi="Consolas" w:cs="Consolas"/>
+          <w:sz w:val="20"/>
+          <w:szCs w:val="20"/>
+          <w:lang w:val="en-US"/>
+        </w:rPr>
+      </w:pPr>
+      <w:r>
+        <w:rPr>
+          <w:rFonts w:ascii="Consolas" w:hAnsi="Consolas" w:cs="Consolas"/>
+          <w:color w:val="000000"/>
+          <w:sz w:val="20"/>
+          <w:szCs w:val="20"/>
+          <w:lang w:val="en-US"/>
+        </w:rPr>
+        <w:t xml:space="preserve">       } </w:t>
+      </w:r>
+      <w:r>
+        <w:rPr>
+          <w:rFonts w:ascii="Consolas" w:hAnsi="Consolas" w:cs="Consolas"/>
+          <w:b/>
+          <w:bCs/>
+          <w:color w:val="7F0055"/>
+          <w:sz w:val="20"/>
+          <w:szCs w:val="20"/>
+          <w:lang w:val="en-US"/>
+        </w:rPr>
+        <w:t>else</w:t>
+      </w:r>
+      <w:r>
+        <w:rPr>
+          <w:rFonts w:ascii="Consolas" w:hAnsi="Consolas" w:cs="Consolas"/>
+          <w:color w:val="000000"/>
+          <w:sz w:val="20"/>
+          <w:szCs w:val="20"/>
+          <w:lang w:val="en-US"/>
+        </w:rPr>
+        <w:t xml:space="preserve"> {</w:t>
+      </w:r>
+    </w:p>
+    <w:p>
+      <w:pPr>
+        <w:autoSpaceDE w:val="0"/>
+        <w:autoSpaceDN w:val="0"/>
+        <w:adjustRightInd w:val="0"/>
+        <w:rPr>
+          <w:rFonts w:ascii="Consolas" w:hAnsi="Consolas" w:cs="Consolas"/>
+          <w:sz w:val="20"/>
+          <w:szCs w:val="20"/>
+        </w:rPr>
+      </w:pPr>
+      <w:r>
+        <w:rPr>
+          <w:rFonts w:ascii="Consolas" w:hAnsi="Consolas" w:cs="Consolas"/>
+          <w:color w:val="000000"/>
+          <w:sz w:val="20"/>
+          <w:szCs w:val="20"/>
+          <w:lang w:val="en-US"/>
+        </w:rPr>
+        <w:t xml:space="preserve">                </w:t>
+      </w:r>
+      <w:r>
+        <w:rPr>
+          <w:rFonts w:ascii="Consolas" w:hAnsi="Consolas" w:cs="Consolas"/>
+          <w:b/>
+          <w:bCs/>
+          <w:color w:val="7F0055"/>
+          <w:sz w:val="20"/>
+          <w:szCs w:val="20"/>
+        </w:rPr>
+        <w:t>if</w:t>
+      </w:r>
+      <w:r>
+        <w:rPr>
+          <w:rFonts w:ascii="Consolas" w:hAnsi="Consolas" w:cs="Consolas"/>
+          <w:color w:val="000000"/>
+          <w:sz w:val="20"/>
+          <w:szCs w:val="20"/>
+        </w:rPr>
+        <w:t xml:space="preserve"> (</w:t>
+      </w:r>
+      <w:r>
+        <w:rPr>
+          <w:rFonts w:ascii="Consolas" w:hAnsi="Consolas" w:cs="Consolas"/>
+          <w:color w:val="6A3E3E"/>
+          <w:sz w:val="20"/>
+          <w:szCs w:val="20"/>
+        </w:rPr>
+        <w:t>respostaPrisioneiroB</w:t>
+      </w:r>
+      <w:r>
+        <w:rPr>
+          <w:rFonts w:ascii="Consolas" w:hAnsi="Consolas" w:cs="Consolas"/>
+          <w:color w:val="000000"/>
+          <w:sz w:val="20"/>
+          <w:szCs w:val="20"/>
+        </w:rPr>
+        <w:t xml:space="preserve"> == Resposta.</w:t>
+      </w:r>
+      <w:r>
+        <w:rPr>
+          <w:rFonts w:ascii="Consolas" w:hAnsi="Consolas" w:cs="Consolas"/>
+          <w:b/>
+          <w:bCs/>
+          <w:i/>
+          <w:iCs/>
+          <w:color w:val="0000C0"/>
+          <w:sz w:val="20"/>
+          <w:szCs w:val="20"/>
+        </w:rPr>
+        <w:t>DELACAO</w:t>
+      </w:r>
+      <w:r>
+        <w:rPr>
+          <w:rFonts w:ascii="Consolas" w:hAnsi="Consolas" w:cs="Consolas"/>
+          <w:color w:val="000000"/>
+          <w:sz w:val="20"/>
+          <w:szCs w:val="20"/>
+        </w:rPr>
+        <w:t>) {</w:t>
+      </w:r>
+    </w:p>
+    <w:p>
+      <w:pPr>
+        <w:autoSpaceDE w:val="0"/>
+        <w:autoSpaceDN w:val="0"/>
+        <w:adjustRightInd w:val="0"/>
+        <w:rPr>
+          <w:rFonts w:ascii="Consolas" w:hAnsi="Consolas" w:cs="Consolas"/>
+          <w:sz w:val="20"/>
+          <w:szCs w:val="20"/>
+        </w:rPr>
+      </w:pPr>
+      <w:r>
+        <w:rPr>
+          <w:rFonts w:ascii="Consolas" w:hAnsi="Consolas" w:cs="Consolas"/>
+          <w:color w:val="000000"/>
+          <w:sz w:val="20"/>
+          <w:szCs w:val="20"/>
+        </w:rPr>
+        <w:t xml:space="preserve">                    </w:t>
+      </w:r>
+      <w:r>
+        <w:rPr>
+          <w:rFonts w:ascii="Consolas" w:hAnsi="Consolas" w:cs="Consolas"/>
+          <w:b/>
+          <w:bCs/>
+          <w:color w:val="7F0055"/>
+          <w:sz w:val="20"/>
+          <w:szCs w:val="20"/>
+        </w:rPr>
+        <w:t>return</w:t>
+      </w:r>
+      <w:r>
+        <w:rPr>
+          <w:rFonts w:ascii="Consolas" w:hAnsi="Consolas" w:cs="Consolas"/>
+          <w:color w:val="000000"/>
+          <w:sz w:val="20"/>
+          <w:szCs w:val="20"/>
+        </w:rPr>
+        <w:t xml:space="preserve"> </w:t>
+      </w:r>
+      <w:r>
+        <w:rPr>
+          <w:rFonts w:ascii="Consolas" w:hAnsi="Consolas" w:cs="Consolas"/>
+          <w:color w:val="0000C0"/>
+          <w:sz w:val="20"/>
+          <w:szCs w:val="20"/>
+        </w:rPr>
+        <w:t>PENA_CONDENACAO_INDIVIDUAL</w:t>
+      </w:r>
+      <w:r>
+        <w:rPr>
+          <w:rFonts w:ascii="Consolas" w:hAnsi="Consolas" w:cs="Consolas"/>
+          <w:color w:val="000000"/>
+          <w:sz w:val="20"/>
+          <w:szCs w:val="20"/>
+        </w:rPr>
+        <w:t>;</w:t>
+      </w:r>
+    </w:p>
+    <w:p>
+      <w:pPr>
+        <w:autoSpaceDE w:val="0"/>
+        <w:autoSpaceDN w:val="0"/>
+        <w:adjustRightInd w:val="0"/>
+        <w:rPr>
+          <w:rFonts w:ascii="Consolas" w:hAnsi="Consolas" w:cs="Consolas"/>
+          <w:sz w:val="20"/>
+          <w:szCs w:val="20"/>
+        </w:rPr>
+      </w:pPr>
+      <w:r>
+        <w:rPr>
+          <w:rFonts w:ascii="Consolas" w:hAnsi="Consolas" w:cs="Consolas"/>
+          <w:color w:val="000000"/>
+          <w:sz w:val="20"/>
+          <w:szCs w:val="20"/>
+        </w:rPr>
+        <w:t xml:space="preserve">                } </w:t>
+      </w:r>
+      <w:r>
+        <w:rPr>
+          <w:rFonts w:ascii="Consolas" w:hAnsi="Consolas" w:cs="Consolas"/>
+          <w:b/>
+          <w:bCs/>
+          <w:color w:val="7F0055"/>
+          <w:sz w:val="20"/>
+          <w:szCs w:val="20"/>
+        </w:rPr>
+        <w:t>else</w:t>
+      </w:r>
+      <w:r>
+        <w:rPr>
+          <w:rFonts w:ascii="Consolas" w:hAnsi="Consolas" w:cs="Consolas"/>
+          <w:color w:val="000000"/>
+          <w:sz w:val="20"/>
+          <w:szCs w:val="20"/>
+        </w:rPr>
+        <w:t xml:space="preserve"> {</w:t>
+      </w:r>
+    </w:p>
+    <w:p>
+      <w:pPr>
+        <w:autoSpaceDE w:val="0"/>
+        <w:autoSpaceDN w:val="0"/>
+        <w:adjustRightInd w:val="0"/>
+        <w:rPr>
+          <w:rFonts w:ascii="Consolas" w:hAnsi="Consolas" w:cs="Consolas"/>
+          <w:sz w:val="20"/>
+          <w:szCs w:val="20"/>
+        </w:rPr>
+      </w:pPr>
+      <w:r>
+        <w:rPr>
+          <w:rFonts w:ascii="Consolas" w:hAnsi="Consolas" w:cs="Consolas"/>
+          <w:color w:val="000000"/>
+          <w:sz w:val="20"/>
+          <w:szCs w:val="20"/>
+        </w:rPr>
+        <w:t xml:space="preserve">                         </w:t>
+      </w:r>
+      <w:r>
+        <w:rPr>
+          <w:rFonts w:ascii="Consolas" w:hAnsi="Consolas" w:cs="Consolas"/>
+          <w:b/>
+          <w:bCs/>
+          <w:color w:val="7F0055"/>
+          <w:sz w:val="20"/>
+          <w:szCs w:val="20"/>
+        </w:rPr>
+        <w:t>return</w:t>
+      </w:r>
+      <w:r>
+        <w:rPr>
+          <w:rFonts w:ascii="Consolas" w:hAnsi="Consolas" w:cs="Consolas"/>
+          <w:color w:val="000000"/>
+          <w:sz w:val="20"/>
+          <w:szCs w:val="20"/>
+        </w:rPr>
+        <w:t xml:space="preserve"> </w:t>
+      </w:r>
+      <w:r>
+        <w:rPr>
+          <w:rFonts w:ascii="Consolas" w:hAnsi="Consolas" w:cs="Consolas"/>
+          <w:color w:val="0000C0"/>
+          <w:sz w:val="20"/>
+          <w:szCs w:val="20"/>
+        </w:rPr>
+        <w:t>PENA_CONDENACAO_CUMPLICES</w:t>
+      </w:r>
+      <w:r>
+        <w:rPr>
+          <w:rFonts w:ascii="Consolas" w:hAnsi="Consolas" w:cs="Consolas"/>
+          <w:color w:val="000000"/>
+          <w:sz w:val="20"/>
+          <w:szCs w:val="20"/>
+        </w:rPr>
+        <w:t>;</w:t>
+      </w:r>
+    </w:p>
+    <w:p>
+      <w:pPr>
+        <w:autoSpaceDE w:val="0"/>
+        <w:autoSpaceDN w:val="0"/>
+        <w:adjustRightInd w:val="0"/>
+        <w:rPr>
+          <w:rFonts w:ascii="Consolas" w:hAnsi="Consolas" w:cs="Consolas"/>
+          <w:sz w:val="20"/>
+          <w:szCs w:val="20"/>
+        </w:rPr>
+      </w:pPr>
+      <w:r>
+        <w:rPr>
+          <w:rFonts w:ascii="Consolas" w:hAnsi="Consolas" w:cs="Consolas"/>
+          <w:color w:val="000000"/>
+          <w:sz w:val="20"/>
+          <w:szCs w:val="20"/>
+        </w:rPr>
+        <w:t xml:space="preserve">                        }</w:t>
+      </w:r>
+    </w:p>
+    <w:p>
+      <w:pPr>
+        <w:autoSpaceDE w:val="0"/>
+        <w:autoSpaceDN w:val="0"/>
+        <w:adjustRightInd w:val="0"/>
+        <w:rPr>
+          <w:rFonts w:ascii="Consolas" w:hAnsi="Consolas" w:cs="Consolas"/>
+          <w:sz w:val="20"/>
+          <w:szCs w:val="20"/>
+        </w:rPr>
+      </w:pPr>
+      <w:r>
+        <w:rPr>
+          <w:rFonts w:ascii="Consolas" w:hAnsi="Consolas" w:cs="Consolas"/>
+          <w:color w:val="000000"/>
+          <w:sz w:val="20"/>
+          <w:szCs w:val="20"/>
+        </w:rPr>
+        <w:t xml:space="preserve">                }</w:t>
+      </w:r>
+    </w:p>
+    <w:p>
+      <w:pPr>
+        <w:autoSpaceDE w:val="0"/>
+        <w:autoSpaceDN w:val="0"/>
+        <w:adjustRightInd w:val="0"/>
+        <w:rPr>
+          <w:rFonts w:ascii="Consolas" w:hAnsi="Consolas" w:cs="Consolas"/>
+          <w:sz w:val="20"/>
+          <w:szCs w:val="20"/>
+        </w:rPr>
+      </w:pPr>
+      <w:r>
+        <w:rPr>
+          <w:rFonts w:ascii="Consolas" w:hAnsi="Consolas" w:cs="Consolas"/>
+          <w:color w:val="000000"/>
+          <w:sz w:val="20"/>
+          <w:szCs w:val="20"/>
+        </w:rPr>
+        <w:t xml:space="preserve">     }</w:t>
+      </w:r>
+    </w:p>
+    <w:p>
+      <w:pPr>
+        <w:rPr>
+          <w:rFonts w:ascii="Consolas" w:hAnsi="Consolas" w:cs="Consolas"/>
+          <w:color w:val="000000"/>
+          <w:sz w:val="20"/>
+          <w:szCs w:val="20"/>
+        </w:rPr>
+      </w:pPr>
+      <w:r>
+        <w:rPr>
+          <w:rFonts w:ascii="Consolas" w:hAnsi="Consolas" w:cs="Consolas"/>
+          <w:color w:val="000000"/>
+          <w:sz w:val="20"/>
+          <w:szCs w:val="20"/>
+        </w:rPr>
+        <w:t>}</w:t>
+      </w:r>
+    </w:p>
+    <w:p>
+      <w:pPr>
+        <w:rPr>
+          <w:rFonts w:ascii="Consolas" w:hAnsi="Consolas" w:cs="Consolas"/>
+          <w:color w:val="000000"/>
+          <w:sz w:val="20"/>
+          <w:szCs w:val="20"/>
+        </w:rPr>
+      </w:pPr>
+    </w:p>
+    <w:p>
+      <w:pPr>
+        <w:rPr>
+          <w:rFonts w:ascii="Calibri" w:hAnsi="Calibri" w:cs="Calibri"/>
+          <w:color w:val="000000"/>
+          <w:lang w:val="pt-BR"/>
+        </w:rPr>
+      </w:pPr>
+      <w:r>
+        <w:rPr>
+          <w:rFonts w:ascii="Calibri" w:hAnsi="Calibri" w:cs="Calibri"/>
+          <w:color w:val="000000"/>
+          <w:lang w:val="pt-BR"/>
+        </w:rPr>
+        <w:t>Resposta.java</w:t>
+      </w:r>
+    </w:p>
+    <w:p>
+      <w:pPr>
+        <w:autoSpaceDE w:val="0"/>
+        <w:autoSpaceDN w:val="0"/>
+        <w:adjustRightInd w:val="0"/>
+        <w:rPr>
+          <w:rFonts w:ascii="Consolas" w:hAnsi="Consolas" w:cs="Consolas"/>
+          <w:sz w:val="20"/>
+          <w:szCs w:val="20"/>
+        </w:rPr>
+      </w:pPr>
+      <w:r>
+        <w:rPr>
+          <w:rFonts w:ascii="Consolas" w:hAnsi="Consolas" w:cs="Consolas"/>
+          <w:b/>
+          <w:bCs/>
+          <w:color w:val="7F0055"/>
+          <w:sz w:val="20"/>
+          <w:szCs w:val="20"/>
+        </w:rPr>
+        <w:t>public</w:t>
+      </w:r>
+      <w:r>
+        <w:rPr>
+          <w:rFonts w:ascii="Consolas" w:hAnsi="Consolas" w:cs="Consolas"/>
+          <w:color w:val="000000"/>
+          <w:sz w:val="20"/>
+          <w:szCs w:val="20"/>
+        </w:rPr>
+        <w:t xml:space="preserve"> </w:t>
+      </w:r>
+      <w:r>
+        <w:rPr>
+          <w:rFonts w:ascii="Consolas" w:hAnsi="Consolas" w:cs="Consolas"/>
+          <w:b/>
+          <w:bCs/>
+          <w:color w:val="7F0055"/>
+          <w:sz w:val="20"/>
+          <w:szCs w:val="20"/>
+        </w:rPr>
+        <w:t>enum</w:t>
+      </w:r>
+      <w:r>
+        <w:rPr>
+          <w:rFonts w:ascii="Consolas" w:hAnsi="Consolas" w:cs="Consolas"/>
+          <w:color w:val="000000"/>
+          <w:sz w:val="20"/>
+          <w:szCs w:val="20"/>
+        </w:rPr>
+        <w:t xml:space="preserve"> Resposta {</w:t>
+      </w:r>
+    </w:p>
+    <w:p>
+      <w:pPr>
+        <w:autoSpaceDE w:val="0"/>
+        <w:autoSpaceDN w:val="0"/>
+        <w:adjustRightInd w:val="0"/>
+        <w:rPr>
+          <w:rFonts w:ascii="Consolas" w:hAnsi="Consolas" w:cs="Consolas"/>
+          <w:sz w:val="20"/>
+          <w:szCs w:val="20"/>
+        </w:rPr>
+      </w:pPr>
+      <w:r>
+        <w:rPr>
+          <w:rFonts w:ascii="Consolas" w:hAnsi="Consolas" w:cs="Consolas"/>
+          <w:color w:val="000000"/>
+          <w:sz w:val="20"/>
+          <w:szCs w:val="20"/>
+        </w:rPr>
+        <w:tab/>
+      </w:r>
+      <w:r>
+        <w:rPr>
+          <w:rFonts w:ascii="Consolas" w:hAnsi="Consolas" w:cs="Consolas"/>
+          <w:b/>
+          <w:bCs/>
+          <w:i/>
+          <w:iCs/>
+          <w:color w:val="0000C0"/>
+          <w:sz w:val="20"/>
+          <w:szCs w:val="20"/>
+        </w:rPr>
+        <w:t>NEGACAO</w:t>
+      </w:r>
+      <w:r>
+        <w:rPr>
+          <w:rFonts w:ascii="Consolas" w:hAnsi="Consolas" w:cs="Consolas"/>
+          <w:color w:val="000000"/>
+          <w:sz w:val="20"/>
+          <w:szCs w:val="20"/>
+        </w:rPr>
+        <w:t xml:space="preserve">, </w:t>
+      </w:r>
+      <w:r>
+        <w:rPr>
+          <w:rFonts w:ascii="Consolas" w:hAnsi="Consolas" w:cs="Consolas"/>
+          <w:b/>
+          <w:bCs/>
+          <w:i/>
+          <w:iCs/>
+          <w:color w:val="0000C0"/>
+          <w:sz w:val="20"/>
+          <w:szCs w:val="20"/>
+          <w:shd w:val="clear" w:color="auto" w:fill="D4D4D4"/>
+        </w:rPr>
+        <w:t>DELACAO</w:t>
+      </w:r>
+    </w:p>
+    <w:p>
+      <w:pPr>
+        <w:autoSpaceDE w:val="0"/>
+        <w:autoSpaceDN w:val="0"/>
+        <w:adjustRightInd w:val="0"/>
+        <w:rPr>
+          <w:rFonts w:ascii="Consolas" w:hAnsi="Consolas" w:cs="Consolas"/>
+          <w:sz w:val="20"/>
+          <w:szCs w:val="20"/>
+        </w:rPr>
+      </w:pPr>
+      <w:r>
+        <w:rPr>
+          <w:rFonts w:ascii="Consolas" w:hAnsi="Consolas" w:cs="Consolas"/>
+          <w:color w:val="000000"/>
+          <w:sz w:val="20"/>
+          <w:szCs w:val="20"/>
+        </w:rPr>
+        <w:t>}</w:t>
+      </w:r>
+    </w:p>
+    <w:p>
+      <w:pPr>
+        <w:rPr>
+          <w:rFonts w:ascii="Calibri" w:hAnsi="Calibri" w:cs="Calibri"/>
+          <w:color w:val="000000"/>
+          <w:lang w:val="pt-BR"/>
+        </w:rPr>
+      </w:pPr>
+    </w:p>
+    <w:p>
+      <w:pPr>
+        <w:rPr>
+          <w:rFonts w:ascii="Calibri" w:hAnsi="Calibri" w:cs="Calibri"/>
+          <w:color w:val="000000"/>
+          <w:lang w:val="pt-BR"/>
+        </w:rPr>
+      </w:pPr>
+      <w:proofErr w:type="spellStart"/>
+      <w:r>
+        <w:rPr>
+          <w:rFonts w:ascii="Calibri" w:hAnsi="Calibri" w:cs="Calibri"/>
+          <w:color w:val="000000"/>
+          <w:lang w:val="pt-BR"/>
+        </w:rPr>
+        <w:t>JulgamentoPrisioneiro.teste</w:t>
+      </w:r>
+      <w:proofErr w:type="spellEnd"/>
+    </w:p>
+    <w:p>
+      <w:pPr>
+        <w:autoSpaceDE w:val="0"/>
+        <w:autoSpaceDN w:val="0"/>
+        <w:adjustRightInd w:val="0"/>
+        <w:rPr>
+          <w:rFonts w:ascii="Consolas" w:hAnsi="Consolas" w:cs="Consolas"/>
+          <w:sz w:val="20"/>
+          <w:szCs w:val="20"/>
+          <w:lang w:val="en-US"/>
+        </w:rPr>
+      </w:pPr>
+      <w:r>
+        <w:rPr>
+          <w:rFonts w:ascii="Consolas" w:hAnsi="Consolas" w:cs="Consolas"/>
+          <w:b/>
+          <w:bCs/>
+          <w:color w:val="7F0055"/>
+          <w:sz w:val="20"/>
+          <w:szCs w:val="20"/>
+          <w:lang w:val="en-US"/>
+        </w:rPr>
+        <w:t>import</w:t>
+      </w:r>
+      <w:r>
+        <w:rPr>
+          <w:rFonts w:ascii="Consolas" w:hAnsi="Consolas" w:cs="Consolas"/>
+          <w:color w:val="000000"/>
+          <w:sz w:val="20"/>
+          <w:szCs w:val="20"/>
+          <w:lang w:val="en-US"/>
+        </w:rPr>
+        <w:t xml:space="preserve"> </w:t>
+      </w:r>
+      <w:r>
+        <w:rPr>
+          <w:rFonts w:ascii="Consolas" w:hAnsi="Consolas" w:cs="Consolas"/>
+          <w:b/>
+          <w:bCs/>
+          <w:color w:val="7F0055"/>
+          <w:sz w:val="20"/>
+          <w:szCs w:val="20"/>
+          <w:lang w:val="en-US"/>
+        </w:rPr>
+        <w:t>static</w:t>
+      </w:r>
+      <w:r>
+        <w:rPr>
+          <w:rFonts w:ascii="Consolas" w:hAnsi="Consolas" w:cs="Consolas"/>
+          <w:color w:val="000000"/>
+          <w:sz w:val="20"/>
+          <w:szCs w:val="20"/>
+          <w:lang w:val="en-US"/>
+        </w:rPr>
+        <w:t xml:space="preserve"> </w:t>
+      </w:r>
+      <w:proofErr w:type="spellStart"/>
+      <w:proofErr w:type="gramStart"/>
+      <w:r>
+        <w:rPr>
+          <w:rFonts w:ascii="Consolas" w:hAnsi="Consolas" w:cs="Consolas"/>
+          <w:color w:val="000000"/>
+          <w:sz w:val="20"/>
+          <w:szCs w:val="20"/>
+          <w:lang w:val="en-US"/>
+        </w:rPr>
+        <w:t>org.junit</w:t>
+      </w:r>
+      <w:proofErr w:type="gramEnd"/>
+      <w:r>
+        <w:rPr>
+          <w:rFonts w:ascii="Consolas" w:hAnsi="Consolas" w:cs="Consolas"/>
+          <w:color w:val="000000"/>
+          <w:sz w:val="20"/>
+          <w:szCs w:val="20"/>
+          <w:lang w:val="en-US"/>
+        </w:rPr>
+        <w:t>.Assert.</w:t>
+      </w:r>
+      <w:r>
+        <w:rPr>
+          <w:rFonts w:ascii="Consolas" w:hAnsi="Consolas" w:cs="Consolas"/>
+          <w:i/>
+          <w:iCs/>
+          <w:color w:val="000000"/>
+          <w:sz w:val="20"/>
+          <w:szCs w:val="20"/>
+          <w:lang w:val="en-US"/>
+        </w:rPr>
+        <w:t>assertNotNull</w:t>
+      </w:r>
+      <w:proofErr w:type="spellEnd"/>
+      <w:r>
+        <w:rPr>
+          <w:rFonts w:ascii="Consolas" w:hAnsi="Consolas" w:cs="Consolas"/>
+          <w:color w:val="000000"/>
+          <w:sz w:val="20"/>
+          <w:szCs w:val="20"/>
+          <w:lang w:val="en-US"/>
+        </w:rPr>
+        <w:t>;</w:t>
+      </w:r>
+    </w:p>
+    <w:p>
+      <w:pPr>
+        <w:autoSpaceDE w:val="0"/>
+        <w:autoSpaceDN w:val="0"/>
+        <w:adjustRightInd w:val="0"/>
+        <w:rPr>
+          <w:rFonts w:ascii="Consolas" w:hAnsi="Consolas" w:cs="Consolas"/>
+          <w:sz w:val="20"/>
+          <w:szCs w:val="20"/>
+          <w:lang w:val="en-US"/>
+        </w:rPr>
+      </w:pPr>
+      <w:r>
+        <w:rPr>
+          <w:rFonts w:ascii="Consolas" w:hAnsi="Consolas" w:cs="Consolas"/>
+          <w:b/>
+          <w:bCs/>
+          <w:color w:val="7F0055"/>
+          <w:sz w:val="20"/>
+          <w:szCs w:val="20"/>
+          <w:lang w:val="en-US"/>
+        </w:rPr>
+        <w:t>import</w:t>
+      </w:r>
+      <w:r>
+        <w:rPr>
+          <w:rFonts w:ascii="Consolas" w:hAnsi="Consolas" w:cs="Consolas"/>
+          <w:color w:val="000000"/>
+          <w:sz w:val="20"/>
+          <w:szCs w:val="20"/>
+          <w:lang w:val="en-US"/>
+        </w:rPr>
+        <w:t xml:space="preserve"> </w:t>
+      </w:r>
+      <w:r>
+        <w:rPr>
+          <w:rFonts w:ascii="Consolas" w:hAnsi="Consolas" w:cs="Consolas"/>
+          <w:b/>
+          <w:bCs/>
+          <w:color w:val="7F0055"/>
+          <w:sz w:val="20"/>
+          <w:szCs w:val="20"/>
+          <w:lang w:val="en-US"/>
+        </w:rPr>
+        <w:t>static</w:t>
+      </w:r>
+      <w:r>
+        <w:rPr>
+          <w:rFonts w:ascii="Consolas" w:hAnsi="Consolas" w:cs="Consolas"/>
+          <w:color w:val="000000"/>
+          <w:sz w:val="20"/>
+          <w:szCs w:val="20"/>
+          <w:lang w:val="en-US"/>
+        </w:rPr>
+        <w:t xml:space="preserve"> </w:t>
+      </w:r>
+      <w:proofErr w:type="spellStart"/>
+      <w:proofErr w:type="gramStart"/>
+      <w:r>
+        <w:rPr>
+          <w:rFonts w:ascii="Consolas" w:hAnsi="Consolas" w:cs="Consolas"/>
+          <w:color w:val="000000"/>
+          <w:sz w:val="20"/>
+          <w:szCs w:val="20"/>
+          <w:lang w:val="en-US"/>
+        </w:rPr>
+        <w:t>org.junit.jupiter.api.Assertions.</w:t>
+      </w:r>
+      <w:r>
+        <w:rPr>
+          <w:rFonts w:ascii="Consolas" w:hAnsi="Consolas" w:cs="Consolas"/>
+          <w:i/>
+          <w:iCs/>
+          <w:color w:val="000000"/>
+          <w:sz w:val="20"/>
+          <w:szCs w:val="20"/>
+          <w:lang w:val="en-US"/>
+        </w:rPr>
+        <w:t>assertEquals</w:t>
+      </w:r>
+      <w:proofErr w:type="spellEnd"/>
+      <w:proofErr w:type="gramEnd"/>
+      <w:r>
+        <w:rPr>
+          <w:rFonts w:ascii="Consolas" w:hAnsi="Consolas" w:cs="Consolas"/>
+          <w:color w:val="000000"/>
+          <w:sz w:val="20"/>
+          <w:szCs w:val="20"/>
+          <w:lang w:val="en-US"/>
+        </w:rPr>
+        <w:t>;</w:t>
+      </w:r>
+    </w:p>
+    <w:p>
+      <w:pPr>
+        <w:autoSpaceDE w:val="0"/>
+        <w:autoSpaceDN w:val="0"/>
+        <w:adjustRightInd w:val="0"/>
+        <w:rPr>
+          <w:rFonts w:ascii="Consolas" w:hAnsi="Consolas" w:cs="Consolas"/>
+          <w:sz w:val="20"/>
+          <w:szCs w:val="20"/>
+          <w:lang w:val="en-US"/>
+        </w:rPr>
+      </w:pPr>
+    </w:p>
+    <w:p>
+      <w:pPr>
+        <w:autoSpaceDE w:val="0"/>
+        <w:autoSpaceDN w:val="0"/>
+        <w:adjustRightInd w:val="0"/>
+        <w:rPr>
+          <w:rFonts w:ascii="Consolas" w:hAnsi="Consolas" w:cs="Consolas"/>
+          <w:sz w:val="20"/>
+          <w:szCs w:val="20"/>
+          <w:lang w:val="en-US"/>
+        </w:rPr>
+      </w:pPr>
+      <w:r>
+        <w:rPr>
+          <w:rFonts w:ascii="Consolas" w:hAnsi="Consolas" w:cs="Consolas"/>
+          <w:b/>
+          <w:bCs/>
+          <w:color w:val="7F0055"/>
+          <w:sz w:val="20"/>
+          <w:szCs w:val="20"/>
+          <w:lang w:val="en-US"/>
+        </w:rPr>
+        <w:t>import</w:t>
+      </w:r>
+      <w:r>
+        <w:rPr>
+          <w:rFonts w:ascii="Consolas" w:hAnsi="Consolas" w:cs="Consolas"/>
+          <w:color w:val="000000"/>
+          <w:sz w:val="20"/>
+          <w:szCs w:val="20"/>
+          <w:lang w:val="en-US"/>
+        </w:rPr>
+        <w:t xml:space="preserve"> </w:t>
+      </w:r>
+      <w:proofErr w:type="spellStart"/>
+      <w:proofErr w:type="gramStart"/>
+      <w:r>
+        <w:rPr>
+          <w:rFonts w:ascii="Consolas" w:hAnsi="Consolas" w:cs="Consolas"/>
+          <w:color w:val="000000"/>
+          <w:sz w:val="20"/>
+          <w:szCs w:val="20"/>
+          <w:lang w:val="en-US"/>
+        </w:rPr>
+        <w:t>org.junit.jupiter.api.Test</w:t>
+      </w:r>
+      <w:proofErr w:type="spellEnd"/>
+      <w:proofErr w:type="gramEnd"/>
+      <w:r>
+        <w:rPr>
+          <w:rFonts w:ascii="Consolas" w:hAnsi="Consolas" w:cs="Consolas"/>
+          <w:color w:val="000000"/>
+          <w:sz w:val="20"/>
+          <w:szCs w:val="20"/>
+          <w:lang w:val="en-US"/>
+        </w:rPr>
+        <w:t>;</w:t>
+      </w:r>
+    </w:p>
+    <w:p>
+      <w:pPr>
+        <w:autoSpaceDE w:val="0"/>
+        <w:autoSpaceDN w:val="0"/>
+        <w:adjustRightInd w:val="0"/>
+        <w:rPr>
+          <w:rFonts w:ascii="Consolas" w:hAnsi="Consolas" w:cs="Consolas"/>
+          <w:sz w:val="20"/>
+          <w:szCs w:val="20"/>
+          <w:lang w:val="en-US"/>
+        </w:rPr>
+      </w:pPr>
+    </w:p>
+    <w:p>
+      <w:pPr>
+        <w:autoSpaceDE w:val="0"/>
+        <w:autoSpaceDN w:val="0"/>
+        <w:adjustRightInd w:val="0"/>
+        <w:rPr>
+          <w:rFonts w:ascii="Consolas" w:hAnsi="Consolas" w:cs="Consolas"/>
+          <w:sz w:val="20"/>
+          <w:szCs w:val="20"/>
+          <w:lang w:val="en-US"/>
+        </w:rPr>
+      </w:pPr>
+    </w:p>
+    <w:p>
+      <w:pPr>
+        <w:autoSpaceDE w:val="0"/>
+        <w:autoSpaceDN w:val="0"/>
+        <w:adjustRightInd w:val="0"/>
+        <w:rPr>
+          <w:rFonts w:ascii="Consolas" w:hAnsi="Consolas" w:cs="Consolas"/>
+          <w:sz w:val="20"/>
+          <w:szCs w:val="20"/>
+        </w:rPr>
+      </w:pPr>
+      <w:r>
+        <w:rPr>
+          <w:rFonts w:ascii="Consolas" w:hAnsi="Consolas" w:cs="Consolas"/>
+          <w:b/>
+          <w:bCs/>
+          <w:color w:val="7F0055"/>
+          <w:sz w:val="20"/>
+          <w:szCs w:val="20"/>
+        </w:rPr>
+        <w:t>class</w:t>
+      </w:r>
+      <w:r>
+        <w:rPr>
+          <w:rFonts w:ascii="Consolas" w:hAnsi="Consolas" w:cs="Consolas"/>
+          <w:color w:val="000000"/>
+          <w:sz w:val="20"/>
+          <w:szCs w:val="20"/>
+        </w:rPr>
+        <w:t xml:space="preserve"> JulgamentoPrisioneiroTest {</w:t>
+      </w:r>
+    </w:p>
+    <w:p>
+      <w:pPr>
+        <w:autoSpaceDE w:val="0"/>
+        <w:autoSpaceDN w:val="0"/>
+        <w:adjustRightInd w:val="0"/>
+        <w:rPr>
+          <w:rFonts w:ascii="Consolas" w:hAnsi="Consolas" w:cs="Consolas"/>
+          <w:sz w:val="20"/>
+          <w:szCs w:val="20"/>
+        </w:rPr>
+      </w:pPr>
+    </w:p>
+    <w:p>
+      <w:pPr>
+        <w:autoSpaceDE w:val="0"/>
+        <w:autoSpaceDN w:val="0"/>
+        <w:adjustRightInd w:val="0"/>
+        <w:rPr>
+          <w:rFonts w:ascii="Consolas" w:hAnsi="Consolas" w:cs="Consolas"/>
+          <w:sz w:val="20"/>
+          <w:szCs w:val="20"/>
+        </w:rPr>
+      </w:pPr>
+      <w:r>
+        <w:rPr>
+          <w:rFonts w:ascii="Consolas" w:hAnsi="Consolas" w:cs="Consolas"/>
+          <w:color w:val="000000"/>
+          <w:sz w:val="20"/>
+          <w:szCs w:val="20"/>
+        </w:rPr>
+        <w:tab/>
+      </w:r>
+      <w:r>
+        <w:rPr>
+          <w:rFonts w:ascii="Consolas" w:hAnsi="Consolas" w:cs="Consolas"/>
+          <w:color w:val="646464"/>
+          <w:sz w:val="20"/>
+          <w:szCs w:val="20"/>
+        </w:rPr>
+        <w:t>@Test</w:t>
+      </w:r>
+    </w:p>
+    <w:p>
+      <w:pPr>
+        <w:autoSpaceDE w:val="0"/>
+        <w:autoSpaceDN w:val="0"/>
+        <w:adjustRightInd w:val="0"/>
+        <w:rPr>
+          <w:rFonts w:ascii="Consolas" w:hAnsi="Consolas" w:cs="Consolas"/>
+          <w:sz w:val="20"/>
+          <w:szCs w:val="20"/>
+        </w:rPr>
+      </w:pPr>
+      <w:r>
+        <w:rPr>
+          <w:rFonts w:ascii="Consolas" w:hAnsi="Consolas" w:cs="Consolas"/>
+          <w:color w:val="000000"/>
+          <w:sz w:val="20"/>
+          <w:szCs w:val="20"/>
+        </w:rPr>
+        <w:tab/>
+      </w:r>
+      <w:r>
+        <w:rPr>
+          <w:rFonts w:ascii="Consolas" w:hAnsi="Consolas" w:cs="Consolas"/>
+          <w:b/>
+          <w:bCs/>
+          <w:color w:val="7F0055"/>
+          <w:sz w:val="20"/>
+          <w:szCs w:val="20"/>
+        </w:rPr>
+        <w:t>public</w:t>
+      </w:r>
+      <w:r>
+        <w:rPr>
+          <w:rFonts w:ascii="Consolas" w:hAnsi="Consolas" w:cs="Consolas"/>
+          <w:color w:val="000000"/>
+          <w:sz w:val="20"/>
+          <w:szCs w:val="20"/>
+        </w:rPr>
+        <w:t xml:space="preserve"> </w:t>
+      </w:r>
+      <w:r>
+        <w:rPr>
+          <w:rFonts w:ascii="Consolas" w:hAnsi="Consolas" w:cs="Consolas"/>
+          <w:b/>
+          <w:bCs/>
+          <w:color w:val="7F0055"/>
+          <w:sz w:val="20"/>
+          <w:szCs w:val="20"/>
+        </w:rPr>
+        <w:t>void</w:t>
+      </w:r>
+      <w:r>
+        <w:rPr>
+          <w:rFonts w:ascii="Consolas" w:hAnsi="Consolas" w:cs="Consolas"/>
+          <w:color w:val="000000"/>
+          <w:sz w:val="20"/>
+          <w:szCs w:val="20"/>
+        </w:rPr>
+        <w:t xml:space="preserve"> testJulgamento() {</w:t>
+      </w:r>
+    </w:p>
+    <w:p>
+      <w:pPr>
+        <w:autoSpaceDE w:val="0"/>
+        <w:autoSpaceDN w:val="0"/>
+        <w:adjustRightInd w:val="0"/>
+        <w:rPr>
+          <w:rFonts w:ascii="Consolas" w:hAnsi="Consolas" w:cs="Consolas"/>
+          <w:sz w:val="20"/>
+          <w:szCs w:val="20"/>
+        </w:rPr>
+      </w:pPr>
+      <w:r>
+        <w:rPr>
+          <w:rFonts w:ascii="Consolas" w:hAnsi="Consolas" w:cs="Consolas"/>
+          <w:color w:val="000000"/>
+          <w:sz w:val="20"/>
+          <w:szCs w:val="20"/>
+        </w:rPr>
+        <w:tab/>
+      </w:r>
+      <w:r>
+        <w:rPr>
+          <w:rFonts w:ascii="Consolas" w:hAnsi="Consolas" w:cs="Consolas"/>
+          <w:color w:val="000000"/>
+          <w:sz w:val="20"/>
+          <w:szCs w:val="20"/>
+        </w:rPr>
+        <w:tab/>
+        <w:t xml:space="preserve">Resposta </w:t>
+      </w:r>
+      <w:r>
+        <w:rPr>
+          <w:rFonts w:ascii="Consolas" w:hAnsi="Consolas" w:cs="Consolas"/>
+          <w:color w:val="6A3E3E"/>
+          <w:sz w:val="20"/>
+          <w:szCs w:val="20"/>
+        </w:rPr>
+        <w:t>respSuspeitoA</w:t>
+      </w:r>
+      <w:r>
+        <w:rPr>
+          <w:rFonts w:ascii="Consolas" w:hAnsi="Consolas" w:cs="Consolas"/>
+          <w:color w:val="000000"/>
+          <w:sz w:val="20"/>
+          <w:szCs w:val="20"/>
+        </w:rPr>
+        <w:t xml:space="preserve"> = Resposta.</w:t>
+      </w:r>
+      <w:r>
+        <w:rPr>
+          <w:rFonts w:ascii="Consolas" w:hAnsi="Consolas" w:cs="Consolas"/>
+          <w:b/>
+          <w:bCs/>
+          <w:i/>
+          <w:iCs/>
+          <w:color w:val="0000C0"/>
+          <w:sz w:val="20"/>
+          <w:szCs w:val="20"/>
+        </w:rPr>
+        <w:t>DELACAO</w:t>
+      </w:r>
+      <w:r>
+        <w:rPr>
+          <w:rFonts w:ascii="Consolas" w:hAnsi="Consolas" w:cs="Consolas"/>
+          <w:color w:val="000000"/>
+          <w:sz w:val="20"/>
+          <w:szCs w:val="20"/>
+        </w:rPr>
+        <w:t>;</w:t>
+      </w:r>
+    </w:p>
+    <w:p>
+      <w:pPr>
+        <w:autoSpaceDE w:val="0"/>
+        <w:autoSpaceDN w:val="0"/>
+        <w:adjustRightInd w:val="0"/>
+        <w:rPr>
+          <w:rFonts w:ascii="Consolas" w:hAnsi="Consolas" w:cs="Consolas"/>
+          <w:sz w:val="20"/>
+          <w:szCs w:val="20"/>
+        </w:rPr>
+      </w:pPr>
+      <w:r>
+        <w:rPr>
+          <w:rFonts w:ascii="Consolas" w:hAnsi="Consolas" w:cs="Consolas"/>
+          <w:color w:val="000000"/>
+          <w:sz w:val="20"/>
+          <w:szCs w:val="20"/>
+        </w:rPr>
+        <w:tab/>
+      </w:r>
+      <w:r>
+        <w:rPr>
+          <w:rFonts w:ascii="Consolas" w:hAnsi="Consolas" w:cs="Consolas"/>
+          <w:color w:val="000000"/>
+          <w:sz w:val="20"/>
+          <w:szCs w:val="20"/>
+        </w:rPr>
+        <w:tab/>
+        <w:t xml:space="preserve">Resposta </w:t>
+      </w:r>
+      <w:r>
+        <w:rPr>
+          <w:rFonts w:ascii="Consolas" w:hAnsi="Consolas" w:cs="Consolas"/>
+          <w:color w:val="6A3E3E"/>
+          <w:sz w:val="20"/>
+          <w:szCs w:val="20"/>
+        </w:rPr>
+        <w:t>respSuspeitoB</w:t>
+      </w:r>
+      <w:r>
+        <w:rPr>
+          <w:rFonts w:ascii="Consolas" w:hAnsi="Consolas" w:cs="Consolas"/>
+          <w:color w:val="000000"/>
+          <w:sz w:val="20"/>
+          <w:szCs w:val="20"/>
+        </w:rPr>
+        <w:t xml:space="preserve"> = Resposta.</w:t>
+      </w:r>
+      <w:r>
+        <w:rPr>
+          <w:rFonts w:ascii="Consolas" w:hAnsi="Consolas" w:cs="Consolas"/>
+          <w:b/>
+          <w:bCs/>
+          <w:i/>
+          <w:iCs/>
+          <w:color w:val="0000C0"/>
+          <w:sz w:val="20"/>
+          <w:szCs w:val="20"/>
+        </w:rPr>
+        <w:t>DELACAO</w:t>
+      </w:r>
+      <w:r>
+        <w:rPr>
+          <w:rFonts w:ascii="Consolas" w:hAnsi="Consolas" w:cs="Consolas"/>
+          <w:color w:val="000000"/>
+          <w:sz w:val="20"/>
+          <w:szCs w:val="20"/>
+        </w:rPr>
+        <w:t>;</w:t>
+      </w:r>
+    </w:p>
+    <w:p>
+      <w:pPr>
+        <w:autoSpaceDE w:val="0"/>
+        <w:autoSpaceDN w:val="0"/>
+        <w:adjustRightInd w:val="0"/>
+        <w:rPr>
+          <w:rFonts w:ascii="Consolas" w:hAnsi="Consolas" w:cs="Consolas"/>
+          <w:sz w:val="20"/>
+          <w:szCs w:val="20"/>
+        </w:rPr>
+      </w:pPr>
+      <w:r>
+        <w:rPr>
+          <w:rFonts w:ascii="Consolas" w:hAnsi="Consolas" w:cs="Consolas"/>
+          <w:color w:val="000000"/>
+          <w:sz w:val="20"/>
+          <w:szCs w:val="20"/>
+        </w:rPr>
+        <w:tab/>
+      </w:r>
+      <w:r>
+        <w:rPr>
+          <w:rFonts w:ascii="Consolas" w:hAnsi="Consolas" w:cs="Consolas"/>
+          <w:color w:val="000000"/>
+          <w:sz w:val="20"/>
+          <w:szCs w:val="20"/>
+        </w:rPr>
+        <w:tab/>
+      </w:r>
+    </w:p>
+    <w:p>
+      <w:pPr>
+        <w:autoSpaceDE w:val="0"/>
+        <w:autoSpaceDN w:val="0"/>
+        <w:adjustRightInd w:val="0"/>
+        <w:rPr>
+          <w:rFonts w:ascii="Consolas" w:hAnsi="Consolas" w:cs="Consolas"/>
+          <w:sz w:val="20"/>
+          <w:szCs w:val="20"/>
+        </w:rPr>
+      </w:pPr>
+      <w:r>
+        <w:rPr>
+          <w:rFonts w:ascii="Consolas" w:hAnsi="Consolas" w:cs="Consolas"/>
+          <w:color w:val="000000"/>
+          <w:sz w:val="20"/>
+          <w:szCs w:val="20"/>
+        </w:rPr>
+        <w:tab/>
+      </w:r>
+      <w:r>
+        <w:rPr>
+          <w:rFonts w:ascii="Consolas" w:hAnsi="Consolas" w:cs="Consolas"/>
+          <w:color w:val="000000"/>
+          <w:sz w:val="20"/>
+          <w:szCs w:val="20"/>
+        </w:rPr>
+        <w:tab/>
+        <w:t xml:space="preserve">JulgamentoPrisioneiro </w:t>
+      </w:r>
+      <w:r>
+        <w:rPr>
+          <w:rFonts w:ascii="Consolas" w:hAnsi="Consolas" w:cs="Consolas"/>
+          <w:color w:val="6A3E3E"/>
+          <w:sz w:val="20"/>
+          <w:szCs w:val="20"/>
+        </w:rPr>
+        <w:t>jp</w:t>
+      </w:r>
+      <w:r>
+        <w:rPr>
+          <w:rFonts w:ascii="Consolas" w:hAnsi="Consolas" w:cs="Consolas"/>
+          <w:color w:val="000000"/>
+          <w:sz w:val="20"/>
+          <w:szCs w:val="20"/>
+        </w:rPr>
+        <w:t xml:space="preserve"> = </w:t>
+      </w:r>
+      <w:r>
+        <w:rPr>
+          <w:rFonts w:ascii="Consolas" w:hAnsi="Consolas" w:cs="Consolas"/>
+          <w:b/>
+          <w:bCs/>
+          <w:color w:val="7F0055"/>
+          <w:sz w:val="20"/>
+          <w:szCs w:val="20"/>
+        </w:rPr>
+        <w:t>new</w:t>
+      </w:r>
+      <w:r>
+        <w:rPr>
+          <w:rFonts w:ascii="Consolas" w:hAnsi="Consolas" w:cs="Consolas"/>
+          <w:color w:val="000000"/>
+          <w:sz w:val="20"/>
+          <w:szCs w:val="20"/>
+        </w:rPr>
+        <w:t xml:space="preserve"> JulgamentoPrisioneiro();</w:t>
+      </w:r>
+    </w:p>
+    <w:p>
+      <w:pPr>
+        <w:autoSpaceDE w:val="0"/>
+        <w:autoSpaceDN w:val="0"/>
+        <w:adjustRightInd w:val="0"/>
+        <w:rPr>
+          <w:rFonts w:ascii="Consolas" w:hAnsi="Consolas" w:cs="Consolas"/>
+          <w:sz w:val="20"/>
+          <w:szCs w:val="20"/>
+        </w:rPr>
+      </w:pPr>
+      <w:r>
+        <w:rPr>
+          <w:rFonts w:ascii="Consolas" w:hAnsi="Consolas" w:cs="Consolas"/>
+          <w:color w:val="000000"/>
+          <w:sz w:val="20"/>
+          <w:szCs w:val="20"/>
+        </w:rPr>
+        <w:tab/>
+      </w:r>
+      <w:r>
+        <w:rPr>
+          <w:rFonts w:ascii="Consolas" w:hAnsi="Consolas" w:cs="Consolas"/>
+          <w:color w:val="000000"/>
+          <w:sz w:val="20"/>
+          <w:szCs w:val="20"/>
+        </w:rPr>
+        <w:tab/>
+      </w:r>
+      <w:r>
+        <w:rPr>
+          <w:rFonts w:ascii="Consolas" w:hAnsi="Consolas" w:cs="Consolas"/>
+          <w:i/>
+          <w:iCs/>
+          <w:color w:val="000000"/>
+          <w:sz w:val="20"/>
+          <w:szCs w:val="20"/>
+        </w:rPr>
+        <w:t>assertNotNull</w:t>
+      </w:r>
+      <w:r>
+        <w:rPr>
+          <w:rFonts w:ascii="Consolas" w:hAnsi="Consolas" w:cs="Consolas"/>
+          <w:color w:val="000000"/>
+          <w:sz w:val="20"/>
+          <w:szCs w:val="20"/>
+        </w:rPr>
+        <w:t>(</w:t>
+      </w:r>
+      <w:r>
+        <w:rPr>
+          <w:rFonts w:ascii="Consolas" w:hAnsi="Consolas" w:cs="Consolas"/>
+          <w:color w:val="6A3E3E"/>
+          <w:sz w:val="20"/>
+          <w:szCs w:val="20"/>
+        </w:rPr>
+        <w:t>jp</w:t>
+      </w:r>
+      <w:r>
+        <w:rPr>
+          <w:rFonts w:ascii="Consolas" w:hAnsi="Consolas" w:cs="Consolas"/>
+          <w:color w:val="000000"/>
+          <w:sz w:val="20"/>
+          <w:szCs w:val="20"/>
+        </w:rPr>
+        <w:t>);</w:t>
+      </w:r>
+    </w:p>
+    <w:p>
+      <w:pPr>
+        <w:autoSpaceDE w:val="0"/>
+        <w:autoSpaceDN w:val="0"/>
+        <w:adjustRightInd w:val="0"/>
+        <w:rPr>
+          <w:rFonts w:ascii="Consolas" w:hAnsi="Consolas" w:cs="Consolas"/>
+          <w:sz w:val="20"/>
+          <w:szCs w:val="20"/>
+        </w:rPr>
+      </w:pPr>
+      <w:r>
+        <w:rPr>
+          <w:rFonts w:ascii="Consolas" w:hAnsi="Consolas" w:cs="Consolas"/>
+          <w:color w:val="000000"/>
+          <w:sz w:val="20"/>
+          <w:szCs w:val="20"/>
+        </w:rPr>
+        <w:tab/>
+      </w:r>
+      <w:r>
+        <w:rPr>
+          <w:rFonts w:ascii="Consolas" w:hAnsi="Consolas" w:cs="Consolas"/>
+          <w:color w:val="000000"/>
+          <w:sz w:val="20"/>
+          <w:szCs w:val="20"/>
+        </w:rPr>
+        <w:tab/>
+      </w:r>
+    </w:p>
+    <w:p>
+      <w:pPr>
+        <w:autoSpaceDE w:val="0"/>
+        <w:autoSpaceDN w:val="0"/>
+        <w:adjustRightInd w:val="0"/>
+        <w:rPr>
+          <w:rFonts w:ascii="Consolas" w:hAnsi="Consolas" w:cs="Consolas"/>
+          <w:sz w:val="20"/>
+          <w:szCs w:val="20"/>
+        </w:rPr>
+      </w:pPr>
+      <w:r>
+        <w:rPr>
+          <w:rFonts w:ascii="Consolas" w:hAnsi="Consolas" w:cs="Consolas"/>
+          <w:color w:val="000000"/>
+          <w:sz w:val="20"/>
+          <w:szCs w:val="20"/>
+        </w:rPr>
+        <w:tab/>
+      </w:r>
+      <w:r>
+        <w:rPr>
+          <w:rFonts w:ascii="Consolas" w:hAnsi="Consolas" w:cs="Consolas"/>
+          <w:color w:val="000000"/>
+          <w:sz w:val="20"/>
+          <w:szCs w:val="20"/>
+        </w:rPr>
+        <w:tab/>
+      </w:r>
+      <w:r>
+        <w:rPr>
+          <w:rFonts w:ascii="Consolas" w:hAnsi="Consolas" w:cs="Consolas"/>
+          <w:b/>
+          <w:bCs/>
+          <w:color w:val="7F0055"/>
+          <w:sz w:val="20"/>
+          <w:szCs w:val="20"/>
+        </w:rPr>
+        <w:t>int</w:t>
+      </w:r>
+      <w:r>
+        <w:rPr>
+          <w:rFonts w:ascii="Consolas" w:hAnsi="Consolas" w:cs="Consolas"/>
+          <w:color w:val="000000"/>
+          <w:sz w:val="20"/>
+          <w:szCs w:val="20"/>
+        </w:rPr>
+        <w:t xml:space="preserve"> </w:t>
+      </w:r>
+      <w:r>
+        <w:rPr>
+          <w:rFonts w:ascii="Consolas" w:hAnsi="Consolas" w:cs="Consolas"/>
+          <w:color w:val="6A3E3E"/>
+          <w:sz w:val="20"/>
+          <w:szCs w:val="20"/>
+        </w:rPr>
+        <w:t>penaSuspeitoA</w:t>
+      </w:r>
+      <w:r>
+        <w:rPr>
+          <w:rFonts w:ascii="Consolas" w:hAnsi="Consolas" w:cs="Consolas"/>
+          <w:color w:val="000000"/>
+          <w:sz w:val="20"/>
+          <w:szCs w:val="20"/>
+        </w:rPr>
+        <w:t xml:space="preserve"> = </w:t>
+      </w:r>
+      <w:r>
+        <w:rPr>
+          <w:rFonts w:ascii="Consolas" w:hAnsi="Consolas" w:cs="Consolas"/>
+          <w:color w:val="6A3E3E"/>
+          <w:sz w:val="20"/>
+          <w:szCs w:val="20"/>
+        </w:rPr>
+        <w:t>jp</w:t>
+      </w:r>
+      <w:r>
+        <w:rPr>
+          <w:rFonts w:ascii="Consolas" w:hAnsi="Consolas" w:cs="Consolas"/>
+          <w:color w:val="000000"/>
+          <w:sz w:val="20"/>
+          <w:szCs w:val="20"/>
+        </w:rPr>
+        <w:t>.calculaPena(</w:t>
+      </w:r>
+      <w:r>
+        <w:rPr>
+          <w:rFonts w:ascii="Consolas" w:hAnsi="Consolas" w:cs="Consolas"/>
+          <w:color w:val="6A3E3E"/>
+          <w:sz w:val="20"/>
+          <w:szCs w:val="20"/>
+        </w:rPr>
+        <w:t>respSuspeitoA</w:t>
+      </w:r>
+      <w:r>
+        <w:rPr>
+          <w:rFonts w:ascii="Consolas" w:hAnsi="Consolas" w:cs="Consolas"/>
+          <w:color w:val="000000"/>
+          <w:sz w:val="20"/>
+          <w:szCs w:val="20"/>
+        </w:rPr>
+        <w:t xml:space="preserve">, </w:t>
+      </w:r>
+      <w:r>
+        <w:rPr>
+          <w:rFonts w:ascii="Consolas" w:hAnsi="Consolas" w:cs="Consolas"/>
+          <w:color w:val="6A3E3E"/>
+          <w:sz w:val="20"/>
+          <w:szCs w:val="20"/>
+        </w:rPr>
+        <w:t>respSuspeitoB</w:t>
+      </w:r>
+      <w:r>
+        <w:rPr>
+          <w:rFonts w:ascii="Consolas" w:hAnsi="Consolas" w:cs="Consolas"/>
+          <w:color w:val="000000"/>
+          <w:sz w:val="20"/>
+          <w:szCs w:val="20"/>
+        </w:rPr>
+        <w:t>);</w:t>
+      </w:r>
+    </w:p>
+    <w:p>
+      <w:pPr>
+        <w:autoSpaceDE w:val="0"/>
+        <w:autoSpaceDN w:val="0"/>
+        <w:adjustRightInd w:val="0"/>
+        <w:rPr>
+          <w:rFonts w:ascii="Consolas" w:hAnsi="Consolas" w:cs="Consolas"/>
+          <w:sz w:val="20"/>
+          <w:szCs w:val="20"/>
+        </w:rPr>
+      </w:pPr>
+      <w:r>
+        <w:rPr>
+          <w:rFonts w:ascii="Consolas" w:hAnsi="Consolas" w:cs="Consolas"/>
+          <w:color w:val="000000"/>
+          <w:sz w:val="20"/>
+          <w:szCs w:val="20"/>
+        </w:rPr>
+        <w:tab/>
+      </w:r>
+      <w:r>
+        <w:rPr>
+          <w:rFonts w:ascii="Consolas" w:hAnsi="Consolas" w:cs="Consolas"/>
+          <w:color w:val="000000"/>
+          <w:sz w:val="20"/>
+          <w:szCs w:val="20"/>
+        </w:rPr>
+        <w:tab/>
+      </w:r>
+      <w:r>
+        <w:rPr>
+          <w:rFonts w:ascii="Consolas" w:hAnsi="Consolas" w:cs="Consolas"/>
+          <w:b/>
+          <w:bCs/>
+          <w:color w:val="7F0055"/>
+          <w:sz w:val="20"/>
+          <w:szCs w:val="20"/>
+        </w:rPr>
+        <w:t>int</w:t>
+      </w:r>
+      <w:r>
+        <w:rPr>
+          <w:rFonts w:ascii="Consolas" w:hAnsi="Consolas" w:cs="Consolas"/>
+          <w:color w:val="000000"/>
+          <w:sz w:val="20"/>
+          <w:szCs w:val="20"/>
+        </w:rPr>
+        <w:t xml:space="preserve"> </w:t>
+      </w:r>
+      <w:r>
+        <w:rPr>
+          <w:rFonts w:ascii="Consolas" w:hAnsi="Consolas" w:cs="Consolas"/>
+          <w:color w:val="6A3E3E"/>
+          <w:sz w:val="20"/>
+          <w:szCs w:val="20"/>
+        </w:rPr>
+        <w:t>penaSuspeitoB</w:t>
+      </w:r>
+      <w:r>
+        <w:rPr>
+          <w:rFonts w:ascii="Consolas" w:hAnsi="Consolas" w:cs="Consolas"/>
+          <w:color w:val="000000"/>
+          <w:sz w:val="20"/>
+          <w:szCs w:val="20"/>
+        </w:rPr>
+        <w:t xml:space="preserve"> = </w:t>
+      </w:r>
+      <w:r>
+        <w:rPr>
+          <w:rFonts w:ascii="Consolas" w:hAnsi="Consolas" w:cs="Consolas"/>
+          <w:color w:val="6A3E3E"/>
+          <w:sz w:val="20"/>
+          <w:szCs w:val="20"/>
+        </w:rPr>
+        <w:t>jp</w:t>
+      </w:r>
+      <w:r>
+        <w:rPr>
+          <w:rFonts w:ascii="Consolas" w:hAnsi="Consolas" w:cs="Consolas"/>
+          <w:color w:val="000000"/>
+          <w:sz w:val="20"/>
+          <w:szCs w:val="20"/>
+        </w:rPr>
+        <w:t>.calculaPena(</w:t>
+      </w:r>
+      <w:r>
+        <w:rPr>
+          <w:rFonts w:ascii="Consolas" w:hAnsi="Consolas" w:cs="Consolas"/>
+          <w:color w:val="6A3E3E"/>
+          <w:sz w:val="20"/>
+          <w:szCs w:val="20"/>
+        </w:rPr>
+        <w:t>respSuspeitoB</w:t>
+      </w:r>
+      <w:r>
+        <w:rPr>
+          <w:rFonts w:ascii="Consolas" w:hAnsi="Consolas" w:cs="Consolas"/>
+          <w:color w:val="000000"/>
+          <w:sz w:val="20"/>
+          <w:szCs w:val="20"/>
+        </w:rPr>
+        <w:t xml:space="preserve">, </w:t>
+      </w:r>
+      <w:r>
+        <w:rPr>
+          <w:rFonts w:ascii="Consolas" w:hAnsi="Consolas" w:cs="Consolas"/>
+          <w:color w:val="6A3E3E"/>
+          <w:sz w:val="20"/>
+          <w:szCs w:val="20"/>
+        </w:rPr>
+        <w:t>respSuspeitoA</w:t>
+      </w:r>
+      <w:r>
+        <w:rPr>
+          <w:rFonts w:ascii="Consolas" w:hAnsi="Consolas" w:cs="Consolas"/>
+          <w:color w:val="000000"/>
+          <w:sz w:val="20"/>
+          <w:szCs w:val="20"/>
+        </w:rPr>
+        <w:t>);</w:t>
+      </w:r>
+    </w:p>
+    <w:p>
+      <w:pPr>
+        <w:autoSpaceDE w:val="0"/>
+        <w:autoSpaceDN w:val="0"/>
+        <w:adjustRightInd w:val="0"/>
+        <w:rPr>
+          <w:rFonts w:ascii="Consolas" w:hAnsi="Consolas" w:cs="Consolas"/>
+          <w:sz w:val="20"/>
+          <w:szCs w:val="20"/>
+        </w:rPr>
+      </w:pPr>
+      <w:r>
+        <w:rPr>
+          <w:rFonts w:ascii="Consolas" w:hAnsi="Consolas" w:cs="Consolas"/>
+          <w:color w:val="000000"/>
+          <w:sz w:val="20"/>
+          <w:szCs w:val="20"/>
+        </w:rPr>
+        <w:tab/>
+      </w:r>
+      <w:r>
+        <w:rPr>
+          <w:rFonts w:ascii="Consolas" w:hAnsi="Consolas" w:cs="Consolas"/>
+          <w:color w:val="000000"/>
+          <w:sz w:val="20"/>
+          <w:szCs w:val="20"/>
+        </w:rPr>
+        <w:tab/>
+      </w:r>
+    </w:p>
+    <w:p>
+      <w:pPr>
+        <w:autoSpaceDE w:val="0"/>
+        <w:autoSpaceDN w:val="0"/>
+        <w:adjustRightInd w:val="0"/>
+        <w:rPr>
+          <w:rFonts w:ascii="Consolas" w:hAnsi="Consolas" w:cs="Consolas"/>
+          <w:sz w:val="20"/>
+          <w:szCs w:val="20"/>
+        </w:rPr>
+      </w:pPr>
+      <w:r>
+        <w:rPr>
+          <w:rFonts w:ascii="Consolas" w:hAnsi="Consolas" w:cs="Consolas"/>
+          <w:color w:val="000000"/>
+          <w:sz w:val="20"/>
+          <w:szCs w:val="20"/>
+        </w:rPr>
+        <w:tab/>
+      </w:r>
+      <w:r>
+        <w:rPr>
+          <w:rFonts w:ascii="Consolas" w:hAnsi="Consolas" w:cs="Consolas"/>
+          <w:color w:val="000000"/>
+          <w:sz w:val="20"/>
+          <w:szCs w:val="20"/>
+        </w:rPr>
+        <w:tab/>
+      </w:r>
+      <w:r>
+        <w:rPr>
+          <w:rFonts w:ascii="Consolas" w:hAnsi="Consolas" w:cs="Consolas"/>
+          <w:i/>
+          <w:iCs/>
+          <w:color w:val="000000"/>
+          <w:sz w:val="20"/>
+          <w:szCs w:val="20"/>
+        </w:rPr>
+        <w:t>assertEquals</w:t>
+      </w:r>
+      <w:r>
+        <w:rPr>
+          <w:rFonts w:ascii="Consolas" w:hAnsi="Consolas" w:cs="Consolas"/>
+          <w:color w:val="000000"/>
+          <w:sz w:val="20"/>
+          <w:szCs w:val="20"/>
+        </w:rPr>
+        <w:t xml:space="preserve">(15, </w:t>
+      </w:r>
+      <w:r>
+        <w:rPr>
+          <w:rFonts w:ascii="Consolas" w:hAnsi="Consolas" w:cs="Consolas"/>
+          <w:color w:val="6A3E3E"/>
+          <w:sz w:val="20"/>
+          <w:szCs w:val="20"/>
+        </w:rPr>
+        <w:t>penaSuspeitoA</w:t>
+      </w:r>
+      <w:r>
+        <w:rPr>
+          <w:rFonts w:ascii="Consolas" w:hAnsi="Consolas" w:cs="Consolas"/>
+          <w:color w:val="000000"/>
+          <w:sz w:val="20"/>
+          <w:szCs w:val="20"/>
+        </w:rPr>
+        <w:t>);</w:t>
+      </w:r>
+    </w:p>
+    <w:p>
+      <w:pPr>
+        <w:autoSpaceDE w:val="0"/>
+        <w:autoSpaceDN w:val="0"/>
+        <w:adjustRightInd w:val="0"/>
+        <w:rPr>
+          <w:rFonts w:ascii="Consolas" w:hAnsi="Consolas" w:cs="Consolas"/>
+          <w:sz w:val="20"/>
+          <w:szCs w:val="20"/>
+        </w:rPr>
+      </w:pPr>
+      <w:r>
+        <w:rPr>
+          <w:rFonts w:ascii="Consolas" w:hAnsi="Consolas" w:cs="Consolas"/>
+          <w:color w:val="000000"/>
+          <w:sz w:val="20"/>
+          <w:szCs w:val="20"/>
+        </w:rPr>
+        <w:tab/>
+      </w:r>
+      <w:r>
+        <w:rPr>
+          <w:rFonts w:ascii="Consolas" w:hAnsi="Consolas" w:cs="Consolas"/>
+          <w:color w:val="000000"/>
+          <w:sz w:val="20"/>
+          <w:szCs w:val="20"/>
+        </w:rPr>
+        <w:tab/>
+      </w:r>
+      <w:r>
+        <w:rPr>
+          <w:rFonts w:ascii="Consolas" w:hAnsi="Consolas" w:cs="Consolas"/>
+          <w:i/>
+          <w:iCs/>
+          <w:color w:val="000000"/>
+          <w:sz w:val="20"/>
+          <w:szCs w:val="20"/>
+        </w:rPr>
+        <w:t>assertEquals</w:t>
+      </w:r>
+      <w:r>
+        <w:rPr>
+          <w:rFonts w:ascii="Consolas" w:hAnsi="Consolas" w:cs="Consolas"/>
+          <w:color w:val="000000"/>
+          <w:sz w:val="20"/>
+          <w:szCs w:val="20"/>
+        </w:rPr>
+        <w:t xml:space="preserve">(15, </w:t>
+      </w:r>
+      <w:r>
+        <w:rPr>
+          <w:rFonts w:ascii="Consolas" w:hAnsi="Consolas" w:cs="Consolas"/>
+          <w:color w:val="6A3E3E"/>
+          <w:sz w:val="20"/>
+          <w:szCs w:val="20"/>
+        </w:rPr>
+        <w:t>penaSuspeitoB</w:t>
+      </w:r>
+      <w:r>
+        <w:rPr>
+          <w:rFonts w:ascii="Consolas" w:hAnsi="Consolas" w:cs="Consolas"/>
+          <w:color w:val="000000"/>
+          <w:sz w:val="20"/>
+          <w:szCs w:val="20"/>
+        </w:rPr>
+        <w:t>);</w:t>
+      </w:r>
+    </w:p>
+    <w:p>
+      <w:pPr>
+        <w:autoSpaceDE w:val="0"/>
+        <w:autoSpaceDN w:val="0"/>
+        <w:adjustRightInd w:val="0"/>
+        <w:rPr>
+          <w:rFonts w:ascii="Consolas" w:hAnsi="Consolas" w:cs="Consolas"/>
+          <w:sz w:val="20"/>
+          <w:szCs w:val="20"/>
+        </w:rPr>
+      </w:pPr>
+      <w:r>
+        <w:rPr>
+          <w:rFonts w:ascii="Consolas" w:hAnsi="Consolas" w:cs="Consolas"/>
+          <w:color w:val="000000"/>
+          <w:sz w:val="20"/>
+          <w:szCs w:val="20"/>
+        </w:rPr>
+        <w:lastRenderedPageBreak/>
+        <w:tab/>
+      </w:r>
+      <w:r>
+        <w:rPr>
+          <w:rFonts w:ascii="Consolas" w:hAnsi="Consolas" w:cs="Consolas"/>
+          <w:color w:val="000000"/>
+          <w:sz w:val="20"/>
+          <w:szCs w:val="20"/>
+        </w:rPr>
+        <w:tab/>
+      </w:r>
+    </w:p>
+    <w:p>
+      <w:pPr>
+        <w:autoSpaceDE w:val="0"/>
+        <w:autoSpaceDN w:val="0"/>
+        <w:adjustRightInd w:val="0"/>
+        <w:rPr>
+          <w:rFonts w:ascii="Consolas" w:hAnsi="Consolas" w:cs="Consolas"/>
+          <w:sz w:val="20"/>
+          <w:szCs w:val="20"/>
+        </w:rPr>
+      </w:pPr>
+      <w:r>
+        <w:rPr>
+          <w:rFonts w:ascii="Consolas" w:hAnsi="Consolas" w:cs="Consolas"/>
+          <w:color w:val="000000"/>
+          <w:sz w:val="20"/>
+          <w:szCs w:val="20"/>
+        </w:rPr>
+        <w:tab/>
+        <w:t>}</w:t>
+      </w:r>
+    </w:p>
+    <w:p>
+      <w:pPr>
+        <w:autoSpaceDE w:val="0"/>
+        <w:autoSpaceDN w:val="0"/>
+        <w:adjustRightInd w:val="0"/>
+        <w:rPr>
+          <w:rFonts w:ascii="Consolas" w:hAnsi="Consolas" w:cs="Consolas"/>
+          <w:sz w:val="20"/>
+          <w:szCs w:val="20"/>
+        </w:rPr>
+      </w:pPr>
+    </w:p>
+    <w:p>
+      <w:pPr>
+        <w:rPr>
+          <w:rFonts w:ascii="Consolas" w:hAnsi="Consolas"/>
+          <w:sz w:val="18"/>
+        </w:rPr>
+      </w:pPr>
+      <w:r>
+        <w:rPr>
+          <w:rFonts w:ascii="Consolas" w:hAnsi="Consolas" w:cs="Consolas"/>
+          <w:color w:val="000000"/>
+          <w:sz w:val="20"/>
+          <w:szCs w:val="20"/>
+        </w:rPr>
+        <w:t>}</w:t>
+      </w:r>
+    </w:p>
+    <w:p>
+      <w:pPr>
+        <w:rPr>
+          <w:rFonts w:ascii="Calibri" w:hAnsi="Calibri" w:cs="Calibri"/>
+          <w:color w:val="000000"/>
+          <w:lang w:val="pt-BR"/>
+        </w:rPr>
+      </w:pPr>
+    </w:p>
+    <w:p>
+      <w:pPr>
+        <w:rPr>
+          <w:rFonts w:ascii="Calibri" w:hAnsi="Calibri" w:cs="Calibri"/>
+          <w:color w:val="000000"/>
+          <w:lang w:val="pt-BR"/>
+        </w:rPr>
+      </w:pPr>
+      <w:r>
+        <w:rPr>
+          <w:rFonts w:ascii="Calibri" w:hAnsi="Calibri" w:cs="Calibri"/>
+          <w:color w:val="000000"/>
+          <w:lang w:val="pt-BR"/>
+        </w:rPr>
+        <w:t xml:space="preserve">***Teste de situação de acerto = </w:t>
+      </w:r>
+      <w:r>
+        <w:rPr>
+          <w:rFonts w:ascii="Consolas" w:hAnsi="Consolas"/>
+          <w:b/>
+          <w:color w:val="538135" w:themeColor="accent6" w:themeShade="BF"/>
+          <w:sz w:val="18"/>
+        </w:rPr>
+        <w:t>(</w:t>
+      </w:r>
+      <w:r>
+        <w:rPr>
+          <w:rFonts w:ascii="Consolas" w:hAnsi="Consolas" w:cs="Consolas"/>
+          <w:color w:val="6A3E3E"/>
+          <w:sz w:val="20"/>
+          <w:szCs w:val="20"/>
+        </w:rPr>
+        <w:t>penaSuspeitoA</w:t>
+      </w:r>
+      <w:r>
+        <w:rPr>
+          <w:rFonts w:ascii="Consolas" w:hAnsi="Consolas" w:cs="Consolas"/>
+          <w:sz w:val="20"/>
+          <w:szCs w:val="20"/>
+        </w:rPr>
+        <w:t>==15</w:t>
+      </w:r>
+      <w:r>
+        <w:rPr>
+          <w:rFonts w:ascii="Consolas" w:hAnsi="Consolas" w:cs="Consolas"/>
+          <w:color w:val="6A3E3E"/>
+          <w:sz w:val="20"/>
+          <w:szCs w:val="20"/>
+        </w:rPr>
+        <w:t xml:space="preserve"> &amp;&amp; penaSuspeitoB</w:t>
+      </w:r>
+      <w:r>
+        <w:rPr>
+          <w:rFonts w:ascii="Consolas" w:hAnsi="Consolas" w:cs="Consolas"/>
+          <w:sz w:val="20"/>
+          <w:szCs w:val="20"/>
+        </w:rPr>
+        <w:t>==15</w:t>
+      </w:r>
+      <w:r>
+        <w:rPr>
+          <w:rFonts w:ascii="Consolas" w:hAnsi="Consolas"/>
+          <w:b/>
+          <w:color w:val="538135" w:themeColor="accent6" w:themeShade="BF"/>
+          <w:sz w:val="18"/>
+        </w:rPr>
+        <w:t>)</w:t>
+      </w:r>
     </w:p>
     <w:p>
       <w:pPr>

</xml_diff>

<commit_message>
Teste de erro com sucesso
</commit_message>
<xml_diff>
--- a/Testes/YuriPrado_rm81123.docx
+++ b/Testes/YuriPrado_rm81123.docx
@@ -1481,7 +1481,7 @@
         <w:rPr>
           <w:rFonts w:ascii="Consolas" w:hAnsi="Consolas"/>
           <w:sz w:val="18"/>
-          <w:lang w:val="pt-BR"/>
+          <w:lang w:val="en-US"/>
         </w:rPr>
       </w:pPr>
       <w:r>
@@ -1491,51 +1491,135 @@
         </w:rPr>
         <w:tab/>
       </w:r>
+      <w:r>
+        <w:rPr>
+          <w:rFonts w:ascii="Consolas" w:hAnsi="Consolas"/>
+          <w:sz w:val="18"/>
+          <w:lang w:val="en-US"/>
+        </w:rPr>
+        <w:t xml:space="preserve">void </w:t>
+      </w:r>
       <w:proofErr w:type="spellStart"/>
-      <w:r>
+      <w:proofErr w:type="gramStart"/>
+      <w:r>
+        <w:rPr>
+          <w:rFonts w:ascii="Consolas" w:hAnsi="Consolas"/>
+          <w:sz w:val="18"/>
+          <w:lang w:val="en-US"/>
+        </w:rPr>
+        <w:t>testJulgamento</w:t>
+      </w:r>
+      <w:proofErr w:type="spellEnd"/>
+      <w:r>
+        <w:rPr>
+          <w:rFonts w:ascii="Consolas" w:hAnsi="Consolas"/>
+          <w:sz w:val="18"/>
+          <w:lang w:val="en-US"/>
+        </w:rPr>
+        <w:t>(</w:t>
+      </w:r>
+      <w:proofErr w:type="gramEnd"/>
+      <w:r>
+        <w:rPr>
+          <w:rFonts w:ascii="Consolas" w:hAnsi="Consolas"/>
+          <w:sz w:val="18"/>
+          <w:lang w:val="en-US"/>
+        </w:rPr>
+        <w:t>) {</w:t>
+      </w:r>
+    </w:p>
+    <w:p>
+      <w:pPr>
+        <w:rPr>
+          <w:rFonts w:ascii="Consolas" w:hAnsi="Consolas"/>
+          <w:sz w:val="18"/>
+          <w:lang w:val="en-US"/>
+        </w:rPr>
+      </w:pPr>
+      <w:r>
+        <w:rPr>
+          <w:rFonts w:ascii="Consolas" w:hAnsi="Consolas"/>
+          <w:sz w:val="18"/>
+          <w:lang w:val="en-US"/>
+        </w:rPr>
+        <w:tab/>
+      </w:r>
+      <w:r>
+        <w:rPr>
+          <w:rFonts w:ascii="Consolas" w:hAnsi="Consolas"/>
+          <w:sz w:val="18"/>
+          <w:lang w:val="en-US"/>
+        </w:rPr>
+        <w:tab/>
+      </w:r>
+      <w:proofErr w:type="gramStart"/>
+      <w:r>
+        <w:rPr>
+          <w:rFonts w:ascii="Consolas" w:hAnsi="Consolas"/>
+          <w:sz w:val="18"/>
+          <w:lang w:val="en-US"/>
+        </w:rPr>
+        <w:t>fail(</w:t>
+      </w:r>
+      <w:proofErr w:type="gramEnd"/>
+      <w:r>
+        <w:rPr>
+          <w:rFonts w:ascii="Consolas" w:hAnsi="Consolas"/>
+          <w:sz w:val="18"/>
+          <w:lang w:val="en-US"/>
+        </w:rPr>
+        <w:t>"Not yet implemented");</w:t>
+      </w:r>
+    </w:p>
+    <w:p>
+      <w:pPr>
         <w:rPr>
           <w:rFonts w:ascii="Consolas" w:hAnsi="Consolas"/>
           <w:sz w:val="18"/>
           <w:lang w:val="pt-BR"/>
         </w:rPr>
-        <w:t>void</w:t>
-      </w:r>
-      <w:proofErr w:type="spellEnd"/>
+      </w:pPr>
+      <w:r>
+        <w:rPr>
+          <w:rFonts w:ascii="Consolas" w:hAnsi="Consolas"/>
+          <w:sz w:val="18"/>
+          <w:lang w:val="en-US"/>
+        </w:rPr>
+        <w:tab/>
+      </w:r>
       <w:r>
         <w:rPr>
           <w:rFonts w:ascii="Consolas" w:hAnsi="Consolas"/>
           <w:sz w:val="18"/>
           <w:lang w:val="pt-BR"/>
         </w:rPr>
-        <w:t xml:space="preserve"> </w:t>
-      </w:r>
-      <w:proofErr w:type="spellStart"/>
-      <w:proofErr w:type="gramStart"/>
-      <w:r>
+        <w:t>}</w:t>
+      </w:r>
+    </w:p>
+    <w:p>
+      <w:pPr>
         <w:rPr>
           <w:rFonts w:ascii="Consolas" w:hAnsi="Consolas"/>
           <w:sz w:val="18"/>
           <w:lang w:val="pt-BR"/>
         </w:rPr>
-        <w:t>testJulgamento</w:t>
-      </w:r>
-      <w:proofErr w:type="spellEnd"/>
-      <w:r>
+      </w:pPr>
+    </w:p>
+    <w:p>
+      <w:pPr>
         <w:rPr>
           <w:rFonts w:ascii="Consolas" w:hAnsi="Consolas"/>
           <w:sz w:val="18"/>
           <w:lang w:val="pt-BR"/>
         </w:rPr>
-        <w:t>(</w:t>
-      </w:r>
-      <w:proofErr w:type="gramEnd"/>
+      </w:pPr>
       <w:r>
         <w:rPr>
           <w:rFonts w:ascii="Consolas" w:hAnsi="Consolas"/>
           <w:sz w:val="18"/>
           <w:lang w:val="pt-BR"/>
         </w:rPr>
-        <w:t>) {</w:t>
+        <w:t>}</w:t>
       </w:r>
     </w:p>
     <w:p>
@@ -1546,223 +1630,65 @@
           <w:lang w:val="pt-BR"/>
         </w:rPr>
       </w:pPr>
-      <w:r>
+    </w:p>
+    <w:p>
+      <w:pPr>
         <w:rPr>
           <w:rFonts w:ascii="Consolas" w:hAnsi="Consolas"/>
           <w:sz w:val="18"/>
           <w:lang w:val="pt-BR"/>
         </w:rPr>
-        <w:tab/>
-      </w:r>
-      <w:r>
+      </w:pPr>
+    </w:p>
+    <w:p>
+      <w:pPr>
         <w:rPr>
           <w:rFonts w:ascii="Consolas" w:hAnsi="Consolas"/>
           <w:sz w:val="18"/>
           <w:lang w:val="pt-BR"/>
         </w:rPr>
-        <w:tab/>
-      </w:r>
-      <w:proofErr w:type="spellStart"/>
-      <w:proofErr w:type="gramStart"/>
+      </w:pPr>
+      <w:r>
+        <w:rPr>
+          <w:rFonts w:ascii="Calibri" w:hAnsi="Calibri" w:cs="Calibri"/>
+          <w:szCs w:val="40"/>
+          <w:lang w:val="pt-BR"/>
+        </w:rPr>
+        <w:t>***</w:t>
+      </w:r>
+      <w:r>
+        <w:rPr>
+          <w:rFonts w:ascii="Calibri" w:hAnsi="Calibri" w:cs="Calibri"/>
+          <w:szCs w:val="40"/>
+          <w:lang w:val="pt-BR"/>
+        </w:rPr>
+        <w:t>ERRO: Na classe não existe a declaração do ENUM Resposta</w:t>
+      </w:r>
       <w:r>
         <w:rPr>
           <w:rFonts w:ascii="Consolas" w:hAnsi="Consolas"/>
           <w:sz w:val="18"/>
           <w:lang w:val="pt-BR"/>
         </w:rPr>
-        <w:t>fail</w:t>
-      </w:r>
-      <w:proofErr w:type="spellEnd"/>
-      <w:r>
+        <w:t>.</w:t>
+      </w:r>
+    </w:p>
+    <w:p>
+      <w:pPr>
         <w:rPr>
           <w:rFonts w:ascii="Consolas" w:hAnsi="Consolas"/>
           <w:sz w:val="18"/>
           <w:lang w:val="pt-BR"/>
         </w:rPr>
-        <w:t>(</w:t>
-      </w:r>
-      <w:proofErr w:type="gramEnd"/>
-      <w:r>
+      </w:pPr>
+    </w:p>
+    <w:p>
+      <w:pPr>
         <w:rPr>
           <w:rFonts w:ascii="Consolas" w:hAnsi="Consolas"/>
           <w:sz w:val="18"/>
           <w:lang w:val="pt-BR"/>
         </w:rPr>
-        <w:t>"</w:t>
-      </w:r>
-      <w:proofErr w:type="spellStart"/>
-      <w:r>
-        <w:rPr>
-          <w:rFonts w:ascii="Consolas" w:hAnsi="Consolas"/>
-          <w:sz w:val="18"/>
-          <w:lang w:val="pt-BR"/>
-        </w:rPr>
-        <w:t>Not</w:t>
-      </w:r>
-      <w:proofErr w:type="spellEnd"/>
-      <w:r>
-        <w:rPr>
-          <w:rFonts w:ascii="Consolas" w:hAnsi="Consolas"/>
-          <w:sz w:val="18"/>
-          <w:lang w:val="pt-BR"/>
-        </w:rPr>
-        <w:t xml:space="preserve"> </w:t>
-      </w:r>
-      <w:proofErr w:type="spellStart"/>
-      <w:r>
-        <w:rPr>
-          <w:rFonts w:ascii="Consolas" w:hAnsi="Consolas"/>
-          <w:sz w:val="18"/>
-          <w:lang w:val="pt-BR"/>
-        </w:rPr>
-        <w:t>yet</w:t>
-      </w:r>
-      <w:proofErr w:type="spellEnd"/>
-      <w:r>
-        <w:rPr>
-          <w:rFonts w:ascii="Consolas" w:hAnsi="Consolas"/>
-          <w:sz w:val="18"/>
-          <w:lang w:val="pt-BR"/>
-        </w:rPr>
-        <w:t xml:space="preserve"> </w:t>
-      </w:r>
-      <w:proofErr w:type="spellStart"/>
-      <w:r>
-        <w:rPr>
-          <w:rFonts w:ascii="Consolas" w:hAnsi="Consolas"/>
-          <w:sz w:val="18"/>
-          <w:lang w:val="pt-BR"/>
-        </w:rPr>
-        <w:t>implemented</w:t>
-      </w:r>
-      <w:proofErr w:type="spellEnd"/>
-      <w:r>
-        <w:rPr>
-          <w:rFonts w:ascii="Consolas" w:hAnsi="Consolas"/>
-          <w:sz w:val="18"/>
-          <w:lang w:val="pt-BR"/>
-        </w:rPr>
-        <w:t>");</w:t>
-      </w:r>
-    </w:p>
-    <w:p>
-      <w:pPr>
-        <w:rPr>
-          <w:rFonts w:ascii="Consolas" w:hAnsi="Consolas"/>
-          <w:sz w:val="18"/>
-          <w:lang w:val="pt-BR"/>
-        </w:rPr>
-      </w:pPr>
-      <w:r>
-        <w:rPr>
-          <w:rFonts w:ascii="Consolas" w:hAnsi="Consolas"/>
-          <w:sz w:val="18"/>
-          <w:lang w:val="pt-BR"/>
-        </w:rPr>
-        <w:tab/>
-      </w:r>
-      <w:r>
-        <w:rPr>
-          <w:rFonts w:ascii="Consolas" w:hAnsi="Consolas"/>
-          <w:sz w:val="18"/>
-          <w:lang w:val="pt-BR"/>
-        </w:rPr>
-        <w:t>}</w:t>
-      </w:r>
-    </w:p>
-    <w:p>
-      <w:pPr>
-        <w:rPr>
-          <w:rFonts w:ascii="Consolas" w:hAnsi="Consolas"/>
-          <w:sz w:val="18"/>
-          <w:lang w:val="pt-BR"/>
-        </w:rPr>
-      </w:pPr>
-    </w:p>
-    <w:p>
-      <w:pPr>
-        <w:rPr>
-          <w:rFonts w:ascii="Consolas" w:hAnsi="Consolas"/>
-          <w:sz w:val="18"/>
-          <w:lang w:val="pt-BR"/>
-        </w:rPr>
-      </w:pPr>
-      <w:r>
-        <w:rPr>
-          <w:rFonts w:ascii="Consolas" w:hAnsi="Consolas"/>
-          <w:sz w:val="18"/>
-          <w:lang w:val="pt-BR"/>
-        </w:rPr>
-        <w:t>}</w:t>
-      </w:r>
-    </w:p>
-    <w:p>
-      <w:pPr>
-        <w:rPr>
-          <w:rFonts w:ascii="Consolas" w:hAnsi="Consolas"/>
-          <w:sz w:val="18"/>
-          <w:lang w:val="pt-BR"/>
-        </w:rPr>
-      </w:pPr>
-    </w:p>
-    <w:p>
-      <w:pPr>
-        <w:rPr>
-          <w:rFonts w:ascii="Consolas" w:hAnsi="Consolas"/>
-          <w:sz w:val="18"/>
-          <w:lang w:val="pt-BR"/>
-        </w:rPr>
-      </w:pPr>
-    </w:p>
-    <w:p>
-      <w:pPr>
-        <w:rPr>
-          <w:rFonts w:ascii="Consolas" w:hAnsi="Consolas"/>
-          <w:sz w:val="18"/>
-          <w:lang w:val="pt-BR"/>
-        </w:rPr>
-      </w:pPr>
-      <w:r>
-        <w:rPr>
-          <w:rFonts w:ascii="Calibri" w:hAnsi="Calibri" w:cs="Calibri"/>
-          <w:szCs w:val="40"/>
-          <w:lang w:val="pt-BR"/>
-        </w:rPr>
-        <w:t>***</w:t>
-      </w:r>
-      <w:r>
-        <w:rPr>
-          <w:rFonts w:ascii="Calibri" w:hAnsi="Calibri" w:cs="Calibri"/>
-          <w:szCs w:val="40"/>
-          <w:lang w:val="pt-BR"/>
-        </w:rPr>
-        <w:t>ERRO: Na classe não existe a declaração do ENUM Resposta</w:t>
-      </w:r>
-      <w:r>
-        <w:rPr>
-          <w:rFonts w:ascii="Consolas" w:hAnsi="Consolas"/>
-          <w:sz w:val="18"/>
-          <w:lang w:val="pt-BR"/>
-        </w:rPr>
-        <w:t>.</w:t>
-      </w:r>
-    </w:p>
-    <w:p>
-      <w:pPr>
-        <w:rPr>
-          <w:rFonts w:ascii="Consolas" w:hAnsi="Consolas"/>
-          <w:sz w:val="18"/>
-          <w:lang w:val="pt-BR"/>
-        </w:rPr>
-      </w:pPr>
-    </w:p>
-    <w:p>
-      <w:pPr>
-        <w:rPr>
-          <w:rFonts w:ascii="Consolas" w:hAnsi="Consolas"/>
-          <w:sz w:val="18"/>
-          <w:lang w:val="pt-BR"/>
-        </w:rPr>
       </w:pPr>
     </w:p>
     <w:p>
@@ -3269,7 +3195,7 @@
         <w:rPr>
           <w:rFonts w:ascii="Consolas" w:hAnsi="Consolas"/>
           <w:sz w:val="18"/>
-          <w:lang w:val="pt-BR"/>
+          <w:lang w:val="en-US"/>
         </w:rPr>
       </w:pPr>
       <w:r>
@@ -3279,172 +3205,98 @@
         </w:rPr>
         <w:tab/>
       </w:r>
-      <w:proofErr w:type="spellStart"/>
       <w:r>
         <w:rPr>
           <w:rFonts w:ascii="Consolas" w:hAnsi="Consolas"/>
           <w:sz w:val="18"/>
-          <w:lang w:val="pt-BR"/>
-        </w:rPr>
-        <w:t>void</w:t>
-      </w:r>
-      <w:proofErr w:type="spellEnd"/>
+          <w:lang w:val="en-US"/>
+        </w:rPr>
+        <w:t xml:space="preserve">void </w:t>
+      </w:r>
+      <w:proofErr w:type="spellStart"/>
+      <w:proofErr w:type="gramStart"/>
       <w:r>
         <w:rPr>
           <w:rFonts w:ascii="Consolas" w:hAnsi="Consolas"/>
           <w:sz w:val="18"/>
-          <w:lang w:val="pt-BR"/>
-        </w:rPr>
-        <w:t xml:space="preserve"> </w:t>
-      </w:r>
-      <w:proofErr w:type="spellStart"/>
-      <w:proofErr w:type="gramStart"/>
+          <w:lang w:val="en-US"/>
+        </w:rPr>
+        <w:t>testJulgamento</w:t>
+      </w:r>
+      <w:proofErr w:type="spellEnd"/>
       <w:r>
         <w:rPr>
           <w:rFonts w:ascii="Consolas" w:hAnsi="Consolas"/>
           <w:sz w:val="18"/>
-          <w:lang w:val="pt-BR"/>
-        </w:rPr>
-        <w:t>testJulgamento</w:t>
-      </w:r>
-      <w:proofErr w:type="spellEnd"/>
+          <w:lang w:val="en-US"/>
+        </w:rPr>
+        <w:t>(</w:t>
+      </w:r>
+      <w:proofErr w:type="gramEnd"/>
       <w:r>
         <w:rPr>
           <w:rFonts w:ascii="Consolas" w:hAnsi="Consolas"/>
           <w:sz w:val="18"/>
-          <w:lang w:val="pt-BR"/>
-        </w:rPr>
-        <w:t>(</w:t>
-      </w:r>
-      <w:proofErr w:type="gramEnd"/>
-      <w:r>
+          <w:lang w:val="en-US"/>
+        </w:rPr>
+        <w:t>) {</w:t>
+      </w:r>
+    </w:p>
+    <w:p>
+      <w:pPr>
         <w:rPr>
           <w:rFonts w:ascii="Consolas" w:hAnsi="Consolas"/>
           <w:sz w:val="18"/>
-          <w:lang w:val="pt-BR"/>
-        </w:rPr>
-        <w:t>) {</w:t>
-      </w:r>
-    </w:p>
-    <w:p>
-      <w:pPr>
+          <w:lang w:val="en-US"/>
+        </w:rPr>
+      </w:pPr>
+      <w:r>
         <w:rPr>
           <w:rFonts w:ascii="Consolas" w:hAnsi="Consolas"/>
           <w:sz w:val="18"/>
-          <w:lang w:val="pt-BR"/>
-        </w:rPr>
-      </w:pPr>
+          <w:lang w:val="en-US"/>
+        </w:rPr>
+        <w:tab/>
+      </w:r>
       <w:r>
         <w:rPr>
           <w:rFonts w:ascii="Consolas" w:hAnsi="Consolas"/>
           <w:sz w:val="18"/>
-          <w:lang w:val="pt-BR"/>
+          <w:lang w:val="en-US"/>
         </w:rPr>
         <w:tab/>
       </w:r>
+      <w:proofErr w:type="gramStart"/>
       <w:r>
         <w:rPr>
           <w:rFonts w:ascii="Consolas" w:hAnsi="Consolas"/>
           <w:sz w:val="18"/>
-          <w:lang w:val="pt-BR"/>
-        </w:rPr>
-        <w:tab/>
-      </w:r>
-      <w:proofErr w:type="spellStart"/>
-      <w:proofErr w:type="gramStart"/>
+          <w:lang w:val="en-US"/>
+        </w:rPr>
+        <w:t>fail(</w:t>
+      </w:r>
+      <w:proofErr w:type="gramEnd"/>
       <w:r>
         <w:rPr>
           <w:rFonts w:ascii="Consolas" w:hAnsi="Consolas"/>
           <w:sz w:val="18"/>
-          <w:lang w:val="pt-BR"/>
-        </w:rPr>
-        <w:t>fail</w:t>
-      </w:r>
-      <w:proofErr w:type="spellEnd"/>
-      <w:r>
+          <w:lang w:val="en-US"/>
+        </w:rPr>
+        <w:t>"Not yet implemented");</w:t>
+      </w:r>
+    </w:p>
+    <w:p>
+      <w:pPr>
         <w:rPr>
           <w:rFonts w:ascii="Consolas" w:hAnsi="Consolas"/>
           <w:sz w:val="18"/>
-          <w:lang w:val="pt-BR"/>
-        </w:rPr>
-        <w:t>(</w:t>
-      </w:r>
-      <w:proofErr w:type="gramEnd"/>
+        </w:rPr>
+      </w:pPr>
       <w:r>
         <w:rPr>
           <w:rFonts w:ascii="Consolas" w:hAnsi="Consolas"/>
           <w:sz w:val="18"/>
-          <w:lang w:val="pt-BR"/>
-        </w:rPr>
-        <w:t>"</w:t>
-      </w:r>
-      <w:proofErr w:type="spellStart"/>
-      <w:r>
-        <w:rPr>
-          <w:rFonts w:ascii="Consolas" w:hAnsi="Consolas"/>
-          <w:sz w:val="18"/>
-          <w:lang w:val="pt-BR"/>
-        </w:rPr>
-        <w:t>Not</w:t>
-      </w:r>
-      <w:proofErr w:type="spellEnd"/>
-      <w:r>
-        <w:rPr>
-          <w:rFonts w:ascii="Consolas" w:hAnsi="Consolas"/>
-          <w:sz w:val="18"/>
-          <w:lang w:val="pt-BR"/>
-        </w:rPr>
-        <w:t xml:space="preserve"> </w:t>
-      </w:r>
-      <w:proofErr w:type="spellStart"/>
-      <w:r>
-        <w:rPr>
-          <w:rFonts w:ascii="Consolas" w:hAnsi="Consolas"/>
-          <w:sz w:val="18"/>
-          <w:lang w:val="pt-BR"/>
-        </w:rPr>
-        <w:t>yet</w:t>
-      </w:r>
-      <w:proofErr w:type="spellEnd"/>
-      <w:r>
-        <w:rPr>
-          <w:rFonts w:ascii="Consolas" w:hAnsi="Consolas"/>
-          <w:sz w:val="18"/>
-          <w:lang w:val="pt-BR"/>
-        </w:rPr>
-        <w:t xml:space="preserve"> </w:t>
-      </w:r>
-      <w:proofErr w:type="spellStart"/>
-      <w:r>
-        <w:rPr>
-          <w:rFonts w:ascii="Consolas" w:hAnsi="Consolas"/>
-          <w:sz w:val="18"/>
-          <w:lang w:val="pt-BR"/>
-        </w:rPr>
-        <w:t>implemented</w:t>
-      </w:r>
-      <w:proofErr w:type="spellEnd"/>
-      <w:r>
-        <w:rPr>
-          <w:rFonts w:ascii="Consolas" w:hAnsi="Consolas"/>
-          <w:sz w:val="18"/>
-          <w:lang w:val="pt-BR"/>
-        </w:rPr>
-        <w:t>");</w:t>
-      </w:r>
-    </w:p>
-    <w:p>
-      <w:pPr>
-        <w:rPr>
-          <w:rFonts w:ascii="Consolas" w:hAnsi="Consolas"/>
-          <w:sz w:val="18"/>
-        </w:rPr>
-      </w:pPr>
-      <w:r>
-        <w:rPr>
-          <w:rFonts w:ascii="Consolas" w:hAnsi="Consolas"/>
-          <w:sz w:val="18"/>
-          <w:lang w:val="pt-BR"/>
+          <w:lang w:val="en-US"/>
         </w:rPr>
         <w:tab/>
       </w:r>
@@ -7880,54 +7732,50 @@
           <w:rFonts w:ascii="Consolas" w:hAnsi="Consolas" w:cs="Consolas"/>
           <w:sz w:val="20"/>
           <w:szCs w:val="20"/>
-          <w:lang w:val="pt-BR"/>
-        </w:rPr>
-      </w:pPr>
-      <w:proofErr w:type="spellStart"/>
-      <w:r>
-        <w:rPr>
-          <w:rFonts w:ascii="Consolas" w:hAnsi="Consolas" w:cs="Consolas"/>
-          <w:b/>
-          <w:bCs/>
-          <w:color w:val="7F0055"/>
-          <w:sz w:val="20"/>
-          <w:szCs w:val="20"/>
-          <w:lang w:val="pt-BR"/>
+          <w:lang w:val="en-US"/>
+        </w:rPr>
+      </w:pPr>
+      <w:r>
+        <w:rPr>
+          <w:rFonts w:ascii="Consolas" w:hAnsi="Consolas" w:cs="Consolas"/>
+          <w:b/>
+          <w:bCs/>
+          <w:color w:val="7F0055"/>
+          <w:sz w:val="20"/>
+          <w:szCs w:val="20"/>
+          <w:lang w:val="en-US"/>
         </w:rPr>
         <w:t>import</w:t>
       </w:r>
-      <w:proofErr w:type="spellEnd"/>
-      <w:r>
-        <w:rPr>
-          <w:rFonts w:ascii="Consolas" w:hAnsi="Consolas" w:cs="Consolas"/>
-          <w:color w:val="000000"/>
-          <w:sz w:val="20"/>
-          <w:szCs w:val="20"/>
-          <w:lang w:val="pt-BR"/>
+      <w:r>
+        <w:rPr>
+          <w:rFonts w:ascii="Consolas" w:hAnsi="Consolas" w:cs="Consolas"/>
+          <w:color w:val="000000"/>
+          <w:sz w:val="20"/>
+          <w:szCs w:val="20"/>
+          <w:lang w:val="en-US"/>
         </w:rPr>
         <w:t xml:space="preserve"> </w:t>
       </w:r>
-      <w:proofErr w:type="spellStart"/>
-      <w:r>
-        <w:rPr>
-          <w:rFonts w:ascii="Consolas" w:hAnsi="Consolas" w:cs="Consolas"/>
-          <w:b/>
-          <w:bCs/>
-          <w:color w:val="7F0055"/>
-          <w:sz w:val="20"/>
-          <w:szCs w:val="20"/>
-          <w:lang w:val="pt-BR"/>
+      <w:r>
+        <w:rPr>
+          <w:rFonts w:ascii="Consolas" w:hAnsi="Consolas" w:cs="Consolas"/>
+          <w:b/>
+          <w:bCs/>
+          <w:color w:val="7F0055"/>
+          <w:sz w:val="20"/>
+          <w:szCs w:val="20"/>
+          <w:lang w:val="en-US"/>
         </w:rPr>
         <w:t>static</w:t>
       </w:r>
-      <w:proofErr w:type="spellEnd"/>
-      <w:r>
-        <w:rPr>
-          <w:rFonts w:ascii="Consolas" w:hAnsi="Consolas" w:cs="Consolas"/>
-          <w:color w:val="000000"/>
-          <w:sz w:val="20"/>
-          <w:szCs w:val="20"/>
-          <w:lang w:val="pt-BR"/>
+      <w:r>
+        <w:rPr>
+          <w:rFonts w:ascii="Consolas" w:hAnsi="Consolas" w:cs="Consolas"/>
+          <w:color w:val="000000"/>
+          <w:sz w:val="20"/>
+          <w:szCs w:val="20"/>
+          <w:lang w:val="en-US"/>
         </w:rPr>
         <w:t xml:space="preserve"> </w:t>
       </w:r>
@@ -7939,7 +7787,7 @@
           <w:color w:val="000000"/>
           <w:sz w:val="20"/>
           <w:szCs w:val="20"/>
-          <w:lang w:val="pt-BR"/>
+          <w:lang w:val="en-US"/>
         </w:rPr>
         <w:t>org.junit</w:t>
       </w:r>
@@ -7950,7 +7798,7 @@
           <w:color w:val="000000"/>
           <w:sz w:val="20"/>
           <w:szCs w:val="20"/>
-          <w:lang w:val="pt-BR"/>
+          <w:lang w:val="en-US"/>
         </w:rPr>
         <w:t>.Assert.</w:t>
       </w:r>
@@ -7962,7 +7810,7 @@
           <w:color w:val="000000"/>
           <w:sz w:val="20"/>
           <w:szCs w:val="20"/>
-          <w:lang w:val="pt-BR"/>
+          <w:lang w:val="en-US"/>
         </w:rPr>
         <w:t>assertNotNull</w:t>
       </w:r>
@@ -7973,7 +7821,7 @@
           <w:color w:val="000000"/>
           <w:sz w:val="20"/>
           <w:szCs w:val="20"/>
-          <w:lang w:val="pt-BR"/>
+          <w:lang w:val="en-US"/>
         </w:rPr>
         <w:t>;</w:t>
       </w:r>
@@ -10653,54 +10501,50 @@
           <w:rFonts w:ascii="Consolas" w:hAnsi="Consolas" w:cs="Consolas"/>
           <w:sz w:val="20"/>
           <w:szCs w:val="20"/>
-          <w:lang w:val="pt-BR"/>
-        </w:rPr>
-      </w:pPr>
-      <w:proofErr w:type="spellStart"/>
-      <w:r>
-        <w:rPr>
-          <w:rFonts w:ascii="Consolas" w:hAnsi="Consolas" w:cs="Consolas"/>
-          <w:b/>
-          <w:bCs/>
-          <w:color w:val="7F0055"/>
-          <w:sz w:val="20"/>
-          <w:szCs w:val="20"/>
-          <w:lang w:val="pt-BR"/>
+          <w:lang w:val="en-US"/>
+        </w:rPr>
+      </w:pPr>
+      <w:r>
+        <w:rPr>
+          <w:rFonts w:ascii="Consolas" w:hAnsi="Consolas" w:cs="Consolas"/>
+          <w:b/>
+          <w:bCs/>
+          <w:color w:val="7F0055"/>
+          <w:sz w:val="20"/>
+          <w:szCs w:val="20"/>
+          <w:lang w:val="en-US"/>
         </w:rPr>
         <w:t>import</w:t>
       </w:r>
-      <w:proofErr w:type="spellEnd"/>
-      <w:r>
-        <w:rPr>
-          <w:rFonts w:ascii="Consolas" w:hAnsi="Consolas" w:cs="Consolas"/>
-          <w:color w:val="000000"/>
-          <w:sz w:val="20"/>
-          <w:szCs w:val="20"/>
-          <w:lang w:val="pt-BR"/>
+      <w:r>
+        <w:rPr>
+          <w:rFonts w:ascii="Consolas" w:hAnsi="Consolas" w:cs="Consolas"/>
+          <w:color w:val="000000"/>
+          <w:sz w:val="20"/>
+          <w:szCs w:val="20"/>
+          <w:lang w:val="en-US"/>
         </w:rPr>
         <w:t xml:space="preserve"> </w:t>
       </w:r>
-      <w:proofErr w:type="spellStart"/>
-      <w:r>
-        <w:rPr>
-          <w:rFonts w:ascii="Consolas" w:hAnsi="Consolas" w:cs="Consolas"/>
-          <w:b/>
-          <w:bCs/>
-          <w:color w:val="7F0055"/>
-          <w:sz w:val="20"/>
-          <w:szCs w:val="20"/>
-          <w:lang w:val="pt-BR"/>
+      <w:r>
+        <w:rPr>
+          <w:rFonts w:ascii="Consolas" w:hAnsi="Consolas" w:cs="Consolas"/>
+          <w:b/>
+          <w:bCs/>
+          <w:color w:val="7F0055"/>
+          <w:sz w:val="20"/>
+          <w:szCs w:val="20"/>
+          <w:lang w:val="en-US"/>
         </w:rPr>
         <w:t>static</w:t>
       </w:r>
-      <w:proofErr w:type="spellEnd"/>
-      <w:r>
-        <w:rPr>
-          <w:rFonts w:ascii="Consolas" w:hAnsi="Consolas" w:cs="Consolas"/>
-          <w:color w:val="000000"/>
-          <w:sz w:val="20"/>
-          <w:szCs w:val="20"/>
-          <w:lang w:val="pt-BR"/>
+      <w:r>
+        <w:rPr>
+          <w:rFonts w:ascii="Consolas" w:hAnsi="Consolas" w:cs="Consolas"/>
+          <w:color w:val="000000"/>
+          <w:sz w:val="20"/>
+          <w:szCs w:val="20"/>
+          <w:lang w:val="en-US"/>
         </w:rPr>
         <w:t xml:space="preserve"> </w:t>
       </w:r>
@@ -10712,7 +10556,7 @@
           <w:color w:val="000000"/>
           <w:sz w:val="20"/>
           <w:szCs w:val="20"/>
-          <w:lang w:val="pt-BR"/>
+          <w:lang w:val="en-US"/>
         </w:rPr>
         <w:t>org.junit</w:t>
       </w:r>
@@ -10723,7 +10567,7 @@
           <w:color w:val="000000"/>
           <w:sz w:val="20"/>
           <w:szCs w:val="20"/>
-          <w:lang w:val="pt-BR"/>
+          <w:lang w:val="en-US"/>
         </w:rPr>
         <w:t>.Assert.</w:t>
       </w:r>
@@ -10735,7 +10579,7 @@
           <w:color w:val="000000"/>
           <w:sz w:val="20"/>
           <w:szCs w:val="20"/>
-          <w:lang w:val="pt-BR"/>
+          <w:lang w:val="en-US"/>
         </w:rPr>
         <w:t>assertNotNull</w:t>
       </w:r>
@@ -10746,7 +10590,7 @@
           <w:color w:val="000000"/>
           <w:sz w:val="20"/>
           <w:szCs w:val="20"/>
-          <w:lang w:val="pt-BR"/>
+          <w:lang w:val="en-US"/>
         </w:rPr>
         <w:t>;</w:t>
       </w:r>
@@ -13415,16 +13259,38 @@
           <w:lang w:val="pt-BR"/>
         </w:rPr>
       </w:pPr>
-      <w:proofErr w:type="spellStart"/>
       <w:r>
         <w:rPr>
           <w:rFonts w:ascii="Calibri" w:hAnsi="Calibri" w:cs="Calibri"/>
           <w:color w:val="000000"/>
           <w:lang w:val="pt-BR"/>
         </w:rPr>
-        <w:t>JulgamentoPrisioneiro.teste</w:t>
-      </w:r>
-      <w:proofErr w:type="spellEnd"/>
+        <w:t>JulgamentoPrisioneiro</w:t>
+      </w:r>
+      <w:r>
+        <w:rPr>
+          <w:rFonts w:ascii="Calibri" w:hAnsi="Calibri" w:cs="Calibri"/>
+          <w:color w:val="000000"/>
+          <w:lang w:val="pt-BR"/>
+        </w:rPr>
+        <w:t>T</w:t>
+      </w:r>
+      <w:r>
+        <w:rPr>
+          <w:rFonts w:ascii="Calibri" w:hAnsi="Calibri" w:cs="Calibri"/>
+          <w:color w:val="000000"/>
+          <w:lang w:val="pt-BR"/>
+        </w:rPr>
+        <w:t>este</w:t>
+      </w:r>
+      <w:r>
+        <w:rPr>
+          <w:rFonts w:ascii="Calibri" w:hAnsi="Calibri" w:cs="Calibri"/>
+          <w:color w:val="000000"/>
+          <w:lang w:val="pt-BR"/>
+        </w:rPr>
+        <w:t>.java</w:t>
+      </w:r>
     </w:p>
     <w:p>
       <w:pPr>
@@ -14775,6 +14641,2773 @@
         </w:rPr>
       </w:pPr>
     </w:p>
+    <w:p>
+      <w:pPr>
+        <w:rPr>
+          <w:lang w:val="pt-BR"/>
+        </w:rPr>
+      </w:pPr>
+    </w:p>
+    <w:p>
+      <w:pPr>
+        <w:rPr>
+          <w:lang w:val="pt-BR"/>
+        </w:rPr>
+      </w:pPr>
+      <w:r>
+        <w:rPr>
+          <w:lang w:val="pt-BR"/>
+        </w:rPr>
+        <w:t>Teste 7</w:t>
+      </w:r>
+    </w:p>
+    <w:p>
+      <w:pPr>
+        <w:rPr>
+          <w:lang w:val="pt-BR"/>
+        </w:rPr>
+      </w:pPr>
+      <w:r>
+        <w:rPr>
+          <w:lang w:val="pt-BR"/>
+        </w:rPr>
+        <w:t>JulgamentoPrisioneiro.java</w:t>
+      </w:r>
+    </w:p>
+    <w:p>
+      <w:pPr>
+        <w:autoSpaceDE w:val="0"/>
+        <w:autoSpaceDN w:val="0"/>
+        <w:adjustRightInd w:val="0"/>
+        <w:rPr>
+          <w:rFonts w:ascii="Consolas" w:hAnsi="Consolas" w:cs="Consolas"/>
+          <w:sz w:val="20"/>
+          <w:szCs w:val="20"/>
+        </w:rPr>
+      </w:pPr>
+      <w:r>
+        <w:rPr>
+          <w:rFonts w:ascii="Consolas" w:hAnsi="Consolas" w:cs="Consolas"/>
+          <w:b/>
+          <w:bCs/>
+          <w:color w:val="7F0055"/>
+          <w:sz w:val="20"/>
+          <w:szCs w:val="20"/>
+        </w:rPr>
+        <w:t>public</w:t>
+      </w:r>
+      <w:r>
+        <w:rPr>
+          <w:rFonts w:ascii="Consolas" w:hAnsi="Consolas" w:cs="Consolas"/>
+          <w:color w:val="000000"/>
+          <w:sz w:val="20"/>
+          <w:szCs w:val="20"/>
+        </w:rPr>
+        <w:t xml:space="preserve"> </w:t>
+      </w:r>
+      <w:r>
+        <w:rPr>
+          <w:rFonts w:ascii="Consolas" w:hAnsi="Consolas" w:cs="Consolas"/>
+          <w:b/>
+          <w:bCs/>
+          <w:color w:val="7F0055"/>
+          <w:sz w:val="20"/>
+          <w:szCs w:val="20"/>
+        </w:rPr>
+        <w:t>class</w:t>
+      </w:r>
+      <w:r>
+        <w:rPr>
+          <w:rFonts w:ascii="Consolas" w:hAnsi="Consolas" w:cs="Consolas"/>
+          <w:color w:val="000000"/>
+          <w:sz w:val="20"/>
+          <w:szCs w:val="20"/>
+        </w:rPr>
+        <w:t xml:space="preserve"> JulgamentoPrisioneiro {</w:t>
+      </w:r>
+    </w:p>
+    <w:p>
+      <w:pPr>
+        <w:autoSpaceDE w:val="0"/>
+        <w:autoSpaceDN w:val="0"/>
+        <w:adjustRightInd w:val="0"/>
+        <w:rPr>
+          <w:rFonts w:ascii="Consolas" w:hAnsi="Consolas" w:cs="Consolas"/>
+          <w:sz w:val="20"/>
+          <w:szCs w:val="20"/>
+        </w:rPr>
+      </w:pPr>
+      <w:r>
+        <w:rPr>
+          <w:rFonts w:ascii="Consolas" w:hAnsi="Consolas" w:cs="Consolas"/>
+          <w:color w:val="000000"/>
+          <w:sz w:val="20"/>
+          <w:szCs w:val="20"/>
+        </w:rPr>
+        <w:t xml:space="preserve">   </w:t>
+      </w:r>
+      <w:r>
+        <w:rPr>
+          <w:rFonts w:ascii="Consolas" w:hAnsi="Consolas" w:cs="Consolas"/>
+          <w:b/>
+          <w:bCs/>
+          <w:color w:val="7F0055"/>
+          <w:sz w:val="20"/>
+          <w:szCs w:val="20"/>
+        </w:rPr>
+        <w:t>private</w:t>
+      </w:r>
+      <w:r>
+        <w:rPr>
+          <w:rFonts w:ascii="Consolas" w:hAnsi="Consolas" w:cs="Consolas"/>
+          <w:color w:val="000000"/>
+          <w:sz w:val="20"/>
+          <w:szCs w:val="20"/>
+        </w:rPr>
+        <w:t xml:space="preserve"> </w:t>
+      </w:r>
+      <w:r>
+        <w:rPr>
+          <w:rFonts w:ascii="Consolas" w:hAnsi="Consolas" w:cs="Consolas"/>
+          <w:b/>
+          <w:bCs/>
+          <w:color w:val="7F0055"/>
+          <w:sz w:val="20"/>
+          <w:szCs w:val="20"/>
+        </w:rPr>
+        <w:t>int</w:t>
+      </w:r>
+      <w:r>
+        <w:rPr>
+          <w:rFonts w:ascii="Consolas" w:hAnsi="Consolas" w:cs="Consolas"/>
+          <w:color w:val="000000"/>
+          <w:sz w:val="20"/>
+          <w:szCs w:val="20"/>
+        </w:rPr>
+        <w:t xml:space="preserve"> </w:t>
+      </w:r>
+      <w:r>
+        <w:rPr>
+          <w:rFonts w:ascii="Consolas" w:hAnsi="Consolas" w:cs="Consolas"/>
+          <w:color w:val="0000C0"/>
+          <w:sz w:val="20"/>
+          <w:szCs w:val="20"/>
+        </w:rPr>
+        <w:t>PENA_INOCENCIA</w:t>
+      </w:r>
+      <w:r>
+        <w:rPr>
+          <w:rFonts w:ascii="Consolas" w:hAnsi="Consolas" w:cs="Consolas"/>
+          <w:color w:val="000000"/>
+          <w:sz w:val="20"/>
+          <w:szCs w:val="20"/>
+        </w:rPr>
+        <w:t xml:space="preserve"> = 10;</w:t>
+      </w:r>
+    </w:p>
+    <w:p>
+      <w:pPr>
+        <w:autoSpaceDE w:val="0"/>
+        <w:autoSpaceDN w:val="0"/>
+        <w:adjustRightInd w:val="0"/>
+        <w:rPr>
+          <w:rFonts w:ascii="Consolas" w:hAnsi="Consolas" w:cs="Consolas"/>
+          <w:sz w:val="20"/>
+          <w:szCs w:val="20"/>
+        </w:rPr>
+      </w:pPr>
+      <w:r>
+        <w:rPr>
+          <w:rFonts w:ascii="Consolas" w:hAnsi="Consolas" w:cs="Consolas"/>
+          <w:color w:val="000000"/>
+          <w:sz w:val="20"/>
+          <w:szCs w:val="20"/>
+        </w:rPr>
+        <w:t xml:space="preserve">   </w:t>
+      </w:r>
+      <w:r>
+        <w:rPr>
+          <w:rFonts w:ascii="Consolas" w:hAnsi="Consolas" w:cs="Consolas"/>
+          <w:b/>
+          <w:bCs/>
+          <w:color w:val="7F0055"/>
+          <w:sz w:val="20"/>
+          <w:szCs w:val="20"/>
+        </w:rPr>
+        <w:t>private</w:t>
+      </w:r>
+      <w:r>
+        <w:rPr>
+          <w:rFonts w:ascii="Consolas" w:hAnsi="Consolas" w:cs="Consolas"/>
+          <w:color w:val="000000"/>
+          <w:sz w:val="20"/>
+          <w:szCs w:val="20"/>
+        </w:rPr>
+        <w:t xml:space="preserve"> </w:t>
+      </w:r>
+      <w:r>
+        <w:rPr>
+          <w:rFonts w:ascii="Consolas" w:hAnsi="Consolas" w:cs="Consolas"/>
+          <w:b/>
+          <w:bCs/>
+          <w:color w:val="7F0055"/>
+          <w:sz w:val="20"/>
+          <w:szCs w:val="20"/>
+        </w:rPr>
+        <w:t>int</w:t>
+      </w:r>
+      <w:r>
+        <w:rPr>
+          <w:rFonts w:ascii="Consolas" w:hAnsi="Consolas" w:cs="Consolas"/>
+          <w:color w:val="000000"/>
+          <w:sz w:val="20"/>
+          <w:szCs w:val="20"/>
+        </w:rPr>
+        <w:t xml:space="preserve"> </w:t>
+      </w:r>
+      <w:r>
+        <w:rPr>
+          <w:rFonts w:ascii="Consolas" w:hAnsi="Consolas" w:cs="Consolas"/>
+          <w:color w:val="0000C0"/>
+          <w:sz w:val="20"/>
+          <w:szCs w:val="20"/>
+        </w:rPr>
+        <w:t>PENA_CONDENACAO_MUTUA</w:t>
+      </w:r>
+      <w:r>
+        <w:rPr>
+          <w:rFonts w:ascii="Consolas" w:hAnsi="Consolas" w:cs="Consolas"/>
+          <w:color w:val="000000"/>
+          <w:sz w:val="20"/>
+          <w:szCs w:val="20"/>
+        </w:rPr>
+        <w:t xml:space="preserve"> = 15;</w:t>
+      </w:r>
+    </w:p>
+    <w:p>
+      <w:pPr>
+        <w:autoSpaceDE w:val="0"/>
+        <w:autoSpaceDN w:val="0"/>
+        <w:adjustRightInd w:val="0"/>
+        <w:rPr>
+          <w:rFonts w:ascii="Consolas" w:hAnsi="Consolas" w:cs="Consolas"/>
+          <w:sz w:val="20"/>
+          <w:szCs w:val="20"/>
+        </w:rPr>
+      </w:pPr>
+      <w:r>
+        <w:rPr>
+          <w:rFonts w:ascii="Consolas" w:hAnsi="Consolas" w:cs="Consolas"/>
+          <w:color w:val="000000"/>
+          <w:sz w:val="20"/>
+          <w:szCs w:val="20"/>
+        </w:rPr>
+        <w:t xml:space="preserve">   </w:t>
+      </w:r>
+      <w:r>
+        <w:rPr>
+          <w:rFonts w:ascii="Consolas" w:hAnsi="Consolas" w:cs="Consolas"/>
+          <w:b/>
+          <w:bCs/>
+          <w:color w:val="7F0055"/>
+          <w:sz w:val="20"/>
+          <w:szCs w:val="20"/>
+        </w:rPr>
+        <w:t>private</w:t>
+      </w:r>
+      <w:r>
+        <w:rPr>
+          <w:rFonts w:ascii="Consolas" w:hAnsi="Consolas" w:cs="Consolas"/>
+          <w:color w:val="000000"/>
+          <w:sz w:val="20"/>
+          <w:szCs w:val="20"/>
+        </w:rPr>
+        <w:t xml:space="preserve"> </w:t>
+      </w:r>
+      <w:r>
+        <w:rPr>
+          <w:rFonts w:ascii="Consolas" w:hAnsi="Consolas" w:cs="Consolas"/>
+          <w:b/>
+          <w:bCs/>
+          <w:color w:val="7F0055"/>
+          <w:sz w:val="20"/>
+          <w:szCs w:val="20"/>
+        </w:rPr>
+        <w:t>int</w:t>
+      </w:r>
+      <w:r>
+        <w:rPr>
+          <w:rFonts w:ascii="Consolas" w:hAnsi="Consolas" w:cs="Consolas"/>
+          <w:color w:val="000000"/>
+          <w:sz w:val="20"/>
+          <w:szCs w:val="20"/>
+        </w:rPr>
+        <w:t xml:space="preserve"> </w:t>
+      </w:r>
+      <w:r>
+        <w:rPr>
+          <w:rFonts w:ascii="Consolas" w:hAnsi="Consolas" w:cs="Consolas"/>
+          <w:color w:val="0000C0"/>
+          <w:sz w:val="20"/>
+          <w:szCs w:val="20"/>
+        </w:rPr>
+        <w:t>PENA_CONDENACAO_INDIVIDUAL</w:t>
+      </w:r>
+      <w:r>
+        <w:rPr>
+          <w:rFonts w:ascii="Consolas" w:hAnsi="Consolas" w:cs="Consolas"/>
+          <w:color w:val="000000"/>
+          <w:sz w:val="20"/>
+          <w:szCs w:val="20"/>
+        </w:rPr>
+        <w:t xml:space="preserve"> = 10;</w:t>
+      </w:r>
+    </w:p>
+    <w:p>
+      <w:pPr>
+        <w:autoSpaceDE w:val="0"/>
+        <w:autoSpaceDN w:val="0"/>
+        <w:adjustRightInd w:val="0"/>
+        <w:rPr>
+          <w:rFonts w:ascii="Consolas" w:hAnsi="Consolas" w:cs="Consolas"/>
+          <w:sz w:val="20"/>
+          <w:szCs w:val="20"/>
+        </w:rPr>
+      </w:pPr>
+      <w:r>
+        <w:rPr>
+          <w:rFonts w:ascii="Consolas" w:hAnsi="Consolas" w:cs="Consolas"/>
+          <w:color w:val="000000"/>
+          <w:sz w:val="20"/>
+          <w:szCs w:val="20"/>
+        </w:rPr>
+        <w:t xml:space="preserve">   </w:t>
+      </w:r>
+      <w:r>
+        <w:rPr>
+          <w:rFonts w:ascii="Consolas" w:hAnsi="Consolas" w:cs="Consolas"/>
+          <w:b/>
+          <w:bCs/>
+          <w:color w:val="7F0055"/>
+          <w:sz w:val="20"/>
+          <w:szCs w:val="20"/>
+        </w:rPr>
+        <w:t>private</w:t>
+      </w:r>
+      <w:r>
+        <w:rPr>
+          <w:rFonts w:ascii="Consolas" w:hAnsi="Consolas" w:cs="Consolas"/>
+          <w:color w:val="000000"/>
+          <w:sz w:val="20"/>
+          <w:szCs w:val="20"/>
+        </w:rPr>
+        <w:t xml:space="preserve"> </w:t>
+      </w:r>
+      <w:r>
+        <w:rPr>
+          <w:rFonts w:ascii="Consolas" w:hAnsi="Consolas" w:cs="Consolas"/>
+          <w:b/>
+          <w:bCs/>
+          <w:color w:val="7F0055"/>
+          <w:sz w:val="20"/>
+          <w:szCs w:val="20"/>
+        </w:rPr>
+        <w:t>int</w:t>
+      </w:r>
+      <w:r>
+        <w:rPr>
+          <w:rFonts w:ascii="Consolas" w:hAnsi="Consolas" w:cs="Consolas"/>
+          <w:color w:val="000000"/>
+          <w:sz w:val="20"/>
+          <w:szCs w:val="20"/>
+        </w:rPr>
+        <w:t xml:space="preserve"> </w:t>
+      </w:r>
+      <w:r>
+        <w:rPr>
+          <w:rFonts w:ascii="Consolas" w:hAnsi="Consolas" w:cs="Consolas"/>
+          <w:color w:val="0000C0"/>
+          <w:sz w:val="20"/>
+          <w:szCs w:val="20"/>
+        </w:rPr>
+        <w:t>PENA_CONDENACAO_CUMPLICES</w:t>
+      </w:r>
+      <w:r>
+        <w:rPr>
+          <w:rFonts w:ascii="Consolas" w:hAnsi="Consolas" w:cs="Consolas"/>
+          <w:color w:val="000000"/>
+          <w:sz w:val="20"/>
+          <w:szCs w:val="20"/>
+        </w:rPr>
+        <w:t xml:space="preserve"> = 11;</w:t>
+      </w:r>
+    </w:p>
+    <w:p>
+      <w:pPr>
+        <w:autoSpaceDE w:val="0"/>
+        <w:autoSpaceDN w:val="0"/>
+        <w:adjustRightInd w:val="0"/>
+        <w:rPr>
+          <w:rFonts w:ascii="Consolas" w:hAnsi="Consolas" w:cs="Consolas"/>
+          <w:sz w:val="20"/>
+          <w:szCs w:val="20"/>
+        </w:rPr>
+      </w:pPr>
+    </w:p>
+    <w:p>
+      <w:pPr>
+        <w:autoSpaceDE w:val="0"/>
+        <w:autoSpaceDN w:val="0"/>
+        <w:adjustRightInd w:val="0"/>
+        <w:rPr>
+          <w:rFonts w:ascii="Consolas" w:hAnsi="Consolas" w:cs="Consolas"/>
+          <w:sz w:val="20"/>
+          <w:szCs w:val="20"/>
+        </w:rPr>
+      </w:pPr>
+      <w:r>
+        <w:rPr>
+          <w:rFonts w:ascii="Consolas" w:hAnsi="Consolas" w:cs="Consolas"/>
+          <w:color w:val="000000"/>
+          <w:sz w:val="20"/>
+          <w:szCs w:val="20"/>
+        </w:rPr>
+        <w:t xml:space="preserve">   </w:t>
+      </w:r>
+      <w:r>
+        <w:rPr>
+          <w:rFonts w:ascii="Consolas" w:hAnsi="Consolas" w:cs="Consolas"/>
+          <w:b/>
+          <w:bCs/>
+          <w:color w:val="7F0055"/>
+          <w:sz w:val="20"/>
+          <w:szCs w:val="20"/>
+        </w:rPr>
+        <w:t>public</w:t>
+      </w:r>
+      <w:r>
+        <w:rPr>
+          <w:rFonts w:ascii="Consolas" w:hAnsi="Consolas" w:cs="Consolas"/>
+          <w:color w:val="000000"/>
+          <w:sz w:val="20"/>
+          <w:szCs w:val="20"/>
+        </w:rPr>
+        <w:t xml:space="preserve"> </w:t>
+      </w:r>
+      <w:r>
+        <w:rPr>
+          <w:rFonts w:ascii="Consolas" w:hAnsi="Consolas" w:cs="Consolas"/>
+          <w:b/>
+          <w:bCs/>
+          <w:color w:val="7F0055"/>
+          <w:sz w:val="20"/>
+          <w:szCs w:val="20"/>
+        </w:rPr>
+        <w:t>int</w:t>
+      </w:r>
+      <w:r>
+        <w:rPr>
+          <w:rFonts w:ascii="Consolas" w:hAnsi="Consolas" w:cs="Consolas"/>
+          <w:color w:val="000000"/>
+          <w:sz w:val="20"/>
+          <w:szCs w:val="20"/>
+        </w:rPr>
+        <w:t xml:space="preserve"> calculaPena(Resposta </w:t>
+      </w:r>
+      <w:r>
+        <w:rPr>
+          <w:rFonts w:ascii="Consolas" w:hAnsi="Consolas" w:cs="Consolas"/>
+          <w:color w:val="6A3E3E"/>
+          <w:sz w:val="20"/>
+          <w:szCs w:val="20"/>
+        </w:rPr>
+        <w:t>respostaPrisioneiroA</w:t>
+      </w:r>
+      <w:r>
+        <w:rPr>
+          <w:rFonts w:ascii="Consolas" w:hAnsi="Consolas" w:cs="Consolas"/>
+          <w:color w:val="000000"/>
+          <w:sz w:val="20"/>
+          <w:szCs w:val="20"/>
+        </w:rPr>
+        <w:t xml:space="preserve">, Resposta </w:t>
+      </w:r>
+      <w:r>
+        <w:rPr>
+          <w:rFonts w:ascii="Consolas" w:hAnsi="Consolas" w:cs="Consolas"/>
+          <w:color w:val="6A3E3E"/>
+          <w:sz w:val="20"/>
+          <w:szCs w:val="20"/>
+        </w:rPr>
+        <w:t>respostaPrisioneiroB</w:t>
+      </w:r>
+      <w:r>
+        <w:rPr>
+          <w:rFonts w:ascii="Consolas" w:hAnsi="Consolas" w:cs="Consolas"/>
+          <w:color w:val="000000"/>
+          <w:sz w:val="20"/>
+          <w:szCs w:val="20"/>
+        </w:rPr>
+        <w:t>) {</w:t>
+      </w:r>
+    </w:p>
+    <w:p>
+      <w:pPr>
+        <w:autoSpaceDE w:val="0"/>
+        <w:autoSpaceDN w:val="0"/>
+        <w:adjustRightInd w:val="0"/>
+        <w:rPr>
+          <w:rFonts w:ascii="Consolas" w:hAnsi="Consolas" w:cs="Consolas"/>
+          <w:sz w:val="20"/>
+          <w:szCs w:val="20"/>
+        </w:rPr>
+      </w:pPr>
+      <w:r>
+        <w:rPr>
+          <w:rFonts w:ascii="Consolas" w:hAnsi="Consolas" w:cs="Consolas"/>
+          <w:color w:val="000000"/>
+          <w:sz w:val="20"/>
+          <w:szCs w:val="20"/>
+        </w:rPr>
+        <w:t xml:space="preserve">      </w:t>
+      </w:r>
+      <w:r>
+        <w:rPr>
+          <w:rFonts w:ascii="Consolas" w:hAnsi="Consolas" w:cs="Consolas"/>
+          <w:b/>
+          <w:bCs/>
+          <w:color w:val="7F0055"/>
+          <w:sz w:val="20"/>
+          <w:szCs w:val="20"/>
+        </w:rPr>
+        <w:t>if</w:t>
+      </w:r>
+      <w:r>
+        <w:rPr>
+          <w:rFonts w:ascii="Consolas" w:hAnsi="Consolas" w:cs="Consolas"/>
+          <w:color w:val="000000"/>
+          <w:sz w:val="20"/>
+          <w:szCs w:val="20"/>
+        </w:rPr>
+        <w:t xml:space="preserve"> (</w:t>
+      </w:r>
+      <w:r>
+        <w:rPr>
+          <w:rFonts w:ascii="Consolas" w:hAnsi="Consolas" w:cs="Consolas"/>
+          <w:color w:val="6A3E3E"/>
+          <w:sz w:val="20"/>
+          <w:szCs w:val="20"/>
+        </w:rPr>
+        <w:t>respostaPrisioneiroA</w:t>
+      </w:r>
+      <w:r>
+        <w:rPr>
+          <w:rFonts w:ascii="Consolas" w:hAnsi="Consolas" w:cs="Consolas"/>
+          <w:color w:val="000000"/>
+          <w:sz w:val="20"/>
+          <w:szCs w:val="20"/>
+        </w:rPr>
+        <w:t xml:space="preserve"> == Resposta.</w:t>
+      </w:r>
+      <w:r>
+        <w:rPr>
+          <w:rFonts w:ascii="Consolas" w:hAnsi="Consolas" w:cs="Consolas"/>
+          <w:b/>
+          <w:bCs/>
+          <w:i/>
+          <w:iCs/>
+          <w:color w:val="0000C0"/>
+          <w:sz w:val="20"/>
+          <w:szCs w:val="20"/>
+        </w:rPr>
+        <w:t>DELACAO</w:t>
+      </w:r>
+      <w:r>
+        <w:rPr>
+          <w:rFonts w:ascii="Consolas" w:hAnsi="Consolas" w:cs="Consolas"/>
+          <w:color w:val="000000"/>
+          <w:sz w:val="20"/>
+          <w:szCs w:val="20"/>
+        </w:rPr>
+        <w:t>) {</w:t>
+      </w:r>
+    </w:p>
+    <w:p>
+      <w:pPr>
+        <w:autoSpaceDE w:val="0"/>
+        <w:autoSpaceDN w:val="0"/>
+        <w:adjustRightInd w:val="0"/>
+        <w:rPr>
+          <w:rFonts w:ascii="Consolas" w:hAnsi="Consolas" w:cs="Consolas"/>
+          <w:sz w:val="20"/>
+          <w:szCs w:val="20"/>
+        </w:rPr>
+      </w:pPr>
+      <w:r>
+        <w:rPr>
+          <w:rFonts w:ascii="Consolas" w:hAnsi="Consolas" w:cs="Consolas"/>
+          <w:color w:val="000000"/>
+          <w:sz w:val="20"/>
+          <w:szCs w:val="20"/>
+        </w:rPr>
+        <w:t xml:space="preserve">          </w:t>
+      </w:r>
+      <w:r>
+        <w:rPr>
+          <w:rFonts w:ascii="Consolas" w:hAnsi="Consolas" w:cs="Consolas"/>
+          <w:b/>
+          <w:bCs/>
+          <w:color w:val="7F0055"/>
+          <w:sz w:val="20"/>
+          <w:szCs w:val="20"/>
+        </w:rPr>
+        <w:t>if</w:t>
+      </w:r>
+      <w:r>
+        <w:rPr>
+          <w:rFonts w:ascii="Consolas" w:hAnsi="Consolas" w:cs="Consolas"/>
+          <w:color w:val="000000"/>
+          <w:sz w:val="20"/>
+          <w:szCs w:val="20"/>
+        </w:rPr>
+        <w:t xml:space="preserve"> (</w:t>
+      </w:r>
+      <w:r>
+        <w:rPr>
+          <w:rFonts w:ascii="Consolas" w:hAnsi="Consolas" w:cs="Consolas"/>
+          <w:color w:val="6A3E3E"/>
+          <w:sz w:val="20"/>
+          <w:szCs w:val="20"/>
+        </w:rPr>
+        <w:t>respostaPrisioneiroB</w:t>
+      </w:r>
+      <w:r>
+        <w:rPr>
+          <w:rFonts w:ascii="Consolas" w:hAnsi="Consolas" w:cs="Consolas"/>
+          <w:color w:val="000000"/>
+          <w:sz w:val="20"/>
+          <w:szCs w:val="20"/>
+        </w:rPr>
+        <w:t xml:space="preserve"> == Resposta.</w:t>
+      </w:r>
+      <w:r>
+        <w:rPr>
+          <w:rFonts w:ascii="Consolas" w:hAnsi="Consolas" w:cs="Consolas"/>
+          <w:b/>
+          <w:bCs/>
+          <w:i/>
+          <w:iCs/>
+          <w:color w:val="0000C0"/>
+          <w:sz w:val="20"/>
+          <w:szCs w:val="20"/>
+        </w:rPr>
+        <w:t>DELACAO</w:t>
+      </w:r>
+      <w:r>
+        <w:rPr>
+          <w:rFonts w:ascii="Consolas" w:hAnsi="Consolas" w:cs="Consolas"/>
+          <w:color w:val="000000"/>
+          <w:sz w:val="20"/>
+          <w:szCs w:val="20"/>
+        </w:rPr>
+        <w:t>) {</w:t>
+      </w:r>
+    </w:p>
+    <w:p>
+      <w:pPr>
+        <w:autoSpaceDE w:val="0"/>
+        <w:autoSpaceDN w:val="0"/>
+        <w:adjustRightInd w:val="0"/>
+        <w:rPr>
+          <w:rFonts w:ascii="Consolas" w:hAnsi="Consolas" w:cs="Consolas"/>
+          <w:sz w:val="20"/>
+          <w:szCs w:val="20"/>
+        </w:rPr>
+      </w:pPr>
+      <w:r>
+        <w:rPr>
+          <w:rFonts w:ascii="Consolas" w:hAnsi="Consolas" w:cs="Consolas"/>
+          <w:color w:val="000000"/>
+          <w:sz w:val="20"/>
+          <w:szCs w:val="20"/>
+        </w:rPr>
+        <w:t xml:space="preserve">            </w:t>
+      </w:r>
+      <w:r>
+        <w:rPr>
+          <w:rFonts w:ascii="Consolas" w:hAnsi="Consolas" w:cs="Consolas"/>
+          <w:b/>
+          <w:bCs/>
+          <w:color w:val="7F0055"/>
+          <w:sz w:val="20"/>
+          <w:szCs w:val="20"/>
+        </w:rPr>
+        <w:t>return</w:t>
+      </w:r>
+      <w:r>
+        <w:rPr>
+          <w:rFonts w:ascii="Consolas" w:hAnsi="Consolas" w:cs="Consolas"/>
+          <w:color w:val="000000"/>
+          <w:sz w:val="20"/>
+          <w:szCs w:val="20"/>
+        </w:rPr>
+        <w:t xml:space="preserve"> </w:t>
+      </w:r>
+      <w:r>
+        <w:rPr>
+          <w:rFonts w:ascii="Consolas" w:hAnsi="Consolas" w:cs="Consolas"/>
+          <w:color w:val="0000C0"/>
+          <w:sz w:val="20"/>
+          <w:szCs w:val="20"/>
+        </w:rPr>
+        <w:t>PENA_CONDENACAO_MUTUA</w:t>
+      </w:r>
+      <w:r>
+        <w:rPr>
+          <w:rFonts w:ascii="Consolas" w:hAnsi="Consolas" w:cs="Consolas"/>
+          <w:color w:val="000000"/>
+          <w:sz w:val="20"/>
+          <w:szCs w:val="20"/>
+        </w:rPr>
+        <w:t>;</w:t>
+      </w:r>
+    </w:p>
+    <w:p>
+      <w:pPr>
+        <w:autoSpaceDE w:val="0"/>
+        <w:autoSpaceDN w:val="0"/>
+        <w:adjustRightInd w:val="0"/>
+        <w:rPr>
+          <w:rFonts w:ascii="Consolas" w:hAnsi="Consolas" w:cs="Consolas"/>
+          <w:sz w:val="20"/>
+          <w:szCs w:val="20"/>
+          <w:lang w:val="en-US"/>
+        </w:rPr>
+      </w:pPr>
+      <w:r>
+        <w:rPr>
+          <w:rFonts w:ascii="Consolas" w:hAnsi="Consolas" w:cs="Consolas"/>
+          <w:color w:val="000000"/>
+          <w:sz w:val="20"/>
+          <w:szCs w:val="20"/>
+        </w:rPr>
+        <w:t xml:space="preserve">          </w:t>
+      </w:r>
+      <w:r>
+        <w:rPr>
+          <w:rFonts w:ascii="Consolas" w:hAnsi="Consolas" w:cs="Consolas"/>
+          <w:color w:val="000000"/>
+          <w:sz w:val="20"/>
+          <w:szCs w:val="20"/>
+          <w:lang w:val="en-US"/>
+        </w:rPr>
+        <w:t xml:space="preserve">} </w:t>
+      </w:r>
+      <w:r>
+        <w:rPr>
+          <w:rFonts w:ascii="Consolas" w:hAnsi="Consolas" w:cs="Consolas"/>
+          <w:b/>
+          <w:bCs/>
+          <w:color w:val="7F0055"/>
+          <w:sz w:val="20"/>
+          <w:szCs w:val="20"/>
+          <w:lang w:val="en-US"/>
+        </w:rPr>
+        <w:t>else</w:t>
+      </w:r>
+      <w:r>
+        <w:rPr>
+          <w:rFonts w:ascii="Consolas" w:hAnsi="Consolas" w:cs="Consolas"/>
+          <w:color w:val="000000"/>
+          <w:sz w:val="20"/>
+          <w:szCs w:val="20"/>
+          <w:lang w:val="en-US"/>
+        </w:rPr>
+        <w:t xml:space="preserve"> {</w:t>
+      </w:r>
+    </w:p>
+    <w:p>
+      <w:pPr>
+        <w:autoSpaceDE w:val="0"/>
+        <w:autoSpaceDN w:val="0"/>
+        <w:adjustRightInd w:val="0"/>
+        <w:rPr>
+          <w:rFonts w:ascii="Consolas" w:hAnsi="Consolas" w:cs="Consolas"/>
+          <w:sz w:val="20"/>
+          <w:szCs w:val="20"/>
+          <w:lang w:val="en-US"/>
+        </w:rPr>
+      </w:pPr>
+      <w:r>
+        <w:rPr>
+          <w:rFonts w:ascii="Consolas" w:hAnsi="Consolas" w:cs="Consolas"/>
+          <w:color w:val="000000"/>
+          <w:sz w:val="20"/>
+          <w:szCs w:val="20"/>
+          <w:lang w:val="en-US"/>
+        </w:rPr>
+        <w:t xml:space="preserve">                 </w:t>
+      </w:r>
+      <w:r>
+        <w:rPr>
+          <w:rFonts w:ascii="Consolas" w:hAnsi="Consolas" w:cs="Consolas"/>
+          <w:b/>
+          <w:bCs/>
+          <w:color w:val="7F0055"/>
+          <w:sz w:val="20"/>
+          <w:szCs w:val="20"/>
+          <w:lang w:val="en-US"/>
+        </w:rPr>
+        <w:t>return</w:t>
+      </w:r>
+      <w:r>
+        <w:rPr>
+          <w:rFonts w:ascii="Consolas" w:hAnsi="Consolas" w:cs="Consolas"/>
+          <w:color w:val="000000"/>
+          <w:sz w:val="20"/>
+          <w:szCs w:val="20"/>
+          <w:lang w:val="en-US"/>
+        </w:rPr>
+        <w:t xml:space="preserve"> </w:t>
+      </w:r>
+      <w:r>
+        <w:rPr>
+          <w:rFonts w:ascii="Consolas" w:hAnsi="Consolas" w:cs="Consolas"/>
+          <w:color w:val="0000C0"/>
+          <w:sz w:val="20"/>
+          <w:szCs w:val="20"/>
+          <w:lang w:val="en-US"/>
+        </w:rPr>
+        <w:t>PENA_INOCENCIA</w:t>
+      </w:r>
+      <w:r>
+        <w:rPr>
+          <w:rFonts w:ascii="Consolas" w:hAnsi="Consolas" w:cs="Consolas"/>
+          <w:color w:val="000000"/>
+          <w:sz w:val="20"/>
+          <w:szCs w:val="20"/>
+          <w:lang w:val="en-US"/>
+        </w:rPr>
+        <w:t>;</w:t>
+      </w:r>
+    </w:p>
+    <w:p>
+      <w:pPr>
+        <w:autoSpaceDE w:val="0"/>
+        <w:autoSpaceDN w:val="0"/>
+        <w:adjustRightInd w:val="0"/>
+        <w:rPr>
+          <w:rFonts w:ascii="Consolas" w:hAnsi="Consolas" w:cs="Consolas"/>
+          <w:sz w:val="20"/>
+          <w:szCs w:val="20"/>
+          <w:lang w:val="en-US"/>
+        </w:rPr>
+      </w:pPr>
+      <w:r>
+        <w:rPr>
+          <w:rFonts w:ascii="Consolas" w:hAnsi="Consolas" w:cs="Consolas"/>
+          <w:color w:val="000000"/>
+          <w:sz w:val="20"/>
+          <w:szCs w:val="20"/>
+          <w:lang w:val="en-US"/>
+        </w:rPr>
+        <w:t xml:space="preserve">                 }</w:t>
+      </w:r>
+    </w:p>
+    <w:p>
+      <w:pPr>
+        <w:autoSpaceDE w:val="0"/>
+        <w:autoSpaceDN w:val="0"/>
+        <w:adjustRightInd w:val="0"/>
+        <w:rPr>
+          <w:rFonts w:ascii="Consolas" w:hAnsi="Consolas" w:cs="Consolas"/>
+          <w:sz w:val="20"/>
+          <w:szCs w:val="20"/>
+          <w:lang w:val="en-US"/>
+        </w:rPr>
+      </w:pPr>
+      <w:r>
+        <w:rPr>
+          <w:rFonts w:ascii="Consolas" w:hAnsi="Consolas" w:cs="Consolas"/>
+          <w:color w:val="000000"/>
+          <w:sz w:val="20"/>
+          <w:szCs w:val="20"/>
+          <w:lang w:val="en-US"/>
+        </w:rPr>
+        <w:t xml:space="preserve">       } </w:t>
+      </w:r>
+      <w:r>
+        <w:rPr>
+          <w:rFonts w:ascii="Consolas" w:hAnsi="Consolas" w:cs="Consolas"/>
+          <w:b/>
+          <w:bCs/>
+          <w:color w:val="7F0055"/>
+          <w:sz w:val="20"/>
+          <w:szCs w:val="20"/>
+          <w:lang w:val="en-US"/>
+        </w:rPr>
+        <w:t>else</w:t>
+      </w:r>
+      <w:r>
+        <w:rPr>
+          <w:rFonts w:ascii="Consolas" w:hAnsi="Consolas" w:cs="Consolas"/>
+          <w:color w:val="000000"/>
+          <w:sz w:val="20"/>
+          <w:szCs w:val="20"/>
+          <w:lang w:val="en-US"/>
+        </w:rPr>
+        <w:t xml:space="preserve"> {</w:t>
+      </w:r>
+    </w:p>
+    <w:p>
+      <w:pPr>
+        <w:autoSpaceDE w:val="0"/>
+        <w:autoSpaceDN w:val="0"/>
+        <w:adjustRightInd w:val="0"/>
+        <w:rPr>
+          <w:rFonts w:ascii="Consolas" w:hAnsi="Consolas" w:cs="Consolas"/>
+          <w:sz w:val="20"/>
+          <w:szCs w:val="20"/>
+        </w:rPr>
+      </w:pPr>
+      <w:r>
+        <w:rPr>
+          <w:rFonts w:ascii="Consolas" w:hAnsi="Consolas" w:cs="Consolas"/>
+          <w:color w:val="000000"/>
+          <w:sz w:val="20"/>
+          <w:szCs w:val="20"/>
+          <w:lang w:val="en-US"/>
+        </w:rPr>
+        <w:t xml:space="preserve">                </w:t>
+      </w:r>
+      <w:r>
+        <w:rPr>
+          <w:rFonts w:ascii="Consolas" w:hAnsi="Consolas" w:cs="Consolas"/>
+          <w:b/>
+          <w:bCs/>
+          <w:color w:val="7F0055"/>
+          <w:sz w:val="20"/>
+          <w:szCs w:val="20"/>
+        </w:rPr>
+        <w:t>if</w:t>
+      </w:r>
+      <w:r>
+        <w:rPr>
+          <w:rFonts w:ascii="Consolas" w:hAnsi="Consolas" w:cs="Consolas"/>
+          <w:color w:val="000000"/>
+          <w:sz w:val="20"/>
+          <w:szCs w:val="20"/>
+        </w:rPr>
+        <w:t xml:space="preserve"> (</w:t>
+      </w:r>
+      <w:r>
+        <w:rPr>
+          <w:rFonts w:ascii="Consolas" w:hAnsi="Consolas" w:cs="Consolas"/>
+          <w:color w:val="6A3E3E"/>
+          <w:sz w:val="20"/>
+          <w:szCs w:val="20"/>
+        </w:rPr>
+        <w:t>respostaPrisioneiroB</w:t>
+      </w:r>
+      <w:r>
+        <w:rPr>
+          <w:rFonts w:ascii="Consolas" w:hAnsi="Consolas" w:cs="Consolas"/>
+          <w:color w:val="000000"/>
+          <w:sz w:val="20"/>
+          <w:szCs w:val="20"/>
+        </w:rPr>
+        <w:t xml:space="preserve"> == Resposta.</w:t>
+      </w:r>
+      <w:r>
+        <w:rPr>
+          <w:rFonts w:ascii="Consolas" w:hAnsi="Consolas" w:cs="Consolas"/>
+          <w:b/>
+          <w:bCs/>
+          <w:i/>
+          <w:iCs/>
+          <w:color w:val="0000C0"/>
+          <w:sz w:val="20"/>
+          <w:szCs w:val="20"/>
+        </w:rPr>
+        <w:t>DELACAO</w:t>
+      </w:r>
+      <w:r>
+        <w:rPr>
+          <w:rFonts w:ascii="Consolas" w:hAnsi="Consolas" w:cs="Consolas"/>
+          <w:color w:val="000000"/>
+          <w:sz w:val="20"/>
+          <w:szCs w:val="20"/>
+        </w:rPr>
+        <w:t>) {</w:t>
+      </w:r>
+    </w:p>
+    <w:p>
+      <w:pPr>
+        <w:autoSpaceDE w:val="0"/>
+        <w:autoSpaceDN w:val="0"/>
+        <w:adjustRightInd w:val="0"/>
+        <w:rPr>
+          <w:rFonts w:ascii="Consolas" w:hAnsi="Consolas" w:cs="Consolas"/>
+          <w:sz w:val="20"/>
+          <w:szCs w:val="20"/>
+        </w:rPr>
+      </w:pPr>
+      <w:r>
+        <w:rPr>
+          <w:rFonts w:ascii="Consolas" w:hAnsi="Consolas" w:cs="Consolas"/>
+          <w:color w:val="000000"/>
+          <w:sz w:val="20"/>
+          <w:szCs w:val="20"/>
+        </w:rPr>
+        <w:t xml:space="preserve">                    </w:t>
+      </w:r>
+      <w:r>
+        <w:rPr>
+          <w:rFonts w:ascii="Consolas" w:hAnsi="Consolas" w:cs="Consolas"/>
+          <w:b/>
+          <w:bCs/>
+          <w:color w:val="7F0055"/>
+          <w:sz w:val="20"/>
+          <w:szCs w:val="20"/>
+        </w:rPr>
+        <w:t>return</w:t>
+      </w:r>
+      <w:r>
+        <w:rPr>
+          <w:rFonts w:ascii="Consolas" w:hAnsi="Consolas" w:cs="Consolas"/>
+          <w:color w:val="000000"/>
+          <w:sz w:val="20"/>
+          <w:szCs w:val="20"/>
+        </w:rPr>
+        <w:t xml:space="preserve"> </w:t>
+      </w:r>
+      <w:r>
+        <w:rPr>
+          <w:rFonts w:ascii="Consolas" w:hAnsi="Consolas" w:cs="Consolas"/>
+          <w:color w:val="0000C0"/>
+          <w:sz w:val="20"/>
+          <w:szCs w:val="20"/>
+        </w:rPr>
+        <w:t>PENA_CONDENACAO_INDIVIDUAL</w:t>
+      </w:r>
+      <w:r>
+        <w:rPr>
+          <w:rFonts w:ascii="Consolas" w:hAnsi="Consolas" w:cs="Consolas"/>
+          <w:color w:val="000000"/>
+          <w:sz w:val="20"/>
+          <w:szCs w:val="20"/>
+        </w:rPr>
+        <w:t>;</w:t>
+      </w:r>
+    </w:p>
+    <w:p>
+      <w:pPr>
+        <w:autoSpaceDE w:val="0"/>
+        <w:autoSpaceDN w:val="0"/>
+        <w:adjustRightInd w:val="0"/>
+        <w:rPr>
+          <w:rFonts w:ascii="Consolas" w:hAnsi="Consolas" w:cs="Consolas"/>
+          <w:sz w:val="20"/>
+          <w:szCs w:val="20"/>
+        </w:rPr>
+      </w:pPr>
+      <w:r>
+        <w:rPr>
+          <w:rFonts w:ascii="Consolas" w:hAnsi="Consolas" w:cs="Consolas"/>
+          <w:color w:val="000000"/>
+          <w:sz w:val="20"/>
+          <w:szCs w:val="20"/>
+        </w:rPr>
+        <w:t xml:space="preserve">                } </w:t>
+      </w:r>
+      <w:r>
+        <w:rPr>
+          <w:rFonts w:ascii="Consolas" w:hAnsi="Consolas" w:cs="Consolas"/>
+          <w:b/>
+          <w:bCs/>
+          <w:color w:val="7F0055"/>
+          <w:sz w:val="20"/>
+          <w:szCs w:val="20"/>
+        </w:rPr>
+        <w:t>else</w:t>
+      </w:r>
+      <w:r>
+        <w:rPr>
+          <w:rFonts w:ascii="Consolas" w:hAnsi="Consolas" w:cs="Consolas"/>
+          <w:color w:val="000000"/>
+          <w:sz w:val="20"/>
+          <w:szCs w:val="20"/>
+        </w:rPr>
+        <w:t xml:space="preserve"> {</w:t>
+      </w:r>
+    </w:p>
+    <w:p>
+      <w:pPr>
+        <w:autoSpaceDE w:val="0"/>
+        <w:autoSpaceDN w:val="0"/>
+        <w:adjustRightInd w:val="0"/>
+        <w:rPr>
+          <w:rFonts w:ascii="Consolas" w:hAnsi="Consolas" w:cs="Consolas"/>
+          <w:sz w:val="20"/>
+          <w:szCs w:val="20"/>
+        </w:rPr>
+      </w:pPr>
+      <w:r>
+        <w:rPr>
+          <w:rFonts w:ascii="Consolas" w:hAnsi="Consolas" w:cs="Consolas"/>
+          <w:color w:val="000000"/>
+          <w:sz w:val="20"/>
+          <w:szCs w:val="20"/>
+        </w:rPr>
+        <w:t xml:space="preserve">                         </w:t>
+      </w:r>
+      <w:r>
+        <w:rPr>
+          <w:rFonts w:ascii="Consolas" w:hAnsi="Consolas" w:cs="Consolas"/>
+          <w:b/>
+          <w:bCs/>
+          <w:color w:val="7F0055"/>
+          <w:sz w:val="20"/>
+          <w:szCs w:val="20"/>
+        </w:rPr>
+        <w:t>return</w:t>
+      </w:r>
+      <w:r>
+        <w:rPr>
+          <w:rFonts w:ascii="Consolas" w:hAnsi="Consolas" w:cs="Consolas"/>
+          <w:color w:val="000000"/>
+          <w:sz w:val="20"/>
+          <w:szCs w:val="20"/>
+        </w:rPr>
+        <w:t xml:space="preserve"> </w:t>
+      </w:r>
+      <w:r>
+        <w:rPr>
+          <w:rFonts w:ascii="Consolas" w:hAnsi="Consolas" w:cs="Consolas"/>
+          <w:color w:val="0000C0"/>
+          <w:sz w:val="20"/>
+          <w:szCs w:val="20"/>
+        </w:rPr>
+        <w:t>PENA_CONDENACAO_CUMPLICES</w:t>
+      </w:r>
+      <w:r>
+        <w:rPr>
+          <w:rFonts w:ascii="Consolas" w:hAnsi="Consolas" w:cs="Consolas"/>
+          <w:color w:val="000000"/>
+          <w:sz w:val="20"/>
+          <w:szCs w:val="20"/>
+        </w:rPr>
+        <w:t>;</w:t>
+      </w:r>
+    </w:p>
+    <w:p>
+      <w:pPr>
+        <w:autoSpaceDE w:val="0"/>
+        <w:autoSpaceDN w:val="0"/>
+        <w:adjustRightInd w:val="0"/>
+        <w:rPr>
+          <w:rFonts w:ascii="Consolas" w:hAnsi="Consolas" w:cs="Consolas"/>
+          <w:sz w:val="20"/>
+          <w:szCs w:val="20"/>
+        </w:rPr>
+      </w:pPr>
+      <w:r>
+        <w:rPr>
+          <w:rFonts w:ascii="Consolas" w:hAnsi="Consolas" w:cs="Consolas"/>
+          <w:color w:val="000000"/>
+          <w:sz w:val="20"/>
+          <w:szCs w:val="20"/>
+        </w:rPr>
+        <w:t xml:space="preserve">                        }</w:t>
+      </w:r>
+    </w:p>
+    <w:p>
+      <w:pPr>
+        <w:autoSpaceDE w:val="0"/>
+        <w:autoSpaceDN w:val="0"/>
+        <w:adjustRightInd w:val="0"/>
+        <w:rPr>
+          <w:rFonts w:ascii="Consolas" w:hAnsi="Consolas" w:cs="Consolas"/>
+          <w:sz w:val="20"/>
+          <w:szCs w:val="20"/>
+        </w:rPr>
+      </w:pPr>
+      <w:r>
+        <w:rPr>
+          <w:rFonts w:ascii="Consolas" w:hAnsi="Consolas" w:cs="Consolas"/>
+          <w:color w:val="000000"/>
+          <w:sz w:val="20"/>
+          <w:szCs w:val="20"/>
+        </w:rPr>
+        <w:t xml:space="preserve">                }</w:t>
+      </w:r>
+    </w:p>
+    <w:p>
+      <w:pPr>
+        <w:autoSpaceDE w:val="0"/>
+        <w:autoSpaceDN w:val="0"/>
+        <w:adjustRightInd w:val="0"/>
+        <w:rPr>
+          <w:rFonts w:ascii="Consolas" w:hAnsi="Consolas" w:cs="Consolas"/>
+          <w:sz w:val="20"/>
+          <w:szCs w:val="20"/>
+        </w:rPr>
+      </w:pPr>
+      <w:r>
+        <w:rPr>
+          <w:rFonts w:ascii="Consolas" w:hAnsi="Consolas" w:cs="Consolas"/>
+          <w:color w:val="000000"/>
+          <w:sz w:val="20"/>
+          <w:szCs w:val="20"/>
+        </w:rPr>
+        <w:t xml:space="preserve">     }</w:t>
+      </w:r>
+    </w:p>
+    <w:p>
+      <w:pPr>
+        <w:autoSpaceDE w:val="0"/>
+        <w:autoSpaceDN w:val="0"/>
+        <w:adjustRightInd w:val="0"/>
+        <w:rPr>
+          <w:rFonts w:ascii="Consolas" w:hAnsi="Consolas" w:cs="Consolas"/>
+          <w:sz w:val="20"/>
+          <w:szCs w:val="20"/>
+        </w:rPr>
+      </w:pPr>
+      <w:r>
+        <w:rPr>
+          <w:rFonts w:ascii="Consolas" w:hAnsi="Consolas" w:cs="Consolas"/>
+          <w:color w:val="000000"/>
+          <w:sz w:val="20"/>
+          <w:szCs w:val="20"/>
+        </w:rPr>
+        <w:t>}</w:t>
+      </w:r>
+    </w:p>
+    <w:p>
+      <w:pPr>
+        <w:rPr>
+          <w:lang w:val="pt-BR"/>
+        </w:rPr>
+      </w:pPr>
+    </w:p>
+    <w:p>
+      <w:pPr>
+        <w:rPr>
+          <w:lang w:val="pt-BR"/>
+        </w:rPr>
+      </w:pPr>
+      <w:r>
+        <w:rPr>
+          <w:lang w:val="pt-BR"/>
+        </w:rPr>
+        <w:t>Resposta.java</w:t>
+      </w:r>
+    </w:p>
+    <w:p>
+      <w:pPr>
+        <w:autoSpaceDE w:val="0"/>
+        <w:autoSpaceDN w:val="0"/>
+        <w:adjustRightInd w:val="0"/>
+        <w:rPr>
+          <w:rFonts w:ascii="Consolas" w:hAnsi="Consolas" w:cs="Consolas"/>
+          <w:sz w:val="20"/>
+          <w:szCs w:val="20"/>
+        </w:rPr>
+      </w:pPr>
+      <w:r>
+        <w:rPr>
+          <w:rFonts w:ascii="Consolas" w:hAnsi="Consolas" w:cs="Consolas"/>
+          <w:b/>
+          <w:bCs/>
+          <w:color w:val="7F0055"/>
+          <w:sz w:val="20"/>
+          <w:szCs w:val="20"/>
+        </w:rPr>
+        <w:t>public</w:t>
+      </w:r>
+      <w:r>
+        <w:rPr>
+          <w:rFonts w:ascii="Consolas" w:hAnsi="Consolas" w:cs="Consolas"/>
+          <w:color w:val="000000"/>
+          <w:sz w:val="20"/>
+          <w:szCs w:val="20"/>
+        </w:rPr>
+        <w:t xml:space="preserve"> </w:t>
+      </w:r>
+      <w:r>
+        <w:rPr>
+          <w:rFonts w:ascii="Consolas" w:hAnsi="Consolas" w:cs="Consolas"/>
+          <w:b/>
+          <w:bCs/>
+          <w:color w:val="7F0055"/>
+          <w:sz w:val="20"/>
+          <w:szCs w:val="20"/>
+        </w:rPr>
+        <w:t>enum</w:t>
+      </w:r>
+      <w:r>
+        <w:rPr>
+          <w:rFonts w:ascii="Consolas" w:hAnsi="Consolas" w:cs="Consolas"/>
+          <w:color w:val="000000"/>
+          <w:sz w:val="20"/>
+          <w:szCs w:val="20"/>
+        </w:rPr>
+        <w:t xml:space="preserve"> Resposta {</w:t>
+      </w:r>
+    </w:p>
+    <w:p>
+      <w:pPr>
+        <w:autoSpaceDE w:val="0"/>
+        <w:autoSpaceDN w:val="0"/>
+        <w:adjustRightInd w:val="0"/>
+        <w:rPr>
+          <w:rFonts w:ascii="Consolas" w:hAnsi="Consolas" w:cs="Consolas"/>
+          <w:sz w:val="20"/>
+          <w:szCs w:val="20"/>
+        </w:rPr>
+      </w:pPr>
+      <w:r>
+        <w:rPr>
+          <w:rFonts w:ascii="Consolas" w:hAnsi="Consolas" w:cs="Consolas"/>
+          <w:color w:val="000000"/>
+          <w:sz w:val="20"/>
+          <w:szCs w:val="20"/>
+        </w:rPr>
+        <w:tab/>
+      </w:r>
+      <w:r>
+        <w:rPr>
+          <w:rFonts w:ascii="Consolas" w:hAnsi="Consolas" w:cs="Consolas"/>
+          <w:b/>
+          <w:bCs/>
+          <w:i/>
+          <w:iCs/>
+          <w:color w:val="0000C0"/>
+          <w:sz w:val="20"/>
+          <w:szCs w:val="20"/>
+        </w:rPr>
+        <w:t>NEGACAO</w:t>
+      </w:r>
+      <w:r>
+        <w:rPr>
+          <w:rFonts w:ascii="Consolas" w:hAnsi="Consolas" w:cs="Consolas"/>
+          <w:color w:val="000000"/>
+          <w:sz w:val="20"/>
+          <w:szCs w:val="20"/>
+        </w:rPr>
+        <w:t xml:space="preserve">, </w:t>
+      </w:r>
+      <w:r>
+        <w:rPr>
+          <w:rFonts w:ascii="Consolas" w:hAnsi="Consolas" w:cs="Consolas"/>
+          <w:b/>
+          <w:bCs/>
+          <w:i/>
+          <w:iCs/>
+          <w:color w:val="0000C0"/>
+          <w:sz w:val="20"/>
+          <w:szCs w:val="20"/>
+          <w:shd w:val="clear" w:color="auto" w:fill="D4D4D4"/>
+        </w:rPr>
+        <w:t>DELACAO</w:t>
+      </w:r>
+    </w:p>
+    <w:p>
+      <w:pPr>
+        <w:autoSpaceDE w:val="0"/>
+        <w:autoSpaceDN w:val="0"/>
+        <w:adjustRightInd w:val="0"/>
+        <w:rPr>
+          <w:rFonts w:ascii="Consolas" w:hAnsi="Consolas" w:cs="Consolas"/>
+          <w:sz w:val="20"/>
+          <w:szCs w:val="20"/>
+        </w:rPr>
+      </w:pPr>
+      <w:r>
+        <w:rPr>
+          <w:rFonts w:ascii="Consolas" w:hAnsi="Consolas" w:cs="Consolas"/>
+          <w:color w:val="000000"/>
+          <w:sz w:val="20"/>
+          <w:szCs w:val="20"/>
+        </w:rPr>
+        <w:t>}</w:t>
+      </w:r>
+    </w:p>
+    <w:p>
+      <w:pPr>
+        <w:rPr>
+          <w:lang w:val="pt-BR"/>
+        </w:rPr>
+      </w:pPr>
+    </w:p>
+    <w:p>
+      <w:pPr>
+        <w:rPr>
+          <w:lang w:val="pt-BR"/>
+        </w:rPr>
+      </w:pPr>
+      <w:r>
+        <w:rPr>
+          <w:lang w:val="pt-BR"/>
+        </w:rPr>
+        <w:t>JulgamentoPrisioneiroTeste.java</w:t>
+      </w:r>
+    </w:p>
+    <w:p>
+      <w:pPr>
+        <w:autoSpaceDE w:val="0"/>
+        <w:autoSpaceDN w:val="0"/>
+        <w:adjustRightInd w:val="0"/>
+        <w:rPr>
+          <w:rFonts w:ascii="Consolas" w:hAnsi="Consolas" w:cs="Consolas"/>
+          <w:sz w:val="20"/>
+          <w:szCs w:val="20"/>
+          <w:lang w:val="en-US"/>
+        </w:rPr>
+      </w:pPr>
+      <w:r>
+        <w:rPr>
+          <w:rFonts w:ascii="Consolas" w:hAnsi="Consolas" w:cs="Consolas"/>
+          <w:b/>
+          <w:bCs/>
+          <w:color w:val="7F0055"/>
+          <w:sz w:val="20"/>
+          <w:szCs w:val="20"/>
+          <w:lang w:val="en-US"/>
+        </w:rPr>
+        <w:t>import</w:t>
+      </w:r>
+      <w:r>
+        <w:rPr>
+          <w:rFonts w:ascii="Consolas" w:hAnsi="Consolas" w:cs="Consolas"/>
+          <w:color w:val="000000"/>
+          <w:sz w:val="20"/>
+          <w:szCs w:val="20"/>
+          <w:lang w:val="en-US"/>
+        </w:rPr>
+        <w:t xml:space="preserve"> </w:t>
+      </w:r>
+      <w:r>
+        <w:rPr>
+          <w:rFonts w:ascii="Consolas" w:hAnsi="Consolas" w:cs="Consolas"/>
+          <w:b/>
+          <w:bCs/>
+          <w:color w:val="7F0055"/>
+          <w:sz w:val="20"/>
+          <w:szCs w:val="20"/>
+          <w:lang w:val="en-US"/>
+        </w:rPr>
+        <w:t>static</w:t>
+      </w:r>
+      <w:r>
+        <w:rPr>
+          <w:rFonts w:ascii="Consolas" w:hAnsi="Consolas" w:cs="Consolas"/>
+          <w:color w:val="000000"/>
+          <w:sz w:val="20"/>
+          <w:szCs w:val="20"/>
+          <w:lang w:val="en-US"/>
+        </w:rPr>
+        <w:t xml:space="preserve"> </w:t>
+      </w:r>
+      <w:proofErr w:type="spellStart"/>
+      <w:proofErr w:type="gramStart"/>
+      <w:r>
+        <w:rPr>
+          <w:rFonts w:ascii="Consolas" w:hAnsi="Consolas" w:cs="Consolas"/>
+          <w:color w:val="000000"/>
+          <w:sz w:val="20"/>
+          <w:szCs w:val="20"/>
+          <w:lang w:val="en-US"/>
+        </w:rPr>
+        <w:t>org.junit</w:t>
+      </w:r>
+      <w:proofErr w:type="gramEnd"/>
+      <w:r>
+        <w:rPr>
+          <w:rFonts w:ascii="Consolas" w:hAnsi="Consolas" w:cs="Consolas"/>
+          <w:color w:val="000000"/>
+          <w:sz w:val="20"/>
+          <w:szCs w:val="20"/>
+          <w:lang w:val="en-US"/>
+        </w:rPr>
+        <w:t>.Assert.</w:t>
+      </w:r>
+      <w:r>
+        <w:rPr>
+          <w:rFonts w:ascii="Consolas" w:hAnsi="Consolas" w:cs="Consolas"/>
+          <w:i/>
+          <w:iCs/>
+          <w:color w:val="000000"/>
+          <w:sz w:val="20"/>
+          <w:szCs w:val="20"/>
+          <w:lang w:val="en-US"/>
+        </w:rPr>
+        <w:t>assertNotNull</w:t>
+      </w:r>
+      <w:proofErr w:type="spellEnd"/>
+      <w:r>
+        <w:rPr>
+          <w:rFonts w:ascii="Consolas" w:hAnsi="Consolas" w:cs="Consolas"/>
+          <w:color w:val="000000"/>
+          <w:sz w:val="20"/>
+          <w:szCs w:val="20"/>
+          <w:lang w:val="en-US"/>
+        </w:rPr>
+        <w:t>;</w:t>
+      </w:r>
+    </w:p>
+    <w:p>
+      <w:pPr>
+        <w:autoSpaceDE w:val="0"/>
+        <w:autoSpaceDN w:val="0"/>
+        <w:adjustRightInd w:val="0"/>
+        <w:rPr>
+          <w:rFonts w:ascii="Consolas" w:hAnsi="Consolas" w:cs="Consolas"/>
+          <w:sz w:val="20"/>
+          <w:szCs w:val="20"/>
+          <w:lang w:val="en-US"/>
+        </w:rPr>
+      </w:pPr>
+      <w:r>
+        <w:rPr>
+          <w:rFonts w:ascii="Consolas" w:hAnsi="Consolas" w:cs="Consolas"/>
+          <w:b/>
+          <w:bCs/>
+          <w:color w:val="7F0055"/>
+          <w:sz w:val="20"/>
+          <w:szCs w:val="20"/>
+          <w:lang w:val="en-US"/>
+        </w:rPr>
+        <w:t>import</w:t>
+      </w:r>
+      <w:r>
+        <w:rPr>
+          <w:rFonts w:ascii="Consolas" w:hAnsi="Consolas" w:cs="Consolas"/>
+          <w:color w:val="000000"/>
+          <w:sz w:val="20"/>
+          <w:szCs w:val="20"/>
+          <w:lang w:val="en-US"/>
+        </w:rPr>
+        <w:t xml:space="preserve"> </w:t>
+      </w:r>
+      <w:r>
+        <w:rPr>
+          <w:rFonts w:ascii="Consolas" w:hAnsi="Consolas" w:cs="Consolas"/>
+          <w:b/>
+          <w:bCs/>
+          <w:color w:val="7F0055"/>
+          <w:sz w:val="20"/>
+          <w:szCs w:val="20"/>
+          <w:lang w:val="en-US"/>
+        </w:rPr>
+        <w:t>static</w:t>
+      </w:r>
+      <w:r>
+        <w:rPr>
+          <w:rFonts w:ascii="Consolas" w:hAnsi="Consolas" w:cs="Consolas"/>
+          <w:color w:val="000000"/>
+          <w:sz w:val="20"/>
+          <w:szCs w:val="20"/>
+          <w:lang w:val="en-US"/>
+        </w:rPr>
+        <w:t xml:space="preserve"> </w:t>
+      </w:r>
+      <w:proofErr w:type="spellStart"/>
+      <w:proofErr w:type="gramStart"/>
+      <w:r>
+        <w:rPr>
+          <w:rFonts w:ascii="Consolas" w:hAnsi="Consolas" w:cs="Consolas"/>
+          <w:color w:val="000000"/>
+          <w:sz w:val="20"/>
+          <w:szCs w:val="20"/>
+          <w:lang w:val="en-US"/>
+        </w:rPr>
+        <w:t>org.junit.jupiter.api.Assertions.</w:t>
+      </w:r>
+      <w:r>
+        <w:rPr>
+          <w:rFonts w:ascii="Consolas" w:hAnsi="Consolas" w:cs="Consolas"/>
+          <w:i/>
+          <w:iCs/>
+          <w:color w:val="000000"/>
+          <w:sz w:val="20"/>
+          <w:szCs w:val="20"/>
+          <w:lang w:val="en-US"/>
+        </w:rPr>
+        <w:t>assertEquals</w:t>
+      </w:r>
+      <w:proofErr w:type="spellEnd"/>
+      <w:proofErr w:type="gramEnd"/>
+      <w:r>
+        <w:rPr>
+          <w:rFonts w:ascii="Consolas" w:hAnsi="Consolas" w:cs="Consolas"/>
+          <w:color w:val="000000"/>
+          <w:sz w:val="20"/>
+          <w:szCs w:val="20"/>
+          <w:lang w:val="en-US"/>
+        </w:rPr>
+        <w:t>;</w:t>
+      </w:r>
+    </w:p>
+    <w:p>
+      <w:pPr>
+        <w:autoSpaceDE w:val="0"/>
+        <w:autoSpaceDN w:val="0"/>
+        <w:adjustRightInd w:val="0"/>
+        <w:rPr>
+          <w:rFonts w:ascii="Consolas" w:hAnsi="Consolas" w:cs="Consolas"/>
+          <w:sz w:val="20"/>
+          <w:szCs w:val="20"/>
+          <w:lang w:val="en-US"/>
+        </w:rPr>
+      </w:pPr>
+    </w:p>
+    <w:p>
+      <w:pPr>
+        <w:autoSpaceDE w:val="0"/>
+        <w:autoSpaceDN w:val="0"/>
+        <w:adjustRightInd w:val="0"/>
+        <w:rPr>
+          <w:rFonts w:ascii="Consolas" w:hAnsi="Consolas" w:cs="Consolas"/>
+          <w:sz w:val="20"/>
+          <w:szCs w:val="20"/>
+          <w:lang w:val="en-US"/>
+        </w:rPr>
+      </w:pPr>
+      <w:r>
+        <w:rPr>
+          <w:rFonts w:ascii="Consolas" w:hAnsi="Consolas" w:cs="Consolas"/>
+          <w:b/>
+          <w:bCs/>
+          <w:color w:val="7F0055"/>
+          <w:sz w:val="20"/>
+          <w:szCs w:val="20"/>
+          <w:lang w:val="en-US"/>
+        </w:rPr>
+        <w:t>import</w:t>
+      </w:r>
+      <w:r>
+        <w:rPr>
+          <w:rFonts w:ascii="Consolas" w:hAnsi="Consolas" w:cs="Consolas"/>
+          <w:color w:val="000000"/>
+          <w:sz w:val="20"/>
+          <w:szCs w:val="20"/>
+          <w:lang w:val="en-US"/>
+        </w:rPr>
+        <w:t xml:space="preserve"> </w:t>
+      </w:r>
+      <w:proofErr w:type="spellStart"/>
+      <w:proofErr w:type="gramStart"/>
+      <w:r>
+        <w:rPr>
+          <w:rFonts w:ascii="Consolas" w:hAnsi="Consolas" w:cs="Consolas"/>
+          <w:color w:val="000000"/>
+          <w:sz w:val="20"/>
+          <w:szCs w:val="20"/>
+          <w:lang w:val="en-US"/>
+        </w:rPr>
+        <w:t>org.junit.jupiter.api.Test</w:t>
+      </w:r>
+      <w:proofErr w:type="spellEnd"/>
+      <w:proofErr w:type="gramEnd"/>
+      <w:r>
+        <w:rPr>
+          <w:rFonts w:ascii="Consolas" w:hAnsi="Consolas" w:cs="Consolas"/>
+          <w:color w:val="000000"/>
+          <w:sz w:val="20"/>
+          <w:szCs w:val="20"/>
+          <w:lang w:val="en-US"/>
+        </w:rPr>
+        <w:t>;</w:t>
+      </w:r>
+    </w:p>
+    <w:p>
+      <w:pPr>
+        <w:autoSpaceDE w:val="0"/>
+        <w:autoSpaceDN w:val="0"/>
+        <w:adjustRightInd w:val="0"/>
+        <w:rPr>
+          <w:rFonts w:ascii="Consolas" w:hAnsi="Consolas" w:cs="Consolas"/>
+          <w:sz w:val="20"/>
+          <w:szCs w:val="20"/>
+          <w:lang w:val="en-US"/>
+        </w:rPr>
+      </w:pPr>
+    </w:p>
+    <w:p>
+      <w:pPr>
+        <w:autoSpaceDE w:val="0"/>
+        <w:autoSpaceDN w:val="0"/>
+        <w:adjustRightInd w:val="0"/>
+        <w:rPr>
+          <w:rFonts w:ascii="Consolas" w:hAnsi="Consolas" w:cs="Consolas"/>
+          <w:sz w:val="20"/>
+          <w:szCs w:val="20"/>
+          <w:lang w:val="en-US"/>
+        </w:rPr>
+      </w:pPr>
+    </w:p>
+    <w:p>
+      <w:pPr>
+        <w:autoSpaceDE w:val="0"/>
+        <w:autoSpaceDN w:val="0"/>
+        <w:adjustRightInd w:val="0"/>
+        <w:rPr>
+          <w:rFonts w:ascii="Consolas" w:hAnsi="Consolas" w:cs="Consolas"/>
+          <w:sz w:val="20"/>
+          <w:szCs w:val="20"/>
+        </w:rPr>
+      </w:pPr>
+      <w:r>
+        <w:rPr>
+          <w:rFonts w:ascii="Consolas" w:hAnsi="Consolas" w:cs="Consolas"/>
+          <w:b/>
+          <w:bCs/>
+          <w:color w:val="7F0055"/>
+          <w:sz w:val="20"/>
+          <w:szCs w:val="20"/>
+        </w:rPr>
+        <w:t>class</w:t>
+      </w:r>
+      <w:r>
+        <w:rPr>
+          <w:rFonts w:ascii="Consolas" w:hAnsi="Consolas" w:cs="Consolas"/>
+          <w:color w:val="000000"/>
+          <w:sz w:val="20"/>
+          <w:szCs w:val="20"/>
+        </w:rPr>
+        <w:t xml:space="preserve"> JulgamentoPrisioneiroTest {</w:t>
+      </w:r>
+    </w:p>
+    <w:p>
+      <w:pPr>
+        <w:autoSpaceDE w:val="0"/>
+        <w:autoSpaceDN w:val="0"/>
+        <w:adjustRightInd w:val="0"/>
+        <w:rPr>
+          <w:rFonts w:ascii="Consolas" w:hAnsi="Consolas" w:cs="Consolas"/>
+          <w:sz w:val="20"/>
+          <w:szCs w:val="20"/>
+        </w:rPr>
+      </w:pPr>
+    </w:p>
+    <w:p>
+      <w:pPr>
+        <w:autoSpaceDE w:val="0"/>
+        <w:autoSpaceDN w:val="0"/>
+        <w:adjustRightInd w:val="0"/>
+        <w:rPr>
+          <w:rFonts w:ascii="Consolas" w:hAnsi="Consolas" w:cs="Consolas"/>
+          <w:sz w:val="20"/>
+          <w:szCs w:val="20"/>
+        </w:rPr>
+      </w:pPr>
+      <w:r>
+        <w:rPr>
+          <w:rFonts w:ascii="Consolas" w:hAnsi="Consolas" w:cs="Consolas"/>
+          <w:color w:val="000000"/>
+          <w:sz w:val="20"/>
+          <w:szCs w:val="20"/>
+        </w:rPr>
+        <w:tab/>
+      </w:r>
+      <w:r>
+        <w:rPr>
+          <w:rFonts w:ascii="Consolas" w:hAnsi="Consolas" w:cs="Consolas"/>
+          <w:color w:val="646464"/>
+          <w:sz w:val="20"/>
+          <w:szCs w:val="20"/>
+        </w:rPr>
+        <w:t>@Test</w:t>
+      </w:r>
+    </w:p>
+    <w:p>
+      <w:pPr>
+        <w:autoSpaceDE w:val="0"/>
+        <w:autoSpaceDN w:val="0"/>
+        <w:adjustRightInd w:val="0"/>
+        <w:rPr>
+          <w:rFonts w:ascii="Consolas" w:hAnsi="Consolas" w:cs="Consolas"/>
+          <w:sz w:val="20"/>
+          <w:szCs w:val="20"/>
+        </w:rPr>
+      </w:pPr>
+      <w:r>
+        <w:rPr>
+          <w:rFonts w:ascii="Consolas" w:hAnsi="Consolas" w:cs="Consolas"/>
+          <w:color w:val="000000"/>
+          <w:sz w:val="20"/>
+          <w:szCs w:val="20"/>
+        </w:rPr>
+        <w:tab/>
+      </w:r>
+      <w:r>
+        <w:rPr>
+          <w:rFonts w:ascii="Consolas" w:hAnsi="Consolas" w:cs="Consolas"/>
+          <w:b/>
+          <w:bCs/>
+          <w:color w:val="7F0055"/>
+          <w:sz w:val="20"/>
+          <w:szCs w:val="20"/>
+        </w:rPr>
+        <w:t>public</w:t>
+      </w:r>
+      <w:r>
+        <w:rPr>
+          <w:rFonts w:ascii="Consolas" w:hAnsi="Consolas" w:cs="Consolas"/>
+          <w:color w:val="000000"/>
+          <w:sz w:val="20"/>
+          <w:szCs w:val="20"/>
+        </w:rPr>
+        <w:t xml:space="preserve"> </w:t>
+      </w:r>
+      <w:r>
+        <w:rPr>
+          <w:rFonts w:ascii="Consolas" w:hAnsi="Consolas" w:cs="Consolas"/>
+          <w:b/>
+          <w:bCs/>
+          <w:color w:val="7F0055"/>
+          <w:sz w:val="20"/>
+          <w:szCs w:val="20"/>
+        </w:rPr>
+        <w:t>void</w:t>
+      </w:r>
+      <w:r>
+        <w:rPr>
+          <w:rFonts w:ascii="Consolas" w:hAnsi="Consolas" w:cs="Consolas"/>
+          <w:color w:val="000000"/>
+          <w:sz w:val="20"/>
+          <w:szCs w:val="20"/>
+        </w:rPr>
+        <w:t xml:space="preserve"> testJulgamento() {</w:t>
+      </w:r>
+    </w:p>
+    <w:p>
+      <w:pPr>
+        <w:autoSpaceDE w:val="0"/>
+        <w:autoSpaceDN w:val="0"/>
+        <w:adjustRightInd w:val="0"/>
+        <w:rPr>
+          <w:rFonts w:ascii="Consolas" w:hAnsi="Consolas" w:cs="Consolas"/>
+          <w:sz w:val="20"/>
+          <w:szCs w:val="20"/>
+        </w:rPr>
+      </w:pPr>
+      <w:r>
+        <w:rPr>
+          <w:rFonts w:ascii="Consolas" w:hAnsi="Consolas" w:cs="Consolas"/>
+          <w:color w:val="000000"/>
+          <w:sz w:val="20"/>
+          <w:szCs w:val="20"/>
+        </w:rPr>
+        <w:tab/>
+      </w:r>
+      <w:r>
+        <w:rPr>
+          <w:rFonts w:ascii="Consolas" w:hAnsi="Consolas" w:cs="Consolas"/>
+          <w:color w:val="000000"/>
+          <w:sz w:val="20"/>
+          <w:szCs w:val="20"/>
+        </w:rPr>
+        <w:tab/>
+        <w:t xml:space="preserve">Resposta </w:t>
+      </w:r>
+      <w:r>
+        <w:rPr>
+          <w:rFonts w:ascii="Consolas" w:hAnsi="Consolas" w:cs="Consolas"/>
+          <w:color w:val="6A3E3E"/>
+          <w:sz w:val="20"/>
+          <w:szCs w:val="20"/>
+        </w:rPr>
+        <w:t>respSuspeitoA</w:t>
+      </w:r>
+      <w:r>
+        <w:rPr>
+          <w:rFonts w:ascii="Consolas" w:hAnsi="Consolas" w:cs="Consolas"/>
+          <w:color w:val="000000"/>
+          <w:sz w:val="20"/>
+          <w:szCs w:val="20"/>
+        </w:rPr>
+        <w:t xml:space="preserve"> = Resposta.</w:t>
+      </w:r>
+      <w:r>
+        <w:rPr>
+          <w:rFonts w:ascii="Consolas" w:hAnsi="Consolas" w:cs="Consolas"/>
+          <w:b/>
+          <w:bCs/>
+          <w:i/>
+          <w:iCs/>
+          <w:color w:val="0000C0"/>
+          <w:sz w:val="20"/>
+          <w:szCs w:val="20"/>
+        </w:rPr>
+        <w:t>DELACAO</w:t>
+      </w:r>
+      <w:r>
+        <w:rPr>
+          <w:rFonts w:ascii="Consolas" w:hAnsi="Consolas" w:cs="Consolas"/>
+          <w:color w:val="000000"/>
+          <w:sz w:val="20"/>
+          <w:szCs w:val="20"/>
+        </w:rPr>
+        <w:t>;</w:t>
+      </w:r>
+    </w:p>
+    <w:p>
+      <w:pPr>
+        <w:autoSpaceDE w:val="0"/>
+        <w:autoSpaceDN w:val="0"/>
+        <w:adjustRightInd w:val="0"/>
+        <w:rPr>
+          <w:rFonts w:ascii="Consolas" w:hAnsi="Consolas" w:cs="Consolas"/>
+          <w:sz w:val="20"/>
+          <w:szCs w:val="20"/>
+        </w:rPr>
+      </w:pPr>
+      <w:r>
+        <w:rPr>
+          <w:rFonts w:ascii="Consolas" w:hAnsi="Consolas" w:cs="Consolas"/>
+          <w:color w:val="000000"/>
+          <w:sz w:val="20"/>
+          <w:szCs w:val="20"/>
+        </w:rPr>
+        <w:tab/>
+      </w:r>
+      <w:r>
+        <w:rPr>
+          <w:rFonts w:ascii="Consolas" w:hAnsi="Consolas" w:cs="Consolas"/>
+          <w:color w:val="000000"/>
+          <w:sz w:val="20"/>
+          <w:szCs w:val="20"/>
+        </w:rPr>
+        <w:tab/>
+        <w:t xml:space="preserve">Resposta </w:t>
+      </w:r>
+      <w:r>
+        <w:rPr>
+          <w:rFonts w:ascii="Consolas" w:hAnsi="Consolas" w:cs="Consolas"/>
+          <w:color w:val="6A3E3E"/>
+          <w:sz w:val="20"/>
+          <w:szCs w:val="20"/>
+        </w:rPr>
+        <w:t>respSuspeitoB</w:t>
+      </w:r>
+      <w:r>
+        <w:rPr>
+          <w:rFonts w:ascii="Consolas" w:hAnsi="Consolas" w:cs="Consolas"/>
+          <w:color w:val="000000"/>
+          <w:sz w:val="20"/>
+          <w:szCs w:val="20"/>
+        </w:rPr>
+        <w:t xml:space="preserve"> = Resposta.</w:t>
+      </w:r>
+      <w:r>
+        <w:rPr>
+          <w:rFonts w:ascii="Consolas" w:hAnsi="Consolas" w:cs="Consolas"/>
+          <w:b/>
+          <w:bCs/>
+          <w:i/>
+          <w:iCs/>
+          <w:color w:val="0000C0"/>
+          <w:sz w:val="20"/>
+          <w:szCs w:val="20"/>
+        </w:rPr>
+        <w:t>DELACAO</w:t>
+      </w:r>
+      <w:r>
+        <w:rPr>
+          <w:rFonts w:ascii="Consolas" w:hAnsi="Consolas" w:cs="Consolas"/>
+          <w:color w:val="000000"/>
+          <w:sz w:val="20"/>
+          <w:szCs w:val="20"/>
+        </w:rPr>
+        <w:t>;</w:t>
+      </w:r>
+    </w:p>
+    <w:p>
+      <w:pPr>
+        <w:autoSpaceDE w:val="0"/>
+        <w:autoSpaceDN w:val="0"/>
+        <w:adjustRightInd w:val="0"/>
+        <w:rPr>
+          <w:rFonts w:ascii="Consolas" w:hAnsi="Consolas" w:cs="Consolas"/>
+          <w:sz w:val="20"/>
+          <w:szCs w:val="20"/>
+        </w:rPr>
+      </w:pPr>
+      <w:r>
+        <w:rPr>
+          <w:rFonts w:ascii="Consolas" w:hAnsi="Consolas" w:cs="Consolas"/>
+          <w:color w:val="000000"/>
+          <w:sz w:val="20"/>
+          <w:szCs w:val="20"/>
+        </w:rPr>
+        <w:tab/>
+      </w:r>
+      <w:r>
+        <w:rPr>
+          <w:rFonts w:ascii="Consolas" w:hAnsi="Consolas" w:cs="Consolas"/>
+          <w:color w:val="000000"/>
+          <w:sz w:val="20"/>
+          <w:szCs w:val="20"/>
+        </w:rPr>
+        <w:tab/>
+      </w:r>
+    </w:p>
+    <w:p>
+      <w:pPr>
+        <w:autoSpaceDE w:val="0"/>
+        <w:autoSpaceDN w:val="0"/>
+        <w:adjustRightInd w:val="0"/>
+        <w:rPr>
+          <w:rFonts w:ascii="Consolas" w:hAnsi="Consolas" w:cs="Consolas"/>
+          <w:sz w:val="20"/>
+          <w:szCs w:val="20"/>
+        </w:rPr>
+      </w:pPr>
+      <w:r>
+        <w:rPr>
+          <w:rFonts w:ascii="Consolas" w:hAnsi="Consolas" w:cs="Consolas"/>
+          <w:color w:val="000000"/>
+          <w:sz w:val="20"/>
+          <w:szCs w:val="20"/>
+        </w:rPr>
+        <w:tab/>
+      </w:r>
+      <w:r>
+        <w:rPr>
+          <w:rFonts w:ascii="Consolas" w:hAnsi="Consolas" w:cs="Consolas"/>
+          <w:color w:val="000000"/>
+          <w:sz w:val="20"/>
+          <w:szCs w:val="20"/>
+        </w:rPr>
+        <w:tab/>
+        <w:t xml:space="preserve">JulgamentoPrisioneiro </w:t>
+      </w:r>
+      <w:r>
+        <w:rPr>
+          <w:rFonts w:ascii="Consolas" w:hAnsi="Consolas" w:cs="Consolas"/>
+          <w:color w:val="6A3E3E"/>
+          <w:sz w:val="20"/>
+          <w:szCs w:val="20"/>
+        </w:rPr>
+        <w:t>jp</w:t>
+      </w:r>
+      <w:r>
+        <w:rPr>
+          <w:rFonts w:ascii="Consolas" w:hAnsi="Consolas" w:cs="Consolas"/>
+          <w:color w:val="000000"/>
+          <w:sz w:val="20"/>
+          <w:szCs w:val="20"/>
+        </w:rPr>
+        <w:t xml:space="preserve"> = </w:t>
+      </w:r>
+      <w:r>
+        <w:rPr>
+          <w:rFonts w:ascii="Consolas" w:hAnsi="Consolas" w:cs="Consolas"/>
+          <w:b/>
+          <w:bCs/>
+          <w:color w:val="7F0055"/>
+          <w:sz w:val="20"/>
+          <w:szCs w:val="20"/>
+        </w:rPr>
+        <w:t>new</w:t>
+      </w:r>
+      <w:r>
+        <w:rPr>
+          <w:rFonts w:ascii="Consolas" w:hAnsi="Consolas" w:cs="Consolas"/>
+          <w:color w:val="000000"/>
+          <w:sz w:val="20"/>
+          <w:szCs w:val="20"/>
+        </w:rPr>
+        <w:t xml:space="preserve"> JulgamentoPrisioneiro();</w:t>
+      </w:r>
+    </w:p>
+    <w:p>
+      <w:pPr>
+        <w:autoSpaceDE w:val="0"/>
+        <w:autoSpaceDN w:val="0"/>
+        <w:adjustRightInd w:val="0"/>
+        <w:rPr>
+          <w:rFonts w:ascii="Consolas" w:hAnsi="Consolas" w:cs="Consolas"/>
+          <w:sz w:val="20"/>
+          <w:szCs w:val="20"/>
+        </w:rPr>
+      </w:pPr>
+      <w:r>
+        <w:rPr>
+          <w:rFonts w:ascii="Consolas" w:hAnsi="Consolas" w:cs="Consolas"/>
+          <w:color w:val="000000"/>
+          <w:sz w:val="20"/>
+          <w:szCs w:val="20"/>
+        </w:rPr>
+        <w:tab/>
+      </w:r>
+      <w:r>
+        <w:rPr>
+          <w:rFonts w:ascii="Consolas" w:hAnsi="Consolas" w:cs="Consolas"/>
+          <w:color w:val="000000"/>
+          <w:sz w:val="20"/>
+          <w:szCs w:val="20"/>
+        </w:rPr>
+        <w:tab/>
+      </w:r>
+      <w:r>
+        <w:rPr>
+          <w:rFonts w:ascii="Consolas" w:hAnsi="Consolas" w:cs="Consolas"/>
+          <w:i/>
+          <w:iCs/>
+          <w:color w:val="000000"/>
+          <w:sz w:val="20"/>
+          <w:szCs w:val="20"/>
+        </w:rPr>
+        <w:t>assertNotNull</w:t>
+      </w:r>
+      <w:r>
+        <w:rPr>
+          <w:rFonts w:ascii="Consolas" w:hAnsi="Consolas" w:cs="Consolas"/>
+          <w:color w:val="000000"/>
+          <w:sz w:val="20"/>
+          <w:szCs w:val="20"/>
+        </w:rPr>
+        <w:t>(</w:t>
+      </w:r>
+      <w:r>
+        <w:rPr>
+          <w:rFonts w:ascii="Consolas" w:hAnsi="Consolas" w:cs="Consolas"/>
+          <w:color w:val="6A3E3E"/>
+          <w:sz w:val="20"/>
+          <w:szCs w:val="20"/>
+        </w:rPr>
+        <w:t>jp</w:t>
+      </w:r>
+      <w:r>
+        <w:rPr>
+          <w:rFonts w:ascii="Consolas" w:hAnsi="Consolas" w:cs="Consolas"/>
+          <w:color w:val="000000"/>
+          <w:sz w:val="20"/>
+          <w:szCs w:val="20"/>
+        </w:rPr>
+        <w:t>);</w:t>
+      </w:r>
+    </w:p>
+    <w:p>
+      <w:pPr>
+        <w:autoSpaceDE w:val="0"/>
+        <w:autoSpaceDN w:val="0"/>
+        <w:adjustRightInd w:val="0"/>
+        <w:rPr>
+          <w:rFonts w:ascii="Consolas" w:hAnsi="Consolas" w:cs="Consolas"/>
+          <w:sz w:val="20"/>
+          <w:szCs w:val="20"/>
+        </w:rPr>
+      </w:pPr>
+      <w:r>
+        <w:rPr>
+          <w:rFonts w:ascii="Consolas" w:hAnsi="Consolas" w:cs="Consolas"/>
+          <w:color w:val="000000"/>
+          <w:sz w:val="20"/>
+          <w:szCs w:val="20"/>
+        </w:rPr>
+        <w:tab/>
+      </w:r>
+      <w:r>
+        <w:rPr>
+          <w:rFonts w:ascii="Consolas" w:hAnsi="Consolas" w:cs="Consolas"/>
+          <w:color w:val="000000"/>
+          <w:sz w:val="20"/>
+          <w:szCs w:val="20"/>
+        </w:rPr>
+        <w:tab/>
+      </w:r>
+    </w:p>
+    <w:p>
+      <w:pPr>
+        <w:autoSpaceDE w:val="0"/>
+        <w:autoSpaceDN w:val="0"/>
+        <w:adjustRightInd w:val="0"/>
+        <w:rPr>
+          <w:rFonts w:ascii="Consolas" w:hAnsi="Consolas" w:cs="Consolas"/>
+          <w:sz w:val="20"/>
+          <w:szCs w:val="20"/>
+        </w:rPr>
+      </w:pPr>
+      <w:r>
+        <w:rPr>
+          <w:rFonts w:ascii="Consolas" w:hAnsi="Consolas" w:cs="Consolas"/>
+          <w:color w:val="000000"/>
+          <w:sz w:val="20"/>
+          <w:szCs w:val="20"/>
+        </w:rPr>
+        <w:tab/>
+      </w:r>
+      <w:r>
+        <w:rPr>
+          <w:rFonts w:ascii="Consolas" w:hAnsi="Consolas" w:cs="Consolas"/>
+          <w:color w:val="000000"/>
+          <w:sz w:val="20"/>
+          <w:szCs w:val="20"/>
+        </w:rPr>
+        <w:tab/>
+      </w:r>
+      <w:r>
+        <w:rPr>
+          <w:rFonts w:ascii="Consolas" w:hAnsi="Consolas" w:cs="Consolas"/>
+          <w:b/>
+          <w:bCs/>
+          <w:color w:val="7F0055"/>
+          <w:sz w:val="20"/>
+          <w:szCs w:val="20"/>
+        </w:rPr>
+        <w:t>int</w:t>
+      </w:r>
+      <w:r>
+        <w:rPr>
+          <w:rFonts w:ascii="Consolas" w:hAnsi="Consolas" w:cs="Consolas"/>
+          <w:color w:val="000000"/>
+          <w:sz w:val="20"/>
+          <w:szCs w:val="20"/>
+        </w:rPr>
+        <w:t xml:space="preserve"> </w:t>
+      </w:r>
+      <w:r>
+        <w:rPr>
+          <w:rFonts w:ascii="Consolas" w:hAnsi="Consolas" w:cs="Consolas"/>
+          <w:color w:val="6A3E3E"/>
+          <w:sz w:val="20"/>
+          <w:szCs w:val="20"/>
+        </w:rPr>
+        <w:t>penaSuspeitoA</w:t>
+      </w:r>
+      <w:r>
+        <w:rPr>
+          <w:rFonts w:ascii="Consolas" w:hAnsi="Consolas" w:cs="Consolas"/>
+          <w:color w:val="000000"/>
+          <w:sz w:val="20"/>
+          <w:szCs w:val="20"/>
+        </w:rPr>
+        <w:t xml:space="preserve"> = </w:t>
+      </w:r>
+      <w:r>
+        <w:rPr>
+          <w:rFonts w:ascii="Consolas" w:hAnsi="Consolas" w:cs="Consolas"/>
+          <w:color w:val="6A3E3E"/>
+          <w:sz w:val="20"/>
+          <w:szCs w:val="20"/>
+        </w:rPr>
+        <w:t>jp</w:t>
+      </w:r>
+      <w:r>
+        <w:rPr>
+          <w:rFonts w:ascii="Consolas" w:hAnsi="Consolas" w:cs="Consolas"/>
+          <w:color w:val="000000"/>
+          <w:sz w:val="20"/>
+          <w:szCs w:val="20"/>
+        </w:rPr>
+        <w:t>.calculaPena(</w:t>
+      </w:r>
+      <w:r>
+        <w:rPr>
+          <w:rFonts w:ascii="Consolas" w:hAnsi="Consolas" w:cs="Consolas"/>
+          <w:color w:val="6A3E3E"/>
+          <w:sz w:val="20"/>
+          <w:szCs w:val="20"/>
+        </w:rPr>
+        <w:t>respSuspeitoA</w:t>
+      </w:r>
+      <w:r>
+        <w:rPr>
+          <w:rFonts w:ascii="Consolas" w:hAnsi="Consolas" w:cs="Consolas"/>
+          <w:color w:val="000000"/>
+          <w:sz w:val="20"/>
+          <w:szCs w:val="20"/>
+        </w:rPr>
+        <w:t xml:space="preserve">, </w:t>
+      </w:r>
+      <w:r>
+        <w:rPr>
+          <w:rFonts w:ascii="Consolas" w:hAnsi="Consolas" w:cs="Consolas"/>
+          <w:color w:val="6A3E3E"/>
+          <w:sz w:val="20"/>
+          <w:szCs w:val="20"/>
+        </w:rPr>
+        <w:t>respSuspeitoB</w:t>
+      </w:r>
+      <w:r>
+        <w:rPr>
+          <w:rFonts w:ascii="Consolas" w:hAnsi="Consolas" w:cs="Consolas"/>
+          <w:color w:val="000000"/>
+          <w:sz w:val="20"/>
+          <w:szCs w:val="20"/>
+        </w:rPr>
+        <w:t>);</w:t>
+      </w:r>
+    </w:p>
+    <w:p>
+      <w:pPr>
+        <w:autoSpaceDE w:val="0"/>
+        <w:autoSpaceDN w:val="0"/>
+        <w:adjustRightInd w:val="0"/>
+        <w:rPr>
+          <w:rFonts w:ascii="Consolas" w:hAnsi="Consolas" w:cs="Consolas"/>
+          <w:sz w:val="20"/>
+          <w:szCs w:val="20"/>
+        </w:rPr>
+      </w:pPr>
+      <w:r>
+        <w:rPr>
+          <w:rFonts w:ascii="Consolas" w:hAnsi="Consolas" w:cs="Consolas"/>
+          <w:color w:val="000000"/>
+          <w:sz w:val="20"/>
+          <w:szCs w:val="20"/>
+        </w:rPr>
+        <w:lastRenderedPageBreak/>
+        <w:tab/>
+      </w:r>
+      <w:r>
+        <w:rPr>
+          <w:rFonts w:ascii="Consolas" w:hAnsi="Consolas" w:cs="Consolas"/>
+          <w:color w:val="000000"/>
+          <w:sz w:val="20"/>
+          <w:szCs w:val="20"/>
+        </w:rPr>
+        <w:tab/>
+      </w:r>
+      <w:r>
+        <w:rPr>
+          <w:rFonts w:ascii="Consolas" w:hAnsi="Consolas" w:cs="Consolas"/>
+          <w:b/>
+          <w:bCs/>
+          <w:color w:val="7F0055"/>
+          <w:sz w:val="20"/>
+          <w:szCs w:val="20"/>
+        </w:rPr>
+        <w:t>int</w:t>
+      </w:r>
+      <w:r>
+        <w:rPr>
+          <w:rFonts w:ascii="Consolas" w:hAnsi="Consolas" w:cs="Consolas"/>
+          <w:color w:val="000000"/>
+          <w:sz w:val="20"/>
+          <w:szCs w:val="20"/>
+        </w:rPr>
+        <w:t xml:space="preserve"> </w:t>
+      </w:r>
+      <w:r>
+        <w:rPr>
+          <w:rFonts w:ascii="Consolas" w:hAnsi="Consolas" w:cs="Consolas"/>
+          <w:color w:val="6A3E3E"/>
+          <w:sz w:val="20"/>
+          <w:szCs w:val="20"/>
+        </w:rPr>
+        <w:t>penaSuspeitoB</w:t>
+      </w:r>
+      <w:r>
+        <w:rPr>
+          <w:rFonts w:ascii="Consolas" w:hAnsi="Consolas" w:cs="Consolas"/>
+          <w:color w:val="000000"/>
+          <w:sz w:val="20"/>
+          <w:szCs w:val="20"/>
+        </w:rPr>
+        <w:t xml:space="preserve"> = </w:t>
+      </w:r>
+      <w:r>
+        <w:rPr>
+          <w:rFonts w:ascii="Consolas" w:hAnsi="Consolas" w:cs="Consolas"/>
+          <w:color w:val="6A3E3E"/>
+          <w:sz w:val="20"/>
+          <w:szCs w:val="20"/>
+        </w:rPr>
+        <w:t>jp</w:t>
+      </w:r>
+      <w:r>
+        <w:rPr>
+          <w:rFonts w:ascii="Consolas" w:hAnsi="Consolas" w:cs="Consolas"/>
+          <w:color w:val="000000"/>
+          <w:sz w:val="20"/>
+          <w:szCs w:val="20"/>
+        </w:rPr>
+        <w:t>.calculaPena(</w:t>
+      </w:r>
+      <w:r>
+        <w:rPr>
+          <w:rFonts w:ascii="Consolas" w:hAnsi="Consolas" w:cs="Consolas"/>
+          <w:color w:val="6A3E3E"/>
+          <w:sz w:val="20"/>
+          <w:szCs w:val="20"/>
+        </w:rPr>
+        <w:t>respSuspeitoB</w:t>
+      </w:r>
+      <w:r>
+        <w:rPr>
+          <w:rFonts w:ascii="Consolas" w:hAnsi="Consolas" w:cs="Consolas"/>
+          <w:color w:val="000000"/>
+          <w:sz w:val="20"/>
+          <w:szCs w:val="20"/>
+        </w:rPr>
+        <w:t xml:space="preserve">, </w:t>
+      </w:r>
+      <w:r>
+        <w:rPr>
+          <w:rFonts w:ascii="Consolas" w:hAnsi="Consolas" w:cs="Consolas"/>
+          <w:color w:val="6A3E3E"/>
+          <w:sz w:val="20"/>
+          <w:szCs w:val="20"/>
+        </w:rPr>
+        <w:t>respSuspeitoA</w:t>
+      </w:r>
+      <w:r>
+        <w:rPr>
+          <w:rFonts w:ascii="Consolas" w:hAnsi="Consolas" w:cs="Consolas"/>
+          <w:color w:val="000000"/>
+          <w:sz w:val="20"/>
+          <w:szCs w:val="20"/>
+        </w:rPr>
+        <w:t>);</w:t>
+      </w:r>
+    </w:p>
+    <w:p>
+      <w:pPr>
+        <w:autoSpaceDE w:val="0"/>
+        <w:autoSpaceDN w:val="0"/>
+        <w:adjustRightInd w:val="0"/>
+        <w:rPr>
+          <w:rFonts w:ascii="Consolas" w:hAnsi="Consolas" w:cs="Consolas"/>
+          <w:sz w:val="20"/>
+          <w:szCs w:val="20"/>
+        </w:rPr>
+      </w:pPr>
+      <w:r>
+        <w:rPr>
+          <w:rFonts w:ascii="Consolas" w:hAnsi="Consolas" w:cs="Consolas"/>
+          <w:color w:val="000000"/>
+          <w:sz w:val="20"/>
+          <w:szCs w:val="20"/>
+        </w:rPr>
+        <w:tab/>
+      </w:r>
+      <w:r>
+        <w:rPr>
+          <w:rFonts w:ascii="Consolas" w:hAnsi="Consolas" w:cs="Consolas"/>
+          <w:color w:val="000000"/>
+          <w:sz w:val="20"/>
+          <w:szCs w:val="20"/>
+        </w:rPr>
+        <w:tab/>
+      </w:r>
+    </w:p>
+    <w:p>
+      <w:pPr>
+        <w:autoSpaceDE w:val="0"/>
+        <w:autoSpaceDN w:val="0"/>
+        <w:adjustRightInd w:val="0"/>
+        <w:rPr>
+          <w:rFonts w:ascii="Consolas" w:hAnsi="Consolas" w:cs="Consolas"/>
+          <w:sz w:val="20"/>
+          <w:szCs w:val="20"/>
+        </w:rPr>
+      </w:pPr>
+      <w:r>
+        <w:rPr>
+          <w:rFonts w:ascii="Consolas" w:hAnsi="Consolas" w:cs="Consolas"/>
+          <w:color w:val="000000"/>
+          <w:sz w:val="20"/>
+          <w:szCs w:val="20"/>
+        </w:rPr>
+        <w:tab/>
+      </w:r>
+      <w:r>
+        <w:rPr>
+          <w:rFonts w:ascii="Consolas" w:hAnsi="Consolas" w:cs="Consolas"/>
+          <w:color w:val="000000"/>
+          <w:sz w:val="20"/>
+          <w:szCs w:val="20"/>
+        </w:rPr>
+        <w:tab/>
+      </w:r>
+      <w:r>
+        <w:rPr>
+          <w:rFonts w:ascii="Consolas" w:hAnsi="Consolas" w:cs="Consolas"/>
+          <w:i/>
+          <w:iCs/>
+          <w:color w:val="000000"/>
+          <w:sz w:val="20"/>
+          <w:szCs w:val="20"/>
+        </w:rPr>
+        <w:t>assertEquals</w:t>
+      </w:r>
+      <w:r>
+        <w:rPr>
+          <w:rFonts w:ascii="Consolas" w:hAnsi="Consolas" w:cs="Consolas"/>
+          <w:color w:val="000000"/>
+          <w:sz w:val="20"/>
+          <w:szCs w:val="20"/>
+        </w:rPr>
+        <w:t xml:space="preserve">(10, </w:t>
+      </w:r>
+      <w:r>
+        <w:rPr>
+          <w:rFonts w:ascii="Consolas" w:hAnsi="Consolas" w:cs="Consolas"/>
+          <w:color w:val="6A3E3E"/>
+          <w:sz w:val="20"/>
+          <w:szCs w:val="20"/>
+        </w:rPr>
+        <w:t>penaSuspeitoA</w:t>
+      </w:r>
+      <w:r>
+        <w:rPr>
+          <w:rFonts w:ascii="Consolas" w:hAnsi="Consolas" w:cs="Consolas"/>
+          <w:color w:val="000000"/>
+          <w:sz w:val="20"/>
+          <w:szCs w:val="20"/>
+        </w:rPr>
+        <w:t>);</w:t>
+      </w:r>
+    </w:p>
+    <w:p>
+      <w:pPr>
+        <w:autoSpaceDE w:val="0"/>
+        <w:autoSpaceDN w:val="0"/>
+        <w:adjustRightInd w:val="0"/>
+        <w:rPr>
+          <w:rFonts w:ascii="Consolas" w:hAnsi="Consolas" w:cs="Consolas"/>
+          <w:sz w:val="20"/>
+          <w:szCs w:val="20"/>
+        </w:rPr>
+      </w:pPr>
+      <w:r>
+        <w:rPr>
+          <w:rFonts w:ascii="Consolas" w:hAnsi="Consolas" w:cs="Consolas"/>
+          <w:color w:val="000000"/>
+          <w:sz w:val="20"/>
+          <w:szCs w:val="20"/>
+        </w:rPr>
+        <w:tab/>
+      </w:r>
+      <w:r>
+        <w:rPr>
+          <w:rFonts w:ascii="Consolas" w:hAnsi="Consolas" w:cs="Consolas"/>
+          <w:color w:val="000000"/>
+          <w:sz w:val="20"/>
+          <w:szCs w:val="20"/>
+        </w:rPr>
+        <w:tab/>
+      </w:r>
+      <w:r>
+        <w:rPr>
+          <w:rFonts w:ascii="Consolas" w:hAnsi="Consolas" w:cs="Consolas"/>
+          <w:i/>
+          <w:iCs/>
+          <w:color w:val="000000"/>
+          <w:sz w:val="20"/>
+          <w:szCs w:val="20"/>
+        </w:rPr>
+        <w:t>assertEquals</w:t>
+      </w:r>
+      <w:r>
+        <w:rPr>
+          <w:rFonts w:ascii="Consolas" w:hAnsi="Consolas" w:cs="Consolas"/>
+          <w:color w:val="000000"/>
+          <w:sz w:val="20"/>
+          <w:szCs w:val="20"/>
+        </w:rPr>
+        <w:t xml:space="preserve">(15, </w:t>
+      </w:r>
+      <w:r>
+        <w:rPr>
+          <w:rFonts w:ascii="Consolas" w:hAnsi="Consolas" w:cs="Consolas"/>
+          <w:color w:val="6A3E3E"/>
+          <w:sz w:val="20"/>
+          <w:szCs w:val="20"/>
+        </w:rPr>
+        <w:t>penaSuspeitoB</w:t>
+      </w:r>
+      <w:r>
+        <w:rPr>
+          <w:rFonts w:ascii="Consolas" w:hAnsi="Consolas" w:cs="Consolas"/>
+          <w:color w:val="000000"/>
+          <w:sz w:val="20"/>
+          <w:szCs w:val="20"/>
+        </w:rPr>
+        <w:t>);</w:t>
+      </w:r>
+    </w:p>
+    <w:p>
+      <w:pPr>
+        <w:autoSpaceDE w:val="0"/>
+        <w:autoSpaceDN w:val="0"/>
+        <w:adjustRightInd w:val="0"/>
+        <w:rPr>
+          <w:rFonts w:ascii="Consolas" w:hAnsi="Consolas" w:cs="Consolas"/>
+          <w:sz w:val="20"/>
+          <w:szCs w:val="20"/>
+        </w:rPr>
+      </w:pPr>
+      <w:r>
+        <w:rPr>
+          <w:rFonts w:ascii="Consolas" w:hAnsi="Consolas" w:cs="Consolas"/>
+          <w:color w:val="000000"/>
+          <w:sz w:val="20"/>
+          <w:szCs w:val="20"/>
+        </w:rPr>
+        <w:tab/>
+      </w:r>
+      <w:r>
+        <w:rPr>
+          <w:rFonts w:ascii="Consolas" w:hAnsi="Consolas" w:cs="Consolas"/>
+          <w:color w:val="000000"/>
+          <w:sz w:val="20"/>
+          <w:szCs w:val="20"/>
+        </w:rPr>
+        <w:tab/>
+      </w:r>
+    </w:p>
+    <w:p>
+      <w:pPr>
+        <w:autoSpaceDE w:val="0"/>
+        <w:autoSpaceDN w:val="0"/>
+        <w:adjustRightInd w:val="0"/>
+        <w:rPr>
+          <w:rFonts w:ascii="Consolas" w:hAnsi="Consolas" w:cs="Consolas"/>
+          <w:sz w:val="20"/>
+          <w:szCs w:val="20"/>
+        </w:rPr>
+      </w:pPr>
+      <w:r>
+        <w:rPr>
+          <w:rFonts w:ascii="Consolas" w:hAnsi="Consolas" w:cs="Consolas"/>
+          <w:color w:val="000000"/>
+          <w:sz w:val="20"/>
+          <w:szCs w:val="20"/>
+        </w:rPr>
+        <w:tab/>
+        <w:t>}</w:t>
+      </w:r>
+    </w:p>
+    <w:p>
+      <w:pPr>
+        <w:autoSpaceDE w:val="0"/>
+        <w:autoSpaceDN w:val="0"/>
+        <w:adjustRightInd w:val="0"/>
+        <w:rPr>
+          <w:rFonts w:ascii="Consolas" w:hAnsi="Consolas" w:cs="Consolas"/>
+          <w:sz w:val="20"/>
+          <w:szCs w:val="20"/>
+        </w:rPr>
+      </w:pPr>
+    </w:p>
+    <w:p>
+      <w:pPr>
+        <w:rPr>
+          <w:rFonts w:ascii="Consolas" w:hAnsi="Consolas"/>
+          <w:sz w:val="18"/>
+        </w:rPr>
+      </w:pPr>
+      <w:r>
+        <w:rPr>
+          <w:rFonts w:ascii="Consolas" w:hAnsi="Consolas" w:cs="Consolas"/>
+          <w:color w:val="000000"/>
+          <w:sz w:val="20"/>
+          <w:szCs w:val="20"/>
+        </w:rPr>
+        <w:t>}</w:t>
+      </w:r>
+    </w:p>
+    <w:p>
+      <w:pPr>
+        <w:rPr>
+          <w:lang w:val="pt-BR"/>
+        </w:rPr>
+      </w:pPr>
+    </w:p>
+    <w:p>
+      <w:pPr>
+        <w:rPr>
+          <w:rFonts w:ascii="Consolas" w:hAnsi="Consolas"/>
+          <w:b/>
+          <w:color w:val="538135" w:themeColor="accent6" w:themeShade="BF"/>
+          <w:sz w:val="18"/>
+        </w:rPr>
+      </w:pPr>
+      <w:r>
+        <w:rPr>
+          <w:lang w:val="pt-BR"/>
+        </w:rPr>
+        <w:t xml:space="preserve">***Teste de erro com sucesso </w:t>
+      </w:r>
+      <w:r>
+        <w:rPr>
+          <w:rFonts w:ascii="Consolas" w:hAnsi="Consolas"/>
+          <w:b/>
+          <w:color w:val="538135" w:themeColor="accent6" w:themeShade="BF"/>
+          <w:sz w:val="18"/>
+        </w:rPr>
+        <w:t>(</w:t>
+      </w:r>
+      <w:proofErr w:type="gramStart"/>
+      <w:r>
+        <w:rPr>
+          <w:rFonts w:ascii="Consolas" w:hAnsi="Consolas" w:cs="Consolas"/>
+          <w:color w:val="6A3E3E"/>
+          <w:sz w:val="20"/>
+          <w:szCs w:val="20"/>
+        </w:rPr>
+        <w:t>penaSuspeitoA</w:t>
+      </w:r>
+      <w:r>
+        <w:rPr>
+          <w:rFonts w:ascii="Consolas" w:hAnsi="Consolas" w:cs="Consolas"/>
+          <w:sz w:val="20"/>
+          <w:szCs w:val="20"/>
+        </w:rPr>
+        <w:t>!</w:t>
+      </w:r>
+      <w:r>
+        <w:rPr>
+          <w:rFonts w:ascii="Consolas" w:hAnsi="Consolas" w:cs="Consolas"/>
+          <w:sz w:val="20"/>
+          <w:szCs w:val="20"/>
+        </w:rPr>
+        <w:t>=</w:t>
+      </w:r>
+      <w:proofErr w:type="gramEnd"/>
+      <w:r>
+        <w:rPr>
+          <w:rFonts w:ascii="Consolas" w:hAnsi="Consolas" w:cs="Consolas"/>
+          <w:sz w:val="20"/>
+          <w:szCs w:val="20"/>
+        </w:rPr>
+        <w:t>15</w:t>
+      </w:r>
+      <w:r>
+        <w:rPr>
+          <w:rFonts w:ascii="Consolas" w:hAnsi="Consolas" w:cs="Consolas"/>
+          <w:color w:val="6A3E3E"/>
+          <w:sz w:val="20"/>
+          <w:szCs w:val="20"/>
+        </w:rPr>
+        <w:t xml:space="preserve"> &amp;&amp; penaSuspeitoB</w:t>
+      </w:r>
+      <w:r>
+        <w:rPr>
+          <w:rFonts w:ascii="Consolas" w:hAnsi="Consolas" w:cs="Consolas"/>
+          <w:sz w:val="20"/>
+          <w:szCs w:val="20"/>
+        </w:rPr>
+        <w:t>==15</w:t>
+      </w:r>
+      <w:r>
+        <w:rPr>
+          <w:rFonts w:ascii="Consolas" w:hAnsi="Consolas"/>
+          <w:b/>
+          <w:color w:val="538135" w:themeColor="accent6" w:themeShade="BF"/>
+          <w:sz w:val="18"/>
+        </w:rPr>
+        <w:t>) = ERRO</w:t>
+      </w:r>
+    </w:p>
+    <w:p/>
     <w:p>
       <w:pPr>
         <w:rPr>

</xml_diff>